<commit_message>
NoiseManager : import/ export NOISELAYER file
refer to tech doc for more detail
</commit_message>
<xml_diff>
--- a/Tech Doc/技术文档2.docx
+++ b/Tech Doc/技术文档2.docx
@@ -8692,7 +8692,6 @@
         <w:ind w:firstLineChars="0"/>
         <w:jc w:val="left"/>
         <w:rPr>
-          <w:rFonts w:hint="eastAsia"/>
           <w:sz w:val="24"/>
           <w:szCs w:val="24"/>
         </w:rPr>
@@ -8958,7 +8957,6 @@
       <w:pPr>
         <w:jc w:val="left"/>
         <w:rPr>
-          <w:rFonts w:hint="eastAsia"/>
           <w:sz w:val="24"/>
           <w:szCs w:val="24"/>
         </w:rPr>
@@ -8968,7 +8966,6 @@
       <w:pPr>
         <w:jc w:val="left"/>
         <w:rPr>
-          <w:rFonts w:hint="eastAsia"/>
           <w:sz w:val="24"/>
           <w:szCs w:val="24"/>
         </w:rPr>
@@ -8984,7 +8981,6 @@
         <w:ind w:firstLineChars="0"/>
         <w:jc w:val="left"/>
         <w:rPr>
-          <w:rFonts w:hint="eastAsia"/>
           <w:sz w:val="24"/>
           <w:szCs w:val="24"/>
         </w:rPr>
@@ -9048,7 +9044,6 @@
         <w:ind w:left="1260" w:firstLineChars="0" w:firstLine="0"/>
         <w:jc w:val="left"/>
         <w:rPr>
-          <w:rFonts w:hint="eastAsia"/>
           <w:sz w:val="24"/>
           <w:szCs w:val="24"/>
         </w:rPr>
@@ -9080,7 +9075,6 @@
         <w:ind w:firstLineChars="0"/>
         <w:jc w:val="left"/>
         <w:rPr>
-          <w:rFonts w:hint="eastAsia"/>
           <w:sz w:val="24"/>
           <w:szCs w:val="24"/>
         </w:rPr>
@@ -9144,7 +9138,6 @@
         <w:ind w:left="1260" w:firstLineChars="0" w:firstLine="0"/>
         <w:jc w:val="left"/>
         <w:rPr>
-          <w:rFonts w:hint="eastAsia"/>
           <w:sz w:val="24"/>
           <w:szCs w:val="24"/>
         </w:rPr>
@@ -9176,7 +9169,6 @@
         <w:ind w:firstLineChars="0"/>
         <w:jc w:val="left"/>
         <w:rPr>
-          <w:rFonts w:hint="eastAsia"/>
           <w:sz w:val="24"/>
           <w:szCs w:val="24"/>
         </w:rPr>
@@ -9239,7 +9231,6 @@
       <w:pPr>
         <w:jc w:val="left"/>
         <w:rPr>
-          <w:rFonts w:hint="eastAsia"/>
           <w:sz w:val="24"/>
           <w:szCs w:val="24"/>
         </w:rPr>
@@ -9284,30 +9275,6 @@
         </w:rPr>
         <w:t>两个顶点在切割面上，直接就是想要的线段。</w:t>
       </w:r>
-    </w:p>
-    <w:p>
-      <w:pPr>
-        <w:pStyle w:val="a5"/>
-        <w:ind w:left="1260" w:firstLineChars="0" w:firstLine="0"/>
-        <w:jc w:val="left"/>
-        <w:rPr>
-          <w:rFonts w:hint="eastAsia"/>
-          <w:sz w:val="24"/>
-          <w:szCs w:val="24"/>
-        </w:rPr>
-      </w:pPr>
-    </w:p>
-    <w:p>
-      <w:pPr>
-        <w:pStyle w:val="a5"/>
-        <w:ind w:left="1260" w:firstLineChars="0" w:firstLine="0"/>
-        <w:jc w:val="left"/>
-        <w:rPr>
-          <w:rFonts w:hint="eastAsia"/>
-          <w:sz w:val="24"/>
-          <w:szCs w:val="24"/>
-        </w:rPr>
-      </w:pPr>
     </w:p>
     <w:p>
       <w:pPr>
@@ -9340,195 +9307,48 @@
           <w:sz w:val="24"/>
           <w:szCs w:val="24"/>
         </w:rPr>
-        <w:t>(2015.8.</w:t>
-      </w:r>
-      <w:r>
-        <w:rPr>
-          <w:rFonts w:hint="eastAsia"/>
-          <w:sz w:val="24"/>
-          <w:szCs w:val="24"/>
-        </w:rPr>
-        <w:t>2</w:t>
-      </w:r>
-      <w:r>
-        <w:rPr>
-          <w:rFonts w:hint="eastAsia"/>
-          <w:sz w:val="24"/>
-          <w:szCs w:val="24"/>
-        </w:rPr>
-        <w:t>)</w:t>
-      </w:r>
-      <w:r>
-        <w:rPr>
-          <w:rFonts w:hint="eastAsia"/>
-          <w:sz w:val="24"/>
-          <w:szCs w:val="24"/>
-        </w:rPr>
-        <w:t>好吧，如果</w:t>
-      </w:r>
-      <w:r>
-        <w:rPr>
-          <w:rFonts w:hint="eastAsia"/>
-          <w:sz w:val="24"/>
-          <w:szCs w:val="24"/>
-        </w:rPr>
-        <w:t>STL</w:t>
-      </w:r>
-      <w:r>
-        <w:rPr>
-          <w:rFonts w:hint="eastAsia"/>
-          <w:sz w:val="24"/>
-          <w:szCs w:val="24"/>
-        </w:rPr>
-        <w:t>文件的网格没有缺陷（完全封闭的话），那个</w:t>
-      </w:r>
-      <w:r>
-        <w:rPr>
-          <w:rFonts w:hint="eastAsia"/>
-          <w:sz w:val="24"/>
-          <w:szCs w:val="24"/>
-        </w:rPr>
-        <w:t xml:space="preserve">Vertex On Layer = 3 </w:t>
-      </w:r>
-      <w:r>
-        <w:rPr>
-          <w:rFonts w:hint="eastAsia"/>
-          <w:sz w:val="24"/>
-          <w:szCs w:val="24"/>
-        </w:rPr>
-        <w:t>的情况都简直可以去掉了，因为肯定有</w:t>
-      </w:r>
-      <w:r>
-        <w:rPr>
-          <w:rFonts w:hint="eastAsia"/>
-          <w:sz w:val="24"/>
-          <w:szCs w:val="24"/>
-        </w:rPr>
-        <w:t>Line Segment</w:t>
-      </w:r>
-      <w:r>
-        <w:rPr>
-          <w:rFonts w:hint="eastAsia"/>
-          <w:sz w:val="24"/>
-          <w:szCs w:val="24"/>
-        </w:rPr>
-        <w:t>会和那个三角形的边重合，这样搞下去的</w:t>
-      </w:r>
-      <w:r>
-        <w:rPr>
-          <w:rFonts w:hint="eastAsia"/>
-          <w:sz w:val="24"/>
-          <w:szCs w:val="24"/>
-        </w:rPr>
-        <w:t>line strip</w:t>
-      </w:r>
-      <w:r>
-        <w:rPr>
-          <w:rFonts w:hint="eastAsia"/>
-          <w:sz w:val="24"/>
-          <w:szCs w:val="24"/>
-        </w:rPr>
-        <w:t>会有重合的</w:t>
-      </w:r>
-      <w:r>
-        <w:rPr>
-          <w:rFonts w:hint="eastAsia"/>
-          <w:sz w:val="24"/>
-          <w:szCs w:val="24"/>
-        </w:rPr>
-        <w:t>部分，麻烦死</w:t>
-      </w:r>
-      <w:r>
-        <w:rPr>
-          <w:rFonts w:hint="eastAsia"/>
-          <w:sz w:val="24"/>
-          <w:szCs w:val="24"/>
-        </w:rPr>
-        <w:t>。而且，</w:t>
-      </w:r>
-      <w:r>
-        <w:rPr>
-          <w:rFonts w:hint="eastAsia"/>
-          <w:sz w:val="24"/>
-          <w:szCs w:val="24"/>
-        </w:rPr>
-        <w:t xml:space="preserve">Vertex On Layer =3 </w:t>
-      </w:r>
-      <w:r>
-        <w:rPr>
-          <w:rFonts w:hint="eastAsia"/>
-          <w:sz w:val="24"/>
-          <w:szCs w:val="24"/>
-        </w:rPr>
-        <w:t>意味着三角形法线竖直向上，这样的话</w:t>
-      </w:r>
-      <w:r>
-        <w:rPr>
-          <w:rFonts w:hint="eastAsia"/>
-          <w:sz w:val="24"/>
-          <w:szCs w:val="24"/>
-        </w:rPr>
-        <w:t>，边法线也不好确定。所以</w:t>
-      </w:r>
-      <w:r>
-        <w:rPr>
-          <w:rFonts w:hint="eastAsia"/>
-          <w:sz w:val="24"/>
-          <w:szCs w:val="24"/>
-        </w:rPr>
-        <w:t>Intersection</w:t>
-      </w:r>
-      <w:r>
-        <w:rPr>
-          <w:rFonts w:hint="eastAsia"/>
-          <w:sz w:val="24"/>
-          <w:szCs w:val="24"/>
-        </w:rPr>
-        <w:t>的</w:t>
-      </w:r>
-      <w:r>
-        <w:rPr>
-          <w:rFonts w:hint="eastAsia"/>
-          <w:sz w:val="24"/>
-          <w:szCs w:val="24"/>
-        </w:rPr>
-        <w:t>Case 3</w:t>
-      </w:r>
-      <w:r>
-        <w:rPr>
-          <w:rFonts w:hint="eastAsia"/>
-          <w:sz w:val="24"/>
-          <w:szCs w:val="24"/>
-        </w:rPr>
-        <w:t>去掉。（尼玛我在讲什么</w:t>
-      </w:r>
-      <w:r>
-        <w:rPr>
-          <w:rFonts w:hint="eastAsia"/>
-          <w:sz w:val="24"/>
-          <w:szCs w:val="24"/>
-        </w:rPr>
-        <w:t>= =</w:t>
-      </w:r>
-      <w:r>
-        <w:rPr>
-          <w:rFonts w:hint="eastAsia"/>
-          <w:sz w:val="24"/>
-          <w:szCs w:val="24"/>
-        </w:rPr>
-        <w:t>）</w:t>
-      </w:r>
-    </w:p>
-    <w:p>
-      <w:pPr>
-        <w:pStyle w:val="a5"/>
-        <w:ind w:left="1260" w:firstLineChars="0" w:firstLine="0"/>
-        <w:jc w:val="left"/>
-        <w:rPr>
-          <w:sz w:val="24"/>
-          <w:szCs w:val="24"/>
-        </w:rPr>
-      </w:pPr>
+        <w:t>(2015.7.30)</w:t>
+      </w:r>
+      <w:r>
+        <w:rPr>
+          <w:rFonts w:hint="eastAsia"/>
+          <w:sz w:val="24"/>
+          <w:szCs w:val="24"/>
+        </w:rPr>
+        <w:t>把</w:t>
+      </w:r>
+      <w:r>
+        <w:rPr>
+          <w:rFonts w:hint="eastAsia"/>
+          <w:sz w:val="24"/>
+          <w:szCs w:val="24"/>
+        </w:rPr>
+        <w:t>Line_Segment</w:t>
+      </w:r>
+      <w:r>
+        <w:rPr>
+          <w:rFonts w:hint="eastAsia"/>
+          <w:sz w:val="24"/>
+          <w:szCs w:val="24"/>
+        </w:rPr>
+        <w:t>连起来，连成</w:t>
+      </w:r>
+      <w:r>
+        <w:rPr>
+          <w:rFonts w:hint="eastAsia"/>
+          <w:sz w:val="24"/>
+          <w:szCs w:val="24"/>
+        </w:rPr>
+        <w:t>LineStrip</w:t>
+      </w:r>
+      <w:r>
+        <w:rPr>
+          <w:rFonts w:hint="eastAsia"/>
+          <w:sz w:val="24"/>
+          <w:szCs w:val="24"/>
+        </w:rPr>
+        <w:t>。有个问题，可能到某个顶点时会有多个分支，可能要用到树（？）。再说再说</w:t>
+      </w:r>
     </w:p>
     <w:p>
       <w:pPr>
@@ -9561,47 +9381,31 @@
           <w:sz w:val="24"/>
           <w:szCs w:val="24"/>
         </w:rPr>
-        <w:t>(2015.7.30)</w:t>
-      </w:r>
-      <w:r>
-        <w:rPr>
-          <w:rFonts w:hint="eastAsia"/>
-          <w:sz w:val="24"/>
-          <w:szCs w:val="24"/>
-        </w:rPr>
-        <w:t>把</w:t>
-      </w:r>
-      <w:r>
-        <w:rPr>
-          <w:rFonts w:hint="eastAsia"/>
-          <w:sz w:val="24"/>
-          <w:szCs w:val="24"/>
-        </w:rPr>
-        <w:t>Line_Segment</w:t>
-      </w:r>
-      <w:r>
-        <w:rPr>
-          <w:rFonts w:hint="eastAsia"/>
-          <w:sz w:val="24"/>
-          <w:szCs w:val="24"/>
-        </w:rPr>
-        <w:t>连起来，连成</w:t>
-      </w:r>
-      <w:r>
-        <w:rPr>
-          <w:rFonts w:hint="eastAsia"/>
-          <w:sz w:val="24"/>
-          <w:szCs w:val="24"/>
-        </w:rPr>
-        <w:t>LineStrip</w:t>
-      </w:r>
-      <w:r>
-        <w:rPr>
-          <w:rFonts w:hint="eastAsia"/>
-          <w:sz w:val="24"/>
-          <w:szCs w:val="24"/>
-        </w:rPr>
-        <w:t>。有个问题，可能到某个顶点时会有多个分支，可能要用到树（？）。再说再说</w:t>
+        <w:t>(2015.8.1)</w:t>
+      </w:r>
+      <w:r>
+        <w:rPr>
+          <w:rFonts w:hint="eastAsia"/>
+          <w:sz w:val="24"/>
+          <w:szCs w:val="24"/>
+        </w:rPr>
+        <w:t>不如设定每条</w:t>
+      </w:r>
+      <w:r>
+        <w:rPr>
+          <w:rFonts w:hint="eastAsia"/>
+          <w:sz w:val="24"/>
+          <w:szCs w:val="24"/>
+        </w:rPr>
+        <w:t>Line Strip</w:t>
+      </w:r>
+      <w:r>
+        <w:rPr>
+          <w:rFonts w:hint="eastAsia"/>
+          <w:sz w:val="24"/>
+          <w:szCs w:val="24"/>
+        </w:rPr>
+        <w:t>要首尾相等（共点）才是有效闭合折线</w:t>
       </w:r>
     </w:p>
     <w:p>
@@ -9614,55 +9418,6 @@
         <w:ind w:firstLineChars="0"/>
         <w:jc w:val="left"/>
         <w:rPr>
-          <w:rFonts w:hint="eastAsia"/>
-          <w:sz w:val="24"/>
-          <w:szCs w:val="24"/>
-        </w:rPr>
-      </w:pPr>
-      <w:r>
-        <w:rPr>
-          <w:rFonts w:hint="eastAsia"/>
-          <w:sz w:val="24"/>
-          <w:szCs w:val="24"/>
-        </w:rPr>
-        <w:t>(2015.8.1)</w:t>
-      </w:r>
-      <w:r>
-        <w:rPr>
-          <w:rFonts w:hint="eastAsia"/>
-          <w:sz w:val="24"/>
-          <w:szCs w:val="24"/>
-        </w:rPr>
-        <w:t>不如设定每条</w:t>
-      </w:r>
-      <w:r>
-        <w:rPr>
-          <w:rFonts w:hint="eastAsia"/>
-          <w:sz w:val="24"/>
-          <w:szCs w:val="24"/>
-        </w:rPr>
-        <w:t>Line Strip</w:t>
-      </w:r>
-      <w:r>
-        <w:rPr>
-          <w:rFonts w:hint="eastAsia"/>
-          <w:sz w:val="24"/>
-          <w:szCs w:val="24"/>
-        </w:rPr>
-        <w:t>要首尾相等（共点）才是有效闭合折线</w:t>
-      </w:r>
-    </w:p>
-    <w:p>
-      <w:pPr>
-        <w:pStyle w:val="a5"/>
-        <w:numPr>
-          <w:ilvl w:val="0"/>
-          <w:numId w:val="20"/>
-        </w:numPr>
-        <w:ind w:firstLineChars="0"/>
-        <w:jc w:val="left"/>
-        <w:rPr>
-          <w:rFonts w:hint="eastAsia"/>
           <w:sz w:val="24"/>
           <w:szCs w:val="24"/>
         </w:rPr>
@@ -9775,52 +9530,725 @@
     <w:p>
       <w:pPr>
         <w:pStyle w:val="a5"/>
+        <w:ind w:left="1260" w:firstLineChars="0" w:firstLine="0"/>
+        <w:jc w:val="left"/>
+        <w:rPr>
+          <w:sz w:val="24"/>
+          <w:szCs w:val="24"/>
+        </w:rPr>
+      </w:pPr>
+    </w:p>
+    <w:p>
+      <w:pPr>
+        <w:pStyle w:val="a5"/>
         <w:numPr>
           <w:ilvl w:val="0"/>
           <w:numId w:val="20"/>
         </w:numPr>
         <w:ind w:firstLineChars="0"/>
-        <w:rPr>
-          <w:rFonts w:hint="eastAsia"/>
-          <w:sz w:val="24"/>
-          <w:szCs w:val="24"/>
-        </w:rPr>
-      </w:pPr>
-      <m:oMath>
-        <w:sdt>
-          <w:sdtPr>
-            <w:rPr>
-              <w:rFonts w:ascii="Cambria Math" w:hAnsi="Cambria Math" w:hint="eastAsia"/>
-              <w:sz w:val="24"/>
-              <w:szCs w:val="24"/>
-            </w:rPr>
-            <w:id w:val="4235635"/>
-            <w:placeholder>
-              <w:docPart w:val="DefaultPlaceholder_7274954"/>
-            </w:placeholder>
-            <w:temporary/>
-            <w:showingPlcHdr/>
-            <w:equation/>
-          </w:sdtPr>
-          <w:sdtContent>
-            <m:r>
-              <m:rPr>
-                <m:sty m:val="p"/>
-              </m:rPr>
-              <w:rPr>
-                <w:rStyle w:val="a7"/>
-                <w:rFonts w:ascii="Cambria Math" w:hAnsi="Cambria Math" w:hint="eastAsia"/>
-              </w:rPr>
-              <m:t>在此处键入公式。</m:t>
-            </m:r>
-          </w:sdtContent>
-        </w:sdt>
-      </m:oMath>
+        <w:jc w:val="left"/>
+        <w:rPr>
+          <w:sz w:val="24"/>
+          <w:szCs w:val="24"/>
+        </w:rPr>
+      </w:pPr>
+      <w:r>
+        <w:rPr>
+          <w:rFonts w:hint="eastAsia"/>
+          <w:sz w:val="24"/>
+          <w:szCs w:val="24"/>
+        </w:rPr>
+        <w:t>(2015.8.2)</w:t>
+      </w:r>
+      <w:r>
+        <w:rPr>
+          <w:rFonts w:hint="eastAsia"/>
+          <w:sz w:val="24"/>
+          <w:szCs w:val="24"/>
+        </w:rPr>
+        <w:t>好吧，如果</w:t>
+      </w:r>
+      <w:r>
+        <w:rPr>
+          <w:rFonts w:hint="eastAsia"/>
+          <w:sz w:val="24"/>
+          <w:szCs w:val="24"/>
+        </w:rPr>
+        <w:t>STL</w:t>
+      </w:r>
+      <w:r>
+        <w:rPr>
+          <w:rFonts w:hint="eastAsia"/>
+          <w:sz w:val="24"/>
+          <w:szCs w:val="24"/>
+        </w:rPr>
+        <w:t>文件的网格没有缺陷（完全封闭的话），那个</w:t>
+      </w:r>
+      <w:r>
+        <w:rPr>
+          <w:rFonts w:hint="eastAsia"/>
+          <w:sz w:val="24"/>
+          <w:szCs w:val="24"/>
+        </w:rPr>
+        <w:t xml:space="preserve">Vertex On Layer = 3 </w:t>
+      </w:r>
+      <w:r>
+        <w:rPr>
+          <w:rFonts w:hint="eastAsia"/>
+          <w:sz w:val="24"/>
+          <w:szCs w:val="24"/>
+        </w:rPr>
+        <w:t>的情况都简直可以去掉了，因为肯定有</w:t>
+      </w:r>
+      <w:r>
+        <w:rPr>
+          <w:rFonts w:hint="eastAsia"/>
+          <w:sz w:val="24"/>
+          <w:szCs w:val="24"/>
+        </w:rPr>
+        <w:t>Line Segment</w:t>
+      </w:r>
+      <w:r>
+        <w:rPr>
+          <w:rFonts w:hint="eastAsia"/>
+          <w:sz w:val="24"/>
+          <w:szCs w:val="24"/>
+        </w:rPr>
+        <w:t>会和那个三角形的边重合，这样搞下去的</w:t>
+      </w:r>
+      <w:r>
+        <w:rPr>
+          <w:rFonts w:hint="eastAsia"/>
+          <w:sz w:val="24"/>
+          <w:szCs w:val="24"/>
+        </w:rPr>
+        <w:t>line strip</w:t>
+      </w:r>
+      <w:r>
+        <w:rPr>
+          <w:rFonts w:hint="eastAsia"/>
+          <w:sz w:val="24"/>
+          <w:szCs w:val="24"/>
+        </w:rPr>
+        <w:t>会有重合的部分，麻烦死。而且，</w:t>
+      </w:r>
+      <w:r>
+        <w:rPr>
+          <w:rFonts w:hint="eastAsia"/>
+          <w:sz w:val="24"/>
+          <w:szCs w:val="24"/>
+        </w:rPr>
+        <w:t xml:space="preserve">Vertex On Layer =3 </w:t>
+      </w:r>
+      <w:r>
+        <w:rPr>
+          <w:rFonts w:hint="eastAsia"/>
+          <w:sz w:val="24"/>
+          <w:szCs w:val="24"/>
+        </w:rPr>
+        <w:t>意味着三角形法线竖直向上，这样的话，边法线也不好确定。所以</w:t>
+      </w:r>
+      <w:r>
+        <w:rPr>
+          <w:rFonts w:hint="eastAsia"/>
+          <w:sz w:val="24"/>
+          <w:szCs w:val="24"/>
+        </w:rPr>
+        <w:t>Intersection</w:t>
+      </w:r>
+      <w:r>
+        <w:rPr>
+          <w:rFonts w:hint="eastAsia"/>
+          <w:sz w:val="24"/>
+          <w:szCs w:val="24"/>
+        </w:rPr>
+        <w:t>的</w:t>
+      </w:r>
+      <w:r>
+        <w:rPr>
+          <w:rFonts w:hint="eastAsia"/>
+          <w:sz w:val="24"/>
+          <w:szCs w:val="24"/>
+        </w:rPr>
+        <w:t>Case 3</w:t>
+      </w:r>
+      <w:r>
+        <w:rPr>
+          <w:rFonts w:hint="eastAsia"/>
+          <w:sz w:val="24"/>
+          <w:szCs w:val="24"/>
+        </w:rPr>
+        <w:t>去掉。（尼玛我在讲什么</w:t>
+      </w:r>
+      <w:r>
+        <w:rPr>
+          <w:rFonts w:hint="eastAsia"/>
+          <w:sz w:val="24"/>
+          <w:szCs w:val="24"/>
+        </w:rPr>
+        <w:t>= =</w:t>
+      </w:r>
+      <w:r>
+        <w:rPr>
+          <w:rFonts w:hint="eastAsia"/>
+          <w:sz w:val="24"/>
+          <w:szCs w:val="24"/>
+        </w:rPr>
+        <w:t>）</w:t>
+      </w:r>
+    </w:p>
+    <w:p>
+      <w:pPr>
+        <w:pStyle w:val="a5"/>
+        <w:ind w:left="1260" w:firstLineChars="0" w:firstLine="0"/>
+        <w:jc w:val="left"/>
+        <w:rPr>
+          <w:sz w:val="24"/>
+          <w:szCs w:val="24"/>
+        </w:rPr>
+      </w:pPr>
+    </w:p>
+    <w:p>
+      <w:pPr>
+        <w:pStyle w:val="a5"/>
+        <w:numPr>
+          <w:ilvl w:val="0"/>
+          <w:numId w:val="20"/>
+        </w:numPr>
+        <w:ind w:firstLineChars="0"/>
+        <w:jc w:val="left"/>
+        <w:rPr>
+          <w:rFonts w:hint="eastAsia"/>
+          <w:sz w:val="24"/>
+          <w:szCs w:val="24"/>
+        </w:rPr>
+      </w:pPr>
+      <w:r>
+        <w:rPr>
+          <w:rFonts w:hint="eastAsia"/>
+          <w:sz w:val="24"/>
+          <w:szCs w:val="24"/>
+        </w:rPr>
+        <w:t>(2015.8.2</w:t>
+      </w:r>
+      <w:r>
+        <w:rPr>
+          <w:rFonts w:hint="eastAsia"/>
+          <w:sz w:val="24"/>
+          <w:szCs w:val="24"/>
+        </w:rPr>
+        <w:t>)</w:t>
+      </w:r>
+      <w:r>
+        <w:rPr>
+          <w:rFonts w:hint="eastAsia"/>
+          <w:sz w:val="24"/>
+          <w:szCs w:val="24"/>
+        </w:rPr>
+        <w:t>因为</w:t>
+      </w:r>
+      <w:r>
+        <w:rPr>
+          <w:rFonts w:hint="eastAsia"/>
+          <w:sz w:val="24"/>
+          <w:szCs w:val="24"/>
+        </w:rPr>
+        <w:t>LineStrip</w:t>
+      </w:r>
+      <w:r>
+        <w:rPr>
+          <w:rFonts w:hint="eastAsia"/>
+          <w:sz w:val="24"/>
+          <w:szCs w:val="24"/>
+        </w:rPr>
+        <w:t>的顶点是一连串的，所以现在规定线段</w:t>
+      </w:r>
+      <w:r>
+        <w:rPr>
+          <w:rFonts w:hint="eastAsia"/>
+          <w:sz w:val="24"/>
+          <w:szCs w:val="24"/>
+        </w:rPr>
+        <w:t>NormalList</w:t>
+      </w:r>
+      <w:r>
+        <w:rPr>
+          <w:rFonts w:hint="eastAsia"/>
+          <w:sz w:val="24"/>
+          <w:szCs w:val="24"/>
+        </w:rPr>
+        <w:t>的元素个数要比</w:t>
+      </w:r>
+      <w:r>
+        <w:rPr>
+          <w:rFonts w:hint="eastAsia"/>
+          <w:sz w:val="24"/>
+          <w:szCs w:val="24"/>
+        </w:rPr>
+        <w:t>PointList</w:t>
+      </w:r>
+      <w:r>
+        <w:rPr>
+          <w:rFonts w:hint="eastAsia"/>
+          <w:sz w:val="24"/>
+          <w:szCs w:val="24"/>
+        </w:rPr>
+        <w:t>少一个，第几个</w:t>
+      </w:r>
+      <w:r>
+        <w:rPr>
+          <w:rFonts w:hint="eastAsia"/>
+          <w:sz w:val="24"/>
+          <w:szCs w:val="24"/>
+        </w:rPr>
+        <w:t>normal</w:t>
+      </w:r>
+      <w:r>
+        <w:rPr>
+          <w:rFonts w:hint="eastAsia"/>
+          <w:sz w:val="24"/>
+          <w:szCs w:val="24"/>
+        </w:rPr>
+        <w:t>对应第几条线段</w:t>
+      </w:r>
+    </w:p>
+    <w:p>
+      <w:pPr>
+        <w:pStyle w:val="a5"/>
+        <w:numPr>
+          <w:ilvl w:val="0"/>
+          <w:numId w:val="20"/>
+        </w:numPr>
+        <w:ind w:firstLineChars="0"/>
+        <w:jc w:val="left"/>
+        <w:rPr>
+          <w:rFonts w:hint="eastAsia"/>
+          <w:sz w:val="24"/>
+          <w:szCs w:val="24"/>
+        </w:rPr>
+      </w:pPr>
+      <w:r>
+        <w:rPr>
+          <w:rFonts w:hint="eastAsia"/>
+          <w:sz w:val="24"/>
+          <w:szCs w:val="24"/>
+        </w:rPr>
+        <w:t>(2015.8.3)</w:t>
+      </w:r>
+      <w:r>
+        <w:rPr>
+          <w:rFonts w:hint="eastAsia"/>
+          <w:sz w:val="24"/>
+          <w:szCs w:val="24"/>
+        </w:rPr>
+        <w:t>导出</w:t>
+      </w:r>
+      <w:r>
+        <w:rPr>
+          <w:rFonts w:hint="eastAsia"/>
+          <w:sz w:val="24"/>
+          <w:szCs w:val="24"/>
+        </w:rPr>
+        <w:t>NOISELAYER</w:t>
+      </w:r>
+      <w:r>
+        <w:rPr>
+          <w:rFonts w:hint="eastAsia"/>
+          <w:sz w:val="24"/>
+          <w:szCs w:val="24"/>
+        </w:rPr>
+        <w:t>文件：自定义切层格式。全文件第一个四字节是记录</w:t>
+      </w:r>
+      <w:r>
+        <w:rPr>
+          <w:rFonts w:hint="eastAsia"/>
+          <w:sz w:val="24"/>
+          <w:szCs w:val="24"/>
+        </w:rPr>
+        <w:t>Line Strip</w:t>
+      </w:r>
+      <w:r>
+        <w:rPr>
+          <w:rFonts w:hint="eastAsia"/>
+          <w:sz w:val="24"/>
+          <w:szCs w:val="24"/>
+        </w:rPr>
+        <w:t>的个数。然后之后是一段一段的</w:t>
+      </w:r>
+      <w:r>
+        <w:rPr>
+          <w:rFonts w:hint="eastAsia"/>
+          <w:sz w:val="24"/>
+          <w:szCs w:val="24"/>
+        </w:rPr>
+        <w:t>Line Strip</w:t>
+      </w:r>
+      <w:r>
+        <w:rPr>
+          <w:rFonts w:hint="eastAsia"/>
+          <w:sz w:val="24"/>
+          <w:szCs w:val="24"/>
+        </w:rPr>
+        <w:t>数据。对于每一段</w:t>
+      </w:r>
+      <w:r>
+        <w:rPr>
+          <w:rFonts w:hint="eastAsia"/>
+          <w:sz w:val="24"/>
+          <w:szCs w:val="24"/>
+        </w:rPr>
+        <w:t>line strip</w:t>
+      </w:r>
+      <w:r>
+        <w:rPr>
+          <w:rFonts w:hint="eastAsia"/>
+          <w:sz w:val="24"/>
+          <w:szCs w:val="24"/>
+        </w:rPr>
+        <w:t>，第一个四字节</w:t>
+      </w:r>
+      <w:r>
+        <w:rPr>
+          <w:rFonts w:hint="eastAsia"/>
+          <w:sz w:val="24"/>
+          <w:szCs w:val="24"/>
+        </w:rPr>
+        <w:t>int</w:t>
+      </w:r>
+      <w:r>
+        <w:rPr>
+          <w:rFonts w:hint="eastAsia"/>
+          <w:sz w:val="24"/>
+          <w:szCs w:val="24"/>
+        </w:rPr>
+        <w:t>是</w:t>
+      </w:r>
+      <w:r>
+        <w:rPr>
+          <w:rFonts w:hint="eastAsia"/>
+          <w:sz w:val="24"/>
+          <w:szCs w:val="24"/>
+        </w:rPr>
+        <w:t>PointList</w:t>
+      </w:r>
+      <w:r>
+        <w:rPr>
+          <w:rFonts w:hint="eastAsia"/>
+          <w:sz w:val="24"/>
+          <w:szCs w:val="24"/>
+        </w:rPr>
+        <w:t>的</w:t>
+      </w:r>
+      <w:r>
+        <w:rPr>
+          <w:rFonts w:hint="eastAsia"/>
+          <w:sz w:val="24"/>
+          <w:szCs w:val="24"/>
+        </w:rPr>
+        <w:t>point</w:t>
+      </w:r>
+      <w:r>
+        <w:rPr>
+          <w:rFonts w:hint="eastAsia"/>
+          <w:sz w:val="24"/>
+          <w:szCs w:val="24"/>
+        </w:rPr>
+        <w:t>个数，第二个四字节</w:t>
+      </w:r>
+      <w:r>
+        <w:rPr>
+          <w:rFonts w:hint="eastAsia"/>
+          <w:sz w:val="24"/>
+          <w:szCs w:val="24"/>
+        </w:rPr>
+        <w:t>int</w:t>
+      </w:r>
+      <w:r>
+        <w:rPr>
+          <w:rFonts w:hint="eastAsia"/>
+          <w:sz w:val="24"/>
+          <w:szCs w:val="24"/>
+        </w:rPr>
+        <w:t>是</w:t>
+      </w:r>
+      <w:r>
+        <w:rPr>
+          <w:rFonts w:hint="eastAsia"/>
+          <w:sz w:val="24"/>
+          <w:szCs w:val="24"/>
+        </w:rPr>
+        <w:t>normalList</w:t>
+      </w:r>
+      <w:r>
+        <w:rPr>
+          <w:rFonts w:hint="eastAsia"/>
+          <w:sz w:val="24"/>
+          <w:szCs w:val="24"/>
+        </w:rPr>
+        <w:t>的</w:t>
+      </w:r>
+      <w:r>
+        <w:rPr>
+          <w:rFonts w:hint="eastAsia"/>
+          <w:sz w:val="24"/>
+          <w:szCs w:val="24"/>
+        </w:rPr>
+        <w:t>normal</w:t>
+      </w:r>
+      <w:r>
+        <w:rPr>
+          <w:rFonts w:hint="eastAsia"/>
+          <w:sz w:val="24"/>
+          <w:szCs w:val="24"/>
+        </w:rPr>
+        <w:t>个数，是比</w:t>
+      </w:r>
+      <w:r>
+        <w:rPr>
+          <w:rFonts w:hint="eastAsia"/>
+          <w:sz w:val="24"/>
+          <w:szCs w:val="24"/>
+        </w:rPr>
+        <w:t>point</w:t>
+      </w:r>
+      <w:r>
+        <w:rPr>
+          <w:rFonts w:hint="eastAsia"/>
+          <w:sz w:val="24"/>
+          <w:szCs w:val="24"/>
+        </w:rPr>
+        <w:t>少一个，因为</w:t>
+      </w:r>
+      <w:r>
+        <w:rPr>
+          <w:rFonts w:hint="eastAsia"/>
+          <w:sz w:val="24"/>
+          <w:szCs w:val="24"/>
+        </w:rPr>
+        <w:t>n</w:t>
+      </w:r>
+      <w:r>
+        <w:rPr>
+          <w:rFonts w:hint="eastAsia"/>
+          <w:sz w:val="24"/>
+          <w:szCs w:val="24"/>
+        </w:rPr>
+        <w:t>个连续点有</w:t>
+      </w:r>
+      <w:r>
+        <w:rPr>
+          <w:rFonts w:hint="eastAsia"/>
+          <w:sz w:val="24"/>
+          <w:szCs w:val="24"/>
+        </w:rPr>
+        <w:t>n-1</w:t>
+      </w:r>
+      <w:r>
+        <w:rPr>
+          <w:rFonts w:hint="eastAsia"/>
+          <w:sz w:val="24"/>
+          <w:szCs w:val="24"/>
+        </w:rPr>
+        <w:t>条线段，也就是</w:t>
+      </w:r>
+      <w:r>
+        <w:rPr>
+          <w:rFonts w:hint="eastAsia"/>
+          <w:sz w:val="24"/>
+          <w:szCs w:val="24"/>
+        </w:rPr>
+        <w:t>n-1</w:t>
+      </w:r>
+      <w:r>
+        <w:rPr>
+          <w:rFonts w:hint="eastAsia"/>
+          <w:sz w:val="24"/>
+          <w:szCs w:val="24"/>
+        </w:rPr>
+        <w:t>条线段法线。在两个四字节之后就是</w:t>
+      </w:r>
+      <w:r>
+        <w:rPr>
+          <w:rFonts w:hint="eastAsia"/>
+          <w:sz w:val="24"/>
+          <w:szCs w:val="24"/>
+        </w:rPr>
+        <w:t>PointList</w:t>
+      </w:r>
+      <w:r>
+        <w:rPr>
+          <w:rFonts w:hint="eastAsia"/>
+          <w:sz w:val="24"/>
+          <w:szCs w:val="24"/>
+        </w:rPr>
+        <w:t>的</w:t>
+      </w:r>
+      <w:r>
+        <w:rPr>
+          <w:rFonts w:hint="eastAsia"/>
+          <w:sz w:val="24"/>
+          <w:szCs w:val="24"/>
+        </w:rPr>
+        <w:t>vector3</w:t>
+      </w:r>
+      <w:r>
+        <w:rPr>
+          <w:rFonts w:hint="eastAsia"/>
+          <w:sz w:val="24"/>
+          <w:szCs w:val="24"/>
+        </w:rPr>
+        <w:t>；之后再</w:t>
+      </w:r>
+      <w:r>
+        <w:rPr>
+          <w:rFonts w:hint="eastAsia"/>
+          <w:sz w:val="24"/>
+          <w:szCs w:val="24"/>
+        </w:rPr>
+        <w:t>normalList</w:t>
+      </w:r>
+      <w:r>
+        <w:rPr>
+          <w:rFonts w:hint="eastAsia"/>
+          <w:sz w:val="24"/>
+          <w:szCs w:val="24"/>
+        </w:rPr>
+        <w:t>的</w:t>
+      </w:r>
+      <w:r>
+        <w:rPr>
+          <w:rFonts w:hint="eastAsia"/>
+          <w:sz w:val="24"/>
+          <w:szCs w:val="24"/>
+        </w:rPr>
+        <w:t>Vector3</w:t>
+      </w:r>
+      <w:r>
+        <w:rPr>
+          <w:rFonts w:hint="eastAsia"/>
+          <w:sz w:val="24"/>
+          <w:szCs w:val="24"/>
+        </w:rPr>
+        <w:t>。</w:t>
+      </w:r>
+    </w:p>
+    <w:p>
+      <w:pPr>
+        <w:pStyle w:val="a5"/>
+        <w:ind w:left="1260" w:firstLineChars="0" w:firstLine="0"/>
+        <w:jc w:val="left"/>
+        <w:rPr>
+          <w:rFonts w:hint="eastAsia"/>
+          <w:sz w:val="24"/>
+          <w:szCs w:val="24"/>
+        </w:rPr>
+      </w:pPr>
+    </w:p>
+    <w:p>
+      <w:pPr>
+        <w:pStyle w:val="a5"/>
+        <w:ind w:left="1260" w:firstLineChars="0" w:firstLine="0"/>
+        <w:jc w:val="center"/>
+        <w:rPr>
+          <w:rFonts w:hint="eastAsia"/>
+          <w:sz w:val="24"/>
+          <w:szCs w:val="24"/>
+        </w:rPr>
+      </w:pPr>
       <w:r>
         <w:rPr>
           <w:noProof/>
+          <w:sz w:val="24"/>
+          <w:szCs w:val="24"/>
         </w:rPr>
         <w:lastRenderedPageBreak/>
+        <w:drawing>
+          <wp:inline distT="0" distB="0" distL="0" distR="0">
+            <wp:extent cx="3286125" cy="2952378"/>
+            <wp:effectExtent l="19050" t="0" r="9525" b="0"/>
+            <wp:docPr id="8" name="图片 1" descr="F:\1VS PROJECT\3D\Noise 3D-DX11 - (10)(3)Slicer Link Line Segment\技术文档\NOISELAYER文件结构.png"/>
+            <wp:cNvGraphicFramePr>
+              <a:graphicFrameLocks xmlns:a="http://schemas.openxmlformats.org/drawingml/2006/main" noChangeAspect="1"/>
+            </wp:cNvGraphicFramePr>
+            <a:graphic xmlns:a="http://schemas.openxmlformats.org/drawingml/2006/main">
+              <a:graphicData uri="http://schemas.openxmlformats.org/drawingml/2006/picture">
+                <pic:pic xmlns:pic="http://schemas.openxmlformats.org/drawingml/2006/picture">
+                  <pic:nvPicPr>
+                    <pic:cNvPr id="0" name="Picture 1" descr="F:\1VS PROJECT\3D\Noise 3D-DX11 - (10)(3)Slicer Link Line Segment\技术文档\NOISELAYER文件结构.png"/>
+                    <pic:cNvPicPr>
+                      <a:picLocks noChangeAspect="1" noChangeArrowheads="1"/>
+                    </pic:cNvPicPr>
+                  </pic:nvPicPr>
+                  <pic:blipFill>
+                    <a:blip r:embed="rId19"/>
+                    <a:srcRect/>
+                    <a:stretch>
+                      <a:fillRect/>
+                    </a:stretch>
+                  </pic:blipFill>
+                  <pic:spPr bwMode="auto">
+                    <a:xfrm>
+                      <a:off x="0" y="0"/>
+                      <a:ext cx="3286125" cy="2952378"/>
+                    </a:xfrm>
+                    <a:prstGeom prst="rect">
+                      <a:avLst/>
+                    </a:prstGeom>
+                    <a:noFill/>
+                    <a:ln w="9525">
+                      <a:noFill/>
+                      <a:miter lim="800000"/>
+                      <a:headEnd/>
+                      <a:tailEnd/>
+                    </a:ln>
+                  </pic:spPr>
+                </pic:pic>
+              </a:graphicData>
+            </a:graphic>
+          </wp:inline>
+        </w:drawing>
+      </w:r>
+    </w:p>
+    <w:p>
+      <w:pPr>
+        <w:pStyle w:val="a5"/>
+        <w:ind w:left="1260" w:firstLineChars="0" w:firstLine="0"/>
+        <w:jc w:val="left"/>
+        <w:rPr>
+          <w:rFonts w:hint="eastAsia"/>
+          <w:sz w:val="24"/>
+          <w:szCs w:val="24"/>
+        </w:rPr>
+      </w:pPr>
+    </w:p>
+    <w:p>
+      <w:pPr>
+        <w:pStyle w:val="a5"/>
+        <w:ind w:left="1260" w:firstLineChars="0" w:firstLine="0"/>
+        <w:rPr>
+          <w:rFonts w:hint="eastAsia"/>
+          <w:sz w:val="24"/>
+          <w:szCs w:val="24"/>
+        </w:rPr>
+      </w:pPr>
+    </w:p>
+    <w:p>
+      <w:pPr>
+        <w:pStyle w:val="a5"/>
+        <w:numPr>
+          <w:ilvl w:val="0"/>
+          <w:numId w:val="20"/>
+        </w:numPr>
+        <w:ind w:firstLineChars="0"/>
+        <w:rPr>
+          <w:sz w:val="24"/>
+          <w:szCs w:val="24"/>
+        </w:rPr>
+      </w:pPr>
+      <w:r>
+        <w:rPr>
+          <w:noProof/>
+        </w:rPr>
         <w:drawing>
           <wp:inline distT="0" distB="0" distL="0" distR="0">
             <wp:extent cx="5274310" cy="2962372"/>
@@ -9839,7 +10267,7 @@
                     </pic:cNvPicPr>
                   </pic:nvPicPr>
                   <pic:blipFill>
-                    <a:blip r:embed="rId19"/>
+                    <a:blip r:embed="rId20"/>
                     <a:srcRect/>
                     <a:stretch>
                       <a:fillRect/>
@@ -9874,7 +10302,6 @@
         <w:ind w:left="1260" w:firstLineChars="0" w:firstLine="0"/>
         <w:jc w:val="left"/>
         <w:rPr>
-          <w:rFonts w:hint="eastAsia"/>
           <w:sz w:val="24"/>
           <w:szCs w:val="24"/>
         </w:rPr>
@@ -9902,7 +10329,6 @@
         <w:ind w:left="1260" w:firstLineChars="0" w:firstLine="0"/>
         <w:jc w:val="left"/>
         <w:rPr>
-          <w:rFonts w:hint="eastAsia"/>
           <w:sz w:val="24"/>
           <w:szCs w:val="24"/>
         </w:rPr>
@@ -9930,7 +10356,6 @@
         <w:ind w:left="1260" w:firstLineChars="0" w:firstLine="0"/>
         <w:jc w:val="left"/>
         <w:rPr>
-          <w:rFonts w:hint="eastAsia"/>
           <w:sz w:val="24"/>
           <w:szCs w:val="24"/>
         </w:rPr>
@@ -9966,7 +10391,6 @@
         <w:ind w:left="1260" w:firstLineChars="0" w:firstLine="0"/>
         <w:jc w:val="left"/>
         <w:rPr>
-          <w:rFonts w:hint="eastAsia"/>
           <w:sz w:val="24"/>
           <w:szCs w:val="24"/>
         </w:rPr>
@@ -10010,7 +10434,6 @@
         <w:ind w:left="1260" w:firstLineChars="0" w:firstLine="0"/>
         <w:jc w:val="left"/>
         <w:rPr>
-          <w:rFonts w:hint="eastAsia"/>
           <w:sz w:val="24"/>
           <w:szCs w:val="24"/>
         </w:rPr>
@@ -10030,7 +10453,6 @@
         <w:ind w:left="1260" w:firstLineChars="0" w:firstLine="0"/>
         <w:jc w:val="left"/>
         <w:rPr>
-          <w:rFonts w:hint="eastAsia"/>
           <w:sz w:val="24"/>
           <w:szCs w:val="24"/>
         </w:rPr>
@@ -10083,7 +10505,6 @@
         <w:ind w:left="1260" w:firstLineChars="0" w:firstLine="0"/>
         <w:jc w:val="left"/>
         <w:rPr>
-          <w:rFonts w:hint="eastAsia"/>
           <w:sz w:val="24"/>
           <w:szCs w:val="24"/>
         </w:rPr>
@@ -10119,7 +10540,6 @@
         <w:ind w:left="1260" w:firstLineChars="0" w:firstLine="0"/>
         <w:jc w:val="left"/>
         <w:rPr>
-          <w:rFonts w:hint="eastAsia"/>
           <w:sz w:val="24"/>
           <w:szCs w:val="24"/>
         </w:rPr>
@@ -10193,7 +10613,6 @@
         <w:ind w:left="1260" w:firstLineChars="0" w:firstLine="0"/>
         <w:jc w:val="left"/>
         <w:rPr>
-          <w:rFonts w:hint="eastAsia"/>
           <w:sz w:val="24"/>
           <w:szCs w:val="24"/>
         </w:rPr>
@@ -10237,7 +10656,6 @@
         <w:ind w:left="1260" w:firstLineChars="0" w:firstLine="0"/>
         <w:jc w:val="left"/>
         <w:rPr>
-          <w:rFonts w:hint="eastAsia"/>
           <w:sz w:val="24"/>
           <w:szCs w:val="24"/>
         </w:rPr>
@@ -10268,6 +10686,7 @@
           <w:sz w:val="24"/>
           <w:szCs w:val="24"/>
         </w:rPr>
+        <w:lastRenderedPageBreak/>
         <w:t>绿线即线段法线，所以三角形法线在切割面上的投影就是线段法线</w:t>
       </w:r>
     </w:p>
@@ -10275,26 +10694,6 @@
       <w:pPr>
         <w:pStyle w:val="a5"/>
         <w:ind w:left="1260" w:firstLineChars="0" w:firstLine="0"/>
-        <w:jc w:val="left"/>
-        <w:rPr>
-          <w:rFonts w:hint="eastAsia"/>
-          <w:sz w:val="24"/>
-          <w:szCs w:val="24"/>
-        </w:rPr>
-      </w:pPr>
-    </w:p>
-    <w:p>
-      <w:pPr>
-        <w:jc w:val="center"/>
-        <w:rPr>
-          <w:rFonts w:hint="eastAsia"/>
-          <w:sz w:val="24"/>
-          <w:szCs w:val="24"/>
-        </w:rPr>
-      </w:pPr>
-    </w:p>
-    <w:p>
-      <w:pPr>
         <w:jc w:val="left"/>
         <w:rPr>
           <w:sz w:val="24"/>
@@ -10697,6 +11096,92 @@
     </w:lvl>
   </w:abstractNum>
   <w:abstractNum w:abstractNumId="4">
+    <w:nsid w:val="1BDF010F"/>
+    <w:multiLevelType w:val="hybridMultilevel"/>
+    <w:tmpl w:val="73A4D3A8"/>
+    <w:lvl w:ilvl="0" w:tplc="0409000F">
+      <w:start w:val="1"/>
+      <w:numFmt w:val="decimal"/>
+      <w:lvlText w:val="%1."/>
+      <w:lvlJc w:val="left"/>
+      <w:pPr>
+        <w:ind w:left="1680" w:hanging="420"/>
+      </w:pPr>
+    </w:lvl>
+    <w:lvl w:ilvl="1" w:tplc="04090019" w:tentative="1">
+      <w:start w:val="1"/>
+      <w:numFmt w:val="lowerLetter"/>
+      <w:lvlText w:val="%2)"/>
+      <w:lvlJc w:val="left"/>
+      <w:pPr>
+        <w:ind w:left="2100" w:hanging="420"/>
+      </w:pPr>
+    </w:lvl>
+    <w:lvl w:ilvl="2" w:tplc="0409001B" w:tentative="1">
+      <w:start w:val="1"/>
+      <w:numFmt w:val="lowerRoman"/>
+      <w:lvlText w:val="%3."/>
+      <w:lvlJc w:val="right"/>
+      <w:pPr>
+        <w:ind w:left="2520" w:hanging="420"/>
+      </w:pPr>
+    </w:lvl>
+    <w:lvl w:ilvl="3" w:tplc="0409000F" w:tentative="1">
+      <w:start w:val="1"/>
+      <w:numFmt w:val="decimal"/>
+      <w:lvlText w:val="%4."/>
+      <w:lvlJc w:val="left"/>
+      <w:pPr>
+        <w:ind w:left="2940" w:hanging="420"/>
+      </w:pPr>
+    </w:lvl>
+    <w:lvl w:ilvl="4" w:tplc="04090019" w:tentative="1">
+      <w:start w:val="1"/>
+      <w:numFmt w:val="lowerLetter"/>
+      <w:lvlText w:val="%5)"/>
+      <w:lvlJc w:val="left"/>
+      <w:pPr>
+        <w:ind w:left="3360" w:hanging="420"/>
+      </w:pPr>
+    </w:lvl>
+    <w:lvl w:ilvl="5" w:tplc="0409001B" w:tentative="1">
+      <w:start w:val="1"/>
+      <w:numFmt w:val="lowerRoman"/>
+      <w:lvlText w:val="%6."/>
+      <w:lvlJc w:val="right"/>
+      <w:pPr>
+        <w:ind w:left="3780" w:hanging="420"/>
+      </w:pPr>
+    </w:lvl>
+    <w:lvl w:ilvl="6" w:tplc="0409000F" w:tentative="1">
+      <w:start w:val="1"/>
+      <w:numFmt w:val="decimal"/>
+      <w:lvlText w:val="%7."/>
+      <w:lvlJc w:val="left"/>
+      <w:pPr>
+        <w:ind w:left="4200" w:hanging="420"/>
+      </w:pPr>
+    </w:lvl>
+    <w:lvl w:ilvl="7" w:tplc="04090019" w:tentative="1">
+      <w:start w:val="1"/>
+      <w:numFmt w:val="lowerLetter"/>
+      <w:lvlText w:val="%8)"/>
+      <w:lvlJc w:val="left"/>
+      <w:pPr>
+        <w:ind w:left="4620" w:hanging="420"/>
+      </w:pPr>
+    </w:lvl>
+    <w:lvl w:ilvl="8" w:tplc="0409001B" w:tentative="1">
+      <w:start w:val="1"/>
+      <w:numFmt w:val="lowerRoman"/>
+      <w:lvlText w:val="%9."/>
+      <w:lvlJc w:val="right"/>
+      <w:pPr>
+        <w:ind w:left="5040" w:hanging="420"/>
+      </w:pPr>
+    </w:lvl>
+  </w:abstractNum>
+  <w:abstractNum w:abstractNumId="5">
     <w:nsid w:val="21266BCF"/>
     <w:multiLevelType w:val="hybridMultilevel"/>
     <w:tmpl w:val="7A94F6B6"/>
@@ -10782,7 +11267,7 @@
       </w:pPr>
     </w:lvl>
   </w:abstractNum>
-  <w:abstractNum w:abstractNumId="5">
+  <w:abstractNum w:abstractNumId="6">
     <w:nsid w:val="236214E8"/>
     <w:multiLevelType w:val="hybridMultilevel"/>
     <w:tmpl w:val="545263C2"/>
@@ -10868,7 +11353,7 @@
       </w:pPr>
     </w:lvl>
   </w:abstractNum>
-  <w:abstractNum w:abstractNumId="6">
+  <w:abstractNum w:abstractNumId="7">
     <w:nsid w:val="32650F29"/>
     <w:multiLevelType w:val="hybridMultilevel"/>
     <w:tmpl w:val="BA9A3738"/>
@@ -10954,7 +11439,7 @@
       </w:pPr>
     </w:lvl>
   </w:abstractNum>
-  <w:abstractNum w:abstractNumId="7">
+  <w:abstractNum w:abstractNumId="8">
     <w:nsid w:val="3B614B26"/>
     <w:multiLevelType w:val="hybridMultilevel"/>
     <w:tmpl w:val="4594AC54"/>
@@ -11040,7 +11525,7 @@
       </w:pPr>
     </w:lvl>
   </w:abstractNum>
-  <w:abstractNum w:abstractNumId="8">
+  <w:abstractNum w:abstractNumId="9">
     <w:nsid w:val="3CBE0A90"/>
     <w:multiLevelType w:val="hybridMultilevel"/>
     <w:tmpl w:val="EB1C3728"/>
@@ -11126,7 +11611,7 @@
       </w:pPr>
     </w:lvl>
   </w:abstractNum>
-  <w:abstractNum w:abstractNumId="9">
+  <w:abstractNum w:abstractNumId="10">
     <w:nsid w:val="44D97B7F"/>
     <w:multiLevelType w:val="hybridMultilevel"/>
     <w:tmpl w:val="000E60FA"/>
@@ -11212,7 +11697,7 @@
       </w:pPr>
     </w:lvl>
   </w:abstractNum>
-  <w:abstractNum w:abstractNumId="10">
+  <w:abstractNum w:abstractNumId="11">
     <w:nsid w:val="45D23BF6"/>
     <w:multiLevelType w:val="hybridMultilevel"/>
     <w:tmpl w:val="245A1AD4"/>
@@ -11298,7 +11783,7 @@
       </w:pPr>
     </w:lvl>
   </w:abstractNum>
-  <w:abstractNum w:abstractNumId="11">
+  <w:abstractNum w:abstractNumId="12">
     <w:nsid w:val="46CD70BE"/>
     <w:multiLevelType w:val="hybridMultilevel"/>
     <w:tmpl w:val="A1C46CA0"/>
@@ -11411,7 +11896,7 @@
       </w:rPr>
     </w:lvl>
   </w:abstractNum>
-  <w:abstractNum w:abstractNumId="12">
+  <w:abstractNum w:abstractNumId="13">
     <w:nsid w:val="46FF72E3"/>
     <w:multiLevelType w:val="hybridMultilevel"/>
     <w:tmpl w:val="6B9815DA"/>
@@ -11497,7 +11982,7 @@
       </w:pPr>
     </w:lvl>
   </w:abstractNum>
-  <w:abstractNum w:abstractNumId="13">
+  <w:abstractNum w:abstractNumId="14">
     <w:nsid w:val="51212E72"/>
     <w:multiLevelType w:val="hybridMultilevel"/>
     <w:tmpl w:val="57CA4FFC"/>
@@ -11583,7 +12068,7 @@
       </w:pPr>
     </w:lvl>
   </w:abstractNum>
-  <w:abstractNum w:abstractNumId="14">
+  <w:abstractNum w:abstractNumId="15">
     <w:nsid w:val="52844D96"/>
     <w:multiLevelType w:val="hybridMultilevel"/>
     <w:tmpl w:val="55564C78"/>
@@ -11669,10 +12154,10 @@
       </w:pPr>
     </w:lvl>
   </w:abstractNum>
-  <w:abstractNum w:abstractNumId="15">
+  <w:abstractNum w:abstractNumId="16">
     <w:nsid w:val="56F82768"/>
     <w:multiLevelType w:val="hybridMultilevel"/>
-    <w:tmpl w:val="57CA4FFC"/>
+    <w:tmpl w:val="9288F538"/>
     <w:lvl w:ilvl="0" w:tplc="0409000F">
       <w:start w:val="1"/>
       <w:numFmt w:val="decimal"/>
@@ -11755,7 +12240,7 @@
       </w:pPr>
     </w:lvl>
   </w:abstractNum>
-  <w:abstractNum w:abstractNumId="16">
+  <w:abstractNum w:abstractNumId="17">
     <w:nsid w:val="691172D2"/>
     <w:multiLevelType w:val="hybridMultilevel"/>
     <w:tmpl w:val="75966C38"/>
@@ -11841,7 +12326,7 @@
       </w:pPr>
     </w:lvl>
   </w:abstractNum>
-  <w:abstractNum w:abstractNumId="17">
+  <w:abstractNum w:abstractNumId="18">
     <w:nsid w:val="7AB24565"/>
     <w:multiLevelType w:val="hybridMultilevel"/>
     <w:tmpl w:val="C71611F8"/>
@@ -11927,7 +12412,7 @@
       </w:pPr>
     </w:lvl>
   </w:abstractNum>
-  <w:abstractNum w:abstractNumId="18">
+  <w:abstractNum w:abstractNumId="19">
     <w:nsid w:val="7ADA5701"/>
     <w:multiLevelType w:val="hybridMultilevel"/>
     <w:tmpl w:val="1CD0BF68"/>
@@ -12013,7 +12498,7 @@
       </w:pPr>
     </w:lvl>
   </w:abstractNum>
-  <w:abstractNum w:abstractNumId="19">
+  <w:abstractNum w:abstractNumId="20">
     <w:nsid w:val="7F577829"/>
     <w:multiLevelType w:val="hybridMultilevel"/>
     <w:tmpl w:val="D76A861A"/>
@@ -12100,64 +12585,67 @@
     </w:lvl>
   </w:abstractNum>
   <w:num w:numId="1">
-    <w:abstractNumId w:val="11"/>
+    <w:abstractNumId w:val="12"/>
   </w:num>
   <w:num w:numId="2">
-    <w:abstractNumId w:val="7"/>
+    <w:abstractNumId w:val="8"/>
   </w:num>
   <w:num w:numId="3">
-    <w:abstractNumId w:val="19"/>
+    <w:abstractNumId w:val="20"/>
   </w:num>
   <w:num w:numId="4">
     <w:abstractNumId w:val="1"/>
   </w:num>
   <w:num w:numId="5">
-    <w:abstractNumId w:val="9"/>
+    <w:abstractNumId w:val="10"/>
   </w:num>
   <w:num w:numId="6">
-    <w:abstractNumId w:val="5"/>
+    <w:abstractNumId w:val="6"/>
   </w:num>
   <w:num w:numId="7">
-    <w:abstractNumId w:val="16"/>
+    <w:abstractNumId w:val="17"/>
   </w:num>
   <w:num w:numId="8">
     <w:abstractNumId w:val="2"/>
   </w:num>
   <w:num w:numId="9">
-    <w:abstractNumId w:val="8"/>
+    <w:abstractNumId w:val="9"/>
   </w:num>
   <w:num w:numId="10">
     <w:abstractNumId w:val="3"/>
   </w:num>
   <w:num w:numId="11">
-    <w:abstractNumId w:val="18"/>
+    <w:abstractNumId w:val="19"/>
   </w:num>
   <w:num w:numId="12">
     <w:abstractNumId w:val="0"/>
   </w:num>
   <w:num w:numId="13">
-    <w:abstractNumId w:val="17"/>
+    <w:abstractNumId w:val="18"/>
   </w:num>
   <w:num w:numId="14">
-    <w:abstractNumId w:val="6"/>
+    <w:abstractNumId w:val="7"/>
   </w:num>
   <w:num w:numId="15">
-    <w:abstractNumId w:val="12"/>
+    <w:abstractNumId w:val="13"/>
   </w:num>
   <w:num w:numId="16">
-    <w:abstractNumId w:val="10"/>
+    <w:abstractNumId w:val="11"/>
   </w:num>
   <w:num w:numId="17">
-    <w:abstractNumId w:val="4"/>
+    <w:abstractNumId w:val="5"/>
   </w:num>
   <w:num w:numId="18">
+    <w:abstractNumId w:val="15"/>
+  </w:num>
+  <w:num w:numId="19">
     <w:abstractNumId w:val="14"/>
   </w:num>
-  <w:num w:numId="19">
-    <w:abstractNumId w:val="13"/>
+  <w:num w:numId="20">
+    <w:abstractNumId w:val="16"/>
   </w:num>
-  <w:num w:numId="20">
-    <w:abstractNumId w:val="15"/>
+  <w:num w:numId="21">
+    <w:abstractNumId w:val="4"/>
   </w:num>
 </w:numbering>
 </file>
@@ -12469,349 +12957,6 @@
 </w:styles>
 </file>
 
-<file path=word/glossary/document.xml><?xml version="1.0" encoding="utf-8"?>
-<w:glossaryDocument xmlns:ve="http://schemas.openxmlformats.org/markup-compatibility/2006" xmlns:o="urn:schemas-microsoft-com:office:office" xmlns:r="http://schemas.openxmlformats.org/officeDocument/2006/relationships" xmlns:m="http://schemas.openxmlformats.org/officeDocument/2006/math" xmlns:v="urn:schemas-microsoft-com:vml" xmlns:wp="http://schemas.openxmlformats.org/drawingml/2006/wordprocessingDrawing" xmlns:w10="urn:schemas-microsoft-com:office:word" xmlns:w="http://schemas.openxmlformats.org/wordprocessingml/2006/main" xmlns:wne="http://schemas.microsoft.com/office/word/2006/wordml">
-  <w:docParts>
-    <w:docPart>
-      <w:docPartPr>
-        <w:name w:val="DefaultPlaceholder_7274954"/>
-        <w:category>
-          <w:name w:val="常规"/>
-          <w:gallery w:val="placeholder"/>
-        </w:category>
-        <w:types>
-          <w:type w:val="bbPlcHdr"/>
-        </w:types>
-        <w:behaviors>
-          <w:behavior w:val="content"/>
-        </w:behaviors>
-        <w:guid w:val="{1699CB14-8044-4B2F-B4CC-819DD27D4F69}"/>
-      </w:docPartPr>
-      <w:docPartBody>
-        <w:p>
-          <w:r>
-            <w:rPr>
-              <w:rStyle w:val="a3"/>
-              <w:rFonts w:hint="eastAsia"/>
-            </w:rPr>
-            <w:t>在此处键入公式。</w:t>
-          </w:r>
-        </w:p>
-      </w:docPartBody>
-    </w:docPart>
-  </w:docParts>
-</w:glossaryDocument>
-</file>
-
-<file path=word/glossary/fontTable.xml><?xml version="1.0" encoding="utf-8"?>
-<w:fonts xmlns:r="http://schemas.openxmlformats.org/officeDocument/2006/relationships" xmlns:w="http://schemas.openxmlformats.org/wordprocessingml/2006/main">
-  <w:font w:name="Wingdings">
-    <w:panose1 w:val="05000000000000000000"/>
-    <w:charset w:val="02"/>
-    <w:family w:val="auto"/>
-    <w:pitch w:val="variable"/>
-    <w:sig w:usb0="00000000" w:usb1="10000000" w:usb2="00000000" w:usb3="00000000" w:csb0="80000000" w:csb1="00000000"/>
-  </w:font>
-  <w:font w:name="Times New Roman">
-    <w:panose1 w:val="02020603050405020304"/>
-    <w:charset w:val="00"/>
-    <w:family w:val="roman"/>
-    <w:pitch w:val="variable"/>
-    <w:sig w:usb0="E0002AFF" w:usb1="C0007841" w:usb2="00000009" w:usb3="00000000" w:csb0="000001FF" w:csb1="00000000"/>
-  </w:font>
-  <w:font w:name="Calibri">
-    <w:panose1 w:val="020F0502020204030204"/>
-    <w:charset w:val="00"/>
-    <w:family w:val="swiss"/>
-    <w:pitch w:val="variable"/>
-    <w:sig w:usb0="E10002FF" w:usb1="4000ACFF" w:usb2="00000009" w:usb3="00000000" w:csb0="0000019F" w:csb1="00000000"/>
-  </w:font>
-  <w:font w:name="宋体">
-    <w:altName w:val="SimSun"/>
-    <w:panose1 w:val="02010600030101010101"/>
-    <w:charset w:val="86"/>
-    <w:family w:val="auto"/>
-    <w:pitch w:val="variable"/>
-    <w:sig w:usb0="00000003" w:usb1="288F0000" w:usb2="00000016" w:usb3="00000000" w:csb0="00040001" w:csb1="00000000"/>
-  </w:font>
-  <w:font w:name="Cambria Math">
-    <w:panose1 w:val="02040503050406030204"/>
-    <w:charset w:val="00"/>
-    <w:family w:val="roman"/>
-    <w:pitch w:val="variable"/>
-    <w:sig w:usb0="E00002FF" w:usb1="420024FF" w:usb2="00000000" w:usb3="00000000" w:csb0="0000019F" w:csb1="00000000"/>
-  </w:font>
-  <w:font w:name="Microsoft YaHei">
-    <w:altName w:val="Times New Roman"/>
-    <w:panose1 w:val="00000000000000000000"/>
-    <w:charset w:val="00"/>
-    <w:family w:val="auto"/>
-    <w:notTrueType/>
-    <w:pitch w:val="default"/>
-    <w:sig w:usb0="00000003" w:usb1="00000000" w:usb2="00000000" w:usb3="00000000" w:csb0="00000001" w:csb1="00000000"/>
-  </w:font>
-  <w:font w:name="Cambria">
-    <w:panose1 w:val="02040503050406030204"/>
-    <w:charset w:val="00"/>
-    <w:family w:val="roman"/>
-    <w:pitch w:val="variable"/>
-    <w:sig w:usb0="E00002FF" w:usb1="400004FF" w:usb2="00000000" w:usb3="00000000" w:csb0="0000019F" w:csb1="00000000"/>
-  </w:font>
-</w:fonts>
-</file>
-
-<file path=word/glossary/settings.xml><?xml version="1.0" encoding="utf-8"?>
-<w:settings xmlns:o="urn:schemas-microsoft-com:office:office" xmlns:r="http://schemas.openxmlformats.org/officeDocument/2006/relationships" xmlns:m="http://schemas.openxmlformats.org/officeDocument/2006/math" xmlns:v="urn:schemas-microsoft-com:vml" xmlns:w10="urn:schemas-microsoft-com:office:word" xmlns:w="http://schemas.openxmlformats.org/wordprocessingml/2006/main" xmlns:sl="http://schemas.openxmlformats.org/schemaLibrary/2006/main">
-  <w:view w:val="normal"/>
-  <w:bordersDoNotSurroundHeader/>
-  <w:bordersDoNotSurroundFooter/>
-  <w:defaultTabStop w:val="420"/>
-  <w:drawingGridVerticalSpacing w:val="156"/>
-  <w:displayHorizontalDrawingGridEvery w:val="0"/>
-  <w:displayVerticalDrawingGridEvery w:val="2"/>
-  <w:characterSpacingControl w:val="compressPunctuation"/>
-  <w:compat>
-    <w:spaceForUL/>
-    <w:balanceSingleByteDoubleByteWidth/>
-    <w:doNotLeaveBackslashAlone/>
-    <w:ulTrailSpace/>
-    <w:doNotExpandShiftReturn/>
-    <w:adjustLineHeightInTable/>
-    <w:useFELayout/>
-  </w:compat>
-  <w:rsids>
-    <w:rsidRoot w:val="00537289"/>
-    <w:rsid w:val="004842C2"/>
-    <w:rsid w:val="00537289"/>
-  </w:rsids>
-  <m:mathPr>
-    <m:mathFont m:val="Cambria Math"/>
-    <m:brkBin m:val="before"/>
-    <m:brkBinSub m:val="--"/>
-    <m:smallFrac m:val="off"/>
-    <m:dispDef/>
-    <m:lMargin m:val="0"/>
-    <m:rMargin m:val="0"/>
-    <m:defJc m:val="centerGroup"/>
-    <m:wrapIndent m:val="1440"/>
-    <m:intLim m:val="subSup"/>
-    <m:naryLim m:val="undOvr"/>
-  </m:mathPr>
-  <w:themeFontLang w:val="en-US" w:eastAsia="zh-CN"/>
-  <w:clrSchemeMapping w:bg1="light1" w:t1="dark1" w:bg2="light2" w:t2="dark2" w:accent1="accent1" w:accent2="accent2" w:accent3="accent3" w:accent4="accent4" w:accent5="accent5" w:accent6="accent6" w:hyperlink="hyperlink" w:followedHyperlink="followedHyperlink"/>
-  <w:decimalSymbol w:val="."/>
-  <w:listSeparator w:val=","/>
-</w:settings>
-</file>
-
-<file path=word/glossary/styles.xml><?xml version="1.0" encoding="utf-8"?>
-<w:styles xmlns:r="http://schemas.openxmlformats.org/officeDocument/2006/relationships" xmlns:w="http://schemas.openxmlformats.org/wordprocessingml/2006/main">
-  <w:docDefaults>
-    <w:rPrDefault>
-      <w:rPr>
-        <w:rFonts w:asciiTheme="minorHAnsi" w:eastAsiaTheme="minorEastAsia" w:hAnsiTheme="minorHAnsi" w:cstheme="minorBidi"/>
-        <w:kern w:val="2"/>
-        <w:sz w:val="21"/>
-        <w:szCs w:val="22"/>
-        <w:lang w:val="en-US" w:eastAsia="zh-CN" w:bidi="ar-SA"/>
-      </w:rPr>
-    </w:rPrDefault>
-    <w:pPrDefault/>
-  </w:docDefaults>
-  <w:latentStyles w:defLockedState="0" w:defUIPriority="99" w:defSemiHidden="1" w:defUnhideWhenUsed="1" w:defQFormat="0" w:count="267">
-    <w:lsdException w:name="Normal" w:semiHidden="0" w:uiPriority="0" w:unhideWhenUsed="0" w:qFormat="1"/>
-    <w:lsdException w:name="heading 1" w:semiHidden="0" w:uiPriority="9" w:unhideWhenUsed="0" w:qFormat="1"/>
-    <w:lsdException w:name="heading 2" w:uiPriority="9" w:qFormat="1"/>
-    <w:lsdException w:name="heading 3" w:uiPriority="9" w:qFormat="1"/>
-    <w:lsdException w:name="heading 4" w:uiPriority="9" w:qFormat="1"/>
-    <w:lsdException w:name="heading 5" w:uiPriority="9" w:qFormat="1"/>
-    <w:lsdException w:name="heading 6" w:uiPriority="9" w:qFormat="1"/>
-    <w:lsdException w:name="heading 7" w:uiPriority="9" w:qFormat="1"/>
-    <w:lsdException w:name="heading 8" w:uiPriority="9" w:qFormat="1"/>
-    <w:lsdException w:name="heading 9" w:uiPriority="9" w:qFormat="1"/>
-    <w:lsdException w:name="toc 1" w:uiPriority="39"/>
-    <w:lsdException w:name="toc 2" w:uiPriority="39"/>
-    <w:lsdException w:name="toc 3" w:uiPriority="39"/>
-    <w:lsdException w:name="toc 4" w:uiPriority="39"/>
-    <w:lsdException w:name="toc 5" w:uiPriority="39"/>
-    <w:lsdException w:name="toc 6" w:uiPriority="39"/>
-    <w:lsdException w:name="toc 7" w:uiPriority="39"/>
-    <w:lsdException w:name="toc 8" w:uiPriority="39"/>
-    <w:lsdException w:name="toc 9" w:uiPriority="39"/>
-    <w:lsdException w:name="caption" w:uiPriority="35" w:qFormat="1"/>
-    <w:lsdException w:name="Title" w:semiHidden="0" w:uiPriority="10" w:unhideWhenUsed="0" w:qFormat="1"/>
-    <w:lsdException w:name="Default Paragraph Font" w:uiPriority="1"/>
-    <w:lsdException w:name="Subtitle" w:semiHidden="0" w:uiPriority="11" w:unhideWhenUsed="0" w:qFormat="1"/>
-    <w:lsdException w:name="Strong" w:semiHidden="0" w:uiPriority="22" w:unhideWhenUsed="0" w:qFormat="1"/>
-    <w:lsdException w:name="Emphasis" w:semiHidden="0" w:uiPriority="20" w:unhideWhenUsed="0" w:qFormat="1"/>
-    <w:lsdException w:name="Table Grid" w:semiHidden="0" w:uiPriority="59" w:unhideWhenUsed="0"/>
-    <w:lsdException w:name="Placeholder Text" w:unhideWhenUsed="0"/>
-    <w:lsdException w:name="No Spacing" w:semiHidden="0" w:uiPriority="1" w:unhideWhenUsed="0" w:qFormat="1"/>
-    <w:lsdException w:name="Light Shading" w:semiHidden="0" w:uiPriority="60" w:unhideWhenUsed="0"/>
-    <w:lsdException w:name="Light List" w:semiHidden="0" w:uiPriority="61" w:unhideWhenUsed="0"/>
-    <w:lsdException w:name="Light Grid" w:semiHidden="0" w:uiPriority="62" w:unhideWhenUsed="0"/>
-    <w:lsdException w:name="Medium Shading 1" w:semiHidden="0" w:uiPriority="63" w:unhideWhenUsed="0"/>
-    <w:lsdException w:name="Medium Shading 2" w:semiHidden="0" w:uiPriority="64" w:unhideWhenUsed="0"/>
-    <w:lsdException w:name="Medium List 1" w:semiHidden="0" w:uiPriority="65" w:unhideWhenUsed="0"/>
-    <w:lsdException w:name="Medium List 2" w:semiHidden="0" w:uiPriority="66" w:unhideWhenUsed="0"/>
-    <w:lsdException w:name="Medium Grid 1" w:semiHidden="0" w:uiPriority="67" w:unhideWhenUsed="0"/>
-    <w:lsdException w:name="Medium Grid 2" w:semiHidden="0" w:uiPriority="68" w:unhideWhenUsed="0"/>
-    <w:lsdException w:name="Medium Grid 3" w:semiHidden="0" w:uiPriority="69" w:unhideWhenUsed="0"/>
-    <w:lsdException w:name="Dark List" w:semiHidden="0" w:uiPriority="70" w:unhideWhenUsed="0"/>
-    <w:lsdException w:name="Colorful Shading" w:semiHidden="0" w:uiPriority="71" w:unhideWhenUsed="0"/>
-    <w:lsdException w:name="Colorful List" w:semiHidden="0" w:uiPriority="72" w:unhideWhenUsed="0"/>
-    <w:lsdException w:name="Colorful Grid" w:semiHidden="0" w:uiPriority="73" w:unhideWhenUsed="0"/>
-    <w:lsdException w:name="Light Shading Accent 1" w:semiHidden="0" w:uiPriority="60" w:unhideWhenUsed="0"/>
-    <w:lsdException w:name="Light List Accent 1" w:semiHidden="0" w:uiPriority="61" w:unhideWhenUsed="0"/>
-    <w:lsdException w:name="Light Grid Accent 1" w:semiHidden="0" w:uiPriority="62" w:unhideWhenUsed="0"/>
-    <w:lsdException w:name="Medium Shading 1 Accent 1" w:semiHidden="0" w:uiPriority="63" w:unhideWhenUsed="0"/>
-    <w:lsdException w:name="Medium Shading 2 Accent 1" w:semiHidden="0" w:uiPriority="64" w:unhideWhenUsed="0"/>
-    <w:lsdException w:name="Medium List 1 Accent 1" w:semiHidden="0" w:uiPriority="65" w:unhideWhenUsed="0"/>
-    <w:lsdException w:name="Revision" w:unhideWhenUsed="0"/>
-    <w:lsdException w:name="List Paragraph" w:semiHidden="0" w:uiPriority="34" w:unhideWhenUsed="0" w:qFormat="1"/>
-    <w:lsdException w:name="Quote" w:semiHidden="0" w:uiPriority="29" w:unhideWhenUsed="0" w:qFormat="1"/>
-    <w:lsdException w:name="Intense Quote" w:semiHidden="0" w:uiPriority="30" w:unhideWhenUsed="0" w:qFormat="1"/>
-    <w:lsdException w:name="Medium List 2 Accent 1" w:semiHidden="0" w:uiPriority="66" w:unhideWhenUsed="0"/>
-    <w:lsdException w:name="Medium Grid 1 Accent 1" w:semiHidden="0" w:uiPriority="67" w:unhideWhenUsed="0"/>
-    <w:lsdException w:name="Medium Grid 2 Accent 1" w:semiHidden="0" w:uiPriority="68" w:unhideWhenUsed="0"/>
-    <w:lsdException w:name="Medium Grid 3 Accent 1" w:semiHidden="0" w:uiPriority="69" w:unhideWhenUsed="0"/>
-    <w:lsdException w:name="Dark List Accent 1" w:semiHidden="0" w:uiPriority="70" w:unhideWhenUsed="0"/>
-    <w:lsdException w:name="Colorful Shading Accent 1" w:semiHidden="0" w:uiPriority="71" w:unhideWhenUsed="0"/>
-    <w:lsdException w:name="Colorful List Accent 1" w:semiHidden="0" w:uiPriority="72" w:unhideWhenUsed="0"/>
-    <w:lsdException w:name="Colorful Grid Accent 1" w:semiHidden="0" w:uiPriority="73" w:unhideWhenUsed="0"/>
-    <w:lsdException w:name="Light Shading Accent 2" w:semiHidden="0" w:uiPriority="60" w:unhideWhenUsed="0"/>
-    <w:lsdException w:name="Light List Accent 2" w:semiHidden="0" w:uiPriority="61" w:unhideWhenUsed="0"/>
-    <w:lsdException w:name="Light Grid Accent 2" w:semiHidden="0" w:uiPriority="62" w:unhideWhenUsed="0"/>
-    <w:lsdException w:name="Medium Shading 1 Accent 2" w:semiHidden="0" w:uiPriority="63" w:unhideWhenUsed="0"/>
-    <w:lsdException w:name="Medium Shading 2 Accent 2" w:semiHidden="0" w:uiPriority="64" w:unhideWhenUsed="0"/>
-    <w:lsdException w:name="Medium List 1 Accent 2" w:semiHidden="0" w:uiPriority="65" w:unhideWhenUsed="0"/>
-    <w:lsdException w:name="Medium List 2 Accent 2" w:semiHidden="0" w:uiPriority="66" w:unhideWhenUsed="0"/>
-    <w:lsdException w:name="Medium Grid 1 Accent 2" w:semiHidden="0" w:uiPriority="67" w:unhideWhenUsed="0"/>
-    <w:lsdException w:name="Medium Grid 2 Accent 2" w:semiHidden="0" w:uiPriority="68" w:unhideWhenUsed="0"/>
-    <w:lsdException w:name="Medium Grid 3 Accent 2" w:semiHidden="0" w:uiPriority="69" w:unhideWhenUsed="0"/>
-    <w:lsdException w:name="Dark List Accent 2" w:semiHidden="0" w:uiPriority="70" w:unhideWhenUsed="0"/>
-    <w:lsdException w:name="Colorful Shading Accent 2" w:semiHidden="0" w:uiPriority="71" w:unhideWhenUsed="0"/>
-    <w:lsdException w:name="Colorful List Accent 2" w:semiHidden="0" w:uiPriority="72" w:unhideWhenUsed="0"/>
-    <w:lsdException w:name="Colorful Grid Accent 2" w:semiHidden="0" w:uiPriority="73" w:unhideWhenUsed="0"/>
-    <w:lsdException w:name="Light Shading Accent 3" w:semiHidden="0" w:uiPriority="60" w:unhideWhenUsed="0"/>
-    <w:lsdException w:name="Light List Accent 3" w:semiHidden="0" w:uiPriority="61" w:unhideWhenUsed="0"/>
-    <w:lsdException w:name="Light Grid Accent 3" w:semiHidden="0" w:uiPriority="62" w:unhideWhenUsed="0"/>
-    <w:lsdException w:name="Medium Shading 1 Accent 3" w:semiHidden="0" w:uiPriority="63" w:unhideWhenUsed="0"/>
-    <w:lsdException w:name="Medium Shading 2 Accent 3" w:semiHidden="0" w:uiPriority="64" w:unhideWhenUsed="0"/>
-    <w:lsdException w:name="Medium List 1 Accent 3" w:semiHidden="0" w:uiPriority="65" w:unhideWhenUsed="0"/>
-    <w:lsdException w:name="Medium List 2 Accent 3" w:semiHidden="0" w:uiPriority="66" w:unhideWhenUsed="0"/>
-    <w:lsdException w:name="Medium Grid 1 Accent 3" w:semiHidden="0" w:uiPriority="67" w:unhideWhenUsed="0"/>
-    <w:lsdException w:name="Medium Grid 2 Accent 3" w:semiHidden="0" w:uiPriority="68" w:unhideWhenUsed="0"/>
-    <w:lsdException w:name="Medium Grid 3 Accent 3" w:semiHidden="0" w:uiPriority="69" w:unhideWhenUsed="0"/>
-    <w:lsdException w:name="Dark List Accent 3" w:semiHidden="0" w:uiPriority="70" w:unhideWhenUsed="0"/>
-    <w:lsdException w:name="Colorful Shading Accent 3" w:semiHidden="0" w:uiPriority="71" w:unhideWhenUsed="0"/>
-    <w:lsdException w:name="Colorful List Accent 3" w:semiHidden="0" w:uiPriority="72" w:unhideWhenUsed="0"/>
-    <w:lsdException w:name="Colorful Grid Accent 3" w:semiHidden="0" w:uiPriority="73" w:unhideWhenUsed="0"/>
-    <w:lsdException w:name="Light Shading Accent 4" w:semiHidden="0" w:uiPriority="60" w:unhideWhenUsed="0"/>
-    <w:lsdException w:name="Light List Accent 4" w:semiHidden="0" w:uiPriority="61" w:unhideWhenUsed="0"/>
-    <w:lsdException w:name="Light Grid Accent 4" w:semiHidden="0" w:uiPriority="62" w:unhideWhenUsed="0"/>
-    <w:lsdException w:name="Medium Shading 1 Accent 4" w:semiHidden="0" w:uiPriority="63" w:unhideWhenUsed="0"/>
-    <w:lsdException w:name="Medium Shading 2 Accent 4" w:semiHidden="0" w:uiPriority="64" w:unhideWhenUsed="0"/>
-    <w:lsdException w:name="Medium List 1 Accent 4" w:semiHidden="0" w:uiPriority="65" w:unhideWhenUsed="0"/>
-    <w:lsdException w:name="Medium List 2 Accent 4" w:semiHidden="0" w:uiPriority="66" w:unhideWhenUsed="0"/>
-    <w:lsdException w:name="Medium Grid 1 Accent 4" w:semiHidden="0" w:uiPriority="67" w:unhideWhenUsed="0"/>
-    <w:lsdException w:name="Medium Grid 2 Accent 4" w:semiHidden="0" w:uiPriority="68" w:unhideWhenUsed="0"/>
-    <w:lsdException w:name="Medium Grid 3 Accent 4" w:semiHidden="0" w:uiPriority="69" w:unhideWhenUsed="0"/>
-    <w:lsdException w:name="Dark List Accent 4" w:semiHidden="0" w:uiPriority="70" w:unhideWhenUsed="0"/>
-    <w:lsdException w:name="Colorful Shading Accent 4" w:semiHidden="0" w:uiPriority="71" w:unhideWhenUsed="0"/>
-    <w:lsdException w:name="Colorful List Accent 4" w:semiHidden="0" w:uiPriority="72" w:unhideWhenUsed="0"/>
-    <w:lsdException w:name="Colorful Grid Accent 4" w:semiHidden="0" w:uiPriority="73" w:unhideWhenUsed="0"/>
-    <w:lsdException w:name="Light Shading Accent 5" w:semiHidden="0" w:uiPriority="60" w:unhideWhenUsed="0"/>
-    <w:lsdException w:name="Light List Accent 5" w:semiHidden="0" w:uiPriority="61" w:unhideWhenUsed="0"/>
-    <w:lsdException w:name="Light Grid Accent 5" w:semiHidden="0" w:uiPriority="62" w:unhideWhenUsed="0"/>
-    <w:lsdException w:name="Medium Shading 1 Accent 5" w:semiHidden="0" w:uiPriority="63" w:unhideWhenUsed="0"/>
-    <w:lsdException w:name="Medium Shading 2 Accent 5" w:semiHidden="0" w:uiPriority="64" w:unhideWhenUsed="0"/>
-    <w:lsdException w:name="Medium List 1 Accent 5" w:semiHidden="0" w:uiPriority="65" w:unhideWhenUsed="0"/>
-    <w:lsdException w:name="Medium List 2 Accent 5" w:semiHidden="0" w:uiPriority="66" w:unhideWhenUsed="0"/>
-    <w:lsdException w:name="Medium Grid 1 Accent 5" w:semiHidden="0" w:uiPriority="67" w:unhideWhenUsed="0"/>
-    <w:lsdException w:name="Medium Grid 2 Accent 5" w:semiHidden="0" w:uiPriority="68" w:unhideWhenUsed="0"/>
-    <w:lsdException w:name="Medium Grid 3 Accent 5" w:semiHidden="0" w:uiPriority="69" w:unhideWhenUsed="0"/>
-    <w:lsdException w:name="Dark List Accent 5" w:semiHidden="0" w:uiPriority="70" w:unhideWhenUsed="0"/>
-    <w:lsdException w:name="Colorful Shading Accent 5" w:semiHidden="0" w:uiPriority="71" w:unhideWhenUsed="0"/>
-    <w:lsdException w:name="Colorful List Accent 5" w:semiHidden="0" w:uiPriority="72" w:unhideWhenUsed="0"/>
-    <w:lsdException w:name="Colorful Grid Accent 5" w:semiHidden="0" w:uiPriority="73" w:unhideWhenUsed="0"/>
-    <w:lsdException w:name="Light Shading Accent 6" w:semiHidden="0" w:uiPriority="60" w:unhideWhenUsed="0"/>
-    <w:lsdException w:name="Light List Accent 6" w:semiHidden="0" w:uiPriority="61" w:unhideWhenUsed="0"/>
-    <w:lsdException w:name="Light Grid Accent 6" w:semiHidden="0" w:uiPriority="62" w:unhideWhenUsed="0"/>
-    <w:lsdException w:name="Medium Shading 1 Accent 6" w:semiHidden="0" w:uiPriority="63" w:unhideWhenUsed="0"/>
-    <w:lsdException w:name="Medium Shading 2 Accent 6" w:semiHidden="0" w:uiPriority="64" w:unhideWhenUsed="0"/>
-    <w:lsdException w:name="Medium List 1 Accent 6" w:semiHidden="0" w:uiPriority="65" w:unhideWhenUsed="0"/>
-    <w:lsdException w:name="Medium List 2 Accent 6" w:semiHidden="0" w:uiPriority="66" w:unhideWhenUsed="0"/>
-    <w:lsdException w:name="Medium Grid 1 Accent 6" w:semiHidden="0" w:uiPriority="67" w:unhideWhenUsed="0"/>
-    <w:lsdException w:name="Medium Grid 2 Accent 6" w:semiHidden="0" w:uiPriority="68" w:unhideWhenUsed="0"/>
-    <w:lsdException w:name="Medium Grid 3 Accent 6" w:semiHidden="0" w:uiPriority="69" w:unhideWhenUsed="0"/>
-    <w:lsdException w:name="Dark List Accent 6" w:semiHidden="0" w:uiPriority="70" w:unhideWhenUsed="0"/>
-    <w:lsdException w:name="Colorful Shading Accent 6" w:semiHidden="0" w:uiPriority="71" w:unhideWhenUsed="0"/>
-    <w:lsdException w:name="Colorful List Accent 6" w:semiHidden="0" w:uiPriority="72" w:unhideWhenUsed="0"/>
-    <w:lsdException w:name="Colorful Grid Accent 6" w:semiHidden="0" w:uiPriority="73" w:unhideWhenUsed="0"/>
-    <w:lsdException w:name="Subtle Emphasis" w:semiHidden="0" w:uiPriority="19" w:unhideWhenUsed="0" w:qFormat="1"/>
-    <w:lsdException w:name="Intense Emphasis" w:semiHidden="0" w:uiPriority="21" w:unhideWhenUsed="0" w:qFormat="1"/>
-    <w:lsdException w:name="Subtle Reference" w:semiHidden="0" w:uiPriority="31" w:unhideWhenUsed="0" w:qFormat="1"/>
-    <w:lsdException w:name="Intense Reference" w:semiHidden="0" w:uiPriority="32" w:unhideWhenUsed="0" w:qFormat="1"/>
-    <w:lsdException w:name="Book Title" w:semiHidden="0" w:uiPriority="33" w:unhideWhenUsed="0" w:qFormat="1"/>
-    <w:lsdException w:name="Bibliography" w:uiPriority="37"/>
-    <w:lsdException w:name="TOC Heading" w:uiPriority="39" w:qFormat="1"/>
-  </w:latentStyles>
-  <w:style w:type="paragraph" w:default="1" w:styleId="a">
-    <w:name w:val="Normal"/>
-    <w:qFormat/>
-    <w:pPr>
-      <w:widowControl w:val="0"/>
-      <w:jc w:val="both"/>
-    </w:pPr>
-  </w:style>
-  <w:style w:type="character" w:default="1" w:styleId="a0">
-    <w:name w:val="Default Paragraph Font"/>
-    <w:uiPriority w:val="1"/>
-    <w:semiHidden/>
-    <w:unhideWhenUsed/>
-  </w:style>
-  <w:style w:type="table" w:default="1" w:styleId="a1">
-    <w:name w:val="Normal Table"/>
-    <w:uiPriority w:val="99"/>
-    <w:semiHidden/>
-    <w:unhideWhenUsed/>
-    <w:qFormat/>
-    <w:tblPr>
-      <w:tblInd w:w="0" w:type="dxa"/>
-      <w:tblCellMar>
-        <w:top w:w="0" w:type="dxa"/>
-        <w:left w:w="108" w:type="dxa"/>
-        <w:bottom w:w="0" w:type="dxa"/>
-        <w:right w:w="108" w:type="dxa"/>
-      </w:tblCellMar>
-    </w:tblPr>
-  </w:style>
-  <w:style w:type="numbering" w:default="1" w:styleId="a2">
-    <w:name w:val="No List"/>
-    <w:uiPriority w:val="99"/>
-    <w:semiHidden/>
-    <w:unhideWhenUsed/>
-  </w:style>
-  <w:style w:type="character" w:styleId="a3">
-    <w:name w:val="Placeholder Text"/>
-    <w:basedOn w:val="a0"/>
-    <w:uiPriority w:val="99"/>
-    <w:semiHidden/>
-    <w:rsid w:val="00537289"/>
-    <w:rPr>
-      <w:color w:val="808080"/>
-    </w:rPr>
-  </w:style>
-</w:styles>
-</file>
-
-<file path=word/glossary/webSettings.xml><?xml version="1.0" encoding="utf-8"?>
-<w:webSettings xmlns:r="http://schemas.openxmlformats.org/officeDocument/2006/relationships" xmlns:w="http://schemas.openxmlformats.org/wordprocessingml/2006/main">
-  <w:optimizeForBrowser/>
-</w:webSettings>
-</file>
-
 <file path=word/theme/theme1.xml><?xml version="1.0" encoding="utf-8"?>
 <a:theme xmlns:a="http://schemas.openxmlformats.org/drawingml/2006/main" name="Office 主题">
   <a:themeElements>

</xml_diff>

<commit_message>
Integration of MS Window Creation
Now Noise Engine can simply create a new window ,and message loop is
encapsuled in NoiseEngine::Mainloop(). Before entering the loop ,
function pointer should be given
</commit_message>
<xml_diff>
--- a/Tech Doc/技术文档2.docx
+++ b/Tech Doc/技术文档2.docx
@@ -148,6 +148,7 @@
     <w:p>
       <w:pPr>
         <w:rPr>
+          <w:rFonts w:hint="eastAsia"/>
           <w:sz w:val="24"/>
           <w:szCs w:val="24"/>
         </w:rPr>
@@ -160,6 +161,23 @@
         </w:rPr>
         <w:tab/>
         <w:t>NoiseLightManager</w:t>
+      </w:r>
+    </w:p>
+    <w:p>
+      <w:pPr>
+        <w:rPr>
+          <w:sz w:val="24"/>
+          <w:szCs w:val="24"/>
+        </w:rPr>
+      </w:pPr>
+      <w:r>
+        <w:rPr>
+          <w:rFonts w:hint="eastAsia"/>
+          <w:sz w:val="24"/>
+          <w:szCs w:val="24"/>
+        </w:rPr>
+        <w:tab/>
+        <w:t>NoiseLineBuffer(2015.8.2)</w:t>
       </w:r>
     </w:p>
     <w:p>
@@ -990,7 +1008,6 @@
           <w:sz w:val="24"/>
           <w:szCs w:val="24"/>
         </w:rPr>
-        <w:lastRenderedPageBreak/>
         <w:t>(2015.6.29)</w:t>
       </w:r>
       <w:r>
@@ -1319,13 +1336,15 @@
         </w:numPr>
         <w:ind w:firstLineChars="0"/>
         <w:rPr>
-          <w:sz w:val="24"/>
-          <w:szCs w:val="24"/>
-        </w:rPr>
-      </w:pPr>
-      <w:r>
-        <w:rPr>
-          <w:rFonts w:hint="eastAsia"/>
+          <w:color w:val="FABF8F" w:themeColor="accent6" w:themeTint="99"/>
+          <w:sz w:val="24"/>
+          <w:szCs w:val="24"/>
+        </w:rPr>
+      </w:pPr>
+      <w:r>
+        <w:rPr>
+          <w:rFonts w:hint="eastAsia"/>
+          <w:color w:val="FABF8F" w:themeColor="accent6" w:themeTint="99"/>
           <w:sz w:val="24"/>
           <w:szCs w:val="24"/>
         </w:rPr>
@@ -1334,6 +1353,7 @@
       <w:r>
         <w:rPr>
           <w:rFonts w:hint="eastAsia"/>
+          <w:color w:val="FABF8F" w:themeColor="accent6" w:themeTint="99"/>
           <w:sz w:val="24"/>
           <w:szCs w:val="24"/>
         </w:rPr>
@@ -1342,6 +1362,7 @@
       <w:r>
         <w:rPr>
           <w:rFonts w:hint="eastAsia"/>
+          <w:color w:val="FABF8F" w:themeColor="accent6" w:themeTint="99"/>
           <w:sz w:val="24"/>
           <w:szCs w:val="24"/>
         </w:rPr>
@@ -1350,6 +1371,7 @@
       <w:r>
         <w:rPr>
           <w:rFonts w:hint="eastAsia"/>
+          <w:color w:val="FABF8F" w:themeColor="accent6" w:themeTint="99"/>
           <w:sz w:val="24"/>
           <w:szCs w:val="24"/>
         </w:rPr>
@@ -1358,6 +1380,7 @@
       <w:r>
         <w:rPr>
           <w:rFonts w:hint="eastAsia"/>
+          <w:color w:val="FABF8F" w:themeColor="accent6" w:themeTint="99"/>
           <w:sz w:val="24"/>
           <w:szCs w:val="24"/>
         </w:rPr>
@@ -1369,6 +1392,7 @@
         <w:pStyle w:val="a5"/>
         <w:ind w:left="1260" w:firstLineChars="0" w:firstLine="0"/>
         <w:rPr>
+          <w:color w:val="D6E3BC" w:themeColor="accent3" w:themeTint="66"/>
           <w:sz w:val="24"/>
           <w:szCs w:val="24"/>
         </w:rPr>
@@ -1383,6 +1407,7 @@
         </w:numPr>
         <w:ind w:firstLineChars="0"/>
         <w:rPr>
+          <w:rFonts w:hint="eastAsia"/>
           <w:sz w:val="24"/>
           <w:szCs w:val="24"/>
         </w:rPr>
@@ -1422,11 +1447,74 @@
     </w:p>
     <w:p>
       <w:pPr>
-        <w:rPr>
-          <w:sz w:val="24"/>
-          <w:szCs w:val="24"/>
-        </w:rPr>
-      </w:pPr>
+        <w:pStyle w:val="a5"/>
+        <w:numPr>
+          <w:ilvl w:val="0"/>
+          <w:numId w:val="7"/>
+        </w:numPr>
+        <w:ind w:firstLineChars="0"/>
+        <w:rPr>
+          <w:rFonts w:hint="eastAsia"/>
+          <w:sz w:val="24"/>
+          <w:szCs w:val="24"/>
+        </w:rPr>
+      </w:pPr>
+      <w:r>
+        <w:rPr>
+          <w:rFonts w:hint="eastAsia"/>
+          <w:sz w:val="24"/>
+          <w:szCs w:val="24"/>
+        </w:rPr>
+        <w:t>(2015.8.2)</w:t>
+      </w:r>
+      <w:r>
+        <w:rPr>
+          <w:rFonts w:hint="eastAsia"/>
+          <w:sz w:val="24"/>
+          <w:szCs w:val="24"/>
+        </w:rPr>
+        <w:t>渲染列表交给</w:t>
+      </w:r>
+      <w:r>
+        <w:rPr>
+          <w:rFonts w:hint="eastAsia"/>
+          <w:sz w:val="24"/>
+          <w:szCs w:val="24"/>
+        </w:rPr>
+        <w:t>Renderer</w:t>
+      </w:r>
+      <w:r>
+        <w:rPr>
+          <w:rFonts w:hint="eastAsia"/>
+          <w:sz w:val="24"/>
+          <w:szCs w:val="24"/>
+        </w:rPr>
+        <w:t>来管理。</w:t>
+      </w:r>
+    </w:p>
+    <w:p>
+      <w:pPr>
+        <w:rPr>
+          <w:sz w:val="24"/>
+          <w:szCs w:val="24"/>
+        </w:rPr>
+      </w:pPr>
+      <w:r>
+        <w:rPr>
+          <w:rFonts w:hint="eastAsia"/>
+          <w:sz w:val="24"/>
+          <w:szCs w:val="24"/>
+        </w:rPr>
+        <w:tab/>
+      </w:r>
+      <w:r>
+        <w:rPr>
+          <w:rFonts w:hint="eastAsia"/>
+          <w:sz w:val="24"/>
+          <w:szCs w:val="24"/>
+        </w:rPr>
+        <w:tab/>
+      </w:r>
     </w:p>
     <w:p>
       <w:pPr>
@@ -2089,6 +2177,7 @@
           <w:sz w:val="24"/>
           <w:szCs w:val="24"/>
         </w:rPr>
+        <w:lastRenderedPageBreak/>
         <w:t>(2015.6.29)</w:t>
       </w:r>
       <w:r>
@@ -2203,22 +2292,25 @@
         </w:numPr>
         <w:ind w:firstLineChars="0"/>
         <w:rPr>
-          <w:sz w:val="24"/>
-          <w:szCs w:val="24"/>
-        </w:rPr>
-      </w:pPr>
-      <w:r>
-        <w:rPr>
-          <w:rFonts w:hint="eastAsia"/>
-          <w:sz w:val="24"/>
-          <w:szCs w:val="24"/>
-        </w:rPr>
-        <w:lastRenderedPageBreak/>
+          <w:rFonts w:hint="eastAsia"/>
+          <w:color w:val="FBD4B4" w:themeColor="accent6" w:themeTint="66"/>
+          <w:sz w:val="24"/>
+          <w:szCs w:val="24"/>
+        </w:rPr>
+      </w:pPr>
+      <w:r>
+        <w:rPr>
+          <w:rFonts w:hint="eastAsia"/>
+          <w:color w:val="FBD4B4" w:themeColor="accent6" w:themeTint="66"/>
+          <w:sz w:val="24"/>
+          <w:szCs w:val="24"/>
+        </w:rPr>
         <w:t>(2015.7.30)Render</w:t>
       </w:r>
       <w:r>
         <w:rPr>
           <w:rFonts w:hint="eastAsia"/>
+          <w:color w:val="FBD4B4" w:themeColor="accent6" w:themeTint="66"/>
           <w:sz w:val="24"/>
           <w:szCs w:val="24"/>
         </w:rPr>
@@ -2227,6 +2319,7 @@
       <w:r>
         <w:rPr>
           <w:rFonts w:hint="eastAsia"/>
+          <w:color w:val="FBD4B4" w:themeColor="accent6" w:themeTint="66"/>
           <w:sz w:val="24"/>
           <w:szCs w:val="24"/>
         </w:rPr>
@@ -2235,6 +2328,7 @@
       <w:r>
         <w:rPr>
           <w:rFonts w:hint="eastAsia"/>
+          <w:color w:val="FBD4B4" w:themeColor="accent6" w:themeTint="66"/>
           <w:sz w:val="24"/>
           <w:szCs w:val="24"/>
         </w:rPr>
@@ -2243,6 +2337,7 @@
       <w:r>
         <w:rPr>
           <w:rFonts w:hint="eastAsia"/>
+          <w:color w:val="FBD4B4" w:themeColor="accent6" w:themeTint="66"/>
           <w:sz w:val="24"/>
           <w:szCs w:val="24"/>
         </w:rPr>
@@ -2251,6 +2346,7 @@
       <w:r>
         <w:rPr>
           <w:rFonts w:hint="eastAsia"/>
+          <w:color w:val="FBD4B4" w:themeColor="accent6" w:themeTint="66"/>
           <w:sz w:val="24"/>
           <w:szCs w:val="24"/>
         </w:rPr>
@@ -2259,6 +2355,7 @@
       <w:r>
         <w:rPr>
           <w:rFonts w:hint="eastAsia"/>
+          <w:color w:val="FBD4B4" w:themeColor="accent6" w:themeTint="66"/>
           <w:sz w:val="24"/>
           <w:szCs w:val="24"/>
         </w:rPr>
@@ -2267,6 +2364,7 @@
       <w:r>
         <w:rPr>
           <w:rFonts w:hint="eastAsia"/>
+          <w:color w:val="FBD4B4" w:themeColor="accent6" w:themeTint="66"/>
           <w:sz w:val="24"/>
           <w:szCs w:val="24"/>
         </w:rPr>
@@ -2275,6 +2373,7 @@
       <w:r>
         <w:rPr>
           <w:rFonts w:hint="eastAsia"/>
+          <w:color w:val="FBD4B4" w:themeColor="accent6" w:themeTint="66"/>
           <w:sz w:val="24"/>
           <w:szCs w:val="24"/>
         </w:rPr>
@@ -2283,6 +2382,7 @@
       <w:r>
         <w:rPr>
           <w:rFonts w:hint="eastAsia"/>
+          <w:color w:val="FBD4B4" w:themeColor="accent6" w:themeTint="66"/>
           <w:sz w:val="24"/>
           <w:szCs w:val="24"/>
         </w:rPr>
@@ -2291,6 +2391,7 @@
       <w:r>
         <w:rPr>
           <w:rFonts w:hint="eastAsia"/>
+          <w:color w:val="FBD4B4" w:themeColor="accent6" w:themeTint="66"/>
           <w:sz w:val="24"/>
           <w:szCs w:val="24"/>
         </w:rPr>
@@ -2299,6 +2400,7 @@
       <w:r>
         <w:rPr>
           <w:rFonts w:hint="eastAsia"/>
+          <w:color w:val="FBD4B4" w:themeColor="accent6" w:themeTint="66"/>
           <w:sz w:val="24"/>
           <w:szCs w:val="24"/>
         </w:rPr>
@@ -2307,6 +2409,7 @@
       <w:r>
         <w:rPr>
           <w:rFonts w:hint="eastAsia"/>
+          <w:color w:val="FBD4B4" w:themeColor="accent6" w:themeTint="66"/>
           <w:sz w:val="24"/>
           <w:szCs w:val="24"/>
         </w:rPr>
@@ -2315,6 +2418,7 @@
       <w:r>
         <w:rPr>
           <w:rFonts w:hint="eastAsia"/>
+          <w:color w:val="FBD4B4" w:themeColor="accent6" w:themeTint="66"/>
           <w:sz w:val="24"/>
           <w:szCs w:val="24"/>
         </w:rPr>
@@ -2323,6 +2427,7 @@
       <w:r>
         <w:rPr>
           <w:rFonts w:hint="eastAsia"/>
+          <w:color w:val="FBD4B4" w:themeColor="accent6" w:themeTint="66"/>
           <w:sz w:val="24"/>
           <w:szCs w:val="24"/>
         </w:rPr>
@@ -2331,6 +2436,7 @@
       <w:r>
         <w:rPr>
           <w:rFonts w:hint="eastAsia"/>
+          <w:color w:val="FBD4B4" w:themeColor="accent6" w:themeTint="66"/>
           <w:sz w:val="24"/>
           <w:szCs w:val="24"/>
         </w:rPr>
@@ -2339,6 +2445,7 @@
       <w:r>
         <w:rPr>
           <w:rFonts w:hint="eastAsia"/>
+          <w:color w:val="FBD4B4" w:themeColor="accent6" w:themeTint="66"/>
           <w:sz w:val="24"/>
           <w:szCs w:val="24"/>
         </w:rPr>
@@ -2347,6 +2454,7 @@
       <w:r>
         <w:rPr>
           <w:rFonts w:hint="eastAsia"/>
+          <w:color w:val="FBD4B4" w:themeColor="accent6" w:themeTint="66"/>
           <w:sz w:val="24"/>
           <w:szCs w:val="24"/>
         </w:rPr>
@@ -2355,6 +2463,7 @@
       <w:r>
         <w:rPr>
           <w:rFonts w:hint="eastAsia"/>
+          <w:color w:val="FBD4B4" w:themeColor="accent6" w:themeTint="66"/>
           <w:sz w:val="24"/>
           <w:szCs w:val="24"/>
         </w:rPr>
@@ -2363,6 +2472,7 @@
       <w:r>
         <w:rPr>
           <w:rFonts w:hint="eastAsia"/>
+          <w:color w:val="FBD4B4" w:themeColor="accent6" w:themeTint="66"/>
           <w:sz w:val="24"/>
           <w:szCs w:val="24"/>
         </w:rPr>
@@ -2371,6 +2481,7 @@
       <w:r>
         <w:rPr>
           <w:rFonts w:hint="eastAsia"/>
+          <w:color w:val="FBD4B4" w:themeColor="accent6" w:themeTint="66"/>
           <w:sz w:val="24"/>
           <w:szCs w:val="24"/>
         </w:rPr>
@@ -2379,6 +2490,7 @@
       <w:r>
         <w:rPr>
           <w:rFonts w:hint="eastAsia"/>
+          <w:color w:val="FBD4B4" w:themeColor="accent6" w:themeTint="66"/>
           <w:sz w:val="24"/>
           <w:szCs w:val="24"/>
         </w:rPr>
@@ -2387,6 +2499,7 @@
       <w:r>
         <w:rPr>
           <w:rFonts w:hint="eastAsia"/>
+          <w:color w:val="FBD4B4" w:themeColor="accent6" w:themeTint="66"/>
           <w:sz w:val="24"/>
           <w:szCs w:val="24"/>
         </w:rPr>
@@ -2395,6 +2508,7 @@
       <w:r>
         <w:rPr>
           <w:rFonts w:hint="eastAsia"/>
+          <w:color w:val="FBD4B4" w:themeColor="accent6" w:themeTint="66"/>
           <w:sz w:val="24"/>
           <w:szCs w:val="24"/>
         </w:rPr>
@@ -2403,6 +2517,7 @@
       <w:r>
         <w:rPr>
           <w:rFonts w:hint="eastAsia"/>
+          <w:color w:val="FBD4B4" w:themeColor="accent6" w:themeTint="66"/>
           <w:sz w:val="24"/>
           <w:szCs w:val="24"/>
         </w:rPr>
@@ -2411,10 +2526,50 @@
       <w:r>
         <w:rPr>
           <w:rFonts w:hint="eastAsia"/>
-          <w:sz w:val="24"/>
-          <w:szCs w:val="24"/>
-        </w:rPr>
-        <w:t>端矩阵顺序不一样搞出了奇怪的错误）</w:t>
+          <w:color w:val="FBD4B4" w:themeColor="accent6" w:themeTint="66"/>
+          <w:sz w:val="24"/>
+          <w:szCs w:val="24"/>
+        </w:rPr>
+        <w:t>端矩阵顺序不一样搞出了奇怪的错误</w:t>
+      </w:r>
+    </w:p>
+    <w:p>
+      <w:pPr>
+        <w:pStyle w:val="a5"/>
+        <w:numPr>
+          <w:ilvl w:val="0"/>
+          <w:numId w:val="13"/>
+        </w:numPr>
+        <w:ind w:firstLineChars="0"/>
+        <w:rPr>
+          <w:color w:val="FBD4B4" w:themeColor="accent6" w:themeTint="66"/>
+          <w:sz w:val="24"/>
+          <w:szCs w:val="24"/>
+        </w:rPr>
+      </w:pPr>
+      <w:r>
+        <w:rPr>
+          <w:rFonts w:hint="eastAsia"/>
+          <w:sz w:val="24"/>
+          <w:szCs w:val="24"/>
+        </w:rPr>
+        <w:t>(2015.8.2)</w:t>
+      </w:r>
+      <w:r>
+        <w:rPr>
+          <w:rFonts w:hint="eastAsia"/>
+          <w:sz w:val="24"/>
+          <w:szCs w:val="24"/>
+        </w:rPr>
+        <w:t>开始管理所有渲染列表，线条的储存与更新留给</w:t>
+      </w:r>
+      <w:r>
+        <w:rPr>
+          <w:rFonts w:hint="eastAsia"/>
+          <w:sz w:val="24"/>
+          <w:szCs w:val="24"/>
+        </w:rPr>
+        <w:t>NoiseLineBuffer</w:t>
       </w:r>
     </w:p>
     <w:p>
@@ -2832,6 +2987,7 @@
         </w:numPr>
         <w:ind w:firstLineChars="0"/>
         <w:rPr>
+          <w:rFonts w:hint="eastAsia"/>
           <w:sz w:val="24"/>
           <w:szCs w:val="24"/>
         </w:rPr>
@@ -2866,7 +3022,54 @@
           <w:sz w:val="24"/>
           <w:szCs w:val="24"/>
         </w:rPr>
-        <w:t>；加载</w:t>
+        <w:t>；</w:t>
+      </w:r>
+      <w:r>
+        <w:rPr>
+          <w:rFonts w:hint="eastAsia"/>
+          <w:sz w:val="24"/>
+          <w:szCs w:val="24"/>
+        </w:rPr>
+        <w:t>导出文件</w:t>
+      </w:r>
+      <w:r>
+        <w:rPr>
+          <w:rFonts w:hint="eastAsia"/>
+          <w:sz w:val="24"/>
+          <w:szCs w:val="24"/>
+        </w:rPr>
+        <w:t>(vector&lt;char&gt;)</w:t>
+      </w:r>
+    </w:p>
+    <w:p>
+      <w:pPr>
+        <w:pStyle w:val="a5"/>
+        <w:numPr>
+          <w:ilvl w:val="0"/>
+          <w:numId w:val="19"/>
+        </w:numPr>
+        <w:ind w:firstLineChars="0"/>
+        <w:rPr>
+          <w:rFonts w:hint="eastAsia"/>
+          <w:sz w:val="24"/>
+          <w:szCs w:val="24"/>
+        </w:rPr>
+      </w:pPr>
+      <w:r>
+        <w:rPr>
+          <w:rFonts w:hint="eastAsia"/>
+          <w:sz w:val="24"/>
+          <w:szCs w:val="24"/>
+        </w:rPr>
+        <w:t>(2015.7.22</w:t>
+      </w:r>
+      <w:r>
+        <w:rPr>
+          <w:rFonts w:hint="eastAsia"/>
+          <w:sz w:val="24"/>
+          <w:szCs w:val="24"/>
+        </w:rPr>
+        <w:t>加载</w:t>
       </w:r>
       <w:r>
         <w:rPr>
@@ -2919,27 +3122,330 @@
     </w:p>
     <w:p>
       <w:pPr>
-        <w:rPr>
-          <w:sz w:val="24"/>
-          <w:szCs w:val="24"/>
-        </w:rPr>
-      </w:pPr>
-    </w:p>
-    <w:p>
-      <w:pPr>
-        <w:rPr>
-          <w:sz w:val="24"/>
-          <w:szCs w:val="24"/>
-        </w:rPr>
-      </w:pPr>
-    </w:p>
-    <w:p>
-      <w:pPr>
-        <w:rPr>
-          <w:sz w:val="24"/>
-          <w:szCs w:val="24"/>
-        </w:rPr>
-      </w:pPr>
+        <w:pStyle w:val="a5"/>
+        <w:numPr>
+          <w:ilvl w:val="0"/>
+          <w:numId w:val="19"/>
+        </w:numPr>
+        <w:ind w:firstLineChars="0"/>
+        <w:rPr>
+          <w:sz w:val="24"/>
+          <w:szCs w:val="24"/>
+        </w:rPr>
+      </w:pPr>
+      <w:r>
+        <w:rPr>
+          <w:rFonts w:hint="eastAsia"/>
+          <w:sz w:val="24"/>
+          <w:szCs w:val="24"/>
+        </w:rPr>
+        <w:t>(2015.8.2)</w:t>
+      </w:r>
+      <w:r>
+        <w:rPr>
+          <w:rFonts w:hint="eastAsia"/>
+          <w:sz w:val="24"/>
+          <w:szCs w:val="24"/>
+        </w:rPr>
+        <w:t>新增导入</w:t>
+      </w:r>
+      <w:r>
+        <w:rPr>
+          <w:rFonts w:hint="eastAsia"/>
+          <w:sz w:val="24"/>
+          <w:szCs w:val="24"/>
+        </w:rPr>
+        <w:t>/</w:t>
+      </w:r>
+      <w:r>
+        <w:rPr>
+          <w:rFonts w:hint="eastAsia"/>
+          <w:sz w:val="24"/>
+          <w:szCs w:val="24"/>
+        </w:rPr>
+        <w:t>导出</w:t>
+      </w:r>
+      <w:r>
+        <w:rPr>
+          <w:rFonts w:hint="eastAsia"/>
+          <w:sz w:val="24"/>
+          <w:szCs w:val="24"/>
+        </w:rPr>
+        <w:t xml:space="preserve"> NOISELAYER</w:t>
+      </w:r>
+      <w:r>
+        <w:rPr>
+          <w:rFonts w:hint="eastAsia"/>
+          <w:sz w:val="24"/>
+          <w:szCs w:val="24"/>
+        </w:rPr>
+        <w:t>切层文件，自己瞎编的一个格式，详情参阅下一部分的</w:t>
+      </w:r>
+      <w:r>
+        <w:rPr>
+          <w:rFonts w:hint="eastAsia"/>
+          <w:sz w:val="24"/>
+          <w:szCs w:val="24"/>
+        </w:rPr>
+        <w:t xml:space="preserve"> 2015.7.30 NoiseUtSlicer</w:t>
+      </w:r>
+    </w:p>
+    <w:p>
+      <w:pPr>
+        <w:rPr>
+          <w:sz w:val="24"/>
+          <w:szCs w:val="24"/>
+        </w:rPr>
+      </w:pPr>
+    </w:p>
+    <w:p>
+      <w:pPr>
+        <w:rPr>
+          <w:sz w:val="24"/>
+          <w:szCs w:val="24"/>
+        </w:rPr>
+      </w:pPr>
+    </w:p>
+    <w:p>
+      <w:pPr>
+        <w:rPr>
+          <w:sz w:val="24"/>
+          <w:szCs w:val="24"/>
+        </w:rPr>
+      </w:pPr>
+    </w:p>
+    <w:p>
+      <w:pPr>
+        <w:rPr>
+          <w:sz w:val="24"/>
+          <w:szCs w:val="24"/>
+        </w:rPr>
+      </w:pPr>
+    </w:p>
+    <w:p>
+      <w:pPr>
+        <w:pStyle w:val="a5"/>
+        <w:numPr>
+          <w:ilvl w:val="0"/>
+          <w:numId w:val="1"/>
+        </w:numPr>
+        <w:ind w:firstLineChars="0"/>
+        <w:rPr>
+          <w:b/>
+          <w:sz w:val="28"/>
+          <w:szCs w:val="28"/>
+        </w:rPr>
+      </w:pPr>
+      <w:r>
+        <w:rPr>
+          <w:rFonts w:hint="eastAsia"/>
+          <w:b/>
+          <w:sz w:val="28"/>
+          <w:szCs w:val="28"/>
+        </w:rPr>
+        <w:t>Noise</w:t>
+      </w:r>
+      <w:r>
+        <w:rPr>
+          <w:rFonts w:hint="eastAsia"/>
+          <w:b/>
+          <w:sz w:val="28"/>
+          <w:szCs w:val="28"/>
+        </w:rPr>
+        <w:t>LineBuffer</w:t>
+      </w:r>
+      <w:r>
+        <w:rPr>
+          <w:rFonts w:hint="eastAsia"/>
+          <w:b/>
+          <w:sz w:val="28"/>
+          <w:szCs w:val="28"/>
+        </w:rPr>
+        <w:t>：</w:t>
+      </w:r>
+    </w:p>
+    <w:p>
+      <w:pPr>
+        <w:pStyle w:val="a5"/>
+        <w:numPr>
+          <w:ilvl w:val="0"/>
+          <w:numId w:val="22"/>
+        </w:numPr>
+        <w:ind w:firstLineChars="0"/>
+        <w:rPr>
+          <w:sz w:val="24"/>
+          <w:szCs w:val="24"/>
+        </w:rPr>
+      </w:pPr>
+      <w:r>
+        <w:rPr>
+          <w:rFonts w:hint="eastAsia"/>
+          <w:sz w:val="24"/>
+          <w:szCs w:val="24"/>
+        </w:rPr>
+        <w:t>(2015.8.2)</w:t>
+      </w:r>
+      <w:r>
+        <w:rPr>
+          <w:rFonts w:hint="eastAsia"/>
+          <w:sz w:val="24"/>
+          <w:szCs w:val="24"/>
+        </w:rPr>
+        <w:t>这是一个专门存线条的</w:t>
+      </w:r>
+      <w:r>
+        <w:rPr>
+          <w:rFonts w:hint="eastAsia"/>
+          <w:sz w:val="24"/>
+          <w:szCs w:val="24"/>
+        </w:rPr>
+        <w:t>buffer</w:t>
+      </w:r>
+      <w:r>
+        <w:rPr>
+          <w:rFonts w:hint="eastAsia"/>
+          <w:sz w:val="24"/>
+          <w:szCs w:val="24"/>
+        </w:rPr>
+        <w:t>，本来是打算直接在</w:t>
+      </w:r>
+      <w:r>
+        <w:rPr>
+          <w:rFonts w:hint="eastAsia"/>
+          <w:sz w:val="24"/>
+          <w:szCs w:val="24"/>
+        </w:rPr>
+        <w:t>renderer</w:t>
+      </w:r>
+      <w:r>
+        <w:rPr>
+          <w:rFonts w:hint="eastAsia"/>
+          <w:sz w:val="24"/>
+          <w:szCs w:val="24"/>
+        </w:rPr>
+        <w:t>那存个两顶点的</w:t>
+      </w:r>
+      <w:r>
+        <w:rPr>
+          <w:rFonts w:hint="eastAsia"/>
+          <w:sz w:val="24"/>
+          <w:szCs w:val="24"/>
+        </w:rPr>
+        <w:t>vertex buffer</w:t>
+      </w:r>
+      <w:r>
+        <w:rPr>
+          <w:rFonts w:hint="eastAsia"/>
+          <w:sz w:val="24"/>
+          <w:szCs w:val="24"/>
+        </w:rPr>
+        <w:t>，每次调用</w:t>
+      </w:r>
+      <w:r>
+        <w:rPr>
+          <w:rFonts w:hint="eastAsia"/>
+          <w:sz w:val="24"/>
+          <w:szCs w:val="24"/>
+        </w:rPr>
+        <w:t xml:space="preserve">render </w:t>
+      </w:r>
+      <w:r>
+        <w:rPr>
+          <w:rFonts w:hint="eastAsia"/>
+          <w:sz w:val="24"/>
+          <w:szCs w:val="24"/>
+        </w:rPr>
+        <w:t>的时候就更新</w:t>
+      </w:r>
+      <w:r>
+        <w:rPr>
+          <w:rFonts w:hint="eastAsia"/>
+          <w:sz w:val="24"/>
+          <w:szCs w:val="24"/>
+        </w:rPr>
+        <w:t>数据到</w:t>
+      </w:r>
+      <w:r>
+        <w:rPr>
+          <w:rFonts w:hint="eastAsia"/>
+          <w:sz w:val="24"/>
+          <w:szCs w:val="24"/>
+        </w:rPr>
+        <w:t>GPU</w:t>
+      </w:r>
+      <w:r>
+        <w:rPr>
+          <w:rFonts w:hint="eastAsia"/>
+          <w:sz w:val="24"/>
+          <w:szCs w:val="24"/>
+        </w:rPr>
+        <w:t>。</w:t>
+      </w:r>
+      <w:r>
+        <w:rPr>
+          <w:rFonts w:hint="eastAsia"/>
+          <w:sz w:val="24"/>
+          <w:szCs w:val="24"/>
+        </w:rPr>
+        <w:t xml:space="preserve"> </w:t>
+      </w:r>
+      <w:r>
+        <w:rPr>
+          <w:rFonts w:hint="eastAsia"/>
+          <w:sz w:val="24"/>
+          <w:szCs w:val="24"/>
+        </w:rPr>
+        <w:t>有</w:t>
+      </w:r>
+      <w:r>
+        <w:rPr>
+          <w:rFonts w:hint="eastAsia"/>
+          <w:sz w:val="24"/>
+          <w:szCs w:val="24"/>
+        </w:rPr>
+        <w:t>AddToRenderList</w:t>
+      </w:r>
+      <w:r>
+        <w:rPr>
+          <w:rFonts w:hint="eastAsia"/>
+          <w:sz w:val="24"/>
+          <w:szCs w:val="24"/>
+        </w:rPr>
+        <w:t>，在这个函数里会检查是否需要更新到</w:t>
+      </w:r>
+      <w:r>
+        <w:rPr>
+          <w:rFonts w:hint="eastAsia"/>
+          <w:sz w:val="24"/>
+          <w:szCs w:val="24"/>
+        </w:rPr>
+        <w:lastRenderedPageBreak/>
+        <w:t>GPU</w:t>
+      </w:r>
+      <w:r>
+        <w:rPr>
+          <w:rFonts w:hint="eastAsia"/>
+          <w:sz w:val="24"/>
+          <w:szCs w:val="24"/>
+        </w:rPr>
+        <w:t>缓冲区，并调整</w:t>
+      </w:r>
+      <w:r>
+        <w:rPr>
+          <w:rFonts w:hint="eastAsia"/>
+          <w:sz w:val="24"/>
+          <w:szCs w:val="24"/>
+        </w:rPr>
+        <w:t>GPU</w:t>
+      </w:r>
+      <w:r>
+        <w:rPr>
+          <w:rFonts w:hint="eastAsia"/>
+          <w:sz w:val="24"/>
+          <w:szCs w:val="24"/>
+        </w:rPr>
+        <w:t>缓冲区的大小。</w:t>
+      </w:r>
     </w:p>
     <w:p>
       <w:pPr>
@@ -3143,16 +3649,7 @@
           <w:sz w:val="24"/>
           <w:szCs w:val="24"/>
         </w:rPr>
-        <w:t>，更新姿态角。翻滚角不需要更</w:t>
-      </w:r>
-      <w:r>
-        <w:rPr>
-          <w:rFonts w:hint="eastAsia"/>
-          <w:sz w:val="24"/>
-          <w:szCs w:val="24"/>
-        </w:rPr>
-        <w:lastRenderedPageBreak/>
-        <w:t>新。</w:t>
+        <w:t>，更新姿态角。翻滚角不需要更新。</w:t>
       </w:r>
     </w:p>
     <w:p>
@@ -3456,6 +3953,7 @@
           <w:sz w:val="28"/>
           <w:szCs w:val="28"/>
         </w:rPr>
+        <w:lastRenderedPageBreak/>
         <w:drawing>
           <wp:inline distT="0" distB="0" distL="0" distR="0">
             <wp:extent cx="2647950" cy="1950218"/>
@@ -3887,7 +4385,6 @@
           <w:sz w:val="24"/>
           <w:szCs w:val="24"/>
         </w:rPr>
-        <w:lastRenderedPageBreak/>
         <w:tab/>
       </w:r>
       <w:r>
@@ -5232,16 +5729,7 @@
           <w:sz w:val="24"/>
           <w:szCs w:val="24"/>
         </w:rPr>
-        <w:t>都是同一种方法生成的的，</w:t>
-      </w:r>
-      <w:r>
-        <w:rPr>
-          <w:rFonts w:hint="eastAsia"/>
-          <w:sz w:val="24"/>
-          <w:szCs w:val="24"/>
-        </w:rPr>
-        <w:lastRenderedPageBreak/>
-        <w:t>只是多了个参数</w:t>
+        <w:t>都是同一种方法生成的的，只是多了个参数</w:t>
       </w:r>
       <w:r>
         <w:rPr>
@@ -9718,7 +10206,6 @@
         <w:ind w:firstLineChars="0"/>
         <w:jc w:val="left"/>
         <w:rPr>
-          <w:rFonts w:hint="eastAsia"/>
           <w:sz w:val="24"/>
           <w:szCs w:val="24"/>
         </w:rPr>
@@ -9822,7 +10309,6 @@
         <w:ind w:firstLineChars="0"/>
         <w:jc w:val="left"/>
         <w:rPr>
-          <w:rFonts w:hint="eastAsia"/>
           <w:sz w:val="24"/>
           <w:szCs w:val="24"/>
         </w:rPr>
@@ -10138,7 +10624,6 @@
         <w:ind w:left="1260" w:firstLineChars="0" w:firstLine="0"/>
         <w:jc w:val="left"/>
         <w:rPr>
-          <w:rFonts w:hint="eastAsia"/>
           <w:sz w:val="24"/>
           <w:szCs w:val="24"/>
         </w:rPr>
@@ -10150,7 +10635,6 @@
         <w:ind w:left="1260" w:firstLineChars="0" w:firstLine="0"/>
         <w:jc w:val="center"/>
         <w:rPr>
-          <w:rFonts w:hint="eastAsia"/>
           <w:sz w:val="24"/>
           <w:szCs w:val="24"/>
         </w:rPr>
@@ -10215,7 +10699,6 @@
         <w:ind w:left="1260" w:firstLineChars="0" w:firstLine="0"/>
         <w:jc w:val="left"/>
         <w:rPr>
-          <w:rFonts w:hint="eastAsia"/>
           <w:sz w:val="24"/>
           <w:szCs w:val="24"/>
         </w:rPr>
@@ -10226,7 +10709,6 @@
         <w:pStyle w:val="a5"/>
         <w:ind w:left="1260" w:firstLineChars="0" w:firstLine="0"/>
         <w:rPr>
-          <w:rFonts w:hint="eastAsia"/>
           <w:sz w:val="24"/>
           <w:szCs w:val="24"/>
         </w:rPr>
@@ -10675,7 +11157,6 @@
         <w:ind w:left="1260" w:firstLineChars="0" w:firstLine="0"/>
         <w:jc w:val="left"/>
         <w:rPr>
-          <w:rFonts w:hint="eastAsia"/>
           <w:sz w:val="24"/>
           <w:szCs w:val="24"/>
         </w:rPr>
@@ -11985,7 +12466,7 @@
   <w:abstractNum w:abstractNumId="14">
     <w:nsid w:val="51212E72"/>
     <w:multiLevelType w:val="hybridMultilevel"/>
-    <w:tmpl w:val="57CA4FFC"/>
+    <w:tmpl w:val="958496FE"/>
     <w:lvl w:ilvl="0" w:tplc="0409000F">
       <w:start w:val="1"/>
       <w:numFmt w:val="decimal"/>
@@ -12327,9 +12808,9 @@
     </w:lvl>
   </w:abstractNum>
   <w:abstractNum w:abstractNumId="18">
-    <w:nsid w:val="7AB24565"/>
+    <w:nsid w:val="6A481911"/>
     <w:multiLevelType w:val="hybridMultilevel"/>
-    <w:tmpl w:val="C71611F8"/>
+    <w:tmpl w:val="958496FE"/>
     <w:lvl w:ilvl="0" w:tplc="0409000F">
       <w:start w:val="1"/>
       <w:numFmt w:val="decimal"/>
@@ -12413,6 +12894,95 @@
     </w:lvl>
   </w:abstractNum>
   <w:abstractNum w:abstractNumId="19">
+    <w:nsid w:val="7AB24565"/>
+    <w:multiLevelType w:val="hybridMultilevel"/>
+    <w:tmpl w:val="8C3A1ACC"/>
+    <w:lvl w:ilvl="0" w:tplc="78084A8C">
+      <w:start w:val="1"/>
+      <w:numFmt w:val="decimal"/>
+      <w:lvlText w:val="%1."/>
+      <w:lvlJc w:val="left"/>
+      <w:pPr>
+        <w:ind w:left="1260" w:hanging="420"/>
+      </w:pPr>
+      <w:rPr>
+        <w:color w:val="auto"/>
+      </w:rPr>
+    </w:lvl>
+    <w:lvl w:ilvl="1" w:tplc="04090019" w:tentative="1">
+      <w:start w:val="1"/>
+      <w:numFmt w:val="lowerLetter"/>
+      <w:lvlText w:val="%2)"/>
+      <w:lvlJc w:val="left"/>
+      <w:pPr>
+        <w:ind w:left="1680" w:hanging="420"/>
+      </w:pPr>
+    </w:lvl>
+    <w:lvl w:ilvl="2" w:tplc="0409001B" w:tentative="1">
+      <w:start w:val="1"/>
+      <w:numFmt w:val="lowerRoman"/>
+      <w:lvlText w:val="%3."/>
+      <w:lvlJc w:val="right"/>
+      <w:pPr>
+        <w:ind w:left="2100" w:hanging="420"/>
+      </w:pPr>
+    </w:lvl>
+    <w:lvl w:ilvl="3" w:tplc="0409000F" w:tentative="1">
+      <w:start w:val="1"/>
+      <w:numFmt w:val="decimal"/>
+      <w:lvlText w:val="%4."/>
+      <w:lvlJc w:val="left"/>
+      <w:pPr>
+        <w:ind w:left="2520" w:hanging="420"/>
+      </w:pPr>
+    </w:lvl>
+    <w:lvl w:ilvl="4" w:tplc="04090019" w:tentative="1">
+      <w:start w:val="1"/>
+      <w:numFmt w:val="lowerLetter"/>
+      <w:lvlText w:val="%5)"/>
+      <w:lvlJc w:val="left"/>
+      <w:pPr>
+        <w:ind w:left="2940" w:hanging="420"/>
+      </w:pPr>
+    </w:lvl>
+    <w:lvl w:ilvl="5" w:tplc="0409001B" w:tentative="1">
+      <w:start w:val="1"/>
+      <w:numFmt w:val="lowerRoman"/>
+      <w:lvlText w:val="%6."/>
+      <w:lvlJc w:val="right"/>
+      <w:pPr>
+        <w:ind w:left="3360" w:hanging="420"/>
+      </w:pPr>
+    </w:lvl>
+    <w:lvl w:ilvl="6" w:tplc="0409000F" w:tentative="1">
+      <w:start w:val="1"/>
+      <w:numFmt w:val="decimal"/>
+      <w:lvlText w:val="%7."/>
+      <w:lvlJc w:val="left"/>
+      <w:pPr>
+        <w:ind w:left="3780" w:hanging="420"/>
+      </w:pPr>
+    </w:lvl>
+    <w:lvl w:ilvl="7" w:tplc="04090019" w:tentative="1">
+      <w:start w:val="1"/>
+      <w:numFmt w:val="lowerLetter"/>
+      <w:lvlText w:val="%8)"/>
+      <w:lvlJc w:val="left"/>
+      <w:pPr>
+        <w:ind w:left="4200" w:hanging="420"/>
+      </w:pPr>
+    </w:lvl>
+    <w:lvl w:ilvl="8" w:tplc="0409001B" w:tentative="1">
+      <w:start w:val="1"/>
+      <w:numFmt w:val="lowerRoman"/>
+      <w:lvlText w:val="%9."/>
+      <w:lvlJc w:val="right"/>
+      <w:pPr>
+        <w:ind w:left="4620" w:hanging="420"/>
+      </w:pPr>
+    </w:lvl>
+  </w:abstractNum>
+  <w:abstractNum w:abstractNumId="20">
     <w:nsid w:val="7ADA5701"/>
     <w:multiLevelType w:val="hybridMultilevel"/>
     <w:tmpl w:val="1CD0BF68"/>
@@ -12498,7 +13068,7 @@
       </w:pPr>
     </w:lvl>
   </w:abstractNum>
-  <w:abstractNum w:abstractNumId="20">
+  <w:abstractNum w:abstractNumId="21">
     <w:nsid w:val="7F577829"/>
     <w:multiLevelType w:val="hybridMultilevel"/>
     <w:tmpl w:val="D76A861A"/>
@@ -12591,7 +13161,7 @@
     <w:abstractNumId w:val="8"/>
   </w:num>
   <w:num w:numId="3">
-    <w:abstractNumId w:val="20"/>
+    <w:abstractNumId w:val="21"/>
   </w:num>
   <w:num w:numId="4">
     <w:abstractNumId w:val="1"/>
@@ -12615,13 +13185,13 @@
     <w:abstractNumId w:val="3"/>
   </w:num>
   <w:num w:numId="11">
-    <w:abstractNumId w:val="19"/>
+    <w:abstractNumId w:val="20"/>
   </w:num>
   <w:num w:numId="12">
     <w:abstractNumId w:val="0"/>
   </w:num>
   <w:num w:numId="13">
-    <w:abstractNumId w:val="18"/>
+    <w:abstractNumId w:val="19"/>
   </w:num>
   <w:num w:numId="14">
     <w:abstractNumId w:val="7"/>
@@ -12646,6 +13216,9 @@
   </w:num>
   <w:num w:numId="21">
     <w:abstractNumId w:val="4"/>
+  </w:num>
+  <w:num w:numId="22">
+    <w:abstractNumId w:val="18"/>
   </w:num>
 </w:numbering>
 </file>

</xml_diff>

<commit_message>
Noise Atmosphere : Sky Dome
at it describes
</commit_message>
<xml_diff>
--- a/Tech Doc/技术文档2.docx
+++ b/Tech Doc/技术文档2.docx
@@ -97,7 +97,6 @@
     <w:p>
       <w:pPr>
         <w:rPr>
-          <w:rFonts w:hint="eastAsia"/>
           <w:sz w:val="24"/>
           <w:szCs w:val="24"/>
         </w:rPr>
@@ -183,7 +182,6 @@
     <w:p>
       <w:pPr>
         <w:rPr>
-          <w:rFonts w:hint="eastAsia"/>
           <w:color w:val="FBD4B4" w:themeColor="accent6" w:themeTint="66"/>
           <w:sz w:val="24"/>
           <w:szCs w:val="24"/>
@@ -1690,7 +1688,6 @@
         </w:numPr>
         <w:ind w:firstLineChars="0"/>
         <w:rPr>
-          <w:rFonts w:hint="eastAsia"/>
           <w:sz w:val="24"/>
           <w:szCs w:val="24"/>
         </w:rPr>
@@ -2273,16 +2270,14 @@
     <w:p>
       <w:pPr>
         <w:rPr>
-          <w:rFonts w:hint="eastAsia"/>
-          <w:sz w:val="24"/>
-          <w:szCs w:val="24"/>
-        </w:rPr>
-      </w:pPr>
-    </w:p>
-    <w:p>
-      <w:pPr>
-        <w:rPr>
-          <w:rFonts w:hint="eastAsia"/>
+          <w:sz w:val="24"/>
+          <w:szCs w:val="24"/>
+        </w:rPr>
+      </w:pPr>
+    </w:p>
+    <w:p>
+      <w:pPr>
+        <w:rPr>
           <w:sz w:val="24"/>
           <w:szCs w:val="24"/>
         </w:rPr>
@@ -4191,6 +4186,141 @@
         </w:rPr>
         <w:lastRenderedPageBreak/>
         <w:t>NoiseLineBuffer</w:t>
+      </w:r>
+      <w:r>
+        <w:rPr>
+          <w:rFonts w:hint="eastAsia"/>
+          <w:color w:val="FBD4B4" w:themeColor="accent6" w:themeTint="66"/>
+          <w:sz w:val="24"/>
+          <w:szCs w:val="24"/>
+        </w:rPr>
+        <w:t>。</w:t>
+      </w:r>
+      <w:r>
+        <w:rPr>
+          <w:rFonts w:hint="eastAsia"/>
+          <w:color w:val="000000" w:themeColor="text1"/>
+          <w:sz w:val="24"/>
+          <w:szCs w:val="24"/>
+        </w:rPr>
+        <w:t>fx</w:t>
+      </w:r>
+      <w:r>
+        <w:rPr>
+          <w:rFonts w:hint="eastAsia"/>
+          <w:color w:val="000000" w:themeColor="text1"/>
+          <w:sz w:val="24"/>
+          <w:szCs w:val="24"/>
+        </w:rPr>
+        <w:t>里面的变量</w:t>
+      </w:r>
+      <w:r>
+        <w:rPr>
+          <w:rFonts w:hint="eastAsia"/>
+          <w:color w:val="000000" w:themeColor="text1"/>
+          <w:sz w:val="24"/>
+          <w:szCs w:val="24"/>
+        </w:rPr>
+        <w:t>,Cb,texture2D</w:t>
+      </w:r>
+      <w:r>
+        <w:rPr>
+          <w:rFonts w:hint="eastAsia"/>
+          <w:color w:val="000000" w:themeColor="text1"/>
+          <w:sz w:val="24"/>
+          <w:szCs w:val="24"/>
+        </w:rPr>
+        <w:t>等</w:t>
+      </w:r>
+      <w:r>
+        <w:rPr>
+          <w:rFonts w:hint="eastAsia"/>
+          <w:color w:val="000000" w:themeColor="text1"/>
+          <w:sz w:val="24"/>
+          <w:szCs w:val="24"/>
+        </w:rPr>
+        <w:t>fx c++</w:t>
+      </w:r>
+      <w:r>
+        <w:rPr>
+          <w:rFonts w:hint="eastAsia"/>
+          <w:color w:val="000000" w:themeColor="text1"/>
+          <w:sz w:val="24"/>
+          <w:szCs w:val="24"/>
+        </w:rPr>
+        <w:t>借口均在</w:t>
+      </w:r>
+      <w:r>
+        <w:rPr>
+          <w:rFonts w:hint="eastAsia"/>
+          <w:color w:val="000000" w:themeColor="text1"/>
+          <w:sz w:val="24"/>
+          <w:szCs w:val="24"/>
+        </w:rPr>
+        <w:t>NoiseRenderer</w:t>
+      </w:r>
+      <w:r>
+        <w:rPr>
+          <w:rFonts w:hint="eastAsia"/>
+          <w:color w:val="000000" w:themeColor="text1"/>
+          <w:sz w:val="24"/>
+          <w:szCs w:val="24"/>
+        </w:rPr>
+        <w:t>的</w:t>
+      </w:r>
+      <w:r>
+        <w:rPr>
+          <w:rFonts w:hint="eastAsia"/>
+          <w:color w:val="000000" w:themeColor="text1"/>
+          <w:sz w:val="24"/>
+          <w:szCs w:val="24"/>
+        </w:rPr>
+        <w:t>mFunction_Init</w:t>
+      </w:r>
+      <w:r>
+        <w:rPr>
+          <w:rFonts w:hint="eastAsia"/>
+          <w:color w:val="000000" w:themeColor="text1"/>
+          <w:sz w:val="24"/>
+          <w:szCs w:val="24"/>
+        </w:rPr>
+        <w:t>里创建，在各种</w:t>
+      </w:r>
+      <w:r>
+        <w:rPr>
+          <w:rFonts w:hint="eastAsia"/>
+          <w:color w:val="000000" w:themeColor="text1"/>
+          <w:sz w:val="24"/>
+          <w:szCs w:val="24"/>
+        </w:rPr>
+        <w:t>mFunction_xxx_update</w:t>
+      </w:r>
+      <w:r>
+        <w:rPr>
+          <w:rFonts w:hint="eastAsia"/>
+          <w:color w:val="000000" w:themeColor="text1"/>
+          <w:sz w:val="24"/>
+          <w:szCs w:val="24"/>
+        </w:rPr>
+        <w:t>里更新（一般是</w:t>
+      </w:r>
+      <w:r>
+        <w:rPr>
+          <w:rFonts w:hint="eastAsia"/>
+          <w:color w:val="000000" w:themeColor="text1"/>
+          <w:sz w:val="24"/>
+          <w:szCs w:val="24"/>
+        </w:rPr>
+        <w:t>Draw call</w:t>
+      </w:r>
+      <w:r>
+        <w:rPr>
+          <w:rFonts w:hint="eastAsia"/>
+          <w:color w:val="000000" w:themeColor="text1"/>
+          <w:sz w:val="24"/>
+          <w:szCs w:val="24"/>
+        </w:rPr>
+        <w:t>之前）。</w:t>
       </w:r>
     </w:p>
     <w:p>
@@ -4482,7 +4612,6 @@
         </w:numPr>
         <w:ind w:firstLineChars="0"/>
         <w:rPr>
-          <w:rFonts w:hint="eastAsia"/>
           <w:sz w:val="24"/>
           <w:szCs w:val="24"/>
         </w:rPr>
@@ -5051,6 +5180,7 @@
           <w:sz w:val="28"/>
           <w:szCs w:val="28"/>
         </w:rPr>
+        <w:lastRenderedPageBreak/>
         <w:t>Noise</w:t>
       </w:r>
       <w:r>
@@ -5091,7 +5221,6 @@
           <w:sz w:val="24"/>
           <w:szCs w:val="24"/>
         </w:rPr>
-        <w:lastRenderedPageBreak/>
         <w:t>(2015.7.22)</w:t>
       </w:r>
       <w:r>

</xml_diff>

<commit_message>
Normal Mapping / Environment Mapping
1,Dot3 Normap Mapping technique(where lighting is perform in tangent
space) ;
2,Environment Mapping reflection ;
3,modify skybox and skydome to perform correctly ...
</commit_message>
<xml_diff>
--- a/Tech Doc/技术文档2.docx
+++ b/Tech Doc/技术文档2.docx
@@ -2134,7 +2134,6 @@
         </w:numPr>
         <w:ind w:firstLineChars="0"/>
         <w:rPr>
-          <w:rFonts w:hint="eastAsia"/>
           <w:sz w:val="24"/>
           <w:szCs w:val="24"/>
         </w:rPr>
@@ -2441,6 +2440,79 @@
         </w:rPr>
         <w:t>之类的）。</w:t>
       </w:r>
+      <w:r>
+        <w:rPr>
+          <w:rFonts w:hint="eastAsia"/>
+          <w:sz w:val="24"/>
+          <w:szCs w:val="24"/>
+        </w:rPr>
+        <w:t>在绘制</w:t>
+      </w:r>
+      <w:r>
+        <w:rPr>
+          <w:rFonts w:hint="eastAsia"/>
+          <w:sz w:val="24"/>
+          <w:szCs w:val="24"/>
+        </w:rPr>
+        <w:t>skybox</w:t>
+      </w:r>
+      <w:r>
+        <w:rPr>
+          <w:rFonts w:hint="eastAsia"/>
+          <w:sz w:val="24"/>
+          <w:szCs w:val="24"/>
+        </w:rPr>
+        <w:t>的时候会把</w:t>
+      </w:r>
+      <w:r>
+        <w:rPr>
+          <w:rFonts w:hint="eastAsia"/>
+          <w:sz w:val="24"/>
+          <w:szCs w:val="24"/>
+        </w:rPr>
+        <w:lastRenderedPageBreak/>
+        <w:t>skybox</w:t>
+      </w:r>
+      <w:r>
+        <w:rPr>
+          <w:rFonts w:hint="eastAsia"/>
+          <w:sz w:val="24"/>
+          <w:szCs w:val="24"/>
+        </w:rPr>
+        <w:t>的三边长度上传到</w:t>
+      </w:r>
+      <w:r>
+        <w:rPr>
+          <w:rFonts w:hint="eastAsia"/>
+          <w:sz w:val="24"/>
+          <w:szCs w:val="24"/>
+        </w:rPr>
+        <w:t>gpu</w:t>
+      </w:r>
+      <w:r>
+        <w:rPr>
+          <w:rFonts w:hint="eastAsia"/>
+          <w:sz w:val="24"/>
+          <w:szCs w:val="24"/>
+        </w:rPr>
+        <w:t>，用来把</w:t>
+      </w:r>
+      <w:r>
+        <w:rPr>
+          <w:rFonts w:hint="eastAsia"/>
+          <w:sz w:val="24"/>
+          <w:szCs w:val="24"/>
+        </w:rPr>
+        <w:t>skybox</w:t>
+      </w:r>
+      <w:r>
+        <w:rPr>
+          <w:rFonts w:hint="eastAsia"/>
+          <w:sz w:val="24"/>
+          <w:szCs w:val="24"/>
+        </w:rPr>
+        <w:t>映射到单位正方体上。</w:t>
+      </w:r>
     </w:p>
     <w:p>
       <w:pPr>
@@ -4084,6 +4156,7 @@
           <w:sz w:val="24"/>
           <w:szCs w:val="24"/>
         </w:rPr>
+        <w:lastRenderedPageBreak/>
         <w:t>(2015.7.30)Render</w:t>
       </w:r>
       <w:r>
@@ -4129,17 +4202,7 @@
           <w:sz w:val="24"/>
           <w:szCs w:val="24"/>
         </w:rPr>
-        <w:t>线条的功能，</w:t>
-      </w:r>
-      <w:r>
-        <w:rPr>
-          <w:rFonts w:hint="eastAsia"/>
-          <w:color w:val="FBD4B4" w:themeColor="accent6" w:themeTint="66"/>
-          <w:sz w:val="24"/>
-          <w:szCs w:val="24"/>
-        </w:rPr>
-        <w:lastRenderedPageBreak/>
-        <w:t>拥有一个</w:t>
+        <w:t>线条的功能，拥有一个</w:t>
       </w:r>
       <w:r>
         <w:rPr>
@@ -4661,7 +4724,6 @@
         </w:numPr>
         <w:ind w:firstLineChars="0"/>
         <w:rPr>
-          <w:rFonts w:hint="eastAsia"/>
           <w:color w:val="FBD4B4" w:themeColor="accent6" w:themeTint="66"/>
           <w:sz w:val="24"/>
           <w:szCs w:val="24"/>
@@ -4985,6 +5047,7 @@
         </w:numPr>
         <w:ind w:firstLineChars="0"/>
         <w:rPr>
+          <w:rFonts w:hint="eastAsia"/>
           <w:sz w:val="24"/>
           <w:szCs w:val="24"/>
         </w:rPr>
@@ -5053,6 +5116,1867 @@
         </w:rPr>
         <w:t>的线性插值。</w:t>
       </w:r>
+    </w:p>
+    <w:p>
+      <w:pPr>
+        <w:pStyle w:val="a5"/>
+        <w:numPr>
+          <w:ilvl w:val="0"/>
+          <w:numId w:val="27"/>
+        </w:numPr>
+        <w:ind w:firstLineChars="0"/>
+        <w:rPr>
+          <w:rFonts w:hint="eastAsia"/>
+          <w:sz w:val="24"/>
+          <w:szCs w:val="24"/>
+        </w:rPr>
+      </w:pPr>
+      <w:r>
+        <w:rPr>
+          <w:rFonts w:hint="eastAsia"/>
+          <w:sz w:val="24"/>
+          <w:szCs w:val="24"/>
+        </w:rPr>
+        <w:t>(2015.9.26)Normal Mapping:</w:t>
+      </w:r>
+      <w:r>
+        <w:rPr>
+          <w:rFonts w:hint="eastAsia"/>
+          <w:sz w:val="24"/>
+          <w:szCs w:val="24"/>
+        </w:rPr>
+        <w:t>为了实现法线映射和以后的其他特效，现在</w:t>
+      </w:r>
+      <w:r>
+        <w:rPr>
+          <w:rFonts w:hint="eastAsia"/>
+          <w:sz w:val="24"/>
+          <w:szCs w:val="24"/>
+        </w:rPr>
+        <w:t>LightVec</w:t>
+      </w:r>
+      <w:r>
+        <w:rPr>
+          <w:rFonts w:hint="eastAsia"/>
+          <w:sz w:val="24"/>
+          <w:szCs w:val="24"/>
+        </w:rPr>
+        <w:t>和</w:t>
+      </w:r>
+      <w:r>
+        <w:rPr>
+          <w:rFonts w:hint="eastAsia"/>
+          <w:sz w:val="24"/>
+          <w:szCs w:val="24"/>
+        </w:rPr>
+        <w:t>Vec_ToCam</w:t>
+      </w:r>
+      <w:r>
+        <w:rPr>
+          <w:rFonts w:hint="eastAsia"/>
+          <w:sz w:val="24"/>
+          <w:szCs w:val="24"/>
+        </w:rPr>
+        <w:t>等向量全部转换到</w:t>
+      </w:r>
+      <w:r>
+        <w:rPr>
+          <w:rFonts w:hint="eastAsia"/>
+          <w:sz w:val="24"/>
+          <w:szCs w:val="24"/>
+        </w:rPr>
+        <w:t>TBN</w:t>
+      </w:r>
+      <w:r>
+        <w:rPr>
+          <w:rFonts w:hint="eastAsia"/>
+          <w:sz w:val="24"/>
+          <w:szCs w:val="24"/>
+        </w:rPr>
+        <w:t>坐标系进行光照。</w:t>
+      </w:r>
+    </w:p>
+    <w:p>
+      <w:pPr>
+        <w:pStyle w:val="a5"/>
+        <w:ind w:left="1365" w:firstLineChars="0" w:firstLine="0"/>
+        <w:jc w:val="center"/>
+        <w:rPr>
+          <w:rFonts w:hint="eastAsia"/>
+          <w:sz w:val="24"/>
+          <w:szCs w:val="24"/>
+        </w:rPr>
+      </w:pPr>
+      <m:oMathPara>
+        <m:oMath>
+          <m:sSub>
+            <m:sSubPr>
+              <m:ctrlPr>
+                <w:rPr>
+                  <w:rFonts w:ascii="Cambria Math" w:hAnsi="Cambria Math"/>
+                  <w:sz w:val="24"/>
+                  <w:szCs w:val="24"/>
+                </w:rPr>
+              </m:ctrlPr>
+            </m:sSubPr>
+            <m:e>
+              <m:r>
+                <m:rPr>
+                  <m:sty m:val="p"/>
+                </m:rPr>
+                <w:rPr>
+                  <w:rFonts w:ascii="Cambria Math" w:hAnsi="Cambria Math"/>
+                  <w:sz w:val="24"/>
+                  <w:szCs w:val="24"/>
+                </w:rPr>
+                <m:t>M</m:t>
+              </m:r>
+            </m:e>
+            <m:sub>
+              <m:r>
+                <m:rPr>
+                  <m:sty m:val="p"/>
+                </m:rPr>
+                <w:rPr>
+                  <w:rFonts w:ascii="Cambria Math" w:hAnsi="Cambria Math"/>
+                  <w:sz w:val="24"/>
+                  <w:szCs w:val="24"/>
+                </w:rPr>
+                <m:t>XYZ-TBN</m:t>
+              </m:r>
+            </m:sub>
+          </m:sSub>
+          <m:r>
+            <m:rPr>
+              <m:sty m:val="p"/>
+            </m:rPr>
+            <w:rPr>
+              <w:rFonts w:ascii="Cambria Math" w:hAnsi="Cambria Math"/>
+              <w:sz w:val="24"/>
+              <w:szCs w:val="24"/>
+            </w:rPr>
+            <m:t>=</m:t>
+          </m:r>
+          <m:d>
+            <m:dPr>
+              <m:begChr m:val="["/>
+              <m:endChr m:val="]"/>
+              <m:ctrlPr>
+                <w:rPr>
+                  <w:rFonts w:ascii="Cambria Math" w:hAnsi="Cambria Math"/>
+                  <w:sz w:val="24"/>
+                  <w:szCs w:val="24"/>
+                </w:rPr>
+              </m:ctrlPr>
+            </m:dPr>
+            <m:e>
+              <m:m>
+                <m:mPr>
+                  <m:mcs>
+                    <m:mc>
+                      <m:mcPr>
+                        <m:count m:val="3"/>
+                        <m:mcJc m:val="center"/>
+                      </m:mcPr>
+                    </m:mc>
+                  </m:mcs>
+                  <m:ctrlPr>
+                    <w:rPr>
+                      <w:rFonts w:ascii="Cambria Math" w:hAnsi="Cambria Math"/>
+                      <w:sz w:val="24"/>
+                      <w:szCs w:val="24"/>
+                    </w:rPr>
+                  </m:ctrlPr>
+                </m:mPr>
+                <m:mr>
+                  <m:e>
+                    <m:sSub>
+                      <m:sSubPr>
+                        <m:ctrlPr>
+                          <w:rPr>
+                            <w:rFonts w:ascii="Cambria Math" w:hAnsi="Cambria Math"/>
+                            <w:sz w:val="24"/>
+                            <w:szCs w:val="24"/>
+                          </w:rPr>
+                        </m:ctrlPr>
+                      </m:sSubPr>
+                      <m:e>
+                        <m:r>
+                          <m:rPr>
+                            <m:sty m:val="p"/>
+                          </m:rPr>
+                          <w:rPr>
+                            <w:rFonts w:ascii="Cambria Math" w:hAnsi="Cambria Math"/>
+                            <w:sz w:val="24"/>
+                            <w:szCs w:val="24"/>
+                          </w:rPr>
+                          <m:t>B</m:t>
+                        </m:r>
+                      </m:e>
+                      <m:sub>
+                        <m:r>
+                          <m:rPr>
+                            <m:sty m:val="p"/>
+                          </m:rPr>
+                          <w:rPr>
+                            <w:rFonts w:ascii="Cambria Math" w:hAnsi="Cambria Math"/>
+                            <w:sz w:val="24"/>
+                            <w:szCs w:val="24"/>
+                          </w:rPr>
+                          <m:t>x</m:t>
+                        </m:r>
+                      </m:sub>
+                    </m:sSub>
+                  </m:e>
+                  <m:e>
+                    <m:sSub>
+                      <m:sSubPr>
+                        <m:ctrlPr>
+                          <w:rPr>
+                            <w:rFonts w:ascii="Cambria Math" w:hAnsi="Cambria Math"/>
+                            <w:sz w:val="24"/>
+                            <w:szCs w:val="24"/>
+                          </w:rPr>
+                        </m:ctrlPr>
+                      </m:sSubPr>
+                      <m:e>
+                        <m:r>
+                          <m:rPr>
+                            <m:sty m:val="p"/>
+                          </m:rPr>
+                          <w:rPr>
+                            <w:rFonts w:ascii="Cambria Math" w:hAnsi="Cambria Math"/>
+                            <w:sz w:val="24"/>
+                            <w:szCs w:val="24"/>
+                          </w:rPr>
+                          <m:t>N</m:t>
+                        </m:r>
+                      </m:e>
+                      <m:sub>
+                        <m:r>
+                          <m:rPr>
+                            <m:sty m:val="p"/>
+                          </m:rPr>
+                          <w:rPr>
+                            <w:rFonts w:ascii="Cambria Math" w:hAnsi="Cambria Math"/>
+                            <w:sz w:val="24"/>
+                            <w:szCs w:val="24"/>
+                          </w:rPr>
+                          <m:t>x</m:t>
+                        </m:r>
+                      </m:sub>
+                    </m:sSub>
+                  </m:e>
+                  <m:e>
+                    <m:sSub>
+                      <m:sSubPr>
+                        <m:ctrlPr>
+                          <w:rPr>
+                            <w:rFonts w:ascii="Cambria Math" w:hAnsi="Cambria Math"/>
+                            <w:sz w:val="24"/>
+                            <w:szCs w:val="24"/>
+                          </w:rPr>
+                        </m:ctrlPr>
+                      </m:sSubPr>
+                      <m:e>
+                        <m:r>
+                          <m:rPr>
+                            <m:sty m:val="p"/>
+                          </m:rPr>
+                          <w:rPr>
+                            <w:rFonts w:ascii="Cambria Math" w:hAnsi="Cambria Math"/>
+                            <w:sz w:val="24"/>
+                            <w:szCs w:val="24"/>
+                          </w:rPr>
+                          <m:t>T</m:t>
+                        </m:r>
+                      </m:e>
+                      <m:sub>
+                        <m:r>
+                          <m:rPr>
+                            <m:sty m:val="p"/>
+                          </m:rPr>
+                          <w:rPr>
+                            <w:rFonts w:ascii="Cambria Math" w:hAnsi="Cambria Math"/>
+                            <w:sz w:val="24"/>
+                            <w:szCs w:val="24"/>
+                          </w:rPr>
+                          <m:t>x</m:t>
+                        </m:r>
+                      </m:sub>
+                    </m:sSub>
+                  </m:e>
+                </m:mr>
+                <m:mr>
+                  <m:e>
+                    <m:sSub>
+                      <m:sSubPr>
+                        <m:ctrlPr>
+                          <w:rPr>
+                            <w:rFonts w:ascii="Cambria Math" w:hAnsi="Cambria Math"/>
+                            <w:sz w:val="24"/>
+                            <w:szCs w:val="24"/>
+                          </w:rPr>
+                        </m:ctrlPr>
+                      </m:sSubPr>
+                      <m:e>
+                        <m:r>
+                          <m:rPr>
+                            <m:sty m:val="p"/>
+                          </m:rPr>
+                          <w:rPr>
+                            <w:rFonts w:ascii="Cambria Math" w:hAnsi="Cambria Math"/>
+                            <w:sz w:val="24"/>
+                            <w:szCs w:val="24"/>
+                          </w:rPr>
+                          <m:t>B</m:t>
+                        </m:r>
+                      </m:e>
+                      <m:sub>
+                        <m:r>
+                          <m:rPr>
+                            <m:sty m:val="p"/>
+                          </m:rPr>
+                          <w:rPr>
+                            <w:rFonts w:ascii="Cambria Math" w:hAnsi="Cambria Math"/>
+                            <w:sz w:val="24"/>
+                            <w:szCs w:val="24"/>
+                          </w:rPr>
+                          <m:t>y</m:t>
+                        </m:r>
+                      </m:sub>
+                    </m:sSub>
+                  </m:e>
+                  <m:e>
+                    <m:sSub>
+                      <m:sSubPr>
+                        <m:ctrlPr>
+                          <w:rPr>
+                            <w:rFonts w:ascii="Cambria Math" w:hAnsi="Cambria Math"/>
+                            <w:sz w:val="24"/>
+                            <w:szCs w:val="24"/>
+                          </w:rPr>
+                        </m:ctrlPr>
+                      </m:sSubPr>
+                      <m:e>
+                        <m:r>
+                          <m:rPr>
+                            <m:sty m:val="p"/>
+                          </m:rPr>
+                          <w:rPr>
+                            <w:rFonts w:ascii="Cambria Math" w:hAnsi="Cambria Math"/>
+                            <w:sz w:val="24"/>
+                            <w:szCs w:val="24"/>
+                          </w:rPr>
+                          <m:t>N</m:t>
+                        </m:r>
+                      </m:e>
+                      <m:sub>
+                        <m:r>
+                          <m:rPr>
+                            <m:sty m:val="p"/>
+                          </m:rPr>
+                          <w:rPr>
+                            <w:rFonts w:ascii="Cambria Math" w:hAnsi="Cambria Math"/>
+                            <w:sz w:val="24"/>
+                            <w:szCs w:val="24"/>
+                          </w:rPr>
+                          <m:t>y</m:t>
+                        </m:r>
+                      </m:sub>
+                    </m:sSub>
+                  </m:e>
+                  <m:e>
+                    <m:sSub>
+                      <m:sSubPr>
+                        <m:ctrlPr>
+                          <w:rPr>
+                            <w:rFonts w:ascii="Cambria Math" w:hAnsi="Cambria Math"/>
+                            <w:sz w:val="24"/>
+                            <w:szCs w:val="24"/>
+                          </w:rPr>
+                        </m:ctrlPr>
+                      </m:sSubPr>
+                      <m:e>
+                        <m:r>
+                          <m:rPr>
+                            <m:sty m:val="p"/>
+                          </m:rPr>
+                          <w:rPr>
+                            <w:rFonts w:ascii="Cambria Math" w:hAnsi="Cambria Math"/>
+                            <w:sz w:val="24"/>
+                            <w:szCs w:val="24"/>
+                          </w:rPr>
+                          <m:t>T</m:t>
+                        </m:r>
+                      </m:e>
+                      <m:sub>
+                        <m:r>
+                          <m:rPr>
+                            <m:sty m:val="p"/>
+                          </m:rPr>
+                          <w:rPr>
+                            <w:rFonts w:ascii="Cambria Math" w:hAnsi="Cambria Math"/>
+                            <w:sz w:val="24"/>
+                            <w:szCs w:val="24"/>
+                          </w:rPr>
+                          <m:t>y</m:t>
+                        </m:r>
+                      </m:sub>
+                    </m:sSub>
+                  </m:e>
+                </m:mr>
+                <m:mr>
+                  <m:e>
+                    <m:sSub>
+                      <m:sSubPr>
+                        <m:ctrlPr>
+                          <w:rPr>
+                            <w:rFonts w:ascii="Cambria Math" w:hAnsi="Cambria Math"/>
+                            <w:sz w:val="24"/>
+                            <w:szCs w:val="24"/>
+                          </w:rPr>
+                        </m:ctrlPr>
+                      </m:sSubPr>
+                      <m:e>
+                        <m:r>
+                          <m:rPr>
+                            <m:sty m:val="p"/>
+                          </m:rPr>
+                          <w:rPr>
+                            <w:rFonts w:ascii="Cambria Math" w:hAnsi="Cambria Math"/>
+                            <w:sz w:val="24"/>
+                            <w:szCs w:val="24"/>
+                          </w:rPr>
+                          <m:t>B</m:t>
+                        </m:r>
+                      </m:e>
+                      <m:sub>
+                        <m:r>
+                          <m:rPr>
+                            <m:sty m:val="p"/>
+                          </m:rPr>
+                          <w:rPr>
+                            <w:rFonts w:ascii="Cambria Math" w:hAnsi="Cambria Math"/>
+                            <w:sz w:val="24"/>
+                            <w:szCs w:val="24"/>
+                          </w:rPr>
+                          <m:t>z</m:t>
+                        </m:r>
+                      </m:sub>
+                    </m:sSub>
+                  </m:e>
+                  <m:e>
+                    <m:sSub>
+                      <m:sSubPr>
+                        <m:ctrlPr>
+                          <w:rPr>
+                            <w:rFonts w:ascii="Cambria Math" w:hAnsi="Cambria Math"/>
+                            <w:sz w:val="24"/>
+                            <w:szCs w:val="24"/>
+                          </w:rPr>
+                        </m:ctrlPr>
+                      </m:sSubPr>
+                      <m:e>
+                        <m:r>
+                          <m:rPr>
+                            <m:sty m:val="p"/>
+                          </m:rPr>
+                          <w:rPr>
+                            <w:rFonts w:ascii="Cambria Math" w:hAnsi="Cambria Math"/>
+                            <w:sz w:val="24"/>
+                            <w:szCs w:val="24"/>
+                          </w:rPr>
+                          <m:t>N</m:t>
+                        </m:r>
+                      </m:e>
+                      <m:sub>
+                        <m:r>
+                          <m:rPr>
+                            <m:sty m:val="p"/>
+                          </m:rPr>
+                          <w:rPr>
+                            <w:rFonts w:ascii="Cambria Math" w:hAnsi="Cambria Math"/>
+                            <w:sz w:val="24"/>
+                            <w:szCs w:val="24"/>
+                          </w:rPr>
+                          <m:t>z</m:t>
+                        </m:r>
+                      </m:sub>
+                    </m:sSub>
+                  </m:e>
+                  <m:e>
+                    <m:sSub>
+                      <m:sSubPr>
+                        <m:ctrlPr>
+                          <w:rPr>
+                            <w:rFonts w:ascii="Cambria Math" w:hAnsi="Cambria Math"/>
+                            <w:sz w:val="24"/>
+                            <w:szCs w:val="24"/>
+                          </w:rPr>
+                        </m:ctrlPr>
+                      </m:sSubPr>
+                      <m:e>
+                        <m:r>
+                          <m:rPr>
+                            <m:sty m:val="p"/>
+                          </m:rPr>
+                          <w:rPr>
+                            <w:rFonts w:ascii="Cambria Math" w:hAnsi="Cambria Math"/>
+                            <w:sz w:val="24"/>
+                            <w:szCs w:val="24"/>
+                          </w:rPr>
+                          <m:t>T</m:t>
+                        </m:r>
+                      </m:e>
+                      <m:sub>
+                        <m:r>
+                          <m:rPr>
+                            <m:sty m:val="p"/>
+                          </m:rPr>
+                          <w:rPr>
+                            <w:rFonts w:ascii="Cambria Math" w:hAnsi="Cambria Math"/>
+                            <w:sz w:val="24"/>
+                            <w:szCs w:val="24"/>
+                          </w:rPr>
+                          <m:t>z</m:t>
+                        </m:r>
+                      </m:sub>
+                    </m:sSub>
+                  </m:e>
+                </m:mr>
+              </m:m>
+            </m:e>
+          </m:d>
+        </m:oMath>
+      </m:oMathPara>
+    </w:p>
+    <w:p>
+      <w:pPr>
+        <w:pStyle w:val="a5"/>
+        <w:ind w:left="1365" w:firstLineChars="0" w:firstLine="0"/>
+        <w:jc w:val="center"/>
+        <w:rPr>
+          <w:rFonts w:hint="eastAsia"/>
+          <w:sz w:val="24"/>
+          <w:szCs w:val="24"/>
+        </w:rPr>
+      </w:pPr>
+      <m:oMathPara>
+        <m:oMath>
+          <m:r>
+            <m:rPr>
+              <m:sty m:val="p"/>
+            </m:rPr>
+            <w:rPr>
+              <w:rFonts w:ascii="Cambria Math" w:hAnsi="Cambria Math"/>
+              <w:sz w:val="24"/>
+              <w:szCs w:val="24"/>
+            </w:rPr>
+            <m:t>x`=x</m:t>
+          </m:r>
+          <m:sSub>
+            <m:sSubPr>
+              <m:ctrlPr>
+                <w:rPr>
+                  <w:rFonts w:ascii="Cambria Math" w:hAnsi="Cambria Math"/>
+                  <w:sz w:val="24"/>
+                  <w:szCs w:val="24"/>
+                </w:rPr>
+              </m:ctrlPr>
+            </m:sSubPr>
+            <m:e>
+              <m:r>
+                <m:rPr>
+                  <m:sty m:val="p"/>
+                </m:rPr>
+                <w:rPr>
+                  <w:rFonts w:ascii="Cambria Math" w:hAnsi="Cambria Math"/>
+                  <w:sz w:val="24"/>
+                  <w:szCs w:val="24"/>
+                </w:rPr>
+                <m:t>B</m:t>
+              </m:r>
+            </m:e>
+            <m:sub>
+              <m:r>
+                <m:rPr>
+                  <m:sty m:val="p"/>
+                </m:rPr>
+                <w:rPr>
+                  <w:rFonts w:ascii="Cambria Math" w:hAnsi="Cambria Math"/>
+                  <w:sz w:val="24"/>
+                  <w:szCs w:val="24"/>
+                </w:rPr>
+                <m:t>x</m:t>
+              </m:r>
+            </m:sub>
+          </m:sSub>
+          <m:r>
+            <m:rPr>
+              <m:sty m:val="p"/>
+            </m:rPr>
+            <w:rPr>
+              <w:rFonts w:ascii="Cambria Math" w:hAnsi="Cambria Math"/>
+              <w:sz w:val="24"/>
+              <w:szCs w:val="24"/>
+            </w:rPr>
+            <m:t>+y</m:t>
+          </m:r>
+          <m:sSub>
+            <m:sSubPr>
+              <m:ctrlPr>
+                <w:rPr>
+                  <w:rFonts w:ascii="Cambria Math" w:hAnsi="Cambria Math"/>
+                  <w:sz w:val="24"/>
+                  <w:szCs w:val="24"/>
+                </w:rPr>
+              </m:ctrlPr>
+            </m:sSubPr>
+            <m:e>
+              <m:r>
+                <m:rPr>
+                  <m:sty m:val="p"/>
+                </m:rPr>
+                <w:rPr>
+                  <w:rFonts w:ascii="Cambria Math" w:hAnsi="Cambria Math"/>
+                  <w:sz w:val="24"/>
+                  <w:szCs w:val="24"/>
+                </w:rPr>
+                <m:t>B</m:t>
+              </m:r>
+            </m:e>
+            <m:sub>
+              <m:r>
+                <m:rPr>
+                  <m:sty m:val="p"/>
+                </m:rPr>
+                <w:rPr>
+                  <w:rFonts w:ascii="Cambria Math" w:hAnsi="Cambria Math"/>
+                  <w:sz w:val="24"/>
+                  <w:szCs w:val="24"/>
+                </w:rPr>
+                <m:t>y</m:t>
+              </m:r>
+            </m:sub>
+          </m:sSub>
+          <m:r>
+            <m:rPr>
+              <m:sty m:val="p"/>
+            </m:rPr>
+            <w:rPr>
+              <w:rFonts w:ascii="Cambria Math" w:hAnsi="Cambria Math"/>
+              <w:sz w:val="24"/>
+              <w:szCs w:val="24"/>
+            </w:rPr>
+            <m:t>+z</m:t>
+          </m:r>
+          <m:sSub>
+            <m:sSubPr>
+              <m:ctrlPr>
+                <w:rPr>
+                  <w:rFonts w:ascii="Cambria Math" w:hAnsi="Cambria Math"/>
+                  <w:sz w:val="24"/>
+                  <w:szCs w:val="24"/>
+                </w:rPr>
+              </m:ctrlPr>
+            </m:sSubPr>
+            <m:e>
+              <m:r>
+                <m:rPr>
+                  <m:sty m:val="p"/>
+                </m:rPr>
+                <w:rPr>
+                  <w:rFonts w:ascii="Cambria Math" w:hAnsi="Cambria Math"/>
+                  <w:sz w:val="24"/>
+                  <w:szCs w:val="24"/>
+                </w:rPr>
+                <m:t>B</m:t>
+              </m:r>
+            </m:e>
+            <m:sub>
+              <m:r>
+                <m:rPr>
+                  <m:sty m:val="p"/>
+                </m:rPr>
+                <w:rPr>
+                  <w:rFonts w:ascii="Cambria Math" w:hAnsi="Cambria Math"/>
+                  <w:sz w:val="24"/>
+                  <w:szCs w:val="24"/>
+                </w:rPr>
+                <m:t>z</m:t>
+              </m:r>
+            </m:sub>
+          </m:sSub>
+          <m:r>
+            <m:rPr>
+              <m:sty m:val="p"/>
+            </m:rPr>
+            <w:rPr>
+              <w:rFonts w:ascii="Cambria Math" w:hAnsi="Cambria Math"/>
+              <w:sz w:val="24"/>
+              <w:szCs w:val="24"/>
+            </w:rPr>
+            <m:t xml:space="preserve">       ①</m:t>
+          </m:r>
+        </m:oMath>
+      </m:oMathPara>
+    </w:p>
+    <w:p>
+      <w:pPr>
+        <w:pStyle w:val="a5"/>
+        <w:ind w:left="1365" w:firstLineChars="0" w:firstLine="0"/>
+        <w:jc w:val="center"/>
+        <w:rPr>
+          <w:sz w:val="24"/>
+          <w:szCs w:val="24"/>
+        </w:rPr>
+      </w:pPr>
+      <m:oMathPara>
+        <m:oMath>
+          <m:r>
+            <m:rPr>
+              <m:sty m:val="p"/>
+            </m:rPr>
+            <w:rPr>
+              <w:rFonts w:ascii="Cambria Math" w:hAnsi="Cambria Math"/>
+              <w:sz w:val="24"/>
+              <w:szCs w:val="24"/>
+            </w:rPr>
+            <m:t>其中</m:t>
+          </m:r>
+          <m:r>
+            <m:rPr>
+              <m:sty m:val="p"/>
+            </m:rPr>
+            <w:rPr>
+              <w:rFonts w:ascii="Cambria Math" w:hAnsi="Cambria Math"/>
+              <w:sz w:val="24"/>
+              <w:szCs w:val="24"/>
+            </w:rPr>
+            <m:t>①</m:t>
+          </m:r>
+          <m:r>
+            <m:rPr>
+              <m:sty m:val="p"/>
+            </m:rPr>
+            <w:rPr>
+              <w:rFonts w:ascii="Cambria Math" w:hAnsi="Cambria Math"/>
+              <w:sz w:val="24"/>
+              <w:szCs w:val="24"/>
+            </w:rPr>
+            <m:t>可以解释为</m:t>
+          </m:r>
+          <m:r>
+            <m:rPr>
+              <m:sty m:val="p"/>
+            </m:rPr>
+            <w:rPr>
+              <w:rFonts w:ascii="Cambria Math" w:hAnsi="Cambria Math"/>
+              <w:sz w:val="24"/>
+              <w:szCs w:val="24"/>
+            </w:rPr>
+            <m:t>XYZ</m:t>
+          </m:r>
+          <m:r>
+            <m:rPr>
+              <m:sty m:val="p"/>
+            </m:rPr>
+            <w:rPr>
+              <w:rFonts w:ascii="Cambria Math" w:hAnsi="Cambria Math"/>
+              <w:sz w:val="24"/>
+              <w:szCs w:val="24"/>
+            </w:rPr>
+            <m:t>中的向量</m:t>
+          </m:r>
+          <m:d>
+            <m:dPr>
+              <m:ctrlPr>
+                <w:rPr>
+                  <w:rFonts w:ascii="Cambria Math" w:hAnsi="Cambria Math"/>
+                  <w:sz w:val="24"/>
+                  <w:szCs w:val="24"/>
+                </w:rPr>
+              </m:ctrlPr>
+            </m:dPr>
+            <m:e>
+              <m:r>
+                <m:rPr>
+                  <m:sty m:val="p"/>
+                </m:rPr>
+                <w:rPr>
+                  <w:rFonts w:ascii="Cambria Math" w:hAnsi="Cambria Math"/>
+                  <w:sz w:val="24"/>
+                  <w:szCs w:val="24"/>
+                </w:rPr>
+                <m:t>x,y,z</m:t>
+              </m:r>
+            </m:e>
+          </m:d>
+          <m:r>
+            <m:rPr>
+              <m:sty m:val="p"/>
+            </m:rPr>
+            <w:rPr>
+              <w:rFonts w:ascii="Cambria Math" w:hAnsi="Cambria Math"/>
+              <w:sz w:val="24"/>
+              <w:szCs w:val="24"/>
+            </w:rPr>
+            <m:t>在单位向量</m:t>
+          </m:r>
+          <m:r>
+            <m:rPr>
+              <m:sty m:val="p"/>
+            </m:rPr>
+            <w:rPr>
+              <w:rFonts w:ascii="Cambria Math" w:hAnsi="Cambria Math"/>
+              <w:sz w:val="24"/>
+              <w:szCs w:val="24"/>
+            </w:rPr>
+            <m:t>B</m:t>
+          </m:r>
+          <m:r>
+            <m:rPr>
+              <m:sty m:val="p"/>
+            </m:rPr>
+            <w:rPr>
+              <w:rFonts w:ascii="Cambria Math" w:hAnsi="Cambria Math"/>
+              <w:sz w:val="24"/>
+              <w:szCs w:val="24"/>
+            </w:rPr>
+            <m:t>上的投影长度，即把</m:t>
+          </m:r>
+          <m:r>
+            <m:rPr>
+              <m:sty m:val="p"/>
+            </m:rPr>
+            <w:rPr>
+              <w:rFonts w:ascii="Cambria Math" w:hAnsi="Cambria Math"/>
+              <w:sz w:val="24"/>
+              <w:szCs w:val="24"/>
+            </w:rPr>
+            <m:t>XYZ</m:t>
+          </m:r>
+        </m:oMath>
+      </m:oMathPara>
+    </w:p>
+    <w:p>
+      <w:pPr>
+        <w:pStyle w:val="a5"/>
+        <w:ind w:left="1365" w:firstLineChars="0" w:firstLine="0"/>
+        <w:jc w:val="center"/>
+        <w:rPr>
+          <w:rFonts w:hint="eastAsia"/>
+          <w:sz w:val="24"/>
+          <w:szCs w:val="24"/>
+        </w:rPr>
+      </w:pPr>
+      <m:oMathPara>
+        <m:oMath>
+          <m:r>
+            <m:rPr>
+              <m:sty m:val="p"/>
+            </m:rPr>
+            <w:rPr>
+              <w:rFonts w:ascii="Cambria Math" w:hAnsi="Cambria Math"/>
+              <w:sz w:val="24"/>
+              <w:szCs w:val="24"/>
+            </w:rPr>
+            <m:t>三个分量在</m:t>
+          </m:r>
+          <m:r>
+            <m:rPr>
+              <m:sty m:val="p"/>
+            </m:rPr>
+            <w:rPr>
+              <w:rFonts w:ascii="Cambria Math" w:hAnsi="Cambria Math"/>
+              <w:sz w:val="24"/>
+              <w:szCs w:val="24"/>
+            </w:rPr>
+            <m:t>B</m:t>
+          </m:r>
+          <m:r>
+            <m:rPr>
+              <m:sty m:val="p"/>
+            </m:rPr>
+            <w:rPr>
+              <w:rFonts w:ascii="Cambria Math" w:hAnsi="Cambria Math"/>
+              <w:sz w:val="24"/>
+              <w:szCs w:val="24"/>
+            </w:rPr>
+            <m:t>上投影求了和，即</m:t>
+          </m:r>
+          <m:r>
+            <m:rPr>
+              <m:sty m:val="p"/>
+            </m:rPr>
+            <w:rPr>
+              <w:rFonts w:ascii="Cambria Math" w:hAnsi="Cambria Math"/>
+              <w:sz w:val="24"/>
+              <w:szCs w:val="24"/>
+            </w:rPr>
+            <m:t>XYZ-TBN</m:t>
+          </m:r>
+        </m:oMath>
+      </m:oMathPara>
+    </w:p>
+    <w:p>
+      <w:pPr>
+        <w:pStyle w:val="a5"/>
+        <w:ind w:left="1365" w:firstLineChars="0" w:firstLine="0"/>
+        <w:jc w:val="center"/>
+        <w:rPr>
+          <w:sz w:val="24"/>
+          <w:szCs w:val="24"/>
+        </w:rPr>
+      </w:pPr>
+    </w:p>
+    <w:p>
+      <w:pPr>
+        <w:pStyle w:val="a5"/>
+        <w:ind w:left="1365" w:firstLineChars="0" w:firstLine="0"/>
+        <w:jc w:val="center"/>
+        <w:rPr>
+          <w:rFonts w:hint="eastAsia"/>
+          <w:sz w:val="24"/>
+          <w:szCs w:val="24"/>
+        </w:rPr>
+      </w:pPr>
+    </w:p>
+    <w:p>
+      <w:pPr>
+        <w:pStyle w:val="a5"/>
+        <w:ind w:left="1365" w:firstLineChars="0" w:firstLine="0"/>
+        <w:jc w:val="center"/>
+        <w:rPr>
+          <w:sz w:val="24"/>
+          <w:szCs w:val="24"/>
+        </w:rPr>
+      </w:pPr>
+      <m:oMathPara>
+        <m:oMath>
+          <m:sSub>
+            <m:sSubPr>
+              <m:ctrlPr>
+                <w:rPr>
+                  <w:rFonts w:ascii="Cambria Math" w:hAnsi="Cambria Math"/>
+                  <w:sz w:val="24"/>
+                  <w:szCs w:val="24"/>
+                </w:rPr>
+              </m:ctrlPr>
+            </m:sSubPr>
+            <m:e>
+              <m:r>
+                <m:rPr>
+                  <m:sty m:val="p"/>
+                </m:rPr>
+                <w:rPr>
+                  <w:rFonts w:ascii="Cambria Math" w:hAnsi="Cambria Math"/>
+                  <w:sz w:val="24"/>
+                  <w:szCs w:val="24"/>
+                </w:rPr>
+                <m:t>M</m:t>
+              </m:r>
+            </m:e>
+            <m:sub>
+              <m:r>
+                <m:rPr>
+                  <m:sty m:val="p"/>
+                </m:rPr>
+                <w:rPr>
+                  <w:rFonts w:ascii="Cambria Math" w:hAnsi="Cambria Math"/>
+                  <w:sz w:val="24"/>
+                  <w:szCs w:val="24"/>
+                </w:rPr>
+                <m:t>TBN-XYZ</m:t>
+              </m:r>
+            </m:sub>
+          </m:sSub>
+          <m:r>
+            <m:rPr>
+              <m:sty m:val="p"/>
+            </m:rPr>
+            <w:rPr>
+              <w:rFonts w:ascii="Cambria Math" w:hAnsi="Cambria Math"/>
+              <w:sz w:val="24"/>
+              <w:szCs w:val="24"/>
+            </w:rPr>
+            <m:t>=</m:t>
+          </m:r>
+          <m:d>
+            <m:dPr>
+              <m:begChr m:val="["/>
+              <m:endChr m:val="]"/>
+              <m:ctrlPr>
+                <w:rPr>
+                  <w:rFonts w:ascii="Cambria Math" w:hAnsi="Cambria Math"/>
+                  <w:sz w:val="24"/>
+                  <w:szCs w:val="24"/>
+                </w:rPr>
+              </m:ctrlPr>
+            </m:dPr>
+            <m:e>
+              <m:m>
+                <m:mPr>
+                  <m:mcs>
+                    <m:mc>
+                      <m:mcPr>
+                        <m:count m:val="3"/>
+                        <m:mcJc m:val="center"/>
+                      </m:mcPr>
+                    </m:mc>
+                  </m:mcs>
+                  <m:ctrlPr>
+                    <w:rPr>
+                      <w:rFonts w:ascii="Cambria Math" w:hAnsi="Cambria Math"/>
+                      <w:sz w:val="24"/>
+                      <w:szCs w:val="24"/>
+                    </w:rPr>
+                  </m:ctrlPr>
+                </m:mPr>
+                <m:mr>
+                  <m:e>
+                    <m:sSub>
+                      <m:sSubPr>
+                        <m:ctrlPr>
+                          <w:rPr>
+                            <w:rFonts w:ascii="Cambria Math" w:hAnsi="Cambria Math"/>
+                            <w:sz w:val="24"/>
+                            <w:szCs w:val="24"/>
+                          </w:rPr>
+                        </m:ctrlPr>
+                      </m:sSubPr>
+                      <m:e>
+                        <m:r>
+                          <m:rPr>
+                            <m:sty m:val="p"/>
+                          </m:rPr>
+                          <w:rPr>
+                            <w:rFonts w:ascii="Cambria Math" w:hAnsi="Cambria Math"/>
+                            <w:sz w:val="24"/>
+                            <w:szCs w:val="24"/>
+                          </w:rPr>
+                          <m:t>B</m:t>
+                        </m:r>
+                      </m:e>
+                      <m:sub>
+                        <m:r>
+                          <m:rPr>
+                            <m:sty m:val="p"/>
+                          </m:rPr>
+                          <w:rPr>
+                            <w:rFonts w:ascii="Cambria Math" w:hAnsi="Cambria Math"/>
+                            <w:sz w:val="24"/>
+                            <w:szCs w:val="24"/>
+                          </w:rPr>
+                          <m:t>x</m:t>
+                        </m:r>
+                      </m:sub>
+                    </m:sSub>
+                  </m:e>
+                  <m:e>
+                    <m:sSub>
+                      <m:sSubPr>
+                        <m:ctrlPr>
+                          <w:rPr>
+                            <w:rFonts w:ascii="Cambria Math" w:hAnsi="Cambria Math"/>
+                            <w:sz w:val="24"/>
+                            <w:szCs w:val="24"/>
+                          </w:rPr>
+                        </m:ctrlPr>
+                      </m:sSubPr>
+                      <m:e>
+                        <m:r>
+                          <m:rPr>
+                            <m:sty m:val="p"/>
+                          </m:rPr>
+                          <w:rPr>
+                            <w:rFonts w:ascii="Cambria Math" w:hAnsi="Cambria Math"/>
+                            <w:sz w:val="24"/>
+                            <w:szCs w:val="24"/>
+                          </w:rPr>
+                          <m:t>B</m:t>
+                        </m:r>
+                      </m:e>
+                      <m:sub>
+                        <m:r>
+                          <m:rPr>
+                            <m:sty m:val="p"/>
+                          </m:rPr>
+                          <w:rPr>
+                            <w:rFonts w:ascii="Cambria Math" w:hAnsi="Cambria Math"/>
+                            <w:sz w:val="24"/>
+                            <w:szCs w:val="24"/>
+                          </w:rPr>
+                          <m:t>y</m:t>
+                        </m:r>
+                      </m:sub>
+                    </m:sSub>
+                  </m:e>
+                  <m:e>
+                    <m:sSub>
+                      <m:sSubPr>
+                        <m:ctrlPr>
+                          <w:rPr>
+                            <w:rFonts w:ascii="Cambria Math" w:hAnsi="Cambria Math"/>
+                            <w:sz w:val="24"/>
+                            <w:szCs w:val="24"/>
+                          </w:rPr>
+                        </m:ctrlPr>
+                      </m:sSubPr>
+                      <m:e>
+                        <m:r>
+                          <m:rPr>
+                            <m:sty m:val="p"/>
+                          </m:rPr>
+                          <w:rPr>
+                            <w:rFonts w:ascii="Cambria Math" w:hAnsi="Cambria Math"/>
+                            <w:sz w:val="24"/>
+                            <w:szCs w:val="24"/>
+                          </w:rPr>
+                          <m:t>B</m:t>
+                        </m:r>
+                      </m:e>
+                      <m:sub>
+                        <m:r>
+                          <m:rPr>
+                            <m:sty m:val="p"/>
+                          </m:rPr>
+                          <w:rPr>
+                            <w:rFonts w:ascii="Cambria Math" w:hAnsi="Cambria Math"/>
+                            <w:sz w:val="24"/>
+                            <w:szCs w:val="24"/>
+                          </w:rPr>
+                          <m:t>z</m:t>
+                        </m:r>
+                      </m:sub>
+                    </m:sSub>
+                  </m:e>
+                </m:mr>
+                <m:mr>
+                  <m:e>
+                    <m:sSub>
+                      <m:sSubPr>
+                        <m:ctrlPr>
+                          <w:rPr>
+                            <w:rFonts w:ascii="Cambria Math" w:hAnsi="Cambria Math"/>
+                            <w:sz w:val="24"/>
+                            <w:szCs w:val="24"/>
+                          </w:rPr>
+                        </m:ctrlPr>
+                      </m:sSubPr>
+                      <m:e>
+                        <m:r>
+                          <m:rPr>
+                            <m:sty m:val="p"/>
+                          </m:rPr>
+                          <w:rPr>
+                            <w:rFonts w:ascii="Cambria Math" w:hAnsi="Cambria Math"/>
+                            <w:sz w:val="24"/>
+                            <w:szCs w:val="24"/>
+                          </w:rPr>
+                          <m:t>N</m:t>
+                        </m:r>
+                      </m:e>
+                      <m:sub>
+                        <m:r>
+                          <m:rPr>
+                            <m:sty m:val="p"/>
+                          </m:rPr>
+                          <w:rPr>
+                            <w:rFonts w:ascii="Cambria Math" w:hAnsi="Cambria Math"/>
+                            <w:sz w:val="24"/>
+                            <w:szCs w:val="24"/>
+                          </w:rPr>
+                          <m:t>x</m:t>
+                        </m:r>
+                      </m:sub>
+                    </m:sSub>
+                  </m:e>
+                  <m:e>
+                    <m:sSub>
+                      <m:sSubPr>
+                        <m:ctrlPr>
+                          <w:rPr>
+                            <w:rFonts w:ascii="Cambria Math" w:hAnsi="Cambria Math"/>
+                            <w:sz w:val="24"/>
+                            <w:szCs w:val="24"/>
+                          </w:rPr>
+                        </m:ctrlPr>
+                      </m:sSubPr>
+                      <m:e>
+                        <m:r>
+                          <m:rPr>
+                            <m:sty m:val="p"/>
+                          </m:rPr>
+                          <w:rPr>
+                            <w:rFonts w:ascii="Cambria Math" w:hAnsi="Cambria Math"/>
+                            <w:sz w:val="24"/>
+                            <w:szCs w:val="24"/>
+                          </w:rPr>
+                          <m:t>N</m:t>
+                        </m:r>
+                      </m:e>
+                      <m:sub>
+                        <m:r>
+                          <m:rPr>
+                            <m:sty m:val="p"/>
+                          </m:rPr>
+                          <w:rPr>
+                            <w:rFonts w:ascii="Cambria Math" w:hAnsi="Cambria Math"/>
+                            <w:sz w:val="24"/>
+                            <w:szCs w:val="24"/>
+                          </w:rPr>
+                          <m:t>y</m:t>
+                        </m:r>
+                      </m:sub>
+                    </m:sSub>
+                  </m:e>
+                  <m:e>
+                    <m:sSub>
+                      <m:sSubPr>
+                        <m:ctrlPr>
+                          <w:rPr>
+                            <w:rFonts w:ascii="Cambria Math" w:hAnsi="Cambria Math"/>
+                            <w:sz w:val="24"/>
+                            <w:szCs w:val="24"/>
+                          </w:rPr>
+                        </m:ctrlPr>
+                      </m:sSubPr>
+                      <m:e>
+                        <m:r>
+                          <m:rPr>
+                            <m:sty m:val="p"/>
+                          </m:rPr>
+                          <w:rPr>
+                            <w:rFonts w:ascii="Cambria Math" w:hAnsi="Cambria Math"/>
+                            <w:sz w:val="24"/>
+                            <w:szCs w:val="24"/>
+                          </w:rPr>
+                          <m:t>N</m:t>
+                        </m:r>
+                      </m:e>
+                      <m:sub>
+                        <m:r>
+                          <m:rPr>
+                            <m:sty m:val="p"/>
+                          </m:rPr>
+                          <w:rPr>
+                            <w:rFonts w:ascii="Cambria Math" w:hAnsi="Cambria Math"/>
+                            <w:sz w:val="24"/>
+                            <w:szCs w:val="24"/>
+                          </w:rPr>
+                          <m:t>z</m:t>
+                        </m:r>
+                      </m:sub>
+                    </m:sSub>
+                  </m:e>
+                </m:mr>
+                <m:mr>
+                  <m:e>
+                    <m:sSub>
+                      <m:sSubPr>
+                        <m:ctrlPr>
+                          <w:rPr>
+                            <w:rFonts w:ascii="Cambria Math" w:hAnsi="Cambria Math"/>
+                            <w:sz w:val="24"/>
+                            <w:szCs w:val="24"/>
+                          </w:rPr>
+                        </m:ctrlPr>
+                      </m:sSubPr>
+                      <m:e>
+                        <m:r>
+                          <m:rPr>
+                            <m:sty m:val="p"/>
+                          </m:rPr>
+                          <w:rPr>
+                            <w:rFonts w:ascii="Cambria Math" w:hAnsi="Cambria Math"/>
+                            <w:sz w:val="24"/>
+                            <w:szCs w:val="24"/>
+                          </w:rPr>
+                          <m:t>T</m:t>
+                        </m:r>
+                      </m:e>
+                      <m:sub>
+                        <m:r>
+                          <m:rPr>
+                            <m:sty m:val="p"/>
+                          </m:rPr>
+                          <w:rPr>
+                            <w:rFonts w:ascii="Cambria Math" w:hAnsi="Cambria Math"/>
+                            <w:sz w:val="24"/>
+                            <w:szCs w:val="24"/>
+                          </w:rPr>
+                          <m:t>x</m:t>
+                        </m:r>
+                      </m:sub>
+                    </m:sSub>
+                  </m:e>
+                  <m:e>
+                    <m:sSub>
+                      <m:sSubPr>
+                        <m:ctrlPr>
+                          <w:rPr>
+                            <w:rFonts w:ascii="Cambria Math" w:hAnsi="Cambria Math"/>
+                            <w:sz w:val="24"/>
+                            <w:szCs w:val="24"/>
+                          </w:rPr>
+                        </m:ctrlPr>
+                      </m:sSubPr>
+                      <m:e>
+                        <m:r>
+                          <m:rPr>
+                            <m:sty m:val="p"/>
+                          </m:rPr>
+                          <w:rPr>
+                            <w:rFonts w:ascii="Cambria Math" w:hAnsi="Cambria Math"/>
+                            <w:sz w:val="24"/>
+                            <w:szCs w:val="24"/>
+                          </w:rPr>
+                          <m:t>T</m:t>
+                        </m:r>
+                      </m:e>
+                      <m:sub>
+                        <m:r>
+                          <m:rPr>
+                            <m:sty m:val="p"/>
+                          </m:rPr>
+                          <w:rPr>
+                            <w:rFonts w:ascii="Cambria Math" w:hAnsi="Cambria Math"/>
+                            <w:sz w:val="24"/>
+                            <w:szCs w:val="24"/>
+                          </w:rPr>
+                          <m:t>y</m:t>
+                        </m:r>
+                      </m:sub>
+                    </m:sSub>
+                  </m:e>
+                  <m:e>
+                    <m:sSub>
+                      <m:sSubPr>
+                        <m:ctrlPr>
+                          <w:rPr>
+                            <w:rFonts w:ascii="Cambria Math" w:hAnsi="Cambria Math"/>
+                            <w:sz w:val="24"/>
+                            <w:szCs w:val="24"/>
+                          </w:rPr>
+                        </m:ctrlPr>
+                      </m:sSubPr>
+                      <m:e>
+                        <m:r>
+                          <m:rPr>
+                            <m:sty m:val="p"/>
+                          </m:rPr>
+                          <w:rPr>
+                            <w:rFonts w:ascii="Cambria Math" w:hAnsi="Cambria Math"/>
+                            <w:sz w:val="24"/>
+                            <w:szCs w:val="24"/>
+                          </w:rPr>
+                          <m:t>T</m:t>
+                        </m:r>
+                      </m:e>
+                      <m:sub>
+                        <m:r>
+                          <m:rPr>
+                            <m:sty m:val="p"/>
+                          </m:rPr>
+                          <w:rPr>
+                            <w:rFonts w:ascii="Cambria Math" w:hAnsi="Cambria Math"/>
+                            <w:sz w:val="24"/>
+                            <w:szCs w:val="24"/>
+                          </w:rPr>
+                          <m:t>z</m:t>
+                        </m:r>
+                      </m:sub>
+                    </m:sSub>
+                  </m:e>
+                </m:mr>
+              </m:m>
+            </m:e>
+          </m:d>
+        </m:oMath>
+      </m:oMathPara>
+    </w:p>
+    <w:p>
+      <w:pPr>
+        <w:pStyle w:val="a5"/>
+        <w:ind w:left="1365" w:firstLineChars="0" w:firstLine="0"/>
+        <w:jc w:val="center"/>
+        <w:rPr>
+          <w:rFonts w:hint="eastAsia"/>
+          <w:sz w:val="24"/>
+          <w:szCs w:val="24"/>
+        </w:rPr>
+      </w:pPr>
+      <m:oMathPara>
+        <m:oMath>
+          <m:r>
+            <m:rPr>
+              <m:sty m:val="p"/>
+            </m:rPr>
+            <w:rPr>
+              <w:rFonts w:ascii="Cambria Math" w:hAnsi="Cambria Math"/>
+              <w:sz w:val="24"/>
+              <w:szCs w:val="24"/>
+            </w:rPr>
+            <m:t>x`=x</m:t>
+          </m:r>
+          <m:sSub>
+            <m:sSubPr>
+              <m:ctrlPr>
+                <w:rPr>
+                  <w:rFonts w:ascii="Cambria Math" w:hAnsi="Cambria Math"/>
+                  <w:sz w:val="24"/>
+                  <w:szCs w:val="24"/>
+                </w:rPr>
+              </m:ctrlPr>
+            </m:sSubPr>
+            <m:e>
+              <m:r>
+                <m:rPr>
+                  <m:sty m:val="p"/>
+                </m:rPr>
+                <w:rPr>
+                  <w:rFonts w:ascii="Cambria Math" w:hAnsi="Cambria Math"/>
+                  <w:sz w:val="24"/>
+                  <w:szCs w:val="24"/>
+                </w:rPr>
+                <m:t>B</m:t>
+              </m:r>
+            </m:e>
+            <m:sub>
+              <m:r>
+                <m:rPr>
+                  <m:sty m:val="p"/>
+                </m:rPr>
+                <w:rPr>
+                  <w:rFonts w:ascii="Cambria Math" w:hAnsi="Cambria Math"/>
+                  <w:sz w:val="24"/>
+                  <w:szCs w:val="24"/>
+                </w:rPr>
+                <m:t>x</m:t>
+              </m:r>
+            </m:sub>
+          </m:sSub>
+          <m:r>
+            <m:rPr>
+              <m:sty m:val="p"/>
+            </m:rPr>
+            <w:rPr>
+              <w:rFonts w:ascii="Cambria Math" w:hAnsi="Cambria Math"/>
+              <w:sz w:val="24"/>
+              <w:szCs w:val="24"/>
+            </w:rPr>
+            <m:t>+y</m:t>
+          </m:r>
+          <m:sSub>
+            <m:sSubPr>
+              <m:ctrlPr>
+                <w:rPr>
+                  <w:rFonts w:ascii="Cambria Math" w:hAnsi="Cambria Math"/>
+                  <w:sz w:val="24"/>
+                  <w:szCs w:val="24"/>
+                </w:rPr>
+              </m:ctrlPr>
+            </m:sSubPr>
+            <m:e>
+              <m:r>
+                <m:rPr>
+                  <m:sty m:val="p"/>
+                </m:rPr>
+                <w:rPr>
+                  <w:rFonts w:ascii="Cambria Math" w:hAnsi="Cambria Math"/>
+                  <w:sz w:val="24"/>
+                  <w:szCs w:val="24"/>
+                </w:rPr>
+                <m:t>N</m:t>
+              </m:r>
+            </m:e>
+            <m:sub>
+              <m:r>
+                <m:rPr>
+                  <m:sty m:val="p"/>
+                </m:rPr>
+                <w:rPr>
+                  <w:rFonts w:ascii="Cambria Math" w:hAnsi="Cambria Math"/>
+                  <w:sz w:val="24"/>
+                  <w:szCs w:val="24"/>
+                </w:rPr>
+                <m:t>x</m:t>
+              </m:r>
+            </m:sub>
+          </m:sSub>
+          <m:r>
+            <m:rPr>
+              <m:sty m:val="p"/>
+            </m:rPr>
+            <w:rPr>
+              <w:rFonts w:ascii="Cambria Math" w:hAnsi="Cambria Math"/>
+              <w:sz w:val="24"/>
+              <w:szCs w:val="24"/>
+            </w:rPr>
+            <m:t>+z</m:t>
+          </m:r>
+          <m:sSub>
+            <m:sSubPr>
+              <m:ctrlPr>
+                <w:rPr>
+                  <w:rFonts w:ascii="Cambria Math" w:hAnsi="Cambria Math"/>
+                  <w:sz w:val="24"/>
+                  <w:szCs w:val="24"/>
+                </w:rPr>
+              </m:ctrlPr>
+            </m:sSubPr>
+            <m:e>
+              <m:r>
+                <m:rPr>
+                  <m:sty m:val="p"/>
+                </m:rPr>
+                <w:rPr>
+                  <w:rFonts w:ascii="Cambria Math" w:hAnsi="Cambria Math"/>
+                  <w:sz w:val="24"/>
+                  <w:szCs w:val="24"/>
+                </w:rPr>
+                <m:t>T</m:t>
+              </m:r>
+            </m:e>
+            <m:sub>
+              <m:r>
+                <m:rPr>
+                  <m:sty m:val="p"/>
+                </m:rPr>
+                <w:rPr>
+                  <w:rFonts w:ascii="Cambria Math" w:hAnsi="Cambria Math"/>
+                  <w:sz w:val="24"/>
+                  <w:szCs w:val="24"/>
+                </w:rPr>
+                <m:t>x</m:t>
+              </m:r>
+            </m:sub>
+          </m:sSub>
+          <m:r>
+            <m:rPr>
+              <m:sty m:val="p"/>
+            </m:rPr>
+            <w:rPr>
+              <w:rFonts w:ascii="Cambria Math" w:hAnsi="Cambria Math"/>
+              <w:sz w:val="24"/>
+              <w:szCs w:val="24"/>
+            </w:rPr>
+            <m:t xml:space="preserve">       ②</m:t>
+          </m:r>
+        </m:oMath>
+      </m:oMathPara>
+    </w:p>
+    <w:p>
+      <w:pPr>
+        <w:pStyle w:val="a5"/>
+        <w:ind w:left="1365" w:firstLineChars="0" w:firstLine="0"/>
+        <w:rPr>
+          <w:rFonts w:hint="eastAsia"/>
+          <w:sz w:val="24"/>
+          <w:szCs w:val="24"/>
+        </w:rPr>
+      </w:pPr>
+      <m:oMath>
+        <m:r>
+          <m:rPr>
+            <m:sty m:val="p"/>
+          </m:rPr>
+          <w:rPr>
+            <w:rFonts w:ascii="Cambria Math" w:hAnsi="Cambria Math"/>
+            <w:sz w:val="24"/>
+            <w:szCs w:val="24"/>
+          </w:rPr>
+          <m:t>其中</m:t>
+        </m:r>
+        <m:r>
+          <m:rPr>
+            <m:sty m:val="p"/>
+          </m:rPr>
+          <w:rPr>
+            <w:rFonts w:ascii="Cambria Math" w:hAnsi="Cambria Math"/>
+            <w:sz w:val="24"/>
+            <w:szCs w:val="24"/>
+          </w:rPr>
+          <m:t>①</m:t>
+        </m:r>
+        <m:r>
+          <m:rPr>
+            <m:sty m:val="p"/>
+          </m:rPr>
+          <w:rPr>
+            <w:rFonts w:ascii="Cambria Math" w:hAnsi="Cambria Math"/>
+            <w:sz w:val="24"/>
+            <w:szCs w:val="24"/>
+          </w:rPr>
+          <m:t>可以解释为</m:t>
+        </m:r>
+        <m:r>
+          <m:rPr>
+            <m:sty m:val="p"/>
+          </m:rPr>
+          <w:rPr>
+            <w:rFonts w:ascii="Cambria Math" w:hAnsi="Cambria Math"/>
+            <w:sz w:val="24"/>
+            <w:szCs w:val="24"/>
+          </w:rPr>
+          <m:t>TBN</m:t>
+        </m:r>
+        <m:r>
+          <m:rPr>
+            <m:sty m:val="p"/>
+          </m:rPr>
+          <w:rPr>
+            <w:rFonts w:ascii="Cambria Math" w:hAnsi="Cambria Math"/>
+            <w:sz w:val="24"/>
+            <w:szCs w:val="24"/>
+          </w:rPr>
+          <m:t>空间中的向量</m:t>
+        </m:r>
+        <m:d>
+          <m:dPr>
+            <m:ctrlPr>
+              <w:rPr>
+                <w:rFonts w:ascii="Cambria Math" w:hAnsi="Cambria Math"/>
+                <w:sz w:val="24"/>
+                <w:szCs w:val="24"/>
+              </w:rPr>
+            </m:ctrlPr>
+          </m:dPr>
+          <m:e>
+            <m:r>
+              <m:rPr>
+                <m:sty m:val="p"/>
+              </m:rPr>
+              <w:rPr>
+                <w:rFonts w:ascii="Cambria Math" w:hAnsi="Cambria Math"/>
+                <w:sz w:val="24"/>
+                <w:szCs w:val="24"/>
+              </w:rPr>
+              <m:t>x,y,z</m:t>
+            </m:r>
+          </m:e>
+        </m:d>
+        <m:r>
+          <m:rPr>
+            <m:sty m:val="p"/>
+          </m:rPr>
+          <w:rPr>
+            <w:rFonts w:ascii="Cambria Math" w:hAnsi="Cambria Math"/>
+            <w:sz w:val="24"/>
+            <w:szCs w:val="24"/>
+          </w:rPr>
+          <m:t>对世界</m:t>
+        </m:r>
+        <m:r>
+          <m:rPr>
+            <m:sty m:val="p"/>
+          </m:rPr>
+          <w:rPr>
+            <w:rFonts w:ascii="Cambria Math" w:hAnsi="Cambria Math"/>
+            <w:sz w:val="24"/>
+            <w:szCs w:val="24"/>
+          </w:rPr>
+          <m:t>X</m:t>
+        </m:r>
+        <m:r>
+          <m:rPr>
+            <m:sty m:val="p"/>
+          </m:rPr>
+          <w:rPr>
+            <w:rFonts w:ascii="Cambria Math" w:hAnsi="Cambria Math"/>
+            <w:sz w:val="24"/>
+            <w:szCs w:val="24"/>
+          </w:rPr>
+          <m:t>轴的投影求了和</m:t>
+        </m:r>
+      </m:oMath>
+      <w:r>
+        <w:rPr>
+          <w:rFonts w:hint="eastAsia"/>
+          <w:sz w:val="24"/>
+          <w:szCs w:val="24"/>
+        </w:rPr>
+        <w:t>。</w:t>
+      </w:r>
+    </w:p>
+    <w:p>
+      <w:pPr>
+        <w:pStyle w:val="a5"/>
+        <w:ind w:left="1365" w:firstLineChars="0" w:firstLine="0"/>
+        <w:jc w:val="left"/>
+        <w:rPr>
+          <w:rFonts w:hint="eastAsia"/>
+          <w:sz w:val="24"/>
+          <w:szCs w:val="24"/>
+        </w:rPr>
+      </w:pPr>
+      <w:r>
+        <w:rPr>
+          <w:rFonts w:hint="eastAsia"/>
+          <w:sz w:val="24"/>
+          <w:szCs w:val="24"/>
+        </w:rPr>
+        <w:t>世界</w:t>
+      </w:r>
+      <w:r>
+        <w:rPr>
+          <w:rFonts w:hint="eastAsia"/>
+          <w:sz w:val="24"/>
+          <w:szCs w:val="24"/>
+        </w:rPr>
+        <w:t>X = B</w:t>
+      </w:r>
+      <w:r>
+        <w:rPr>
+          <w:rFonts w:hint="eastAsia"/>
+          <w:sz w:val="24"/>
+          <w:szCs w:val="24"/>
+        </w:rPr>
+        <w:t>上分量对</w:t>
+      </w:r>
+      <w:r>
+        <w:rPr>
+          <w:rFonts w:hint="eastAsia"/>
+          <w:sz w:val="24"/>
+          <w:szCs w:val="24"/>
+        </w:rPr>
+        <w:t>X</w:t>
+      </w:r>
+      <w:r>
+        <w:rPr>
+          <w:rFonts w:hint="eastAsia"/>
+          <w:sz w:val="24"/>
+          <w:szCs w:val="24"/>
+        </w:rPr>
+        <w:t>的贡献</w:t>
+      </w:r>
+      <w:r>
+        <w:rPr>
+          <w:rFonts w:hint="eastAsia"/>
+          <w:sz w:val="24"/>
+          <w:szCs w:val="24"/>
+        </w:rPr>
+        <w:t>+N</w:t>
+      </w:r>
+      <w:r>
+        <w:rPr>
+          <w:rFonts w:hint="eastAsia"/>
+          <w:sz w:val="24"/>
+          <w:szCs w:val="24"/>
+        </w:rPr>
+        <w:t>上分量对</w:t>
+      </w:r>
+      <w:r>
+        <w:rPr>
+          <w:rFonts w:hint="eastAsia"/>
+          <w:sz w:val="24"/>
+          <w:szCs w:val="24"/>
+        </w:rPr>
+        <w:t>X</w:t>
+      </w:r>
+      <w:r>
+        <w:rPr>
+          <w:rFonts w:hint="eastAsia"/>
+          <w:sz w:val="24"/>
+          <w:szCs w:val="24"/>
+        </w:rPr>
+        <w:t>的贡献</w:t>
+      </w:r>
+      <w:r>
+        <w:rPr>
+          <w:rFonts w:hint="eastAsia"/>
+          <w:sz w:val="24"/>
+          <w:szCs w:val="24"/>
+        </w:rPr>
+        <w:t>+T</w:t>
+      </w:r>
+      <w:r>
+        <w:rPr>
+          <w:rFonts w:hint="eastAsia"/>
+          <w:sz w:val="24"/>
+          <w:szCs w:val="24"/>
+        </w:rPr>
+        <w:t>上分量对</w:t>
+      </w:r>
+      <w:r>
+        <w:rPr>
+          <w:rFonts w:hint="eastAsia"/>
+          <w:sz w:val="24"/>
+          <w:szCs w:val="24"/>
+        </w:rPr>
+        <w:t>X</w:t>
+      </w:r>
+      <w:r>
+        <w:rPr>
+          <w:rFonts w:hint="eastAsia"/>
+          <w:sz w:val="24"/>
+          <w:szCs w:val="24"/>
+        </w:rPr>
+        <w:t>的贡献</w:t>
+      </w:r>
+    </w:p>
+    <w:p>
+      <w:pPr>
+        <w:pStyle w:val="a5"/>
+        <w:ind w:left="1365" w:firstLineChars="0" w:firstLine="0"/>
+        <w:jc w:val="center"/>
+        <w:rPr>
+          <w:rFonts w:hint="eastAsia"/>
+          <w:sz w:val="24"/>
+          <w:szCs w:val="24"/>
+        </w:rPr>
+      </w:pPr>
+    </w:p>
+    <w:p>
+      <w:pPr>
+        <w:pStyle w:val="a5"/>
+        <w:ind w:left="1365" w:firstLineChars="0" w:firstLine="0"/>
+        <w:jc w:val="center"/>
+        <w:rPr>
+          <w:rFonts w:hint="eastAsia"/>
+          <w:sz w:val="24"/>
+          <w:szCs w:val="24"/>
+        </w:rPr>
+      </w:pPr>
+      <m:oMathPara>
+        <m:oMath>
+          <m:r>
+            <m:rPr>
+              <m:sty m:val="p"/>
+            </m:rPr>
+            <w:rPr>
+              <w:rFonts w:ascii="Cambria Math" w:hAnsi="Cambria Math"/>
+              <w:sz w:val="24"/>
+              <w:szCs w:val="24"/>
+            </w:rPr>
+            <m:t>即</m:t>
+          </m:r>
+          <m:r>
+            <m:rPr>
+              <m:sty m:val="p"/>
+            </m:rPr>
+            <w:rPr>
+              <w:rFonts w:ascii="Cambria Math" w:hAnsi="Cambria Math"/>
+              <w:sz w:val="24"/>
+              <w:szCs w:val="24"/>
+            </w:rPr>
+            <m:t>TBN-XYZ</m:t>
+          </m:r>
+        </m:oMath>
+      </m:oMathPara>
+    </w:p>
+    <w:p>
+      <w:pPr>
+        <w:pStyle w:val="a5"/>
+        <w:ind w:left="1365" w:firstLineChars="0" w:firstLine="0"/>
+        <w:jc w:val="center"/>
+        <w:rPr>
+          <w:sz w:val="24"/>
+          <w:szCs w:val="24"/>
+        </w:rPr>
+      </w:pPr>
     </w:p>
     <w:p>
       <w:pPr>
@@ -5331,7 +7255,6 @@
           <w:sz w:val="24"/>
           <w:szCs w:val="24"/>
         </w:rPr>
-        <w:lastRenderedPageBreak/>
         <w:t>(2015.7.12)</w:t>
       </w:r>
       <w:r>
@@ -6432,7 +8355,6 @@
           <w:sz w:val="24"/>
           <w:szCs w:val="24"/>
         </w:rPr>
-        <w:lastRenderedPageBreak/>
         <w:drawing>
           <wp:inline distT="0" distB="0" distL="0" distR="0">
             <wp:extent cx="3498574" cy="3143250"/>
@@ -6605,6 +8527,7 @@
           <w:sz w:val="24"/>
           <w:szCs w:val="24"/>
         </w:rPr>
+        <w:lastRenderedPageBreak/>
         <w:t>(2015.8.2</w:t>
       </w:r>
       <w:r>
@@ -6963,6 +8886,126 @@
         </w:rPr>
         <w:t>ID</w:t>
       </w:r>
+      <w:r>
+        <w:rPr>
+          <w:rFonts w:hint="eastAsia"/>
+          <w:sz w:val="24"/>
+          <w:szCs w:val="24"/>
+        </w:rPr>
+        <w:t>。然后在</w:t>
+      </w:r>
+      <w:r>
+        <w:rPr>
+          <w:rFonts w:hint="eastAsia"/>
+          <w:sz w:val="24"/>
+          <w:szCs w:val="24"/>
+        </w:rPr>
+        <w:t>N_Material</w:t>
+      </w:r>
+      <w:r>
+        <w:rPr>
+          <w:rFonts w:hint="eastAsia"/>
+          <w:sz w:val="24"/>
+          <w:szCs w:val="24"/>
+        </w:rPr>
+        <w:t>里面有一个结构是</w:t>
+      </w:r>
+      <w:r>
+        <w:rPr>
+          <w:rFonts w:hint="eastAsia"/>
+          <w:sz w:val="24"/>
+          <w:szCs w:val="24"/>
+        </w:rPr>
+        <w:t>N_Material_Basic</w:t>
+      </w:r>
+      <w:r>
+        <w:rPr>
+          <w:rFonts w:hint="eastAsia"/>
+          <w:sz w:val="24"/>
+          <w:szCs w:val="24"/>
+        </w:rPr>
+        <w:t>，这个是一些基本数值的设置，然后</w:t>
+      </w:r>
+      <w:r>
+        <w:rPr>
+          <w:rFonts w:hint="eastAsia"/>
+          <w:sz w:val="24"/>
+          <w:szCs w:val="24"/>
+        </w:rPr>
+        <w:t>N_Material</w:t>
+      </w:r>
+      <w:r>
+        <w:rPr>
+          <w:rFonts w:hint="eastAsia"/>
+          <w:sz w:val="24"/>
+          <w:szCs w:val="24"/>
+        </w:rPr>
+        <w:t>里面各种贴图</w:t>
+      </w:r>
+      <w:r>
+        <w:rPr>
+          <w:rFonts w:hint="eastAsia"/>
+          <w:sz w:val="24"/>
+          <w:szCs w:val="24"/>
+        </w:rPr>
+        <w:t>ID</w:t>
+      </w:r>
+      <w:r>
+        <w:rPr>
+          <w:rFonts w:hint="eastAsia"/>
+          <w:sz w:val="24"/>
+          <w:szCs w:val="24"/>
+        </w:rPr>
+        <w:t>就顾名思义了，可以用</w:t>
+      </w:r>
+      <w:r>
+        <w:rPr>
+          <w:rFonts w:hint="eastAsia"/>
+          <w:sz w:val="24"/>
+          <w:szCs w:val="24"/>
+        </w:rPr>
+        <w:t>Noise Texture Manager</w:t>
+      </w:r>
+      <w:r>
+        <w:rPr>
+          <w:rFonts w:hint="eastAsia"/>
+          <w:sz w:val="24"/>
+          <w:szCs w:val="24"/>
+        </w:rPr>
+        <w:t>的</w:t>
+      </w:r>
+      <w:r>
+        <w:rPr>
+          <w:rFonts w:hint="eastAsia"/>
+          <w:sz w:val="24"/>
+          <w:szCs w:val="24"/>
+        </w:rPr>
+        <w:t>GetIndexByName</w:t>
+      </w:r>
+      <w:r>
+        <w:rPr>
+          <w:rFonts w:hint="eastAsia"/>
+          <w:sz w:val="24"/>
+          <w:szCs w:val="24"/>
+        </w:rPr>
+        <w:t>来获取</w:t>
+      </w:r>
+      <w:r>
+        <w:rPr>
+          <w:rFonts w:hint="eastAsia"/>
+          <w:sz w:val="24"/>
+          <w:szCs w:val="24"/>
+        </w:rPr>
+        <w:t>Tex ID</w:t>
+      </w:r>
+      <w:r>
+        <w:rPr>
+          <w:rFonts w:hint="eastAsia"/>
+          <w:sz w:val="24"/>
+          <w:szCs w:val="24"/>
+        </w:rPr>
+        <w:t>。</w:t>
+      </w:r>
     </w:p>
     <w:p>
       <w:pPr>
@@ -7207,7 +9250,6 @@
         </w:numPr>
         <w:ind w:firstLineChars="0"/>
         <w:rPr>
-          <w:rFonts w:hint="eastAsia"/>
           <w:sz w:val="24"/>
           <w:szCs w:val="24"/>
         </w:rPr>
@@ -7286,7 +9328,6 @@
         </w:numPr>
         <w:ind w:firstLineChars="0"/>
         <w:rPr>
-          <w:rFonts w:hint="eastAsia"/>
           <w:sz w:val="24"/>
           <w:szCs w:val="24"/>
         </w:rPr>
@@ -7655,6 +9696,7 @@
           <w:sz w:val="28"/>
           <w:szCs w:val="28"/>
         </w:rPr>
+        <w:lastRenderedPageBreak/>
         <w:drawing>
           <wp:inline distT="0" distB="0" distL="0" distR="0">
             <wp:extent cx="2647950" cy="1950218"/>
@@ -8046,7 +10088,6 @@
               <w:sz w:val="24"/>
               <w:szCs w:val="24"/>
             </w:rPr>
-            <w:lastRenderedPageBreak/>
             <m:t>X=L∙</m:t>
           </m:r>
           <m:func>
@@ -8404,7 +10445,16 @@
           <w:sz w:val="24"/>
           <w:szCs w:val="24"/>
         </w:rPr>
-        <w:t>扫描仪时圆柱体模型，用一张包着球体大网来生成球体网格。</w:t>
+        <w:t>扫描仪时圆柱体模型，用一张包着球</w:t>
+      </w:r>
+      <w:r>
+        <w:rPr>
+          <w:rFonts w:hint="eastAsia"/>
+          <w:sz w:val="24"/>
+          <w:szCs w:val="24"/>
+        </w:rPr>
+        <w:lastRenderedPageBreak/>
+        <w:t>体大网来生成球体网格。</w:t>
       </w:r>
     </w:p>
     <w:p>
@@ -9437,7 +11487,6 @@
           <w:sz w:val="24"/>
           <w:szCs w:val="24"/>
         </w:rPr>
-        <w:lastRenderedPageBreak/>
         <w:tab/>
       </w:r>
     </w:p>
@@ -9782,7 +11831,16 @@
           <w:sz w:val="24"/>
           <w:szCs w:val="24"/>
         </w:rPr>
-        <w:t>都是同一种方法生成的的，只是多了个参数</w:t>
+        <w:t>都是同一种方法生成的的，</w:t>
+      </w:r>
+      <w:r>
+        <w:rPr>
+          <w:rFonts w:hint="eastAsia"/>
+          <w:sz w:val="24"/>
+          <w:szCs w:val="24"/>
+        </w:rPr>
+        <w:lastRenderedPageBreak/>
+        <w:t>只是多了个参数</w:t>
       </w:r>
       <w:r>
         <w:rPr>
@@ -10683,7 +12741,6 @@
           <w:sz w:val="28"/>
           <w:szCs w:val="28"/>
         </w:rPr>
-        <w:lastRenderedPageBreak/>
         <w:t>透视校正插值</w:t>
       </w:r>
     </w:p>

</xml_diff>

<commit_message>
NoiseGUI: Message Mechanism and Events
1,NoiseGUI design with message mechanism(like windows) , using call back
function (a function pointer must be sent in advance)
2,NoiseGUIButton is now available in the assistance of
NoiseUtInputEngine
</commit_message>
<xml_diff>
--- a/Tech Doc/技术文档2.docx
+++ b/Tech Doc/技术文档2.docx
@@ -314,6 +314,7 @@
     <w:p>
       <w:pPr>
         <w:rPr>
+          <w:rFonts w:hint="eastAsia"/>
           <w:sz w:val="24"/>
           <w:szCs w:val="24"/>
         </w:rPr>
@@ -326,6 +327,72 @@
         </w:rPr>
         <w:tab/>
         <w:t>NoiseUtLayerGenerator(2015.7.25)</w:t>
+      </w:r>
+    </w:p>
+    <w:p>
+      <w:pPr>
+        <w:rPr>
+          <w:sz w:val="24"/>
+          <w:szCs w:val="24"/>
+        </w:rPr>
+      </w:pPr>
+      <w:r>
+        <w:rPr>
+          <w:rFonts w:hint="eastAsia"/>
+          <w:sz w:val="24"/>
+          <w:szCs w:val="24"/>
+        </w:rPr>
+        <w:tab/>
+        <w:t>NoiseGUI</w:t>
+      </w:r>
+      <w:r>
+        <w:rPr>
+          <w:rFonts w:hint="eastAsia"/>
+          <w:sz w:val="24"/>
+          <w:szCs w:val="24"/>
+        </w:rPr>
+        <w:t>套装</w:t>
+      </w:r>
+      <w:r>
+        <w:rPr>
+          <w:rFonts w:hint="eastAsia"/>
+          <w:sz w:val="24"/>
+          <w:szCs w:val="24"/>
+        </w:rPr>
+        <w:t>(2015.10.23)</w:t>
+      </w:r>
+    </w:p>
+    <w:p>
+      <w:pPr>
+        <w:rPr>
+          <w:sz w:val="24"/>
+          <w:szCs w:val="24"/>
+        </w:rPr>
+      </w:pPr>
+      <w:r>
+        <w:rPr>
+          <w:rFonts w:hint="eastAsia"/>
+          <w:sz w:val="24"/>
+          <w:szCs w:val="24"/>
+        </w:rPr>
+        <w:tab/>
+        <w:t>Noise</w:t>
+      </w:r>
+      <w:r>
+        <w:rPr>
+          <w:rFonts w:hint="eastAsia"/>
+          <w:sz w:val="24"/>
+          <w:szCs w:val="24"/>
+        </w:rPr>
+        <w:t>Ut</w:t>
+      </w:r>
+      <w:r>
+        <w:rPr>
+          <w:rFonts w:hint="eastAsia"/>
+          <w:sz w:val="24"/>
+          <w:szCs w:val="24"/>
+        </w:rPr>
+        <w:t>InputEngine(2015.10.1)</w:t>
       </w:r>
     </w:p>
     <w:p>
@@ -686,6 +753,76 @@
     <w:p>
       <w:pPr>
         <w:pStyle w:val="a5"/>
+        <w:numPr>
+          <w:ilvl w:val="0"/>
+          <w:numId w:val="3"/>
+        </w:numPr>
+        <w:ind w:firstLineChars="0"/>
+        <w:rPr>
+          <w:sz w:val="24"/>
+          <w:szCs w:val="24"/>
+        </w:rPr>
+      </w:pPr>
+      <w:r>
+        <w:rPr>
+          <w:rFonts w:hint="eastAsia"/>
+          <w:sz w:val="24"/>
+          <w:szCs w:val="24"/>
+        </w:rPr>
+        <w:t>(2015.9.x)</w:t>
+      </w:r>
+      <w:r>
+        <w:rPr>
+          <w:rFonts w:hint="eastAsia"/>
+          <w:sz w:val="24"/>
+          <w:szCs w:val="24"/>
+        </w:rPr>
+        <w:t>封装了一个主循环，创建</w:t>
+      </w:r>
+      <w:r>
+        <w:rPr>
+          <w:rFonts w:hint="eastAsia"/>
+          <w:sz w:val="24"/>
+          <w:szCs w:val="24"/>
+        </w:rPr>
+        <w:t>win32</w:t>
+      </w:r>
+      <w:r>
+        <w:rPr>
+          <w:rFonts w:hint="eastAsia"/>
+          <w:sz w:val="24"/>
+          <w:szCs w:val="24"/>
+        </w:rPr>
+        <w:t>窗口的函数，方面快速创建渲染程序。</w:t>
+      </w:r>
+      <w:r>
+        <w:rPr>
+          <w:rFonts w:hint="eastAsia"/>
+          <w:sz w:val="24"/>
+          <w:szCs w:val="24"/>
+        </w:rPr>
+        <w:t>有</w:t>
+      </w:r>
+      <w:r>
+        <w:rPr>
+          <w:rFonts w:hint="eastAsia"/>
+          <w:sz w:val="24"/>
+          <w:szCs w:val="24"/>
+        </w:rPr>
+        <w:t>ReleaseAll</w:t>
+      </w:r>
+      <w:r>
+        <w:rPr>
+          <w:rFonts w:hint="eastAsia"/>
+          <w:sz w:val="24"/>
+          <w:szCs w:val="24"/>
+        </w:rPr>
+        <w:t>函数。</w:t>
+      </w:r>
+    </w:p>
+    <w:p>
+      <w:pPr>
+        <w:pStyle w:val="a5"/>
         <w:ind w:left="1260" w:firstLineChars="0" w:firstLine="0"/>
         <w:rPr>
           <w:sz w:val="24"/>
@@ -914,6 +1051,7 @@
           <w:sz w:val="24"/>
           <w:szCs w:val="24"/>
         </w:rPr>
+        <w:lastRenderedPageBreak/>
         <w:t>Yaw-Pitch-Roll(Y-X-Z)</w:t>
       </w:r>
       <w:r>
@@ -1010,16 +1148,7 @@
           <w:sz w:val="24"/>
           <w:szCs w:val="24"/>
         </w:rPr>
-        <w:t>来更新（友元类）。</w:t>
-      </w:r>
-      <w:r>
-        <w:rPr>
-          <w:rFonts w:hint="eastAsia"/>
-          <w:sz w:val="24"/>
-          <w:szCs w:val="24"/>
-        </w:rPr>
-        <w:lastRenderedPageBreak/>
-        <w:t>但是，这个类一个比较好的设计是，更新</w:t>
+        <w:t>来更新（友元类）。但是，这个类一个比较好的设计是，更新</w:t>
       </w:r>
       <w:r>
         <w:rPr>
@@ -2286,6 +2415,7 @@
           <w:sz w:val="24"/>
           <w:szCs w:val="24"/>
         </w:rPr>
+        <w:lastRenderedPageBreak/>
         <w:t>(2015.9.24)</w:t>
       </w:r>
       <w:r>
@@ -2470,7 +2600,6 @@
           <w:sz w:val="24"/>
           <w:szCs w:val="24"/>
         </w:rPr>
-        <w:lastRenderedPageBreak/>
         <w:t>skybox</w:t>
       </w:r>
       <w:r>
@@ -2512,6 +2641,165 @@
           <w:szCs w:val="24"/>
         </w:rPr>
         <w:t>映射到单位正方体上。</w:t>
+      </w:r>
+    </w:p>
+    <w:p>
+      <w:pPr>
+        <w:pStyle w:val="a5"/>
+        <w:numPr>
+          <w:ilvl w:val="0"/>
+          <w:numId w:val="19"/>
+        </w:numPr>
+        <w:ind w:firstLineChars="0"/>
+        <w:rPr>
+          <w:color w:val="FF0000"/>
+          <w:sz w:val="24"/>
+          <w:szCs w:val="24"/>
+        </w:rPr>
+      </w:pPr>
+      <w:r>
+        <w:rPr>
+          <w:rFonts w:hint="eastAsia"/>
+          <w:color w:val="FF0000"/>
+          <w:sz w:val="24"/>
+          <w:szCs w:val="24"/>
+        </w:rPr>
+        <w:t>(2015.10.10)</w:t>
+      </w:r>
+      <w:r>
+        <w:rPr>
+          <w:rFonts w:hint="eastAsia"/>
+          <w:color w:val="FF0000"/>
+          <w:sz w:val="24"/>
+          <w:szCs w:val="24"/>
+        </w:rPr>
+        <w:t>日了狗，用</w:t>
+      </w:r>
+      <w:r>
+        <w:rPr>
+          <w:rFonts w:hint="eastAsia"/>
+          <w:color w:val="FF0000"/>
+          <w:sz w:val="24"/>
+          <w:szCs w:val="24"/>
+        </w:rPr>
+        <w:t>vs2015</w:t>
+      </w:r>
+      <w:r>
+        <w:rPr>
+          <w:rFonts w:hint="eastAsia"/>
+          <w:color w:val="FF0000"/>
+          <w:sz w:val="24"/>
+          <w:szCs w:val="24"/>
+        </w:rPr>
+        <w:t>的图形调试截屏的时候，截屏函数貌似用到了</w:t>
+      </w:r>
+      <w:r>
+        <w:rPr>
+          <w:rFonts w:hint="eastAsia"/>
+          <w:color w:val="FF0000"/>
+          <w:sz w:val="24"/>
+          <w:szCs w:val="24"/>
+        </w:rPr>
+        <w:t>d3dx11Effect</w:t>
+      </w:r>
+      <w:r>
+        <w:rPr>
+          <w:rFonts w:hint="eastAsia"/>
+          <w:color w:val="FF0000"/>
+          <w:sz w:val="24"/>
+          <w:szCs w:val="24"/>
+        </w:rPr>
+        <w:t>，我的</w:t>
+      </w:r>
+      <w:r>
+        <w:rPr>
+          <w:rFonts w:hint="eastAsia"/>
+          <w:color w:val="FF0000"/>
+          <w:sz w:val="24"/>
+          <w:szCs w:val="24"/>
+        </w:rPr>
+        <w:t>skydome</w:t>
+      </w:r>
+      <w:r>
+        <w:rPr>
+          <w:rFonts w:hint="eastAsia"/>
+          <w:color w:val="FF0000"/>
+          <w:sz w:val="24"/>
+          <w:szCs w:val="24"/>
+        </w:rPr>
+        <w:t>的</w:t>
+      </w:r>
+      <w:r>
+        <w:rPr>
+          <w:rFonts w:hint="eastAsia"/>
+          <w:color w:val="FF0000"/>
+          <w:sz w:val="24"/>
+          <w:szCs w:val="24"/>
+        </w:rPr>
+        <w:t>texture</w:t>
+      </w:r>
+      <w:r>
+        <w:rPr>
+          <w:rFonts w:hint="eastAsia"/>
+          <w:color w:val="FF0000"/>
+          <w:sz w:val="24"/>
+          <w:szCs w:val="24"/>
+        </w:rPr>
+        <w:t>尺寸稍微大了点</w:t>
+      </w:r>
+      <w:r>
+        <w:rPr>
+          <w:rFonts w:hint="eastAsia"/>
+          <w:color w:val="FF0000"/>
+          <w:sz w:val="24"/>
+          <w:szCs w:val="24"/>
+        </w:rPr>
+        <w:t>(4096x4096)</w:t>
+      </w:r>
+      <w:r>
+        <w:rPr>
+          <w:rFonts w:hint="eastAsia"/>
+          <w:color w:val="FF0000"/>
+          <w:sz w:val="24"/>
+          <w:szCs w:val="24"/>
+        </w:rPr>
+        <w:t>，就给我爆炸了</w:t>
+      </w:r>
+      <w:r>
+        <w:rPr>
+          <w:rFonts w:hint="eastAsia"/>
+          <w:color w:val="FF0000"/>
+          <w:sz w:val="24"/>
+          <w:szCs w:val="24"/>
+        </w:rPr>
+        <w:t>= =</w:t>
+      </w:r>
+      <w:r>
+        <w:rPr>
+          <w:rFonts w:hint="eastAsia"/>
+          <w:color w:val="FF0000"/>
+          <w:sz w:val="24"/>
+          <w:szCs w:val="24"/>
+        </w:rPr>
+        <w:t>这</w:t>
+      </w:r>
+      <w:r>
+        <w:rPr>
+          <w:rFonts w:hint="eastAsia"/>
+          <w:color w:val="FF0000"/>
+          <w:sz w:val="24"/>
+          <w:szCs w:val="24"/>
+        </w:rPr>
+        <w:t>bug</w:t>
+      </w:r>
+      <w:r>
+        <w:rPr>
+          <w:rFonts w:hint="eastAsia"/>
+          <w:color w:val="FF0000"/>
+          <w:sz w:val="24"/>
+          <w:szCs w:val="24"/>
+        </w:rPr>
+        <w:t>坑的飞起。</w:t>
       </w:r>
     </w:p>
     <w:p>
@@ -3880,6 +4168,7 @@
           <w:sz w:val="28"/>
           <w:szCs w:val="28"/>
         </w:rPr>
+        <w:lastRenderedPageBreak/>
         <w:t>Noise</w:t>
       </w:r>
       <w:r>
@@ -4156,7 +4445,6 @@
           <w:sz w:val="24"/>
           <w:szCs w:val="24"/>
         </w:rPr>
-        <w:lastRenderedPageBreak/>
         <w:t>(2015.7.30)Render</w:t>
       </w:r>
       <w:r>
@@ -4835,6 +5123,101 @@
     </w:p>
     <w:p>
       <w:pPr>
+        <w:pStyle w:val="a5"/>
+        <w:numPr>
+          <w:ilvl w:val="0"/>
+          <w:numId w:val="13"/>
+        </w:numPr>
+        <w:ind w:firstLineChars="0"/>
+        <w:rPr>
+          <w:color w:val="FBD4B4" w:themeColor="accent6" w:themeTint="66"/>
+          <w:sz w:val="24"/>
+          <w:szCs w:val="24"/>
+        </w:rPr>
+      </w:pPr>
+      <w:r>
+        <w:rPr>
+          <w:rFonts w:hint="eastAsia"/>
+          <w:sz w:val="24"/>
+          <w:szCs w:val="24"/>
+        </w:rPr>
+        <w:t>(2015.10.10)</w:t>
+      </w:r>
+      <w:r>
+        <w:rPr>
+          <w:rFonts w:hint="eastAsia"/>
+          <w:sz w:val="24"/>
+          <w:szCs w:val="24"/>
+        </w:rPr>
+        <w:t>新增</w:t>
+      </w:r>
+      <w:r>
+        <w:rPr>
+          <w:rFonts w:hint="eastAsia"/>
+          <w:sz w:val="24"/>
+          <w:szCs w:val="24"/>
+        </w:rPr>
+        <w:t>Set SamplerState</w:t>
+      </w:r>
+      <w:r>
+        <w:rPr>
+          <w:rFonts w:hint="eastAsia"/>
+          <w:sz w:val="24"/>
+          <w:szCs w:val="24"/>
+        </w:rPr>
+        <w:t>和</w:t>
+      </w:r>
+      <w:r>
+        <w:rPr>
+          <w:rFonts w:hint="eastAsia"/>
+          <w:sz w:val="24"/>
+          <w:szCs w:val="24"/>
+        </w:rPr>
+        <w:t>DepthStencilState</w:t>
+      </w:r>
+      <w:r>
+        <w:rPr>
+          <w:rFonts w:hint="eastAsia"/>
+          <w:sz w:val="24"/>
+          <w:szCs w:val="24"/>
+        </w:rPr>
+        <w:t>。在</w:t>
+      </w:r>
+      <w:r>
+        <w:rPr>
+          <w:rFonts w:hint="eastAsia"/>
+          <w:sz w:val="24"/>
+          <w:szCs w:val="24"/>
+        </w:rPr>
+        <w:t>drawCall</w:t>
+      </w:r>
+      <w:r>
+        <w:rPr>
+          <w:rFonts w:hint="eastAsia"/>
+          <w:sz w:val="24"/>
+          <w:szCs w:val="24"/>
+        </w:rPr>
+        <w:t>前检查顶点数是否为</w:t>
+      </w:r>
+      <w:r>
+        <w:rPr>
+          <w:rFonts w:hint="eastAsia"/>
+          <w:sz w:val="24"/>
+          <w:szCs w:val="24"/>
+        </w:rPr>
+        <w:t>0</w:t>
+      </w:r>
+      <w:r>
+        <w:rPr>
+          <w:rFonts w:hint="eastAsia"/>
+          <w:sz w:val="24"/>
+          <w:szCs w:val="24"/>
+        </w:rPr>
+        <w:t>以防浪费。</w:t>
+      </w:r>
+    </w:p>
+    <w:p>
+      <w:pPr>
         <w:rPr>
           <w:sz w:val="24"/>
           <w:szCs w:val="24"/>
@@ -5047,7 +5430,6 @@
         </w:numPr>
         <w:ind w:firstLineChars="0"/>
         <w:rPr>
-          <w:rFonts w:hint="eastAsia"/>
           <w:sz w:val="24"/>
           <w:szCs w:val="24"/>
         </w:rPr>
@@ -5126,7 +5508,6 @@
         </w:numPr>
         <w:ind w:firstLineChars="0"/>
         <w:rPr>
-          <w:rFonts w:hint="eastAsia"/>
           <w:sz w:val="24"/>
           <w:szCs w:val="24"/>
         </w:rPr>
@@ -5202,7 +5583,6 @@
         <w:ind w:left="1365" w:firstLineChars="0" w:firstLine="0"/>
         <w:jc w:val="center"/>
         <w:rPr>
-          <w:rFonts w:hint="eastAsia"/>
           <w:sz w:val="24"/>
           <w:szCs w:val="24"/>
         </w:rPr>
@@ -5657,7 +6037,6 @@
         <w:ind w:left="1365" w:firstLineChars="0" w:firstLine="0"/>
         <w:jc w:val="center"/>
         <w:rPr>
-          <w:rFonts w:hint="eastAsia"/>
           <w:sz w:val="24"/>
           <w:szCs w:val="24"/>
         </w:rPr>
@@ -5966,7 +6345,6 @@
         <w:ind w:left="1365" w:firstLineChars="0" w:firstLine="0"/>
         <w:jc w:val="center"/>
         <w:rPr>
-          <w:rFonts w:hint="eastAsia"/>
           <w:sz w:val="24"/>
           <w:szCs w:val="24"/>
         </w:rPr>
@@ -6037,7 +6415,6 @@
         <w:ind w:left="1365" w:firstLineChars="0" w:firstLine="0"/>
         <w:jc w:val="center"/>
         <w:rPr>
-          <w:rFonts w:hint="eastAsia"/>
           <w:sz w:val="24"/>
           <w:szCs w:val="24"/>
         </w:rPr>
@@ -6503,7 +6880,6 @@
         <w:ind w:left="1365" w:firstLineChars="0" w:firstLine="0"/>
         <w:jc w:val="center"/>
         <w:rPr>
-          <w:rFonts w:hint="eastAsia"/>
           <w:sz w:val="24"/>
           <w:szCs w:val="24"/>
         </w:rPr>
@@ -6673,7 +7049,6 @@
         <w:pStyle w:val="a5"/>
         <w:ind w:left="1365" w:firstLineChars="0" w:firstLine="0"/>
         <w:rPr>
-          <w:rFonts w:hint="eastAsia"/>
           <w:sz w:val="24"/>
           <w:szCs w:val="24"/>
         </w:rPr>
@@ -6807,7 +7182,6 @@
         <w:ind w:left="1365" w:firstLineChars="0" w:firstLine="0"/>
         <w:jc w:val="left"/>
         <w:rPr>
-          <w:rFonts w:hint="eastAsia"/>
           <w:sz w:val="24"/>
           <w:szCs w:val="24"/>
         </w:rPr>
@@ -6923,7 +7297,6 @@
         <w:ind w:left="1365" w:firstLineChars="0" w:firstLine="0"/>
         <w:jc w:val="center"/>
         <w:rPr>
-          <w:rFonts w:hint="eastAsia"/>
           <w:sz w:val="24"/>
           <w:szCs w:val="24"/>
         </w:rPr>
@@ -6935,7 +7308,6 @@
         <w:ind w:left="1365" w:firstLineChars="0" w:firstLine="0"/>
         <w:jc w:val="center"/>
         <w:rPr>
-          <w:rFonts w:hint="eastAsia"/>
           <w:sz w:val="24"/>
           <w:szCs w:val="24"/>
         </w:rPr>
@@ -7407,6 +7779,7 @@
           <w:sz w:val="24"/>
           <w:szCs w:val="24"/>
         </w:rPr>
+        <w:lastRenderedPageBreak/>
         <w:t>(2015.7.22)</w:t>
       </w:r>
       <w:r>
@@ -8033,7 +8406,24 @@
           <w:sz w:val="24"/>
           <w:szCs w:val="24"/>
         </w:rPr>
-        <w:t>可以用来装圆，粗线条，切角长方形，正方形，贴图长方形</w:t>
+        <w:t>可以用来装圆，</w:t>
+      </w:r>
+      <w:r>
+        <w:rPr>
+          <w:rFonts w:hint="eastAsia"/>
+          <w:color w:val="FBD4B4" w:themeColor="accent6" w:themeTint="66"/>
+          <w:sz w:val="24"/>
+          <w:szCs w:val="24"/>
+        </w:rPr>
+        <w:t>粗线条，切角长方形</w:t>
+      </w:r>
+      <w:r>
+        <w:rPr>
+          <w:rFonts w:hint="eastAsia"/>
+          <w:sz w:val="24"/>
+          <w:szCs w:val="24"/>
+        </w:rPr>
+        <w:t>，正方形，贴图长方形</w:t>
       </w:r>
       <w:r>
         <w:rPr>
@@ -8111,7 +8501,24 @@
           <w:sz w:val="24"/>
           <w:szCs w:val="24"/>
         </w:rPr>
-        <w:t>现在有了实心矩形和椭圆的渲染（还没贴上图）。有一些特殊的列表，专门记录</w:t>
+        <w:t>现在有了实心矩形和椭圆的渲染</w:t>
+      </w:r>
+      <w:r>
+        <w:rPr>
+          <w:rFonts w:hint="eastAsia"/>
+          <w:color w:val="FBD4B4" w:themeColor="accent6" w:themeTint="66"/>
+          <w:sz w:val="24"/>
+          <w:szCs w:val="24"/>
+        </w:rPr>
+        <w:t>（还没贴上图）</w:t>
+      </w:r>
+      <w:r>
+        <w:rPr>
+          <w:rFonts w:hint="eastAsia"/>
+          <w:sz w:val="24"/>
+          <w:szCs w:val="24"/>
+        </w:rPr>
+        <w:t>。有一些特殊的列表，专门记录</w:t>
       </w:r>
       <w:r>
         <w:rPr>
@@ -8355,6 +8762,7 @@
           <w:sz w:val="24"/>
           <w:szCs w:val="24"/>
         </w:rPr>
+        <w:lastRenderedPageBreak/>
         <w:drawing>
           <wp:inline distT="0" distB="0" distL="0" distR="0">
             <wp:extent cx="3498574" cy="3143250"/>
@@ -8447,6 +8855,60 @@
         </w:rPr>
         <w:t>里面</w:t>
       </w:r>
+      <w:r>
+        <w:rPr>
+          <w:rFonts w:hint="eastAsia"/>
+          <w:sz w:val="24"/>
+          <w:szCs w:val="24"/>
+        </w:rPr>
+        <w:t>。</w:t>
+      </w:r>
+    </w:p>
+    <w:p>
+      <w:pPr>
+        <w:pStyle w:val="a5"/>
+        <w:numPr>
+          <w:ilvl w:val="0"/>
+          <w:numId w:val="22"/>
+        </w:numPr>
+        <w:ind w:firstLineChars="0"/>
+        <w:rPr>
+          <w:sz w:val="24"/>
+          <w:szCs w:val="24"/>
+        </w:rPr>
+      </w:pPr>
+      <w:r>
+        <w:rPr>
+          <w:rFonts w:hint="eastAsia"/>
+          <w:sz w:val="24"/>
+          <w:szCs w:val="24"/>
+        </w:rPr>
+        <w:t>(2015.9.16)</w:t>
+      </w:r>
+      <w:r>
+        <w:rPr>
+          <w:rFonts w:hint="eastAsia"/>
+          <w:sz w:val="24"/>
+          <w:szCs w:val="24"/>
+        </w:rPr>
+        <w:t>普通</w:t>
+      </w:r>
+      <w:r>
+        <w:rPr>
+          <w:rFonts w:hint="eastAsia"/>
+          <w:sz w:val="24"/>
+          <w:szCs w:val="24"/>
+        </w:rPr>
+        <w:t>(Common) Triangles</w:t>
+      </w:r>
+      <w:r>
+        <w:rPr>
+          <w:rFonts w:hint="eastAsia"/>
+          <w:sz w:val="24"/>
+          <w:szCs w:val="24"/>
+        </w:rPr>
+        <w:t>是不带贴图的，长方形和椭圆可以带贴图。</w:t>
+      </w:r>
     </w:p>
     <w:p>
       <w:pPr>
@@ -8527,7 +8989,6 @@
           <w:sz w:val="24"/>
           <w:szCs w:val="24"/>
         </w:rPr>
-        <w:lastRenderedPageBreak/>
         <w:t>(2015.8.2</w:t>
       </w:r>
       <w:r>
@@ -9386,6 +9847,7 @@
           <w:sz w:val="24"/>
           <w:szCs w:val="24"/>
         </w:rPr>
+        <w:lastRenderedPageBreak/>
         <w:t>Shader resource view</w:t>
       </w:r>
       <w:r>
@@ -9485,14 +9947,1369 @@
     </w:p>
     <w:p>
       <w:pPr>
-        <w:rPr>
-          <w:sz w:val="24"/>
-          <w:szCs w:val="24"/>
-        </w:rPr>
-      </w:pPr>
-    </w:p>
-    <w:p>
-      <w:pPr>
+        <w:pStyle w:val="a5"/>
+        <w:numPr>
+          <w:ilvl w:val="0"/>
+          <w:numId w:val="1"/>
+        </w:numPr>
+        <w:ind w:firstLineChars="0"/>
+        <w:rPr>
+          <w:b/>
+          <w:color w:val="000000" w:themeColor="text1"/>
+          <w:sz w:val="28"/>
+          <w:szCs w:val="28"/>
+        </w:rPr>
+      </w:pPr>
+      <w:r>
+        <w:rPr>
+          <w:rFonts w:hint="eastAsia"/>
+          <w:b/>
+          <w:color w:val="000000" w:themeColor="text1"/>
+          <w:sz w:val="28"/>
+          <w:szCs w:val="28"/>
+        </w:rPr>
+        <w:t>Noise</w:t>
+      </w:r>
+      <w:r>
+        <w:rPr>
+          <w:rFonts w:hint="eastAsia"/>
+          <w:b/>
+          <w:color w:val="000000" w:themeColor="text1"/>
+          <w:sz w:val="28"/>
+          <w:szCs w:val="28"/>
+        </w:rPr>
+        <w:t>UtInputEngine</w:t>
+      </w:r>
+      <w:r>
+        <w:rPr>
+          <w:rFonts w:hint="eastAsia"/>
+          <w:b/>
+          <w:color w:val="000000" w:themeColor="text1"/>
+          <w:sz w:val="28"/>
+          <w:szCs w:val="28"/>
+        </w:rPr>
+        <w:t>：</w:t>
+      </w:r>
+      <w:r>
+        <w:rPr>
+          <w:rFonts w:hint="eastAsia"/>
+          <w:b/>
+          <w:color w:val="000000" w:themeColor="text1"/>
+          <w:sz w:val="28"/>
+          <w:szCs w:val="28"/>
+        </w:rPr>
+        <w:t xml:space="preserve"> </w:t>
+      </w:r>
+    </w:p>
+    <w:p>
+      <w:pPr>
+        <w:pStyle w:val="a5"/>
+        <w:numPr>
+          <w:ilvl w:val="0"/>
+          <w:numId w:val="29"/>
+        </w:numPr>
+        <w:ind w:firstLineChars="0"/>
+        <w:rPr>
+          <w:sz w:val="24"/>
+          <w:szCs w:val="24"/>
+        </w:rPr>
+      </w:pPr>
+      <w:r>
+        <w:rPr>
+          <w:rFonts w:hint="eastAsia"/>
+          <w:sz w:val="24"/>
+          <w:szCs w:val="24"/>
+        </w:rPr>
+        <w:t>(2015.10.1)</w:t>
+      </w:r>
+      <w:r>
+        <w:rPr>
+          <w:rFonts w:hint="eastAsia"/>
+          <w:sz w:val="24"/>
+          <w:szCs w:val="24"/>
+        </w:rPr>
+        <w:t>用了</w:t>
+      </w:r>
+      <w:r>
+        <w:rPr>
+          <w:rFonts w:hint="eastAsia"/>
+          <w:sz w:val="24"/>
+          <w:szCs w:val="24"/>
+        </w:rPr>
+        <w:t>DInput</w:t>
+      </w:r>
+      <w:r>
+        <w:rPr>
+          <w:rFonts w:hint="eastAsia"/>
+          <w:sz w:val="24"/>
+          <w:szCs w:val="24"/>
+        </w:rPr>
+        <w:t>，一开始要</w:t>
+      </w:r>
+      <w:r>
+        <w:rPr>
+          <w:rFonts w:hint="eastAsia"/>
+          <w:sz w:val="24"/>
+          <w:szCs w:val="24"/>
+        </w:rPr>
+        <w:t>Initialize</w:t>
+      </w:r>
+      <w:r>
+        <w:rPr>
+          <w:rFonts w:hint="eastAsia"/>
+          <w:sz w:val="24"/>
+          <w:szCs w:val="24"/>
+        </w:rPr>
+        <w:t>，就要</w:t>
+      </w:r>
+      <w:r>
+        <w:rPr>
+          <w:rFonts w:hint="eastAsia"/>
+          <w:sz w:val="24"/>
+          <w:szCs w:val="24"/>
+        </w:rPr>
+        <w:t>SetCooperativeLevel</w:t>
+      </w:r>
+      <w:r>
+        <w:rPr>
+          <w:rFonts w:hint="eastAsia"/>
+          <w:sz w:val="24"/>
+          <w:szCs w:val="24"/>
+        </w:rPr>
+        <w:t>，然后要</w:t>
+      </w:r>
+      <w:r>
+        <w:rPr>
+          <w:rFonts w:hint="eastAsia"/>
+          <w:sz w:val="24"/>
+          <w:szCs w:val="24"/>
+        </w:rPr>
+        <w:t>Acquire</w:t>
+      </w:r>
+      <w:r>
+        <w:rPr>
+          <w:rFonts w:hint="eastAsia"/>
+          <w:sz w:val="24"/>
+          <w:szCs w:val="24"/>
+        </w:rPr>
+        <w:t>设备才能</w:t>
+      </w:r>
+      <w:r>
+        <w:rPr>
+          <w:rFonts w:hint="eastAsia"/>
+          <w:sz w:val="24"/>
+          <w:szCs w:val="24"/>
+        </w:rPr>
+        <w:t>GetState</w:t>
+      </w:r>
+      <w:r>
+        <w:rPr>
+          <w:rFonts w:hint="eastAsia"/>
+          <w:sz w:val="24"/>
+          <w:szCs w:val="24"/>
+        </w:rPr>
+        <w:t>。有一个</w:t>
+      </w:r>
+      <w:r>
+        <w:rPr>
+          <w:rFonts w:hint="eastAsia"/>
+          <w:sz w:val="24"/>
+          <w:szCs w:val="24"/>
+        </w:rPr>
+        <w:t>Update()</w:t>
+      </w:r>
+      <w:r>
+        <w:rPr>
+          <w:rFonts w:hint="eastAsia"/>
+          <w:sz w:val="24"/>
+          <w:szCs w:val="24"/>
+        </w:rPr>
+        <w:t>函数是用来</w:t>
+      </w:r>
+      <w:r>
+        <w:rPr>
+          <w:rFonts w:hint="eastAsia"/>
+          <w:sz w:val="24"/>
+          <w:szCs w:val="24"/>
+        </w:rPr>
+        <w:t>Validate</w:t>
+      </w:r>
+      <w:r>
+        <w:rPr>
+          <w:rFonts w:hint="eastAsia"/>
+          <w:sz w:val="24"/>
+          <w:szCs w:val="24"/>
+        </w:rPr>
+        <w:t>和</w:t>
+      </w:r>
+      <w:r>
+        <w:rPr>
+          <w:rFonts w:hint="eastAsia"/>
+          <w:sz w:val="24"/>
+          <w:szCs w:val="24"/>
+        </w:rPr>
+        <w:t xml:space="preserve">Update Mouse/Keyboard </w:t>
+      </w:r>
+      <w:r>
+        <w:rPr>
+          <w:rFonts w:hint="eastAsia"/>
+          <w:sz w:val="24"/>
+          <w:szCs w:val="24"/>
+        </w:rPr>
+        <w:t>的</w:t>
+      </w:r>
+      <w:r>
+        <w:rPr>
+          <w:rFonts w:hint="eastAsia"/>
+          <w:sz w:val="24"/>
+          <w:szCs w:val="24"/>
+        </w:rPr>
+        <w:t>state</w:t>
+      </w:r>
+      <w:r>
+        <w:rPr>
+          <w:rFonts w:hint="eastAsia"/>
+          <w:sz w:val="24"/>
+          <w:szCs w:val="24"/>
+        </w:rPr>
+        <w:t>，之后就可以用</w:t>
+      </w:r>
+      <w:r>
+        <w:rPr>
+          <w:rFonts w:hint="eastAsia"/>
+          <w:sz w:val="24"/>
+          <w:szCs w:val="24"/>
+        </w:rPr>
+        <w:t>IsKeyPressed</w:t>
+      </w:r>
+      <w:r>
+        <w:rPr>
+          <w:rFonts w:hint="eastAsia"/>
+          <w:sz w:val="24"/>
+          <w:szCs w:val="24"/>
+        </w:rPr>
+        <w:t>等函数来从外部检查按键状态。</w:t>
+      </w:r>
+      <w:r>
+        <w:rPr>
+          <w:rFonts w:hint="eastAsia"/>
+          <w:sz w:val="24"/>
+          <w:szCs w:val="24"/>
+        </w:rPr>
+        <w:t>暂时只支持</w:t>
+      </w:r>
+      <w:r>
+        <w:rPr>
+          <w:rFonts w:hint="eastAsia"/>
+          <w:sz w:val="24"/>
+          <w:szCs w:val="24"/>
+        </w:rPr>
+        <w:t>traditional Mouse/Keyboard</w:t>
+      </w:r>
+      <w:r>
+        <w:rPr>
+          <w:rFonts w:hint="eastAsia"/>
+          <w:sz w:val="24"/>
+          <w:szCs w:val="24"/>
+        </w:rPr>
+        <w:t>，每个按键的</w:t>
+      </w:r>
+      <w:r>
+        <w:rPr>
+          <w:rFonts w:hint="eastAsia"/>
+          <w:sz w:val="24"/>
+          <w:szCs w:val="24"/>
+        </w:rPr>
+        <w:t>state</w:t>
+      </w:r>
+      <w:r>
+        <w:rPr>
+          <w:rFonts w:hint="eastAsia"/>
+          <w:sz w:val="24"/>
+          <w:szCs w:val="24"/>
+        </w:rPr>
+        <w:t>要</w:t>
+      </w:r>
+      <w:r>
+        <w:rPr>
+          <w:rFonts w:hint="eastAsia"/>
+          <w:sz w:val="24"/>
+          <w:szCs w:val="24"/>
+        </w:rPr>
+        <w:t xml:space="preserve"> &amp;0x80 </w:t>
+      </w:r>
+      <w:r>
+        <w:rPr>
+          <w:rFonts w:hint="eastAsia"/>
+          <w:sz w:val="24"/>
+          <w:szCs w:val="24"/>
+        </w:rPr>
+        <w:t>（</w:t>
+      </w:r>
+      <w:r>
+        <w:rPr>
+          <w:rFonts w:hint="eastAsia"/>
+          <w:sz w:val="24"/>
+          <w:szCs w:val="24"/>
+        </w:rPr>
+        <w:t>doc</w:t>
+      </w:r>
+      <w:r>
+        <w:rPr>
+          <w:rFonts w:hint="eastAsia"/>
+          <w:sz w:val="24"/>
+          <w:szCs w:val="24"/>
+        </w:rPr>
+        <w:t>说的），因为按键</w:t>
+      </w:r>
+      <w:r>
+        <w:rPr>
+          <w:rFonts w:hint="eastAsia"/>
+          <w:sz w:val="24"/>
+          <w:szCs w:val="24"/>
+        </w:rPr>
+        <w:t>state</w:t>
+      </w:r>
+      <w:r>
+        <w:rPr>
+          <w:rFonts w:hint="eastAsia"/>
+          <w:sz w:val="24"/>
+          <w:szCs w:val="24"/>
+        </w:rPr>
+        <w:t>的</w:t>
+      </w:r>
+      <w:r>
+        <w:rPr>
+          <w:rFonts w:hint="eastAsia"/>
+          <w:sz w:val="24"/>
+          <w:szCs w:val="24"/>
+        </w:rPr>
+        <w:t>dwFlag</w:t>
+      </w:r>
+      <w:r>
+        <w:rPr>
+          <w:rFonts w:hint="eastAsia"/>
+          <w:sz w:val="24"/>
+          <w:szCs w:val="24"/>
+        </w:rPr>
+        <w:t>只用到了一半的位。鼠标的</w:t>
+      </w:r>
+      <w:r>
+        <w:rPr>
+          <w:rFonts w:hint="eastAsia"/>
+          <w:sz w:val="24"/>
+          <w:szCs w:val="24"/>
+        </w:rPr>
+        <w:t>State</w:t>
+      </w:r>
+      <w:r>
+        <w:rPr>
+          <w:rFonts w:hint="eastAsia"/>
+          <w:sz w:val="24"/>
+          <w:szCs w:val="24"/>
+        </w:rPr>
+        <w:t>格式用默认的</w:t>
+      </w:r>
+      <w:r>
+        <w:rPr>
+          <w:rFonts w:hint="eastAsia"/>
+          <w:sz w:val="24"/>
+          <w:szCs w:val="24"/>
+        </w:rPr>
+        <w:t>DIMOUSESTATE</w:t>
+      </w:r>
+      <w:r>
+        <w:rPr>
+          <w:rFonts w:hint="eastAsia"/>
+          <w:sz w:val="24"/>
+          <w:szCs w:val="24"/>
+        </w:rPr>
+        <w:t>。</w:t>
+      </w:r>
+    </w:p>
+    <w:p>
+      <w:pPr>
+        <w:pStyle w:val="a5"/>
+        <w:numPr>
+          <w:ilvl w:val="0"/>
+          <w:numId w:val="29"/>
+        </w:numPr>
+        <w:ind w:firstLineChars="0"/>
+        <w:rPr>
+          <w:sz w:val="24"/>
+          <w:szCs w:val="24"/>
+        </w:rPr>
+      </w:pPr>
+      <w:r>
+        <w:rPr>
+          <w:rFonts w:hint="eastAsia"/>
+          <w:sz w:val="24"/>
+          <w:szCs w:val="24"/>
+        </w:rPr>
+        <w:t>(2015.10.1)</w:t>
+      </w:r>
+      <w:r>
+        <w:rPr>
+          <w:rFonts w:hint="eastAsia"/>
+          <w:sz w:val="24"/>
+          <w:szCs w:val="24"/>
+        </w:rPr>
+        <w:t>因为有个接口是获取鼠标的绝对坐标，万一鼠标</w:t>
+      </w:r>
+      <w:r>
+        <w:rPr>
+          <w:rFonts w:hint="eastAsia"/>
+          <w:sz w:val="24"/>
+          <w:szCs w:val="24"/>
+        </w:rPr>
+        <w:t>lost device</w:t>
+      </w:r>
+      <w:r>
+        <w:rPr>
+          <w:rFonts w:hint="eastAsia"/>
+          <w:sz w:val="24"/>
+          <w:szCs w:val="24"/>
+        </w:rPr>
+        <w:t>的话坐标来不及更新，那就要在下一次更新的时候用</w:t>
+      </w:r>
+      <w:r>
+        <w:rPr>
+          <w:rFonts w:hint="eastAsia"/>
+          <w:sz w:val="24"/>
+          <w:szCs w:val="24"/>
+        </w:rPr>
+        <w:t>windows API</w:t>
+      </w:r>
+      <w:r>
+        <w:rPr>
+          <w:rFonts w:hint="eastAsia"/>
+          <w:sz w:val="24"/>
+          <w:szCs w:val="24"/>
+        </w:rPr>
+        <w:t>的</w:t>
+      </w:r>
+      <w:r>
+        <w:rPr>
+          <w:rFonts w:hint="eastAsia"/>
+          <w:sz w:val="24"/>
+          <w:szCs w:val="24"/>
+        </w:rPr>
+        <w:t>GetCursorPos</w:t>
+      </w:r>
+      <w:r>
+        <w:rPr>
+          <w:rFonts w:hint="eastAsia"/>
+          <w:sz w:val="24"/>
+          <w:szCs w:val="24"/>
+        </w:rPr>
+        <w:t>来更新绝对坐标了。</w:t>
+      </w:r>
+    </w:p>
+    <w:p>
+      <w:pPr>
+        <w:pStyle w:val="a5"/>
+        <w:numPr>
+          <w:ilvl w:val="0"/>
+          <w:numId w:val="29"/>
+        </w:numPr>
+        <w:ind w:firstLineChars="0"/>
+        <w:rPr>
+          <w:sz w:val="24"/>
+          <w:szCs w:val="24"/>
+        </w:rPr>
+      </w:pPr>
+      <w:r>
+        <w:rPr>
+          <w:rFonts w:hint="eastAsia"/>
+          <w:sz w:val="24"/>
+          <w:szCs w:val="24"/>
+        </w:rPr>
+        <w:t>(2015.10.2)</w:t>
+      </w:r>
+      <w:r>
+        <w:rPr>
+          <w:rFonts w:hint="eastAsia"/>
+          <w:sz w:val="24"/>
+          <w:szCs w:val="24"/>
+        </w:rPr>
+        <w:t>在</w:t>
+      </w:r>
+      <w:r>
+        <w:rPr>
+          <w:rFonts w:hint="eastAsia"/>
+          <w:sz w:val="24"/>
+          <w:szCs w:val="24"/>
+        </w:rPr>
+        <w:t>Initialize</w:t>
+      </w:r>
+      <w:r>
+        <w:rPr>
+          <w:rFonts w:hint="eastAsia"/>
+          <w:sz w:val="24"/>
+          <w:szCs w:val="24"/>
+        </w:rPr>
+        <w:t>的时候会尝试</w:t>
+      </w:r>
+      <w:r>
+        <w:rPr>
+          <w:rFonts w:hint="eastAsia"/>
+          <w:sz w:val="24"/>
+          <w:szCs w:val="24"/>
+        </w:rPr>
+        <w:t>Acquire</w:t>
+      </w:r>
+      <w:r>
+        <w:rPr>
+          <w:rFonts w:hint="eastAsia"/>
+          <w:sz w:val="24"/>
+          <w:szCs w:val="24"/>
+        </w:rPr>
+        <w:t>设备，但是为了防止</w:t>
+      </w:r>
+      <w:r>
+        <w:rPr>
+          <w:rFonts w:hint="eastAsia"/>
+          <w:sz w:val="24"/>
+          <w:szCs w:val="24"/>
+        </w:rPr>
+        <w:t>init</w:t>
+      </w:r>
+      <w:r>
+        <w:rPr>
+          <w:rFonts w:hint="eastAsia"/>
+          <w:sz w:val="24"/>
+          <w:szCs w:val="24"/>
+        </w:rPr>
+        <w:t>的时候因为焦点不在窗口而失败，</w:t>
+      </w:r>
+      <w:r>
+        <w:rPr>
+          <w:rFonts w:hint="eastAsia"/>
+          <w:sz w:val="24"/>
+          <w:szCs w:val="24"/>
+        </w:rPr>
+        <w:t>init</w:t>
+      </w:r>
+      <w:r>
+        <w:rPr>
+          <w:rFonts w:hint="eastAsia"/>
+          <w:sz w:val="24"/>
+          <w:szCs w:val="24"/>
+        </w:rPr>
+        <w:t>时</w:t>
+      </w:r>
+      <w:r>
+        <w:rPr>
+          <w:rFonts w:hint="eastAsia"/>
+          <w:sz w:val="24"/>
+          <w:szCs w:val="24"/>
+        </w:rPr>
+        <w:t>acquire</w:t>
+      </w:r>
+      <w:r>
+        <w:rPr>
+          <w:rFonts w:hint="eastAsia"/>
+          <w:sz w:val="24"/>
+          <w:szCs w:val="24"/>
+        </w:rPr>
+        <w:t>失败不当成失败。然后每次</w:t>
+      </w:r>
+      <w:r>
+        <w:rPr>
+          <w:rFonts w:hint="eastAsia"/>
+          <w:sz w:val="24"/>
+          <w:szCs w:val="24"/>
+        </w:rPr>
+        <w:t>update</w:t>
+      </w:r>
+      <w:r>
+        <w:rPr>
+          <w:rFonts w:hint="eastAsia"/>
+          <w:sz w:val="24"/>
+          <w:szCs w:val="24"/>
+        </w:rPr>
+        <w:t>的时候都会尝试</w:t>
+      </w:r>
+      <w:r>
+        <w:rPr>
+          <w:rFonts w:hint="eastAsia"/>
+          <w:sz w:val="24"/>
+          <w:szCs w:val="24"/>
+        </w:rPr>
+        <w:t>Acquire</w:t>
+      </w:r>
+      <w:r>
+        <w:rPr>
+          <w:rFonts w:hint="eastAsia"/>
+          <w:sz w:val="24"/>
+          <w:szCs w:val="24"/>
+        </w:rPr>
+        <w:t>，</w:t>
+      </w:r>
+      <w:r>
+        <w:rPr>
+          <w:rFonts w:hint="eastAsia"/>
+          <w:sz w:val="24"/>
+          <w:szCs w:val="24"/>
+        </w:rPr>
+        <w:t>acquire</w:t>
+      </w:r>
+      <w:r>
+        <w:rPr>
+          <w:rFonts w:hint="eastAsia"/>
+          <w:sz w:val="24"/>
+          <w:szCs w:val="24"/>
+        </w:rPr>
+        <w:t>失败就不更新设备信息。</w:t>
+      </w:r>
+    </w:p>
+    <w:p>
+      <w:pPr>
+        <w:rPr>
+          <w:sz w:val="24"/>
+          <w:szCs w:val="24"/>
+        </w:rPr>
+      </w:pPr>
+    </w:p>
+    <w:p>
+      <w:pPr>
+        <w:pStyle w:val="a5"/>
+        <w:numPr>
+          <w:ilvl w:val="0"/>
+          <w:numId w:val="1"/>
+        </w:numPr>
+        <w:ind w:firstLineChars="0"/>
+        <w:rPr>
+          <w:b/>
+          <w:color w:val="000000" w:themeColor="text1"/>
+          <w:sz w:val="28"/>
+          <w:szCs w:val="28"/>
+        </w:rPr>
+      </w:pPr>
+      <w:r>
+        <w:rPr>
+          <w:rFonts w:hint="eastAsia"/>
+          <w:b/>
+          <w:color w:val="000000" w:themeColor="text1"/>
+          <w:sz w:val="28"/>
+          <w:szCs w:val="28"/>
+        </w:rPr>
+        <w:t>NoiseGUI:</w:t>
+      </w:r>
+    </w:p>
+    <w:p>
+      <w:pPr>
+        <w:pStyle w:val="a5"/>
+        <w:numPr>
+          <w:ilvl w:val="0"/>
+          <w:numId w:val="30"/>
+        </w:numPr>
+        <w:ind w:firstLineChars="0"/>
+        <w:rPr>
+          <w:rFonts w:hint="eastAsia"/>
+          <w:sz w:val="24"/>
+          <w:szCs w:val="24"/>
+        </w:rPr>
+      </w:pPr>
+      <w:r>
+        <w:rPr>
+          <w:rFonts w:hint="eastAsia"/>
+          <w:sz w:val="24"/>
+          <w:szCs w:val="24"/>
+        </w:rPr>
+        <w:t>(2015.10.20)NoiseGUI</w:t>
+      </w:r>
+      <w:r>
+        <w:rPr>
+          <w:rFonts w:hint="eastAsia"/>
+          <w:sz w:val="24"/>
+          <w:szCs w:val="24"/>
+        </w:rPr>
+        <w:t>包括一个</w:t>
+      </w:r>
+      <w:r>
+        <w:rPr>
+          <w:rFonts w:hint="eastAsia"/>
+          <w:sz w:val="24"/>
+          <w:szCs w:val="24"/>
+        </w:rPr>
+        <w:t>NoiseGUIBasicContainerInfo</w:t>
+      </w:r>
+      <w:r>
+        <w:rPr>
+          <w:rFonts w:hint="eastAsia"/>
+          <w:sz w:val="24"/>
+          <w:szCs w:val="24"/>
+        </w:rPr>
+        <w:t>的基类，</w:t>
+      </w:r>
+      <w:r>
+        <w:rPr>
+          <w:rFonts w:hint="eastAsia"/>
+          <w:sz w:val="24"/>
+          <w:szCs w:val="24"/>
+        </w:rPr>
+        <w:t>NoiseGUIMananger</w:t>
+      </w:r>
+      <w:r>
+        <w:rPr>
+          <w:rFonts w:hint="eastAsia"/>
+          <w:sz w:val="24"/>
+          <w:szCs w:val="24"/>
+        </w:rPr>
+        <w:t>，</w:t>
+      </w:r>
+      <w:r>
+        <w:rPr>
+          <w:rFonts w:hint="eastAsia"/>
+          <w:sz w:val="24"/>
+          <w:szCs w:val="24"/>
+        </w:rPr>
+        <w:t>NoiseGUIPicture</w:t>
+      </w:r>
+    </w:p>
+    <w:p>
+      <w:pPr>
+        <w:pStyle w:val="a5"/>
+        <w:numPr>
+          <w:ilvl w:val="0"/>
+          <w:numId w:val="30"/>
+        </w:numPr>
+        <w:ind w:firstLineChars="0"/>
+        <w:rPr>
+          <w:rFonts w:hint="eastAsia"/>
+          <w:sz w:val="24"/>
+          <w:szCs w:val="24"/>
+        </w:rPr>
+      </w:pPr>
+      <w:r>
+        <w:rPr>
+          <w:rFonts w:hint="eastAsia"/>
+          <w:sz w:val="24"/>
+          <w:szCs w:val="24"/>
+        </w:rPr>
+        <w:t>(2015.10.20)NoiseGUI</w:t>
+      </w:r>
+      <w:r>
+        <w:rPr>
+          <w:rFonts w:hint="eastAsia"/>
+          <w:sz w:val="24"/>
+          <w:szCs w:val="24"/>
+        </w:rPr>
+        <w:t>用了</w:t>
+      </w:r>
+      <w:r>
+        <w:rPr>
+          <w:rFonts w:hint="eastAsia"/>
+          <w:b/>
+          <w:sz w:val="24"/>
+          <w:szCs w:val="24"/>
+        </w:rPr>
+        <w:t>基于事件</w:t>
+      </w:r>
+      <w:r>
+        <w:rPr>
+          <w:rFonts w:hint="eastAsia"/>
+          <w:sz w:val="24"/>
+          <w:szCs w:val="24"/>
+        </w:rPr>
+        <w:t>的机制，由</w:t>
+      </w:r>
+      <w:r>
+        <w:rPr>
+          <w:rFonts w:hint="eastAsia"/>
+          <w:sz w:val="24"/>
+          <w:szCs w:val="24"/>
+        </w:rPr>
+        <w:t>NoiseGUIManager</w:t>
+      </w:r>
+      <w:r>
+        <w:rPr>
+          <w:rFonts w:hint="eastAsia"/>
+          <w:sz w:val="24"/>
+          <w:szCs w:val="24"/>
+        </w:rPr>
+        <w:t>来</w:t>
+      </w:r>
+      <w:r>
+        <w:rPr>
+          <w:rFonts w:hint="eastAsia"/>
+          <w:sz w:val="24"/>
+          <w:szCs w:val="24"/>
+        </w:rPr>
+        <w:t>DispatchMessage</w:t>
+      </w:r>
+      <w:r>
+        <w:rPr>
+          <w:rFonts w:hint="eastAsia"/>
+          <w:sz w:val="24"/>
+          <w:szCs w:val="24"/>
+        </w:rPr>
+        <w:t>。需要</w:t>
+      </w:r>
+      <w:r>
+        <w:rPr>
+          <w:rFonts w:hint="eastAsia"/>
+          <w:b/>
+          <w:sz w:val="24"/>
+          <w:szCs w:val="24"/>
+        </w:rPr>
+        <w:t>传递一个</w:t>
+      </w:r>
+      <w:r>
+        <w:rPr>
+          <w:rFonts w:hint="eastAsia"/>
+          <w:b/>
+          <w:sz w:val="24"/>
+          <w:szCs w:val="24"/>
+        </w:rPr>
+        <w:t>InputEngine</w:t>
+      </w:r>
+      <w:r>
+        <w:rPr>
+          <w:rFonts w:hint="eastAsia"/>
+          <w:b/>
+          <w:sz w:val="24"/>
+          <w:szCs w:val="24"/>
+        </w:rPr>
+        <w:t>的指针</w:t>
+      </w:r>
+      <w:r>
+        <w:rPr>
+          <w:rFonts w:hint="eastAsia"/>
+          <w:sz w:val="24"/>
+          <w:szCs w:val="24"/>
+        </w:rPr>
+        <w:t>拿来用，判断鼠标状态等。</w:t>
+      </w:r>
+      <w:r>
+        <w:rPr>
+          <w:rFonts w:hint="eastAsia"/>
+          <w:sz w:val="24"/>
+          <w:szCs w:val="24"/>
+        </w:rPr>
+        <w:t>还需要传入渲染窗口的</w:t>
+      </w:r>
+      <w:r>
+        <w:rPr>
+          <w:rFonts w:hint="eastAsia"/>
+          <w:sz w:val="24"/>
+          <w:szCs w:val="24"/>
+        </w:rPr>
+        <w:t>HWND</w:t>
+      </w:r>
+      <w:r>
+        <w:rPr>
+          <w:rFonts w:hint="eastAsia"/>
+          <w:sz w:val="24"/>
+          <w:szCs w:val="24"/>
+        </w:rPr>
+        <w:t>来获取各种参数。</w:t>
+      </w:r>
+    </w:p>
+    <w:p>
+      <w:pPr>
+        <w:pStyle w:val="a5"/>
+        <w:numPr>
+          <w:ilvl w:val="0"/>
+          <w:numId w:val="30"/>
+        </w:numPr>
+        <w:ind w:firstLineChars="0"/>
+        <w:rPr>
+          <w:rFonts w:hint="eastAsia"/>
+          <w:sz w:val="24"/>
+          <w:szCs w:val="24"/>
+        </w:rPr>
+      </w:pPr>
+      <w:r>
+        <w:rPr>
+          <w:rFonts w:hint="eastAsia"/>
+          <w:sz w:val="24"/>
+          <w:szCs w:val="24"/>
+        </w:rPr>
+        <w:t>(2015.10.20)NoiseGUIBasicContainerInfo</w:t>
+      </w:r>
+      <w:r>
+        <w:rPr>
+          <w:rFonts w:hint="eastAsia"/>
+          <w:sz w:val="24"/>
+          <w:szCs w:val="24"/>
+        </w:rPr>
+        <w:t>基类概括了大部分控件会用到的参数，例如</w:t>
+      </w:r>
+      <w:r>
+        <w:rPr>
+          <w:rFonts w:hint="eastAsia"/>
+          <w:sz w:val="24"/>
+          <w:szCs w:val="24"/>
+        </w:rPr>
+        <w:t>Texture,Position,Size</w:t>
+      </w:r>
+      <w:r>
+        <w:rPr>
+          <w:rFonts w:hint="eastAsia"/>
+          <w:sz w:val="24"/>
+          <w:szCs w:val="24"/>
+        </w:rPr>
+        <w:t>（但是不知道为什么在</w:t>
+      </w:r>
+      <w:r>
+        <w:rPr>
+          <w:rFonts w:hint="eastAsia"/>
+          <w:sz w:val="24"/>
+          <w:szCs w:val="24"/>
+        </w:rPr>
+        <w:t>exe</w:t>
+      </w:r>
+      <w:r>
+        <w:rPr>
+          <w:rFonts w:hint="eastAsia"/>
+          <w:sz w:val="24"/>
+          <w:szCs w:val="24"/>
+        </w:rPr>
+        <w:t>中派生类的基类函数</w:t>
+      </w:r>
+      <w:r>
+        <w:rPr>
+          <w:rFonts w:hint="eastAsia"/>
+          <w:sz w:val="24"/>
+          <w:szCs w:val="24"/>
+        </w:rPr>
+        <w:t>对</w:t>
+      </w:r>
+      <w:r>
+        <w:rPr>
+          <w:rFonts w:hint="eastAsia"/>
+          <w:sz w:val="24"/>
+          <w:szCs w:val="24"/>
+        </w:rPr>
+        <w:t>Intelli Sense</w:t>
+      </w:r>
+      <w:r>
+        <w:rPr>
+          <w:rFonts w:hint="eastAsia"/>
+          <w:sz w:val="24"/>
+          <w:szCs w:val="24"/>
+        </w:rPr>
+        <w:t>不可见</w:t>
+      </w:r>
+      <w:r>
+        <w:rPr>
+          <w:rFonts w:hint="eastAsia"/>
+          <w:sz w:val="24"/>
+          <w:szCs w:val="24"/>
+        </w:rPr>
+        <w:t>导致要全部</w:t>
+      </w:r>
+      <w:r>
+        <w:rPr>
+          <w:rFonts w:hint="eastAsia"/>
+          <w:sz w:val="24"/>
+          <w:szCs w:val="24"/>
+        </w:rPr>
+        <w:t>函数都要</w:t>
+      </w:r>
+      <w:r>
+        <w:rPr>
+          <w:rFonts w:hint="eastAsia"/>
+          <w:sz w:val="24"/>
+          <w:szCs w:val="24"/>
+        </w:rPr>
+        <w:t>对应的定义一个接口</w:t>
+      </w:r>
+      <w:r>
+        <w:rPr>
+          <w:rFonts w:hint="eastAsia"/>
+          <w:sz w:val="24"/>
+          <w:szCs w:val="24"/>
+        </w:rPr>
+        <w:t>才不画红色波浪线</w:t>
+      </w:r>
+      <w:r>
+        <w:rPr>
+          <w:rFonts w:hint="eastAsia"/>
+          <w:sz w:val="24"/>
+          <w:szCs w:val="24"/>
+        </w:rPr>
+        <w:t>，虽然编译是正常的，好鬼烦</w:t>
+      </w:r>
+      <w:r>
+        <w:rPr>
+          <w:rFonts w:hint="eastAsia"/>
+          <w:sz w:val="24"/>
+          <w:szCs w:val="24"/>
+        </w:rPr>
+        <w:t>）。</w:t>
+      </w:r>
+    </w:p>
+    <w:p>
+      <w:pPr>
+        <w:pStyle w:val="a5"/>
+        <w:numPr>
+          <w:ilvl w:val="0"/>
+          <w:numId w:val="30"/>
+        </w:numPr>
+        <w:ind w:firstLineChars="0"/>
+        <w:rPr>
+          <w:rFonts w:hint="eastAsia"/>
+          <w:sz w:val="24"/>
+          <w:szCs w:val="24"/>
+        </w:rPr>
+      </w:pPr>
+      <w:r>
+        <w:rPr>
+          <w:rFonts w:hint="eastAsia"/>
+          <w:sz w:val="24"/>
+          <w:szCs w:val="24"/>
+        </w:rPr>
+        <w:t>(2015.10.20)NoiseGUIManager</w:t>
+      </w:r>
+      <w:r>
+        <w:rPr>
+          <w:rFonts w:hint="eastAsia"/>
+          <w:sz w:val="24"/>
+          <w:szCs w:val="24"/>
+        </w:rPr>
+        <w:t>里面内置了</w:t>
+      </w:r>
+      <w:r>
+        <w:rPr>
+          <w:rFonts w:hint="eastAsia"/>
+          <w:sz w:val="24"/>
+          <w:szCs w:val="24"/>
+        </w:rPr>
+        <w:t>GraphicObject</w:t>
+      </w:r>
+      <w:r>
+        <w:rPr>
+          <w:rFonts w:hint="eastAsia"/>
+          <w:sz w:val="24"/>
+          <w:szCs w:val="24"/>
+        </w:rPr>
+        <w:t>，</w:t>
+      </w:r>
+      <w:r>
+        <w:rPr>
+          <w:rFonts w:hint="eastAsia"/>
+          <w:sz w:val="24"/>
+          <w:szCs w:val="24"/>
+        </w:rPr>
+        <w:t>AddToRenderList</w:t>
+      </w:r>
+      <w:r>
+        <w:rPr>
+          <w:rFonts w:hint="eastAsia"/>
+          <w:sz w:val="24"/>
+          <w:szCs w:val="24"/>
+        </w:rPr>
+        <w:t>实际上也是把这个</w:t>
+      </w:r>
+      <w:r>
+        <w:rPr>
+          <w:rFonts w:hint="eastAsia"/>
+          <w:sz w:val="24"/>
+          <w:szCs w:val="24"/>
+        </w:rPr>
+        <w:t>graphicObj</w:t>
+      </w:r>
+      <w:r>
+        <w:rPr>
+          <w:rFonts w:hint="eastAsia"/>
+          <w:sz w:val="24"/>
+          <w:szCs w:val="24"/>
+        </w:rPr>
+        <w:t>加到</w:t>
+      </w:r>
+      <w:r>
+        <w:rPr>
+          <w:rFonts w:hint="eastAsia"/>
+          <w:sz w:val="24"/>
+          <w:szCs w:val="24"/>
+        </w:rPr>
+        <w:t>renderList</w:t>
+      </w:r>
+      <w:r>
+        <w:rPr>
+          <w:rFonts w:hint="eastAsia"/>
+          <w:sz w:val="24"/>
+          <w:szCs w:val="24"/>
+        </w:rPr>
+        <w:t>。</w:t>
+      </w:r>
+    </w:p>
+    <w:p>
+      <w:pPr>
+        <w:pStyle w:val="a5"/>
+        <w:numPr>
+          <w:ilvl w:val="0"/>
+          <w:numId w:val="30"/>
+        </w:numPr>
+        <w:ind w:firstLineChars="0"/>
+        <w:rPr>
+          <w:rFonts w:hint="eastAsia"/>
+          <w:sz w:val="24"/>
+          <w:szCs w:val="24"/>
+        </w:rPr>
+      </w:pPr>
+      <w:r>
+        <w:rPr>
+          <w:rFonts w:hint="eastAsia"/>
+          <w:sz w:val="24"/>
+          <w:szCs w:val="24"/>
+        </w:rPr>
+        <w:t>(2015.10.23)NoiseGUIManager</w:t>
+      </w:r>
+      <w:r>
+        <w:rPr>
+          <w:rFonts w:hint="eastAsia"/>
+          <w:sz w:val="24"/>
+          <w:szCs w:val="24"/>
+        </w:rPr>
+        <w:t>，用于创建、销毁控件等，还有用于接受鼠标等输入信息来</w:t>
+      </w:r>
+      <w:r>
+        <w:rPr>
+          <w:rFonts w:hint="eastAsia"/>
+          <w:sz w:val="24"/>
+          <w:szCs w:val="24"/>
+        </w:rPr>
+        <w:t>判断控件状态</w:t>
+      </w:r>
+      <w:r>
+        <w:rPr>
+          <w:rFonts w:hint="eastAsia"/>
+          <w:sz w:val="24"/>
+          <w:szCs w:val="24"/>
+        </w:rPr>
+        <w:t>并</w:t>
+      </w:r>
+      <w:r>
+        <w:rPr>
+          <w:rFonts w:hint="eastAsia"/>
+          <w:b/>
+          <w:sz w:val="24"/>
+          <w:szCs w:val="24"/>
+        </w:rPr>
+        <w:t>发送消息</w:t>
+      </w:r>
+      <w:r>
+        <w:rPr>
+          <w:rFonts w:hint="eastAsia"/>
+          <w:sz w:val="24"/>
+          <w:szCs w:val="24"/>
+        </w:rPr>
+        <w:t>。</w:t>
+      </w:r>
+      <w:r>
+        <w:rPr>
+          <w:rFonts w:hint="eastAsia"/>
+          <w:sz w:val="24"/>
+          <w:szCs w:val="24"/>
+        </w:rPr>
+        <w:t>（用子控件储存的函数指针）</w:t>
+      </w:r>
+    </w:p>
+    <w:p>
+      <w:pPr>
+        <w:pStyle w:val="a5"/>
+        <w:numPr>
+          <w:ilvl w:val="0"/>
+          <w:numId w:val="30"/>
+        </w:numPr>
+        <w:ind w:firstLineChars="0"/>
+        <w:rPr>
+          <w:rFonts w:hint="eastAsia"/>
+          <w:sz w:val="24"/>
+          <w:szCs w:val="24"/>
+        </w:rPr>
+      </w:pPr>
+      <w:r>
+        <w:rPr>
+          <w:rFonts w:hint="eastAsia"/>
+          <w:sz w:val="24"/>
+          <w:szCs w:val="24"/>
+        </w:rPr>
+        <w:t>(2015.10.23)NoiseGUIButton</w:t>
+      </w:r>
+      <w:r>
+        <w:rPr>
+          <w:rFonts w:hint="eastAsia"/>
+          <w:sz w:val="24"/>
+          <w:szCs w:val="24"/>
+        </w:rPr>
+        <w:t>：如果</w:t>
+      </w:r>
+      <w:r>
+        <w:rPr>
+          <w:rFonts w:hint="eastAsia"/>
+          <w:sz w:val="24"/>
+          <w:szCs w:val="24"/>
+        </w:rPr>
+        <w:t>exe</w:t>
+      </w:r>
+      <w:r>
+        <w:rPr>
+          <w:rFonts w:hint="eastAsia"/>
+          <w:sz w:val="24"/>
+          <w:szCs w:val="24"/>
+        </w:rPr>
+        <w:t>有需要进行事件的处理，还需要传入</w:t>
+      </w:r>
+      <w:r>
+        <w:rPr>
+          <w:rFonts w:hint="eastAsia"/>
+          <w:b/>
+          <w:sz w:val="24"/>
+          <w:szCs w:val="24"/>
+        </w:rPr>
+        <w:t>回调函数</w:t>
+      </w:r>
+      <w:r>
+        <w:rPr>
+          <w:rFonts w:hint="eastAsia"/>
+          <w:sz w:val="24"/>
+          <w:szCs w:val="24"/>
+        </w:rPr>
+        <w:t>指针，有点像</w:t>
+      </w:r>
+      <w:r>
+        <w:rPr>
+          <w:rFonts w:hint="eastAsia"/>
+          <w:sz w:val="24"/>
+          <w:szCs w:val="24"/>
+        </w:rPr>
+        <w:t>windows</w:t>
+      </w:r>
+      <w:r>
+        <w:rPr>
+          <w:rFonts w:hint="eastAsia"/>
+          <w:sz w:val="24"/>
+          <w:szCs w:val="24"/>
+        </w:rPr>
+        <w:t>消息机制，消息处理的回调函数的输入参数是</w:t>
+      </w:r>
+      <w:r>
+        <w:rPr>
+          <w:rFonts w:hint="eastAsia"/>
+          <w:sz w:val="24"/>
+          <w:szCs w:val="24"/>
+        </w:rPr>
+        <w:t>NOISE_GUI_EVENTS</w:t>
+      </w:r>
+      <w:r>
+        <w:rPr>
+          <w:rFonts w:hint="eastAsia"/>
+          <w:sz w:val="24"/>
+          <w:szCs w:val="24"/>
+        </w:rPr>
+        <w:t>，用户在</w:t>
+      </w:r>
+      <w:r>
+        <w:rPr>
+          <w:rFonts w:hint="eastAsia"/>
+          <w:sz w:val="24"/>
+          <w:szCs w:val="24"/>
+        </w:rPr>
+        <w:t>exe</w:t>
+      </w:r>
+      <w:r>
+        <w:rPr>
+          <w:rFonts w:hint="eastAsia"/>
+          <w:sz w:val="24"/>
+          <w:szCs w:val="24"/>
+        </w:rPr>
+        <w:t>里可以用</w:t>
+      </w:r>
+      <w:r>
+        <w:rPr>
+          <w:rFonts w:hint="eastAsia"/>
+          <w:sz w:val="24"/>
+          <w:szCs w:val="24"/>
+        </w:rPr>
+        <w:t>switch</w:t>
+      </w:r>
+      <w:r>
+        <w:rPr>
+          <w:rFonts w:hint="eastAsia"/>
+          <w:sz w:val="24"/>
+          <w:szCs w:val="24"/>
+        </w:rPr>
+        <w:t>来处理对应事件。</w:t>
+      </w:r>
+      <w:r>
+        <w:rPr>
+          <w:rFonts w:hint="eastAsia"/>
+          <w:b/>
+          <w:sz w:val="24"/>
+          <w:szCs w:val="24"/>
+        </w:rPr>
+        <w:t>callback function</w:t>
+      </w:r>
+      <w:r>
+        <w:rPr>
+          <w:rFonts w:hint="eastAsia"/>
+          <w:b/>
+          <w:sz w:val="24"/>
+          <w:szCs w:val="24"/>
+        </w:rPr>
+        <w:t>由</w:t>
+      </w:r>
+      <w:r>
+        <w:rPr>
+          <w:rFonts w:hint="eastAsia"/>
+          <w:b/>
+          <w:sz w:val="24"/>
+          <w:szCs w:val="24"/>
+        </w:rPr>
+        <w:t>manager</w:t>
+      </w:r>
+      <w:r>
+        <w:rPr>
+          <w:rFonts w:hint="eastAsia"/>
+          <w:b/>
+          <w:sz w:val="24"/>
+          <w:szCs w:val="24"/>
+        </w:rPr>
+        <w:t>来</w:t>
+      </w:r>
+      <w:r>
+        <w:rPr>
+          <w:rFonts w:hint="eastAsia"/>
+          <w:b/>
+          <w:sz w:val="24"/>
+          <w:szCs w:val="24"/>
+        </w:rPr>
+        <w:t>call</w:t>
+      </w:r>
+      <w:r>
+        <w:rPr>
+          <w:rFonts w:hint="eastAsia"/>
+          <w:sz w:val="24"/>
+          <w:szCs w:val="24"/>
+        </w:rPr>
+        <w:t>，控件只负责储存函数指针。（以前用的</w:t>
+      </w:r>
+      <w:r>
+        <w:rPr>
+          <w:rFonts w:hint="eastAsia"/>
+          <w:sz w:val="24"/>
+          <w:szCs w:val="24"/>
+        </w:rPr>
+        <w:t>VB</w:t>
+      </w:r>
+      <w:r>
+        <w:rPr>
+          <w:rFonts w:hint="eastAsia"/>
+          <w:sz w:val="24"/>
+          <w:szCs w:val="24"/>
+        </w:rPr>
+        <w:t>甚至一个事件对应一个消息处理函数，现在设计是一个控件一个函数）</w:t>
+      </w:r>
+    </w:p>
+    <w:p>
+      <w:pPr>
+        <w:pStyle w:val="a5"/>
+        <w:ind w:left="1260" w:firstLineChars="0" w:firstLine="0"/>
         <w:rPr>
           <w:sz w:val="24"/>
           <w:szCs w:val="24"/>
@@ -9696,7 +11513,6 @@
           <w:sz w:val="28"/>
           <w:szCs w:val="28"/>
         </w:rPr>
-        <w:lastRenderedPageBreak/>
         <w:drawing>
           <wp:inline distT="0" distB="0" distL="0" distR="0">
             <wp:extent cx="2647950" cy="1950218"/>
@@ -10237,6 +12053,7 @@
               <w:sz w:val="24"/>
               <w:szCs w:val="24"/>
             </w:rPr>
+            <w:lastRenderedPageBreak/>
             <m:t>Z=L·</m:t>
           </m:r>
           <m:func>
@@ -10445,16 +12262,7 @@
           <w:sz w:val="24"/>
           <w:szCs w:val="24"/>
         </w:rPr>
-        <w:t>扫描仪时圆柱体模型，用一张包着球</w:t>
-      </w:r>
-      <w:r>
-        <w:rPr>
-          <w:rFonts w:hint="eastAsia"/>
-          <w:sz w:val="24"/>
-          <w:szCs w:val="24"/>
-        </w:rPr>
-        <w:lastRenderedPageBreak/>
-        <w:t>体大网来生成球体网格。</w:t>
+        <w:t>扫描仪时圆柱体模型，用一张包着球体大网来生成球体网格。</w:t>
       </w:r>
     </w:p>
     <w:p>
@@ -11504,6 +13312,7 @@
           <w:sz w:val="24"/>
           <w:szCs w:val="24"/>
         </w:rPr>
+        <w:lastRenderedPageBreak/>
         <w:tab/>
         <w:t>(2015.7.16)</w:t>
       </w:r>
@@ -11831,16 +13640,7 @@
           <w:sz w:val="24"/>
           <w:szCs w:val="24"/>
         </w:rPr>
-        <w:t>都是同一种方法生成的的，</w:t>
-      </w:r>
-      <w:r>
-        <w:rPr>
-          <w:rFonts w:hint="eastAsia"/>
-          <w:sz w:val="24"/>
-          <w:szCs w:val="24"/>
-        </w:rPr>
-        <w:lastRenderedPageBreak/>
-        <w:t>只是多了个参数</w:t>
+        <w:t>都是同一种方法生成的的，只是多了个参数</w:t>
       </w:r>
       <w:r>
         <w:rPr>
@@ -12741,6 +14541,7 @@
           <w:sz w:val="28"/>
           <w:szCs w:val="28"/>
         </w:rPr>
+        <w:lastRenderedPageBreak/>
         <w:t>透视校正插值</w:t>
       </w:r>
     </w:p>
@@ -16409,6 +18210,25 @@
         </w:rPr>
         <w:t>对应第几条线段</w:t>
       </w:r>
+      <w:r>
+        <w:rPr>
+          <w:rFonts w:hint="eastAsia"/>
+          <w:sz w:val="24"/>
+          <w:szCs w:val="24"/>
+        </w:rPr>
+        <w:t>。</w:t>
+      </w:r>
+    </w:p>
+    <w:p>
+      <w:pPr>
+        <w:pStyle w:val="a5"/>
+        <w:ind w:left="1260" w:firstLineChars="0" w:firstLine="0"/>
+        <w:jc w:val="left"/>
+        <w:rPr>
+          <w:sz w:val="24"/>
+          <w:szCs w:val="24"/>
+        </w:rPr>
+      </w:pPr>
     </w:p>
     <w:p>
       <w:pPr>
@@ -16853,7 +18673,16 @@
           <w:sz w:val="24"/>
           <w:szCs w:val="24"/>
         </w:rPr>
-        <w:t>少一个，因为</w:t>
+        <w:t>少一个，因</w:t>
+      </w:r>
+      <w:r>
+        <w:rPr>
+          <w:rFonts w:hint="eastAsia"/>
+          <w:sz w:val="24"/>
+          <w:szCs w:val="24"/>
+        </w:rPr>
+        <w:lastRenderedPageBreak/>
+        <w:t>为</w:t>
       </w:r>
       <w:r>
         <w:rPr>
@@ -16917,7 +18746,6 @@
           <w:sz w:val="24"/>
           <w:szCs w:val="24"/>
         </w:rPr>
-        <w:lastRenderedPageBreak/>
         <w:t>PointList</w:t>
       </w:r>
       <w:r>
@@ -17662,6 +19490,852 @@
         </w:rPr>
       </w:pPr>
     </w:p>
+    <w:p>
+      <w:pPr>
+        <w:pStyle w:val="a5"/>
+        <w:numPr>
+          <w:ilvl w:val="0"/>
+          <w:numId w:val="20"/>
+        </w:numPr>
+        <w:ind w:firstLineChars="0"/>
+        <w:jc w:val="left"/>
+        <w:rPr>
+          <w:sz w:val="24"/>
+          <w:szCs w:val="24"/>
+        </w:rPr>
+      </w:pPr>
+      <w:r>
+        <w:rPr>
+          <w:rFonts w:hint="eastAsia"/>
+          <w:sz w:val="24"/>
+          <w:szCs w:val="24"/>
+        </w:rPr>
+        <w:lastRenderedPageBreak/>
+        <w:t>(2015.9.30</w:t>
+      </w:r>
+      <w:r>
+        <w:rPr>
+          <w:rFonts w:hint="eastAsia"/>
+          <w:sz w:val="24"/>
+          <w:szCs w:val="24"/>
+        </w:rPr>
+        <w:t>)</w:t>
+      </w:r>
+      <w:r>
+        <w:rPr>
+          <w:rFonts w:hint="eastAsia"/>
+          <w:sz w:val="24"/>
+          <w:szCs w:val="24"/>
+        </w:rPr>
+        <w:t>连接线段算法：对于每一条正在处理的</w:t>
+      </w:r>
+      <w:r>
+        <w:rPr>
+          <w:rFonts w:hint="eastAsia"/>
+          <w:sz w:val="24"/>
+          <w:szCs w:val="24"/>
+        </w:rPr>
+        <w:t>line strip</w:t>
+      </w:r>
+      <w:r>
+        <w:rPr>
+          <w:rFonts w:hint="eastAsia"/>
+          <w:sz w:val="24"/>
+          <w:szCs w:val="24"/>
+        </w:rPr>
+        <w:t>，查找所有</w:t>
+      </w:r>
+      <w:r>
+        <w:rPr>
+          <w:rFonts w:hint="eastAsia"/>
+          <w:sz w:val="24"/>
+          <w:szCs w:val="24"/>
+        </w:rPr>
+        <w:t>dirty</w:t>
+      </w:r>
+      <w:r>
+        <w:rPr>
+          <w:rFonts w:hint="eastAsia"/>
+          <w:sz w:val="24"/>
+          <w:szCs w:val="24"/>
+        </w:rPr>
+        <w:t>标记为</w:t>
+      </w:r>
+      <w:r>
+        <w:rPr>
+          <w:rFonts w:hint="eastAsia"/>
+          <w:sz w:val="24"/>
+          <w:szCs w:val="24"/>
+        </w:rPr>
+        <w:t>false</w:t>
+      </w:r>
+      <w:r>
+        <w:rPr>
+          <w:rFonts w:hint="eastAsia"/>
+          <w:sz w:val="24"/>
+          <w:szCs w:val="24"/>
+        </w:rPr>
+        <w:t>的线段，看看</w:t>
+      </w:r>
+      <w:r>
+        <w:rPr>
+          <w:rFonts w:hint="eastAsia"/>
+          <w:sz w:val="24"/>
+          <w:szCs w:val="24"/>
+        </w:rPr>
+        <w:t>v1</w:t>
+      </w:r>
+      <w:r>
+        <w:rPr>
+          <w:rFonts w:hint="eastAsia"/>
+          <w:sz w:val="24"/>
+          <w:szCs w:val="24"/>
+        </w:rPr>
+        <w:t>或者</w:t>
+      </w:r>
+      <w:r>
+        <w:rPr>
+          <w:rFonts w:hint="eastAsia"/>
+          <w:sz w:val="24"/>
+          <w:szCs w:val="24"/>
+        </w:rPr>
+        <w:t>v2</w:t>
+      </w:r>
+      <w:r>
+        <w:rPr>
+          <w:rFonts w:hint="eastAsia"/>
+          <w:sz w:val="24"/>
+          <w:szCs w:val="24"/>
+        </w:rPr>
+        <w:t>能不能焊接上</w:t>
+      </w:r>
+      <w:r>
+        <w:rPr>
+          <w:rFonts w:hint="eastAsia"/>
+          <w:sz w:val="24"/>
+          <w:szCs w:val="24"/>
+        </w:rPr>
+        <w:t>line strip</w:t>
+      </w:r>
+      <w:r>
+        <w:rPr>
+          <w:rFonts w:hint="eastAsia"/>
+          <w:sz w:val="24"/>
+          <w:szCs w:val="24"/>
+        </w:rPr>
+        <w:t>的尾部，如果可以就在</w:t>
+      </w:r>
+      <w:r>
+        <w:rPr>
+          <w:rFonts w:hint="eastAsia"/>
+          <w:sz w:val="24"/>
+          <w:szCs w:val="24"/>
+        </w:rPr>
+        <w:t>linestrip</w:t>
+      </w:r>
+      <w:r>
+        <w:rPr>
+          <w:rFonts w:hint="eastAsia"/>
+          <w:sz w:val="24"/>
+          <w:szCs w:val="24"/>
+        </w:rPr>
+        <w:t>的</w:t>
+      </w:r>
+      <w:r>
+        <w:rPr>
+          <w:rFonts w:hint="eastAsia"/>
+          <w:sz w:val="24"/>
+          <w:szCs w:val="24"/>
+        </w:rPr>
+        <w:t>pointlist</w:t>
+      </w:r>
+      <w:r>
+        <w:rPr>
+          <w:rFonts w:hint="eastAsia"/>
+          <w:sz w:val="24"/>
+          <w:szCs w:val="24"/>
+        </w:rPr>
+        <w:t>和</w:t>
+      </w:r>
+      <w:r>
+        <w:rPr>
+          <w:rFonts w:hint="eastAsia"/>
+          <w:sz w:val="24"/>
+          <w:szCs w:val="24"/>
+        </w:rPr>
+        <w:t>normalist</w:t>
+      </w:r>
+      <w:r>
+        <w:rPr>
+          <w:rFonts w:hint="eastAsia"/>
+          <w:sz w:val="24"/>
+          <w:szCs w:val="24"/>
+        </w:rPr>
+        <w:t>上增加东西，然后更新当前的</w:t>
+      </w:r>
+      <w:r>
+        <w:rPr>
+          <w:rFonts w:hint="eastAsia"/>
+          <w:sz w:val="24"/>
+          <w:szCs w:val="24"/>
+        </w:rPr>
+        <w:t>tail point</w:t>
+      </w:r>
+      <w:r>
+        <w:rPr>
+          <w:rFonts w:hint="eastAsia"/>
+          <w:sz w:val="24"/>
+          <w:szCs w:val="24"/>
+        </w:rPr>
+        <w:t>。不过这样非常慢，因为对于每一个</w:t>
+      </w:r>
+      <w:r>
+        <w:rPr>
+          <w:rFonts w:hint="eastAsia"/>
+          <w:sz w:val="24"/>
+          <w:szCs w:val="24"/>
+        </w:rPr>
+        <w:t>line strip</w:t>
+      </w:r>
+      <w:r>
+        <w:rPr>
+          <w:rFonts w:hint="eastAsia"/>
+          <w:sz w:val="24"/>
+          <w:szCs w:val="24"/>
+        </w:rPr>
+        <w:t>的</w:t>
+      </w:r>
+      <w:r>
+        <w:rPr>
+          <w:rFonts w:hint="eastAsia"/>
+          <w:sz w:val="24"/>
+          <w:szCs w:val="24"/>
+        </w:rPr>
+        <w:t>tail point</w:t>
+      </w:r>
+      <w:r>
+        <w:rPr>
+          <w:rFonts w:hint="eastAsia"/>
+          <w:sz w:val="24"/>
+          <w:szCs w:val="24"/>
+        </w:rPr>
+        <w:t>要查找能焊接的顶点</w:t>
+      </w:r>
+      <w:r>
+        <w:rPr>
+          <w:rFonts w:hint="eastAsia"/>
+          <w:sz w:val="24"/>
+          <w:szCs w:val="24"/>
+        </w:rPr>
+        <w:t>基本都要遍历所有</w:t>
+      </w:r>
+      <w:r>
+        <w:rPr>
+          <w:rFonts w:hint="eastAsia"/>
+          <w:sz w:val="24"/>
+          <w:szCs w:val="24"/>
+        </w:rPr>
+        <w:t>line segment,</w:t>
+      </w:r>
+      <w:r>
+        <w:rPr>
+          <w:rFonts w:hint="eastAsia"/>
+          <w:sz w:val="24"/>
+          <w:szCs w:val="24"/>
+        </w:rPr>
+        <w:t>时间复杂度直逼</w:t>
+      </w:r>
+      <w:r>
+        <w:rPr>
+          <w:rFonts w:hint="eastAsia"/>
+          <w:sz w:val="24"/>
+          <w:szCs w:val="24"/>
+        </w:rPr>
+        <w:t>O(n^2)</w:t>
+      </w:r>
+      <w:r>
+        <w:rPr>
+          <w:rFonts w:hint="eastAsia"/>
+          <w:sz w:val="24"/>
+          <w:szCs w:val="24"/>
+        </w:rPr>
+        <w:t>，而且</w:t>
+      </w:r>
+      <w:r>
+        <w:rPr>
+          <w:rFonts w:hint="eastAsia"/>
+          <w:sz w:val="24"/>
+          <w:szCs w:val="24"/>
+        </w:rPr>
+        <w:t>n</w:t>
+      </w:r>
+      <w:r>
+        <w:rPr>
+          <w:rFonts w:hint="eastAsia"/>
+          <w:sz w:val="24"/>
+          <w:szCs w:val="24"/>
+        </w:rPr>
+        <w:t>一般非常大，这是不能接受的。</w:t>
+      </w:r>
+      <w:r>
+        <w:rPr>
+          <w:rFonts w:hint="eastAsia"/>
+          <w:sz w:val="24"/>
+          <w:szCs w:val="24"/>
+        </w:rPr>
+        <w:t>所以现在做一定的预处理改进：新增</w:t>
+      </w:r>
+      <w:r>
+        <w:rPr>
+          <w:rFonts w:hint="eastAsia"/>
+          <w:sz w:val="24"/>
+          <w:szCs w:val="24"/>
+        </w:rPr>
+        <w:t>Layer</w:t>
+      </w:r>
+      <w:r>
+        <w:rPr>
+          <w:rFonts w:hint="eastAsia"/>
+          <w:sz w:val="24"/>
+          <w:szCs w:val="24"/>
+        </w:rPr>
+        <w:t>数据结构，</w:t>
+      </w:r>
+      <w:r>
+        <w:rPr>
+          <w:rFonts w:hint="eastAsia"/>
+          <w:sz w:val="24"/>
+          <w:szCs w:val="24"/>
+        </w:rPr>
+        <w:t>layer</w:t>
+      </w:r>
+      <w:r>
+        <w:rPr>
+          <w:rFonts w:hint="eastAsia"/>
+          <w:sz w:val="24"/>
+          <w:szCs w:val="24"/>
+        </w:rPr>
+        <w:t>被分成很多个</w:t>
+      </w:r>
+      <w:r>
+        <w:rPr>
+          <w:rFonts w:hint="eastAsia"/>
+          <w:sz w:val="24"/>
+          <w:szCs w:val="24"/>
+        </w:rPr>
+        <w:t>tile</w:t>
+      </w:r>
+      <w:r>
+        <w:rPr>
+          <w:rFonts w:hint="eastAsia"/>
+          <w:sz w:val="24"/>
+          <w:szCs w:val="24"/>
+        </w:rPr>
+        <w:t>（或者说是块），每个</w:t>
+      </w:r>
+      <w:r>
+        <w:rPr>
+          <w:rFonts w:hint="eastAsia"/>
+          <w:sz w:val="24"/>
+          <w:szCs w:val="24"/>
+        </w:rPr>
+        <w:t>tile</w:t>
+      </w:r>
+      <w:r>
+        <w:rPr>
+          <w:rFonts w:hint="eastAsia"/>
+          <w:sz w:val="24"/>
+          <w:szCs w:val="24"/>
+        </w:rPr>
+        <w:t>都有</w:t>
+      </w:r>
+      <w:r>
+        <w:rPr>
+          <w:rFonts w:hint="eastAsia"/>
+          <w:sz w:val="24"/>
+          <w:szCs w:val="24"/>
+        </w:rPr>
+        <w:t>std::vector</w:t>
+      </w:r>
+      <w:r>
+        <w:rPr>
+          <w:rFonts w:hint="eastAsia"/>
+          <w:sz w:val="24"/>
+          <w:szCs w:val="24"/>
+        </w:rPr>
+        <w:t>来装</w:t>
+      </w:r>
+      <w:r>
+        <w:rPr>
+          <w:rFonts w:hint="eastAsia"/>
+          <w:sz w:val="24"/>
+          <w:szCs w:val="24"/>
+        </w:rPr>
+        <w:t>line segment</w:t>
+      </w:r>
+      <w:r>
+        <w:rPr>
+          <w:rFonts w:hint="eastAsia"/>
+          <w:sz w:val="24"/>
+          <w:szCs w:val="24"/>
+        </w:rPr>
+        <w:t>的</w:t>
+      </w:r>
+      <w:r>
+        <w:rPr>
+          <w:rFonts w:hint="eastAsia"/>
+          <w:sz w:val="24"/>
+          <w:szCs w:val="24"/>
+        </w:rPr>
+        <w:t>ID</w:t>
+      </w:r>
+      <w:r>
+        <w:rPr>
+          <w:rFonts w:hint="eastAsia"/>
+          <w:sz w:val="24"/>
+          <w:szCs w:val="24"/>
+        </w:rPr>
+        <w:t>（相当于先预先计算好每条线段所属</w:t>
+      </w:r>
+      <w:r>
+        <w:rPr>
+          <w:rFonts w:hint="eastAsia"/>
+          <w:sz w:val="24"/>
+          <w:szCs w:val="24"/>
+        </w:rPr>
+        <w:t>layer</w:t>
+      </w:r>
+      <w:r>
+        <w:rPr>
+          <w:rFonts w:hint="eastAsia"/>
+          <w:sz w:val="24"/>
+          <w:szCs w:val="24"/>
+        </w:rPr>
+        <w:t>的所属</w:t>
+      </w:r>
+      <w:r>
+        <w:rPr>
+          <w:rFonts w:hint="eastAsia"/>
+          <w:sz w:val="24"/>
+          <w:szCs w:val="24"/>
+        </w:rPr>
+        <w:t>tile</w:t>
+      </w:r>
+      <w:r>
+        <w:rPr>
+          <w:rFonts w:hint="eastAsia"/>
+          <w:sz w:val="24"/>
+          <w:szCs w:val="24"/>
+        </w:rPr>
+        <w:t>）。只要有至少一个顶点在当前</w:t>
+      </w:r>
+      <w:r>
+        <w:rPr>
+          <w:rFonts w:hint="eastAsia"/>
+          <w:sz w:val="24"/>
+          <w:szCs w:val="24"/>
+        </w:rPr>
+        <w:t>tile</w:t>
+      </w:r>
+      <w:r>
+        <w:rPr>
+          <w:rFonts w:hint="eastAsia"/>
+          <w:sz w:val="24"/>
+          <w:szCs w:val="24"/>
+        </w:rPr>
+        <w:t>，这条线段就属于这个</w:t>
+      </w:r>
+      <w:r>
+        <w:rPr>
+          <w:rFonts w:hint="eastAsia"/>
+          <w:sz w:val="24"/>
+          <w:szCs w:val="24"/>
+        </w:rPr>
+        <w:t>tile</w:t>
+      </w:r>
+      <w:r>
+        <w:rPr>
+          <w:rFonts w:hint="eastAsia"/>
+          <w:sz w:val="24"/>
+          <w:szCs w:val="24"/>
+        </w:rPr>
+        <w:t>。这么分块是因为，有可能用于焊接到</w:t>
+      </w:r>
+      <w:r>
+        <w:rPr>
+          <w:rFonts w:hint="eastAsia"/>
+          <w:sz w:val="24"/>
+          <w:szCs w:val="24"/>
+        </w:rPr>
+        <w:t>line strip</w:t>
+      </w:r>
+      <w:r>
+        <w:rPr>
+          <w:rFonts w:hint="eastAsia"/>
+          <w:sz w:val="24"/>
+          <w:szCs w:val="24"/>
+        </w:rPr>
+        <w:t>末尾的顶点，必定在附近，所以遍历</w:t>
+      </w:r>
+      <w:r>
+        <w:rPr>
+          <w:rFonts w:hint="eastAsia"/>
+          <w:sz w:val="24"/>
+          <w:szCs w:val="24"/>
+        </w:rPr>
+        <w:t>line segment</w:t>
+      </w:r>
+      <w:r>
+        <w:rPr>
+          <w:rFonts w:hint="eastAsia"/>
+          <w:sz w:val="24"/>
+          <w:szCs w:val="24"/>
+        </w:rPr>
+        <w:t>只需要在</w:t>
+      </w:r>
+      <w:r>
+        <w:rPr>
+          <w:rFonts w:hint="eastAsia"/>
+          <w:sz w:val="24"/>
+          <w:szCs w:val="24"/>
+        </w:rPr>
+        <w:t>tail point</w:t>
+      </w:r>
+      <w:r>
+        <w:rPr>
+          <w:rFonts w:hint="eastAsia"/>
+          <w:sz w:val="24"/>
+          <w:szCs w:val="24"/>
+        </w:rPr>
+        <w:t>所在</w:t>
+      </w:r>
+      <w:r>
+        <w:rPr>
+          <w:rFonts w:hint="eastAsia"/>
+          <w:sz w:val="24"/>
+          <w:szCs w:val="24"/>
+        </w:rPr>
+        <w:t>layer tile</w:t>
+      </w:r>
+      <w:r>
+        <w:rPr>
+          <w:rFonts w:hint="eastAsia"/>
+          <w:sz w:val="24"/>
+          <w:szCs w:val="24"/>
+        </w:rPr>
+        <w:t>搜寻即可。记得焊接好顶点后，把新顶点所属</w:t>
+      </w:r>
+      <w:r>
+        <w:rPr>
+          <w:rFonts w:hint="eastAsia"/>
+          <w:sz w:val="24"/>
+          <w:szCs w:val="24"/>
+        </w:rPr>
+        <w:t>line segment</w:t>
+      </w:r>
+      <w:r>
+        <w:rPr>
+          <w:rFonts w:hint="eastAsia"/>
+          <w:sz w:val="24"/>
+          <w:szCs w:val="24"/>
+        </w:rPr>
+        <w:t>的信息从</w:t>
+      </w:r>
+      <w:r>
+        <w:rPr>
+          <w:rFonts w:hint="eastAsia"/>
+          <w:sz w:val="24"/>
+          <w:szCs w:val="24"/>
+        </w:rPr>
+        <w:t>layer tile</w:t>
+      </w:r>
+      <w:r>
+        <w:rPr>
+          <w:rFonts w:hint="eastAsia"/>
+          <w:sz w:val="24"/>
+          <w:szCs w:val="24"/>
+        </w:rPr>
+        <w:t>的列表中删去</w:t>
+      </w:r>
+      <w:r>
+        <w:rPr>
+          <w:rFonts w:hint="eastAsia"/>
+          <w:sz w:val="24"/>
+          <w:szCs w:val="24"/>
+        </w:rPr>
+        <w:t>(</w:t>
+      </w:r>
+      <w:r>
+        <w:rPr>
+          <w:rFonts w:hint="eastAsia"/>
+          <w:sz w:val="24"/>
+          <w:szCs w:val="24"/>
+        </w:rPr>
+        <w:t>或者点亮</w:t>
+      </w:r>
+      <w:r>
+        <w:rPr>
+          <w:rFonts w:hint="eastAsia"/>
+          <w:sz w:val="24"/>
+          <w:szCs w:val="24"/>
+        </w:rPr>
+        <w:t>line segment</w:t>
+      </w:r>
+      <w:r>
+        <w:rPr>
+          <w:rFonts w:hint="eastAsia"/>
+          <w:sz w:val="24"/>
+          <w:szCs w:val="24"/>
+        </w:rPr>
+        <w:t>的</w:t>
+      </w:r>
+      <w:r>
+        <w:rPr>
+          <w:rFonts w:hint="eastAsia"/>
+          <w:sz w:val="24"/>
+          <w:szCs w:val="24"/>
+        </w:rPr>
+        <w:t>dirty</w:t>
+      </w:r>
+      <w:r>
+        <w:rPr>
+          <w:rFonts w:hint="eastAsia"/>
+          <w:sz w:val="24"/>
+          <w:szCs w:val="24"/>
+        </w:rPr>
+        <w:t>标记），从此这条</w:t>
+      </w:r>
+      <w:r>
+        <w:rPr>
+          <w:rFonts w:hint="eastAsia"/>
+          <w:sz w:val="24"/>
+          <w:szCs w:val="24"/>
+        </w:rPr>
+        <w:t>line segment</w:t>
+      </w:r>
+      <w:r>
+        <w:rPr>
+          <w:rFonts w:hint="eastAsia"/>
+          <w:sz w:val="24"/>
+          <w:szCs w:val="24"/>
+        </w:rPr>
+        <w:t>不再属于这个</w:t>
+      </w:r>
+      <w:r>
+        <w:rPr>
+          <w:rFonts w:hint="eastAsia"/>
+          <w:sz w:val="24"/>
+          <w:szCs w:val="24"/>
+        </w:rPr>
+        <w:t>tile</w:t>
+      </w:r>
+      <w:r>
+        <w:rPr>
+          <w:rFonts w:hint="eastAsia"/>
+          <w:sz w:val="24"/>
+          <w:szCs w:val="24"/>
+        </w:rPr>
+        <w:t>。</w:t>
+      </w:r>
+    </w:p>
+    <w:p>
+      <w:pPr>
+        <w:ind w:left="840"/>
+        <w:jc w:val="center"/>
+        <w:rPr>
+          <w:sz w:val="24"/>
+          <w:szCs w:val="24"/>
+        </w:rPr>
+      </w:pPr>
+      <w:r>
+        <w:rPr>
+          <w:noProof/>
+        </w:rPr>
+        <w:drawing>
+          <wp:inline distT="0" distB="0" distL="0" distR="0">
+            <wp:extent cx="2888081" cy="2063552"/>
+            <wp:effectExtent l="19050" t="0" r="7519" b="0"/>
+            <wp:docPr id="12" name="图片 2" descr="F:\1VS PROJECT\3D\Noise3D -(17)Slicer Optimization\技术文档\layer tile.png"/>
+            <wp:cNvGraphicFramePr>
+              <a:graphicFrameLocks xmlns:a="http://schemas.openxmlformats.org/drawingml/2006/main" noChangeAspect="1"/>
+            </wp:cNvGraphicFramePr>
+            <a:graphic xmlns:a="http://schemas.openxmlformats.org/drawingml/2006/main">
+              <a:graphicData uri="http://schemas.openxmlformats.org/drawingml/2006/picture">
+                <pic:pic xmlns:pic="http://schemas.openxmlformats.org/drawingml/2006/picture">
+                  <pic:nvPicPr>
+                    <pic:cNvPr id="0" name="Picture 2" descr="F:\1VS PROJECT\3D\Noise3D -(17)Slicer Optimization\技术文档\layer tile.png"/>
+                    <pic:cNvPicPr>
+                      <a:picLocks noChangeAspect="1" noChangeArrowheads="1"/>
+                    </pic:cNvPicPr>
+                  </pic:nvPicPr>
+                  <pic:blipFill>
+                    <a:blip r:embed="rId23"/>
+                    <a:srcRect/>
+                    <a:stretch>
+                      <a:fillRect/>
+                    </a:stretch>
+                  </pic:blipFill>
+                  <pic:spPr bwMode="auto">
+                    <a:xfrm>
+                      <a:off x="0" y="0"/>
+                      <a:ext cx="2888081" cy="2063552"/>
+                    </a:xfrm>
+                    <a:prstGeom prst="rect">
+                      <a:avLst/>
+                    </a:prstGeom>
+                    <a:noFill/>
+                    <a:ln w="9525">
+                      <a:noFill/>
+                      <a:miter lim="800000"/>
+                      <a:headEnd/>
+                      <a:tailEnd/>
+                    </a:ln>
+                  </pic:spPr>
+                </pic:pic>
+              </a:graphicData>
+            </a:graphic>
+          </wp:inline>
+        </w:drawing>
+      </w:r>
+    </w:p>
+    <w:p>
+      <w:pPr>
+        <w:ind w:left="840"/>
+        <w:jc w:val="center"/>
+        <w:rPr>
+          <w:sz w:val="24"/>
+          <w:szCs w:val="24"/>
+        </w:rPr>
+      </w:pPr>
+    </w:p>
+    <w:p>
+      <w:pPr>
+        <w:ind w:left="840"/>
+        <w:jc w:val="left"/>
+        <w:rPr>
+          <w:sz w:val="24"/>
+          <w:szCs w:val="24"/>
+        </w:rPr>
+      </w:pPr>
+      <w:r>
+        <w:rPr>
+          <w:rFonts w:hint="eastAsia"/>
+          <w:sz w:val="24"/>
+          <w:szCs w:val="24"/>
+        </w:rPr>
+        <w:t>如图：红色线段同时属于绿色的</w:t>
+      </w:r>
+      <w:r>
+        <w:rPr>
+          <w:rFonts w:hint="eastAsia"/>
+          <w:sz w:val="24"/>
+          <w:szCs w:val="24"/>
+        </w:rPr>
+        <w:t>layer tile</w:t>
+      </w:r>
+      <w:r>
+        <w:rPr>
+          <w:rFonts w:hint="eastAsia"/>
+          <w:sz w:val="24"/>
+          <w:szCs w:val="24"/>
+        </w:rPr>
+        <w:t>，如果</w:t>
+      </w:r>
+      <w:r>
+        <w:rPr>
+          <w:rFonts w:hint="eastAsia"/>
+          <w:sz w:val="24"/>
+          <w:szCs w:val="24"/>
+        </w:rPr>
+        <w:t>line segment</w:t>
+      </w:r>
+      <w:r>
+        <w:rPr>
+          <w:rFonts w:hint="eastAsia"/>
+          <w:sz w:val="24"/>
+          <w:szCs w:val="24"/>
+        </w:rPr>
+        <w:t>已经加入了</w:t>
+      </w:r>
+      <w:r>
+        <w:rPr>
+          <w:rFonts w:hint="eastAsia"/>
+          <w:sz w:val="24"/>
+          <w:szCs w:val="24"/>
+        </w:rPr>
+        <w:t>line strip</w:t>
+      </w:r>
+      <w:r>
+        <w:rPr>
+          <w:rFonts w:hint="eastAsia"/>
+          <w:sz w:val="24"/>
+          <w:szCs w:val="24"/>
+        </w:rPr>
+        <w:t>，那么它的信息要从两个绿色块中抹除。</w:t>
+      </w:r>
+    </w:p>
+    <w:p>
+      <w:pPr>
+        <w:ind w:left="840"/>
+        <w:jc w:val="center"/>
+        <w:rPr>
+          <w:sz w:val="24"/>
+          <w:szCs w:val="24"/>
+        </w:rPr>
+      </w:pPr>
+      <w:r>
+        <w:rPr>
+          <w:noProof/>
+          <w:sz w:val="24"/>
+          <w:szCs w:val="24"/>
+        </w:rPr>
+        <w:drawing>
+          <wp:inline distT="0" distB="0" distL="0" distR="0">
+            <wp:extent cx="3533775" cy="2524904"/>
+            <wp:effectExtent l="19050" t="0" r="9525" b="0"/>
+            <wp:docPr id="16" name="图片 1" descr="F:\1VS PROJECT\3D\Noise3D -(17)Slicer Optimization\技术文档\layer tile2.png"/>
+            <wp:cNvGraphicFramePr>
+              <a:graphicFrameLocks xmlns:a="http://schemas.openxmlformats.org/drawingml/2006/main" noChangeAspect="1"/>
+            </wp:cNvGraphicFramePr>
+            <a:graphic xmlns:a="http://schemas.openxmlformats.org/drawingml/2006/main">
+              <a:graphicData uri="http://schemas.openxmlformats.org/drawingml/2006/picture">
+                <pic:pic xmlns:pic="http://schemas.openxmlformats.org/drawingml/2006/picture">
+                  <pic:nvPicPr>
+                    <pic:cNvPr id="0" name="Picture 1" descr="F:\1VS PROJECT\3D\Noise3D -(17)Slicer Optimization\技术文档\layer tile2.png"/>
+                    <pic:cNvPicPr>
+                      <a:picLocks noChangeAspect="1" noChangeArrowheads="1"/>
+                    </pic:cNvPicPr>
+                  </pic:nvPicPr>
+                  <pic:blipFill>
+                    <a:blip r:embed="rId24"/>
+                    <a:srcRect/>
+                    <a:stretch>
+                      <a:fillRect/>
+                    </a:stretch>
+                  </pic:blipFill>
+                  <pic:spPr bwMode="auto">
+                    <a:xfrm>
+                      <a:off x="0" y="0"/>
+                      <a:ext cx="3533087" cy="2524412"/>
+                    </a:xfrm>
+                    <a:prstGeom prst="rect">
+                      <a:avLst/>
+                    </a:prstGeom>
+                    <a:noFill/>
+                    <a:ln w="9525">
+                      <a:noFill/>
+                      <a:miter lim="800000"/>
+                      <a:headEnd/>
+                      <a:tailEnd/>
+                    </a:ln>
+                  </pic:spPr>
+                </pic:pic>
+              </a:graphicData>
+            </a:graphic>
+          </wp:inline>
+        </w:drawing>
+      </w:r>
+    </w:p>
     <w:sectPr>
       <w:pgSz w:w="11906" w:h="16838"/>
       <w:pgMar w:top="1440" w:right="1800" w:bottom="1440" w:left="1800" w:header="851" w:footer="992" w:gutter="0"/>
@@ -17799,6 +20473,92 @@
     </w:lvl>
   </w:abstractNum>
   <w:abstractNum w:abstractNumId="1">
+    <w:nsid w:val="07FC0101"/>
+    <w:multiLevelType w:val="hybridMultilevel"/>
+    <w:tmpl w:val="81E825A0"/>
+    <w:lvl w:ilvl="0" w:tplc="0409000F">
+      <w:start w:val="1"/>
+      <w:numFmt w:val="decimal"/>
+      <w:lvlText w:val="%1."/>
+      <w:lvlJc w:val="left"/>
+      <w:pPr>
+        <w:ind w:left="420" w:hanging="420"/>
+      </w:pPr>
+    </w:lvl>
+    <w:lvl w:ilvl="1" w:tplc="04090019" w:tentative="1">
+      <w:start w:val="1"/>
+      <w:numFmt w:val="lowerLetter"/>
+      <w:lvlText w:val="%2)"/>
+      <w:lvlJc w:val="left"/>
+      <w:pPr>
+        <w:ind w:left="840" w:hanging="420"/>
+      </w:pPr>
+    </w:lvl>
+    <w:lvl w:ilvl="2" w:tplc="0409001B" w:tentative="1">
+      <w:start w:val="1"/>
+      <w:numFmt w:val="lowerRoman"/>
+      <w:lvlText w:val="%3."/>
+      <w:lvlJc w:val="right"/>
+      <w:pPr>
+        <w:ind w:left="1260" w:hanging="420"/>
+      </w:pPr>
+    </w:lvl>
+    <w:lvl w:ilvl="3" w:tplc="0409000F" w:tentative="1">
+      <w:start w:val="1"/>
+      <w:numFmt w:val="decimal"/>
+      <w:lvlText w:val="%4."/>
+      <w:lvlJc w:val="left"/>
+      <w:pPr>
+        <w:ind w:left="1680" w:hanging="420"/>
+      </w:pPr>
+    </w:lvl>
+    <w:lvl w:ilvl="4" w:tplc="04090019" w:tentative="1">
+      <w:start w:val="1"/>
+      <w:numFmt w:val="lowerLetter"/>
+      <w:lvlText w:val="%5)"/>
+      <w:lvlJc w:val="left"/>
+      <w:pPr>
+        <w:ind w:left="2100" w:hanging="420"/>
+      </w:pPr>
+    </w:lvl>
+    <w:lvl w:ilvl="5" w:tplc="0409001B" w:tentative="1">
+      <w:start w:val="1"/>
+      <w:numFmt w:val="lowerRoman"/>
+      <w:lvlText w:val="%6."/>
+      <w:lvlJc w:val="right"/>
+      <w:pPr>
+        <w:ind w:left="2520" w:hanging="420"/>
+      </w:pPr>
+    </w:lvl>
+    <w:lvl w:ilvl="6" w:tplc="0409000F" w:tentative="1">
+      <w:start w:val="1"/>
+      <w:numFmt w:val="decimal"/>
+      <w:lvlText w:val="%7."/>
+      <w:lvlJc w:val="left"/>
+      <w:pPr>
+        <w:ind w:left="2940" w:hanging="420"/>
+      </w:pPr>
+    </w:lvl>
+    <w:lvl w:ilvl="7" w:tplc="04090019" w:tentative="1">
+      <w:start w:val="1"/>
+      <w:numFmt w:val="lowerLetter"/>
+      <w:lvlText w:val="%8)"/>
+      <w:lvlJc w:val="left"/>
+      <w:pPr>
+        <w:ind w:left="3360" w:hanging="420"/>
+      </w:pPr>
+    </w:lvl>
+    <w:lvl w:ilvl="8" w:tplc="0409001B" w:tentative="1">
+      <w:start w:val="1"/>
+      <w:numFmt w:val="lowerRoman"/>
+      <w:lvlText w:val="%9."/>
+      <w:lvlJc w:val="right"/>
+      <w:pPr>
+        <w:ind w:left="3780" w:hanging="420"/>
+      </w:pPr>
+    </w:lvl>
+  </w:abstractNum>
+  <w:abstractNum w:abstractNumId="2">
     <w:nsid w:val="08C47271"/>
     <w:multiLevelType w:val="hybridMultilevel"/>
     <w:tmpl w:val="C71611F8"/>
@@ -17884,7 +20644,7 @@
       </w:pPr>
     </w:lvl>
   </w:abstractNum>
-  <w:abstractNum w:abstractNumId="2">
+  <w:abstractNum w:abstractNumId="3">
     <w:nsid w:val="0C5F3A2C"/>
     <w:multiLevelType w:val="hybridMultilevel"/>
     <w:tmpl w:val="D76A861A"/>
@@ -17970,7 +20730,7 @@
       </w:pPr>
     </w:lvl>
   </w:abstractNum>
-  <w:abstractNum w:abstractNumId="3">
+  <w:abstractNum w:abstractNumId="4">
     <w:nsid w:val="14A40D4D"/>
     <w:multiLevelType w:val="hybridMultilevel"/>
     <w:tmpl w:val="03AC1F86"/>
@@ -18056,7 +20816,7 @@
       </w:pPr>
     </w:lvl>
   </w:abstractNum>
-  <w:abstractNum w:abstractNumId="4">
+  <w:abstractNum w:abstractNumId="5">
     <w:nsid w:val="1657441F"/>
     <w:multiLevelType w:val="hybridMultilevel"/>
     <w:tmpl w:val="3C423324"/>
@@ -18142,7 +20902,7 @@
       </w:pPr>
     </w:lvl>
   </w:abstractNum>
-  <w:abstractNum w:abstractNumId="5">
+  <w:abstractNum w:abstractNumId="6">
     <w:nsid w:val="17AA1C99"/>
     <w:multiLevelType w:val="hybridMultilevel"/>
     <w:tmpl w:val="983EEBEC"/>
@@ -18228,7 +20988,7 @@
       </w:pPr>
     </w:lvl>
   </w:abstractNum>
-  <w:abstractNum w:abstractNumId="6">
+  <w:abstractNum w:abstractNumId="7">
     <w:nsid w:val="1BDF010F"/>
     <w:multiLevelType w:val="hybridMultilevel"/>
     <w:tmpl w:val="73A4D3A8"/>
@@ -18314,7 +21074,7 @@
       </w:pPr>
     </w:lvl>
   </w:abstractNum>
-  <w:abstractNum w:abstractNumId="7">
+  <w:abstractNum w:abstractNumId="8">
     <w:nsid w:val="21266BCF"/>
     <w:multiLevelType w:val="hybridMultilevel"/>
     <w:tmpl w:val="7A94F6B6"/>
@@ -18400,7 +21160,7 @@
       </w:pPr>
     </w:lvl>
   </w:abstractNum>
-  <w:abstractNum w:abstractNumId="8">
+  <w:abstractNum w:abstractNumId="9">
     <w:nsid w:val="236214E8"/>
     <w:multiLevelType w:val="hybridMultilevel"/>
     <w:tmpl w:val="545263C2"/>
@@ -18486,7 +21246,7 @@
       </w:pPr>
     </w:lvl>
   </w:abstractNum>
-  <w:abstractNum w:abstractNumId="9">
+  <w:abstractNum w:abstractNumId="10">
     <w:nsid w:val="32650F29"/>
     <w:multiLevelType w:val="hybridMultilevel"/>
     <w:tmpl w:val="BA9A3738"/>
@@ -18572,7 +21332,7 @@
       </w:pPr>
     </w:lvl>
   </w:abstractNum>
-  <w:abstractNum w:abstractNumId="10">
+  <w:abstractNum w:abstractNumId="11">
     <w:nsid w:val="3B614B26"/>
     <w:multiLevelType w:val="hybridMultilevel"/>
     <w:tmpl w:val="4594AC54"/>
@@ -18658,7 +21418,7 @@
       </w:pPr>
     </w:lvl>
   </w:abstractNum>
-  <w:abstractNum w:abstractNumId="11">
+  <w:abstractNum w:abstractNumId="12">
     <w:nsid w:val="3CBE0A90"/>
     <w:multiLevelType w:val="hybridMultilevel"/>
     <w:tmpl w:val="EB1C3728"/>
@@ -18744,7 +21504,7 @@
       </w:pPr>
     </w:lvl>
   </w:abstractNum>
-  <w:abstractNum w:abstractNumId="12">
+  <w:abstractNum w:abstractNumId="13">
     <w:nsid w:val="44D97B7F"/>
     <w:multiLevelType w:val="hybridMultilevel"/>
     <w:tmpl w:val="000E60FA"/>
@@ -18830,7 +21590,7 @@
       </w:pPr>
     </w:lvl>
   </w:abstractNum>
-  <w:abstractNum w:abstractNumId="13">
+  <w:abstractNum w:abstractNumId="14">
     <w:nsid w:val="459E1112"/>
     <w:multiLevelType w:val="hybridMultilevel"/>
     <w:tmpl w:val="31C6C63A"/>
@@ -18916,7 +21676,7 @@
       </w:pPr>
     </w:lvl>
   </w:abstractNum>
-  <w:abstractNum w:abstractNumId="14">
+  <w:abstractNum w:abstractNumId="15">
     <w:nsid w:val="45D23BF6"/>
     <w:multiLevelType w:val="hybridMultilevel"/>
     <w:tmpl w:val="245A1AD4"/>
@@ -19002,10 +21762,10 @@
       </w:pPr>
     </w:lvl>
   </w:abstractNum>
-  <w:abstractNum w:abstractNumId="15">
+  <w:abstractNum w:abstractNumId="16">
     <w:nsid w:val="46CD70BE"/>
     <w:multiLevelType w:val="hybridMultilevel"/>
-    <w:tmpl w:val="A1C46CA0"/>
+    <w:tmpl w:val="12F22EFA"/>
     <w:lvl w:ilvl="0" w:tplc="04090001">
       <w:start w:val="1"/>
       <w:numFmt w:val="bullet"/>
@@ -19115,7 +21875,7 @@
       </w:rPr>
     </w:lvl>
   </w:abstractNum>
-  <w:abstractNum w:abstractNumId="16">
+  <w:abstractNum w:abstractNumId="17">
     <w:nsid w:val="46FF72E3"/>
     <w:multiLevelType w:val="hybridMultilevel"/>
     <w:tmpl w:val="6B9815DA"/>
@@ -19201,7 +21961,93 @@
       </w:pPr>
     </w:lvl>
   </w:abstractNum>
-  <w:abstractNum w:abstractNumId="17">
+  <w:abstractNum w:abstractNumId="18">
+    <w:nsid w:val="4883178F"/>
+    <w:multiLevelType w:val="hybridMultilevel"/>
+    <w:tmpl w:val="091A8AB0"/>
+    <w:lvl w:ilvl="0" w:tplc="0409000F">
+      <w:start w:val="1"/>
+      <w:numFmt w:val="decimal"/>
+      <w:lvlText w:val="%1."/>
+      <w:lvlJc w:val="left"/>
+      <w:pPr>
+        <w:ind w:left="1260" w:hanging="420"/>
+      </w:pPr>
+    </w:lvl>
+    <w:lvl w:ilvl="1" w:tplc="04090019" w:tentative="1">
+      <w:start w:val="1"/>
+      <w:numFmt w:val="lowerLetter"/>
+      <w:lvlText w:val="%2)"/>
+      <w:lvlJc w:val="left"/>
+      <w:pPr>
+        <w:ind w:left="1680" w:hanging="420"/>
+      </w:pPr>
+    </w:lvl>
+    <w:lvl w:ilvl="2" w:tplc="0409001B" w:tentative="1">
+      <w:start w:val="1"/>
+      <w:numFmt w:val="lowerRoman"/>
+      <w:lvlText w:val="%3."/>
+      <w:lvlJc w:val="right"/>
+      <w:pPr>
+        <w:ind w:left="2100" w:hanging="420"/>
+      </w:pPr>
+    </w:lvl>
+    <w:lvl w:ilvl="3" w:tplc="0409000F" w:tentative="1">
+      <w:start w:val="1"/>
+      <w:numFmt w:val="decimal"/>
+      <w:lvlText w:val="%4."/>
+      <w:lvlJc w:val="left"/>
+      <w:pPr>
+        <w:ind w:left="2520" w:hanging="420"/>
+      </w:pPr>
+    </w:lvl>
+    <w:lvl w:ilvl="4" w:tplc="04090019" w:tentative="1">
+      <w:start w:val="1"/>
+      <w:numFmt w:val="lowerLetter"/>
+      <w:lvlText w:val="%5)"/>
+      <w:lvlJc w:val="left"/>
+      <w:pPr>
+        <w:ind w:left="2940" w:hanging="420"/>
+      </w:pPr>
+    </w:lvl>
+    <w:lvl w:ilvl="5" w:tplc="0409001B" w:tentative="1">
+      <w:start w:val="1"/>
+      <w:numFmt w:val="lowerRoman"/>
+      <w:lvlText w:val="%6."/>
+      <w:lvlJc w:val="right"/>
+      <w:pPr>
+        <w:ind w:left="3360" w:hanging="420"/>
+      </w:pPr>
+    </w:lvl>
+    <w:lvl w:ilvl="6" w:tplc="0409000F" w:tentative="1">
+      <w:start w:val="1"/>
+      <w:numFmt w:val="decimal"/>
+      <w:lvlText w:val="%7."/>
+      <w:lvlJc w:val="left"/>
+      <w:pPr>
+        <w:ind w:left="3780" w:hanging="420"/>
+      </w:pPr>
+    </w:lvl>
+    <w:lvl w:ilvl="7" w:tplc="04090019" w:tentative="1">
+      <w:start w:val="1"/>
+      <w:numFmt w:val="lowerLetter"/>
+      <w:lvlText w:val="%8)"/>
+      <w:lvlJc w:val="left"/>
+      <w:pPr>
+        <w:ind w:left="4200" w:hanging="420"/>
+      </w:pPr>
+    </w:lvl>
+    <w:lvl w:ilvl="8" w:tplc="0409001B" w:tentative="1">
+      <w:start w:val="1"/>
+      <w:numFmt w:val="lowerRoman"/>
+      <w:lvlText w:val="%9."/>
+      <w:lvlJc w:val="right"/>
+      <w:pPr>
+        <w:ind w:left="4620" w:hanging="420"/>
+      </w:pPr>
+    </w:lvl>
+  </w:abstractNum>
+  <w:abstractNum w:abstractNumId="19">
     <w:nsid w:val="51212E72"/>
     <w:multiLevelType w:val="hybridMultilevel"/>
     <w:tmpl w:val="958496FE"/>
@@ -19287,7 +22133,7 @@
       </w:pPr>
     </w:lvl>
   </w:abstractNum>
-  <w:abstractNum w:abstractNumId="18">
+  <w:abstractNum w:abstractNumId="20">
     <w:nsid w:val="52844D96"/>
     <w:multiLevelType w:val="hybridMultilevel"/>
     <w:tmpl w:val="55564C78"/>
@@ -19373,10 +22219,10 @@
       </w:pPr>
     </w:lvl>
   </w:abstractNum>
-  <w:abstractNum w:abstractNumId="19">
+  <w:abstractNum w:abstractNumId="21">
     <w:nsid w:val="56F82768"/>
     <w:multiLevelType w:val="hybridMultilevel"/>
-    <w:tmpl w:val="9288F538"/>
+    <w:tmpl w:val="05FE309C"/>
     <w:lvl w:ilvl="0" w:tplc="0409000F">
       <w:start w:val="1"/>
       <w:numFmt w:val="decimal"/>
@@ -19459,7 +22305,93 @@
       </w:pPr>
     </w:lvl>
   </w:abstractNum>
-  <w:abstractNum w:abstractNumId="20">
+  <w:abstractNum w:abstractNumId="22">
+    <w:nsid w:val="5B905B59"/>
+    <w:multiLevelType w:val="hybridMultilevel"/>
+    <w:tmpl w:val="5686CF9E"/>
+    <w:lvl w:ilvl="0" w:tplc="0409000F">
+      <w:start w:val="1"/>
+      <w:numFmt w:val="decimal"/>
+      <w:lvlText w:val="%1."/>
+      <w:lvlJc w:val="left"/>
+      <w:pPr>
+        <w:ind w:left="1260" w:hanging="420"/>
+      </w:pPr>
+    </w:lvl>
+    <w:lvl w:ilvl="1" w:tplc="04090019" w:tentative="1">
+      <w:start w:val="1"/>
+      <w:numFmt w:val="lowerLetter"/>
+      <w:lvlText w:val="%2)"/>
+      <w:lvlJc w:val="left"/>
+      <w:pPr>
+        <w:ind w:left="1680" w:hanging="420"/>
+      </w:pPr>
+    </w:lvl>
+    <w:lvl w:ilvl="2" w:tplc="0409001B" w:tentative="1">
+      <w:start w:val="1"/>
+      <w:numFmt w:val="lowerRoman"/>
+      <w:lvlText w:val="%3."/>
+      <w:lvlJc w:val="right"/>
+      <w:pPr>
+        <w:ind w:left="2100" w:hanging="420"/>
+      </w:pPr>
+    </w:lvl>
+    <w:lvl w:ilvl="3" w:tplc="0409000F" w:tentative="1">
+      <w:start w:val="1"/>
+      <w:numFmt w:val="decimal"/>
+      <w:lvlText w:val="%4."/>
+      <w:lvlJc w:val="left"/>
+      <w:pPr>
+        <w:ind w:left="2520" w:hanging="420"/>
+      </w:pPr>
+    </w:lvl>
+    <w:lvl w:ilvl="4" w:tplc="04090019" w:tentative="1">
+      <w:start w:val="1"/>
+      <w:numFmt w:val="lowerLetter"/>
+      <w:lvlText w:val="%5)"/>
+      <w:lvlJc w:val="left"/>
+      <w:pPr>
+        <w:ind w:left="2940" w:hanging="420"/>
+      </w:pPr>
+    </w:lvl>
+    <w:lvl w:ilvl="5" w:tplc="0409001B" w:tentative="1">
+      <w:start w:val="1"/>
+      <w:numFmt w:val="lowerRoman"/>
+      <w:lvlText w:val="%6."/>
+      <w:lvlJc w:val="right"/>
+      <w:pPr>
+        <w:ind w:left="3360" w:hanging="420"/>
+      </w:pPr>
+    </w:lvl>
+    <w:lvl w:ilvl="6" w:tplc="0409000F" w:tentative="1">
+      <w:start w:val="1"/>
+      <w:numFmt w:val="decimal"/>
+      <w:lvlText w:val="%7."/>
+      <w:lvlJc w:val="left"/>
+      <w:pPr>
+        <w:ind w:left="3780" w:hanging="420"/>
+      </w:pPr>
+    </w:lvl>
+    <w:lvl w:ilvl="7" w:tplc="04090019" w:tentative="1">
+      <w:start w:val="1"/>
+      <w:numFmt w:val="lowerLetter"/>
+      <w:lvlText w:val="%8)"/>
+      <w:lvlJc w:val="left"/>
+      <w:pPr>
+        <w:ind w:left="4200" w:hanging="420"/>
+      </w:pPr>
+    </w:lvl>
+    <w:lvl w:ilvl="8" w:tplc="0409001B" w:tentative="1">
+      <w:start w:val="1"/>
+      <w:numFmt w:val="lowerRoman"/>
+      <w:lvlText w:val="%9."/>
+      <w:lvlJc w:val="right"/>
+      <w:pPr>
+        <w:ind w:left="4620" w:hanging="420"/>
+      </w:pPr>
+    </w:lvl>
+  </w:abstractNum>
+  <w:abstractNum w:abstractNumId="23">
     <w:nsid w:val="645315CD"/>
     <w:multiLevelType w:val="hybridMultilevel"/>
     <w:tmpl w:val="E52A087A"/>
@@ -19545,7 +22477,7 @@
       </w:pPr>
     </w:lvl>
   </w:abstractNum>
-  <w:abstractNum w:abstractNumId="21">
+  <w:abstractNum w:abstractNumId="24">
     <w:nsid w:val="67475557"/>
     <w:multiLevelType w:val="hybridMultilevel"/>
     <w:tmpl w:val="CCA20F4A"/>
@@ -19631,7 +22563,7 @@
       </w:pPr>
     </w:lvl>
   </w:abstractNum>
-  <w:abstractNum w:abstractNumId="22">
+  <w:abstractNum w:abstractNumId="25">
     <w:nsid w:val="691172D2"/>
     <w:multiLevelType w:val="hybridMultilevel"/>
     <w:tmpl w:val="75966C38"/>
@@ -19717,7 +22649,7 @@
       </w:pPr>
     </w:lvl>
   </w:abstractNum>
-  <w:abstractNum w:abstractNumId="23">
+  <w:abstractNum w:abstractNumId="26">
     <w:nsid w:val="6A481911"/>
     <w:multiLevelType w:val="hybridMultilevel"/>
     <w:tmpl w:val="E52A087A"/>
@@ -19803,7 +22735,7 @@
       </w:pPr>
     </w:lvl>
   </w:abstractNum>
-  <w:abstractNum w:abstractNumId="24">
+  <w:abstractNum w:abstractNumId="27">
     <w:nsid w:val="7AB24565"/>
     <w:multiLevelType w:val="hybridMultilevel"/>
     <w:tmpl w:val="8C3A1ACC"/>
@@ -19892,7 +22824,7 @@
       </w:pPr>
     </w:lvl>
   </w:abstractNum>
-  <w:abstractNum w:abstractNumId="25">
+  <w:abstractNum w:abstractNumId="28">
     <w:nsid w:val="7ADA5701"/>
     <w:multiLevelType w:val="hybridMultilevel"/>
     <w:tmpl w:val="1CD0BF68"/>
@@ -19978,7 +22910,7 @@
       </w:pPr>
     </w:lvl>
   </w:abstractNum>
-  <w:abstractNum w:abstractNumId="26">
+  <w:abstractNum w:abstractNumId="29">
     <w:nsid w:val="7F577829"/>
     <w:multiLevelType w:val="hybridMultilevel"/>
     <w:tmpl w:val="D76A861A"/>
@@ -20065,85 +22997,94 @@
     </w:lvl>
   </w:abstractNum>
   <w:num w:numId="1">
+    <w:abstractNumId w:val="16"/>
+  </w:num>
+  <w:num w:numId="2">
+    <w:abstractNumId w:val="11"/>
+  </w:num>
+  <w:num w:numId="3">
+    <w:abstractNumId w:val="29"/>
+  </w:num>
+  <w:num w:numId="4">
+    <w:abstractNumId w:val="3"/>
+  </w:num>
+  <w:num w:numId="5">
+    <w:abstractNumId w:val="13"/>
+  </w:num>
+  <w:num w:numId="6">
+    <w:abstractNumId w:val="9"/>
+  </w:num>
+  <w:num w:numId="7">
+    <w:abstractNumId w:val="25"/>
+  </w:num>
+  <w:num w:numId="8">
+    <w:abstractNumId w:val="4"/>
+  </w:num>
+  <w:num w:numId="9">
+    <w:abstractNumId w:val="12"/>
+  </w:num>
+  <w:num w:numId="10">
+    <w:abstractNumId w:val="5"/>
+  </w:num>
+  <w:num w:numId="11">
+    <w:abstractNumId w:val="28"/>
+  </w:num>
+  <w:num w:numId="12">
+    <w:abstractNumId w:val="2"/>
+  </w:num>
+  <w:num w:numId="13">
+    <w:abstractNumId w:val="27"/>
+  </w:num>
+  <w:num w:numId="14">
+    <w:abstractNumId w:val="10"/>
+  </w:num>
+  <w:num w:numId="15">
+    <w:abstractNumId w:val="17"/>
+  </w:num>
+  <w:num w:numId="16">
     <w:abstractNumId w:val="15"/>
   </w:num>
-  <w:num w:numId="2">
-    <w:abstractNumId w:val="10"/>
-  </w:num>
-  <w:num w:numId="3">
-    <w:abstractNumId w:val="26"/>
-  </w:num>
-  <w:num w:numId="4">
-    <w:abstractNumId w:val="2"/>
-  </w:num>
-  <w:num w:numId="5">
-    <w:abstractNumId w:val="12"/>
-  </w:num>
-  <w:num w:numId="6">
+  <w:num w:numId="17">
     <w:abstractNumId w:val="8"/>
   </w:num>
-  <w:num w:numId="7">
-    <w:abstractNumId w:val="22"/>
+  <w:num w:numId="18">
+    <w:abstractNumId w:val="20"/>
   </w:num>
-  <w:num w:numId="8">
-    <w:abstractNumId w:val="3"/>
+  <w:num w:numId="19">
+    <w:abstractNumId w:val="19"/>
   </w:num>
-  <w:num w:numId="9">
-    <w:abstractNumId w:val="11"/>
+  <w:num w:numId="20">
+    <w:abstractNumId w:val="21"/>
   </w:num>
-  <w:num w:numId="10">
-    <w:abstractNumId w:val="4"/>
-  </w:num>
-  <w:num w:numId="11">
-    <w:abstractNumId w:val="25"/>
-  </w:num>
-  <w:num w:numId="12">
-    <w:abstractNumId w:val="1"/>
-  </w:num>
-  <w:num w:numId="13">
-    <w:abstractNumId w:val="24"/>
-  </w:num>
-  <w:num w:numId="14">
-    <w:abstractNumId w:val="9"/>
-  </w:num>
-  <w:num w:numId="15">
-    <w:abstractNumId w:val="16"/>
-  </w:num>
-  <w:num w:numId="16">
-    <w:abstractNumId w:val="14"/>
-  </w:num>
-  <w:num w:numId="17">
+  <w:num w:numId="21">
     <w:abstractNumId w:val="7"/>
   </w:num>
-  <w:num w:numId="18">
-    <w:abstractNumId w:val="18"/>
-  </w:num>
-  <w:num w:numId="19">
-    <w:abstractNumId w:val="17"/>
-  </w:num>
-  <w:num w:numId="20">
-    <w:abstractNumId w:val="19"/>
-  </w:num>
-  <w:num w:numId="21">
-    <w:abstractNumId w:val="6"/>
-  </w:num>
   <w:num w:numId="22">
-    <w:abstractNumId w:val="23"/>
+    <w:abstractNumId w:val="26"/>
   </w:num>
   <w:num w:numId="23">
     <w:abstractNumId w:val="0"/>
   </w:num>
   <w:num w:numId="24">
-    <w:abstractNumId w:val="20"/>
+    <w:abstractNumId w:val="23"/>
   </w:num>
   <w:num w:numId="25">
-    <w:abstractNumId w:val="13"/>
+    <w:abstractNumId w:val="14"/>
   </w:num>
   <w:num w:numId="26">
-    <w:abstractNumId w:val="21"/>
+    <w:abstractNumId w:val="24"/>
   </w:num>
   <w:num w:numId="27">
-    <w:abstractNumId w:val="5"/>
+    <w:abstractNumId w:val="6"/>
+  </w:num>
+  <w:num w:numId="28">
+    <w:abstractNumId w:val="1"/>
+  </w:num>
+  <w:num w:numId="29">
+    <w:abstractNumId w:val="22"/>
+  </w:num>
+  <w:num w:numId="30">
+    <w:abstractNumId w:val="18"/>
   </w:num>
 </w:numbering>
 </file>

</xml_diff>

<commit_message>
Noise Texture Mananger: Texture Modification
1,enable user to convert textures to grey map and normal map.In the
future per pixel Operation will be implemented.  It needs a copy of
texture in system memory.
2,NoiseGUIButton can be dragged by Left Mouse Button(resize window wont
cause deviation to the relative position between cursor and button)
</commit_message>
<xml_diff>
--- a/Tech Doc/技术文档2.docx
+++ b/Tech Doc/技术文档2.docx
@@ -314,7 +314,6 @@
     <w:p>
       <w:pPr>
         <w:rPr>
-          <w:rFonts w:hint="eastAsia"/>
           <w:sz w:val="24"/>
           <w:szCs w:val="24"/>
         </w:rPr>
@@ -9884,6 +9883,7 @@
         </w:numPr>
         <w:ind w:firstLineChars="0"/>
         <w:rPr>
+          <w:rFonts w:hint="eastAsia"/>
           <w:sz w:val="24"/>
           <w:szCs w:val="24"/>
         </w:rPr>
@@ -9935,6 +9935,488 @@
           <w:szCs w:val="24"/>
         </w:rPr>
         <w:t>中加载）</w:t>
+      </w:r>
+    </w:p>
+    <w:p>
+      <w:pPr>
+        <w:pStyle w:val="a5"/>
+        <w:numPr>
+          <w:ilvl w:val="0"/>
+          <w:numId w:val="26"/>
+        </w:numPr>
+        <w:ind w:firstLineChars="0"/>
+        <w:rPr>
+          <w:rFonts w:hint="eastAsia"/>
+          <w:sz w:val="24"/>
+          <w:szCs w:val="24"/>
+        </w:rPr>
+      </w:pPr>
+      <w:r>
+        <w:rPr>
+          <w:rFonts w:hint="eastAsia"/>
+          <w:sz w:val="24"/>
+          <w:szCs w:val="24"/>
+        </w:rPr>
+        <w:t>(2015.10.30)</w:t>
+      </w:r>
+      <w:r>
+        <w:rPr>
+          <w:rFonts w:hint="eastAsia"/>
+          <w:sz w:val="24"/>
+          <w:szCs w:val="24"/>
+        </w:rPr>
+        <w:t>现在</w:t>
+      </w:r>
+      <w:r>
+        <w:rPr>
+          <w:rFonts w:hint="eastAsia"/>
+          <w:sz w:val="24"/>
+          <w:szCs w:val="24"/>
+        </w:rPr>
+        <w:t>TextureObject</w:t>
+      </w:r>
+      <w:r>
+        <w:rPr>
+          <w:rFonts w:hint="eastAsia"/>
+          <w:sz w:val="24"/>
+          <w:szCs w:val="24"/>
+        </w:rPr>
+        <w:t>会多一个</w:t>
+      </w:r>
+      <w:r>
+        <w:rPr>
+          <w:rFonts w:hint="eastAsia"/>
+          <w:sz w:val="24"/>
+          <w:szCs w:val="24"/>
+        </w:rPr>
+        <w:t>vector</w:t>
+      </w:r>
+      <w:r>
+        <w:rPr>
+          <w:rFonts w:hint="eastAsia"/>
+          <w:sz w:val="24"/>
+          <w:szCs w:val="24"/>
+        </w:rPr>
+        <w:t>用于在内存储存图片，我们叫这个是</w:t>
+      </w:r>
+      <w:r>
+        <w:rPr>
+          <w:rFonts w:hint="eastAsia"/>
+          <w:b/>
+          <w:sz w:val="24"/>
+          <w:szCs w:val="24"/>
+        </w:rPr>
+        <w:t>内存副本</w:t>
+      </w:r>
+      <w:r>
+        <w:rPr>
+          <w:rFonts w:hint="eastAsia"/>
+          <w:sz w:val="24"/>
+          <w:szCs w:val="24"/>
+        </w:rPr>
+        <w:t>，在创建</w:t>
+      </w:r>
+      <w:r>
+        <w:rPr>
+          <w:rFonts w:hint="eastAsia"/>
+          <w:sz w:val="24"/>
+          <w:szCs w:val="24"/>
+        </w:rPr>
+        <w:t>Texture</w:t>
+      </w:r>
+      <w:r>
+        <w:rPr>
+          <w:rFonts w:hint="eastAsia"/>
+          <w:sz w:val="24"/>
+          <w:szCs w:val="24"/>
+        </w:rPr>
+        <w:t>的时候有一个</w:t>
+      </w:r>
+      <w:r>
+        <w:rPr>
+          <w:rFonts w:hint="eastAsia"/>
+          <w:sz w:val="24"/>
+          <w:szCs w:val="24"/>
+        </w:rPr>
+        <w:t>BOOL</w:t>
+      </w:r>
+      <w:r>
+        <w:rPr>
+          <w:rFonts w:hint="eastAsia"/>
+          <w:sz w:val="24"/>
+          <w:szCs w:val="24"/>
+        </w:rPr>
+        <w:t>可以选择是否创建内存副本。如果不用创建，直接</w:t>
+      </w:r>
+      <w:r>
+        <w:rPr>
+          <w:rFonts w:hint="eastAsia"/>
+          <w:sz w:val="24"/>
+          <w:szCs w:val="24"/>
+        </w:rPr>
+        <w:t>D3DX11CreateSRV</w:t>
+      </w:r>
+      <w:r>
+        <w:rPr>
+          <w:rFonts w:hint="eastAsia"/>
+          <w:sz w:val="24"/>
+          <w:szCs w:val="24"/>
+        </w:rPr>
+        <w:t>创建</w:t>
+      </w:r>
+      <w:r>
+        <w:rPr>
+          <w:rFonts w:hint="eastAsia"/>
+          <w:sz w:val="24"/>
+          <w:szCs w:val="24"/>
+        </w:rPr>
+        <w:t>usage_default</w:t>
+      </w:r>
+      <w:r>
+        <w:rPr>
+          <w:rFonts w:hint="eastAsia"/>
+          <w:sz w:val="24"/>
+          <w:szCs w:val="24"/>
+        </w:rPr>
+        <w:t>的</w:t>
+      </w:r>
+      <w:r>
+        <w:rPr>
+          <w:rFonts w:hint="eastAsia"/>
+          <w:sz w:val="24"/>
+          <w:szCs w:val="24"/>
+        </w:rPr>
+        <w:t>SRV</w:t>
+      </w:r>
+      <w:r>
+        <w:rPr>
+          <w:rFonts w:hint="eastAsia"/>
+          <w:sz w:val="24"/>
+          <w:szCs w:val="24"/>
+        </w:rPr>
+        <w:t>的就好。但是要留一个内存副本的话，暂时的解决方案就是首先用</w:t>
+      </w:r>
+      <w:r>
+        <w:rPr>
+          <w:rFonts w:hint="eastAsia"/>
+          <w:sz w:val="24"/>
+          <w:szCs w:val="24"/>
+        </w:rPr>
+        <w:t>D3DX11CreateTextureFromFIle</w:t>
+      </w:r>
+      <w:r>
+        <w:rPr>
+          <w:rFonts w:hint="eastAsia"/>
+          <w:sz w:val="24"/>
+          <w:szCs w:val="24"/>
+        </w:rPr>
+        <w:t>创建一个</w:t>
+      </w:r>
+      <w:r>
+        <w:rPr>
+          <w:rFonts w:hint="eastAsia"/>
+          <w:sz w:val="24"/>
+          <w:szCs w:val="24"/>
+        </w:rPr>
+        <w:t>Usage_Staging</w:t>
+      </w:r>
+      <w:r>
+        <w:rPr>
+          <w:rFonts w:hint="eastAsia"/>
+          <w:sz w:val="24"/>
+          <w:szCs w:val="24"/>
+        </w:rPr>
+        <w:t>的</w:t>
+      </w:r>
+      <w:r>
+        <w:rPr>
+          <w:rFonts w:hint="eastAsia"/>
+          <w:sz w:val="24"/>
+          <w:szCs w:val="24"/>
+        </w:rPr>
+        <w:t>texture</w:t>
+      </w:r>
+      <w:r>
+        <w:rPr>
+          <w:rFonts w:hint="eastAsia"/>
+          <w:sz w:val="24"/>
+          <w:szCs w:val="24"/>
+        </w:rPr>
+        <w:t>，然后</w:t>
+      </w:r>
+      <w:r>
+        <w:rPr>
+          <w:rFonts w:hint="eastAsia"/>
+          <w:sz w:val="24"/>
+          <w:szCs w:val="24"/>
+        </w:rPr>
+        <w:t>Map</w:t>
+      </w:r>
+      <w:r>
+        <w:rPr>
+          <w:rFonts w:hint="eastAsia"/>
+          <w:sz w:val="24"/>
+          <w:szCs w:val="24"/>
+        </w:rPr>
+        <w:t>()</w:t>
+      </w:r>
+      <w:r>
+        <w:rPr>
+          <w:rFonts w:hint="eastAsia"/>
+          <w:sz w:val="24"/>
+          <w:szCs w:val="24"/>
+        </w:rPr>
+        <w:t>回来</w:t>
+      </w:r>
+      <w:r>
+        <w:rPr>
+          <w:rFonts w:hint="eastAsia"/>
+          <w:sz w:val="24"/>
+          <w:szCs w:val="24"/>
+        </w:rPr>
+        <w:t>copy</w:t>
+      </w:r>
+      <w:r>
+        <w:rPr>
+          <w:rFonts w:hint="eastAsia"/>
+          <w:sz w:val="24"/>
+          <w:szCs w:val="24"/>
+        </w:rPr>
+        <w:t>进</w:t>
+      </w:r>
+      <w:r>
+        <w:rPr>
+          <w:rFonts w:hint="eastAsia"/>
+          <w:sz w:val="24"/>
+          <w:szCs w:val="24"/>
+        </w:rPr>
+        <w:t>vector</w:t>
+      </w:r>
+      <w:r>
+        <w:rPr>
+          <w:rFonts w:hint="eastAsia"/>
+          <w:sz w:val="24"/>
+          <w:szCs w:val="24"/>
+        </w:rPr>
+        <w:t>里，之后用这个内存副本初始化一个</w:t>
+      </w:r>
+      <w:r>
+        <w:rPr>
+          <w:rFonts w:hint="eastAsia"/>
+          <w:sz w:val="24"/>
+          <w:szCs w:val="24"/>
+        </w:rPr>
+        <w:t>usage_default</w:t>
+      </w:r>
+      <w:r>
+        <w:rPr>
+          <w:rFonts w:hint="eastAsia"/>
+          <w:sz w:val="24"/>
+          <w:szCs w:val="24"/>
+        </w:rPr>
+        <w:t>的</w:t>
+      </w:r>
+      <w:r>
+        <w:rPr>
+          <w:rFonts w:hint="eastAsia"/>
+          <w:sz w:val="24"/>
+          <w:szCs w:val="24"/>
+        </w:rPr>
+        <w:t>texture</w:t>
+      </w:r>
+      <w:r>
+        <w:rPr>
+          <w:rFonts w:hint="eastAsia"/>
+          <w:sz w:val="24"/>
+          <w:szCs w:val="24"/>
+        </w:rPr>
+        <w:t>并创建</w:t>
+      </w:r>
+      <w:r>
+        <w:rPr>
+          <w:rFonts w:hint="eastAsia"/>
+          <w:sz w:val="24"/>
+          <w:szCs w:val="24"/>
+        </w:rPr>
+        <w:t>SRV</w:t>
+      </w:r>
+      <w:r>
+        <w:rPr>
+          <w:rFonts w:hint="eastAsia"/>
+          <w:sz w:val="24"/>
+          <w:szCs w:val="24"/>
+        </w:rPr>
+        <w:t>。</w:t>
+      </w:r>
+      <w:r>
+        <w:rPr>
+          <w:rFonts w:hint="eastAsia"/>
+          <w:color w:val="FF0000"/>
+          <w:sz w:val="24"/>
+          <w:szCs w:val="24"/>
+        </w:rPr>
+        <w:t>这里有个坑，用</w:t>
+      </w:r>
+      <w:r>
+        <w:rPr>
+          <w:rFonts w:hint="eastAsia"/>
+          <w:color w:val="FF0000"/>
+          <w:sz w:val="24"/>
+          <w:szCs w:val="24"/>
+        </w:rPr>
+        <w:t>d3dx</w:t>
+      </w:r>
+      <w:r>
+        <w:rPr>
+          <w:rFonts w:hint="eastAsia"/>
+          <w:color w:val="FF0000"/>
+          <w:sz w:val="24"/>
+          <w:szCs w:val="24"/>
+        </w:rPr>
+        <w:t>加载图片</w:t>
+      </w:r>
+      <w:r>
+        <w:rPr>
+          <w:rFonts w:hint="eastAsia"/>
+          <w:color w:val="FF0000"/>
+          <w:sz w:val="24"/>
+          <w:szCs w:val="24"/>
+        </w:rPr>
+        <w:t>map</w:t>
+      </w:r>
+      <w:r>
+        <w:rPr>
+          <w:rFonts w:hint="eastAsia"/>
+          <w:color w:val="FF0000"/>
+          <w:sz w:val="24"/>
+          <w:szCs w:val="24"/>
+        </w:rPr>
+        <w:t>回来之后</w:t>
+      </w:r>
+      <w:r>
+        <w:rPr>
+          <w:rFonts w:hint="eastAsia"/>
+          <w:color w:val="FF0000"/>
+          <w:sz w:val="24"/>
+          <w:szCs w:val="24"/>
+        </w:rPr>
+        <w:t>RowPitch(Width)</w:t>
+      </w:r>
+      <w:r>
+        <w:rPr>
+          <w:rFonts w:hint="eastAsia"/>
+          <w:color w:val="FF0000"/>
+          <w:sz w:val="24"/>
+          <w:szCs w:val="24"/>
+        </w:rPr>
+        <w:t>会有所变化，大概是有点取整的感觉，例如</w:t>
+      </w:r>
+      <w:r>
+        <w:rPr>
+          <w:rFonts w:hint="eastAsia"/>
+          <w:color w:val="FF0000"/>
+          <w:sz w:val="24"/>
+          <w:szCs w:val="24"/>
+        </w:rPr>
+        <w:t>638px</w:t>
+      </w:r>
+      <w:r>
+        <w:rPr>
+          <w:rFonts w:hint="eastAsia"/>
+          <w:color w:val="FF0000"/>
+          <w:sz w:val="24"/>
+          <w:szCs w:val="24"/>
+        </w:rPr>
+        <w:t>的宽会被拉伸成</w:t>
+      </w:r>
+      <w:r>
+        <w:rPr>
+          <w:rFonts w:hint="eastAsia"/>
+          <w:color w:val="FF0000"/>
+          <w:sz w:val="24"/>
+          <w:szCs w:val="24"/>
+        </w:rPr>
+        <w:t>640,1238px</w:t>
+      </w:r>
+      <w:r>
+        <w:rPr>
+          <w:rFonts w:hint="eastAsia"/>
+          <w:color w:val="FF0000"/>
+          <w:sz w:val="24"/>
+          <w:szCs w:val="24"/>
+        </w:rPr>
+        <w:t>被拉成</w:t>
+      </w:r>
+      <w:r>
+        <w:rPr>
+          <w:rFonts w:hint="eastAsia"/>
+          <w:color w:val="FF0000"/>
+          <w:sz w:val="24"/>
+          <w:szCs w:val="24"/>
+        </w:rPr>
+        <w:t>1240px.</w:t>
+      </w:r>
+    </w:p>
+    <w:p>
+      <w:pPr>
+        <w:pStyle w:val="a5"/>
+        <w:numPr>
+          <w:ilvl w:val="0"/>
+          <w:numId w:val="26"/>
+        </w:numPr>
+        <w:ind w:firstLineChars="0"/>
+        <w:rPr>
+          <w:sz w:val="24"/>
+          <w:szCs w:val="24"/>
+        </w:rPr>
+      </w:pPr>
+      <w:r>
+        <w:rPr>
+          <w:rFonts w:hint="eastAsia"/>
+          <w:sz w:val="24"/>
+          <w:szCs w:val="24"/>
+        </w:rPr>
+        <w:t>(2015.10.30)</w:t>
+      </w:r>
+      <w:r>
+        <w:rPr>
+          <w:rFonts w:hint="eastAsia"/>
+          <w:sz w:val="24"/>
+          <w:szCs w:val="24"/>
+        </w:rPr>
+        <w:t>可以把有内存副本的</w:t>
+      </w:r>
+      <w:r>
+        <w:rPr>
+          <w:rFonts w:hint="eastAsia"/>
+          <w:sz w:val="24"/>
+          <w:szCs w:val="24"/>
+        </w:rPr>
+        <w:t>Texture</w:t>
+      </w:r>
+      <w:r>
+        <w:rPr>
+          <w:rFonts w:hint="eastAsia"/>
+          <w:sz w:val="24"/>
+          <w:szCs w:val="24"/>
+        </w:rPr>
+        <w:t>转换为灰度图和法线贴图。灰度图可以调</w:t>
+      </w:r>
+      <w:r>
+        <w:rPr>
+          <w:rFonts w:hint="eastAsia"/>
+          <w:sz w:val="24"/>
+          <w:szCs w:val="24"/>
+        </w:rPr>
+        <w:t>rgb</w:t>
+      </w:r>
+      <w:r>
+        <w:rPr>
+          <w:rFonts w:hint="eastAsia"/>
+          <w:sz w:val="24"/>
+          <w:szCs w:val="24"/>
+        </w:rPr>
+        <w:t>权重（还没归一化），法线图可以调高度场的起伏程度。</w:t>
       </w:r>
     </w:p>
     <w:p>
@@ -10606,7 +11088,6 @@
         </w:numPr>
         <w:ind w:firstLineChars="0"/>
         <w:rPr>
-          <w:rFonts w:hint="eastAsia"/>
           <w:sz w:val="24"/>
           <w:szCs w:val="24"/>
         </w:rPr>
@@ -10677,7 +11158,6 @@
         </w:numPr>
         <w:ind w:firstLineChars="0"/>
         <w:rPr>
-          <w:rFonts w:hint="eastAsia"/>
           <w:sz w:val="24"/>
           <w:szCs w:val="24"/>
         </w:rPr>
@@ -10816,7 +11296,6 @@
         </w:numPr>
         <w:ind w:firstLineChars="0"/>
         <w:rPr>
-          <w:rFonts w:hint="eastAsia"/>
           <w:sz w:val="24"/>
           <w:szCs w:val="24"/>
         </w:rPr>
@@ -10915,7 +11394,16 @@
           <w:sz w:val="24"/>
           <w:szCs w:val="24"/>
         </w:rPr>
-        <w:t>对应的定义一个接口</w:t>
+        <w:t>对应的定</w:t>
+      </w:r>
+      <w:r>
+        <w:rPr>
+          <w:rFonts w:hint="eastAsia"/>
+          <w:sz w:val="24"/>
+          <w:szCs w:val="24"/>
+        </w:rPr>
+        <w:lastRenderedPageBreak/>
+        <w:t>义一个接口</w:t>
       </w:r>
       <w:r>
         <w:rPr>
@@ -10951,7 +11439,6 @@
         </w:numPr>
         <w:ind w:firstLineChars="0"/>
         <w:rPr>
-          <w:rFonts w:hint="eastAsia"/>
           <w:sz w:val="24"/>
           <w:szCs w:val="24"/>
         </w:rPr>
@@ -11046,7 +11533,6 @@
         </w:numPr>
         <w:ind w:firstLineChars="0"/>
         <w:rPr>
-          <w:rFonts w:hint="eastAsia"/>
           <w:sz w:val="24"/>
           <w:szCs w:val="24"/>
         </w:rPr>
@@ -11304,6 +11790,243 @@
           <w:szCs w:val="24"/>
         </w:rPr>
         <w:t>甚至一个事件对应一个消息处理函数，现在设计是一个控件一个函数）</w:t>
+      </w:r>
+      <w:r>
+        <w:rPr>
+          <w:rFonts w:hint="eastAsia"/>
+          <w:sz w:val="24"/>
+          <w:szCs w:val="24"/>
+        </w:rPr>
+        <w:t>。所以在</w:t>
+      </w:r>
+      <w:r>
+        <w:rPr>
+          <w:rFonts w:hint="eastAsia"/>
+          <w:sz w:val="24"/>
+          <w:szCs w:val="24"/>
+        </w:rPr>
+        <w:t>exe</w:t>
+      </w:r>
+      <w:r>
+        <w:rPr>
+          <w:rFonts w:hint="eastAsia"/>
+          <w:sz w:val="24"/>
+          <w:szCs w:val="24"/>
+        </w:rPr>
+        <w:t>中，在对应的消息处理函数中需要用</w:t>
+      </w:r>
+      <w:r>
+        <w:rPr>
+          <w:rFonts w:hint="eastAsia"/>
+          <w:sz w:val="24"/>
+          <w:szCs w:val="24"/>
+        </w:rPr>
+        <w:t>switch</w:t>
+      </w:r>
+      <w:r>
+        <w:rPr>
+          <w:rFonts w:hint="eastAsia"/>
+          <w:sz w:val="24"/>
+          <w:szCs w:val="24"/>
+        </w:rPr>
+        <w:t>或</w:t>
+      </w:r>
+      <w:r>
+        <w:rPr>
+          <w:rFonts w:hint="eastAsia"/>
+          <w:sz w:val="24"/>
+          <w:szCs w:val="24"/>
+        </w:rPr>
+        <w:t>if</w:t>
+      </w:r>
+      <w:r>
+        <w:rPr>
+          <w:rFonts w:hint="eastAsia"/>
+          <w:sz w:val="24"/>
+          <w:szCs w:val="24"/>
+        </w:rPr>
+        <w:t>等来判断传入的</w:t>
+      </w:r>
+      <w:r>
+        <w:rPr>
+          <w:rFonts w:hint="eastAsia"/>
+          <w:sz w:val="24"/>
+          <w:szCs w:val="24"/>
+        </w:rPr>
+        <w:t>NoiseGUIEvents</w:t>
+      </w:r>
+      <w:r>
+        <w:rPr>
+          <w:rFonts w:hint="eastAsia"/>
+          <w:sz w:val="24"/>
+          <w:szCs w:val="24"/>
+        </w:rPr>
+        <w:t>的值来做相应的处理。</w:t>
+      </w:r>
+    </w:p>
+    <w:p>
+      <w:pPr>
+        <w:pStyle w:val="a5"/>
+        <w:numPr>
+          <w:ilvl w:val="0"/>
+          <w:numId w:val="30"/>
+        </w:numPr>
+        <w:ind w:firstLineChars="0"/>
+        <w:rPr>
+          <w:sz w:val="24"/>
+          <w:szCs w:val="24"/>
+        </w:rPr>
+      </w:pPr>
+      <w:r>
+        <w:rPr>
+          <w:rFonts w:hint="eastAsia"/>
+          <w:sz w:val="24"/>
+          <w:szCs w:val="24"/>
+        </w:rPr>
+        <w:t>(2015.10.30)NoiseGUIButton</w:t>
+      </w:r>
+      <w:r>
+        <w:rPr>
+          <w:rFonts w:hint="eastAsia"/>
+          <w:sz w:val="24"/>
+          <w:szCs w:val="24"/>
+        </w:rPr>
+        <w:t>：</w:t>
+      </w:r>
+      <w:r>
+        <w:rPr>
+          <w:sz w:val="24"/>
+          <w:szCs w:val="24"/>
+        </w:rPr>
+        <w:t xml:space="preserve"> </w:t>
+      </w:r>
+      <w:r>
+        <w:rPr>
+          <w:rFonts w:hint="eastAsia"/>
+          <w:sz w:val="24"/>
+          <w:szCs w:val="24"/>
+        </w:rPr>
+        <w:t>现在</w:t>
+      </w:r>
+      <w:r>
+        <w:rPr>
+          <w:rFonts w:hint="eastAsia"/>
+          <w:sz w:val="24"/>
+          <w:szCs w:val="24"/>
+        </w:rPr>
+        <w:t>Button</w:t>
+      </w:r>
+      <w:r>
+        <w:rPr>
+          <w:rFonts w:hint="eastAsia"/>
+          <w:sz w:val="24"/>
+          <w:szCs w:val="24"/>
+        </w:rPr>
+        <w:t>可以通过</w:t>
+      </w:r>
+      <w:r>
+        <w:rPr>
+          <w:rFonts w:hint="eastAsia"/>
+          <w:sz w:val="24"/>
+          <w:szCs w:val="24"/>
+        </w:rPr>
+        <w:t>SetDragableX</w:t>
+      </w:r>
+      <w:r>
+        <w:rPr>
+          <w:rFonts w:hint="eastAsia"/>
+          <w:sz w:val="24"/>
+          <w:szCs w:val="24"/>
+        </w:rPr>
+        <w:t>（或者</w:t>
+      </w:r>
+      <w:r>
+        <w:rPr>
+          <w:rFonts w:hint="eastAsia"/>
+          <w:sz w:val="24"/>
+          <w:szCs w:val="24"/>
+        </w:rPr>
+        <w:t>Y</w:t>
+      </w:r>
+      <w:r>
+        <w:rPr>
+          <w:rFonts w:hint="eastAsia"/>
+          <w:sz w:val="24"/>
+          <w:szCs w:val="24"/>
+        </w:rPr>
+        <w:t>）来决定是否可以鼠标拖拽（按下左键时）。</w:t>
+      </w:r>
+      <w:r>
+        <w:rPr>
+          <w:rFonts w:hint="eastAsia"/>
+          <w:sz w:val="24"/>
+          <w:szCs w:val="24"/>
+        </w:rPr>
+        <w:t>现在为了简化起见</w:t>
+      </w:r>
+      <w:r>
+        <w:rPr>
+          <w:rFonts w:hint="eastAsia"/>
+          <w:sz w:val="24"/>
+          <w:szCs w:val="24"/>
+        </w:rPr>
+        <w:t>拖拽的时候按键中心会跟着鼠标（用鼠标相对位移的话会因为有延迟导致效果不太好）。</w:t>
+      </w:r>
+      <w:r>
+        <w:rPr>
+          <w:rFonts w:hint="eastAsia"/>
+          <w:sz w:val="24"/>
+          <w:szCs w:val="24"/>
+        </w:rPr>
+        <w:t>因为窗口大小可能会有变化，所以会有一个</w:t>
+      </w:r>
+      <w:r>
+        <w:rPr>
+          <w:rFonts w:hint="eastAsia"/>
+          <w:sz w:val="24"/>
+          <w:szCs w:val="24"/>
+        </w:rPr>
+        <w:t>scaleFactor</w:t>
+      </w:r>
+      <w:r>
+        <w:rPr>
+          <w:rFonts w:hint="eastAsia"/>
+          <w:sz w:val="24"/>
+          <w:szCs w:val="24"/>
+        </w:rPr>
+        <w:t>，用于适应这种缩放，把屏幕空间的鼠标坐标转换到</w:t>
+      </w:r>
+      <w:r>
+        <w:rPr>
+          <w:rFonts w:hint="eastAsia"/>
+          <w:sz w:val="24"/>
+          <w:szCs w:val="24"/>
+        </w:rPr>
+        <w:t>BackBufferSpace</w:t>
+      </w:r>
+      <w:r>
+        <w:rPr>
+          <w:rFonts w:hint="eastAsia"/>
+          <w:sz w:val="24"/>
+          <w:szCs w:val="24"/>
+        </w:rPr>
+        <w:t>的坐标，这样</w:t>
+      </w:r>
+      <w:r>
+        <w:rPr>
+          <w:rFonts w:hint="eastAsia"/>
+          <w:sz w:val="24"/>
+          <w:szCs w:val="24"/>
+        </w:rPr>
+        <w:t>GUI</w:t>
+      </w:r>
+      <w:r>
+        <w:rPr>
+          <w:rFonts w:hint="eastAsia"/>
+          <w:sz w:val="24"/>
+          <w:szCs w:val="24"/>
+        </w:rPr>
+        <w:t>的鼠标判断才不会有偏移。</w:t>
       </w:r>
     </w:p>
     <w:p>
@@ -12053,7 +12776,6 @@
               <w:sz w:val="24"/>
               <w:szCs w:val="24"/>
             </w:rPr>
-            <w:lastRenderedPageBreak/>
             <m:t>Z=L·</m:t>
           </m:r>
           <m:func>
@@ -12279,6 +13001,7 @@
           <w:sz w:val="24"/>
           <w:szCs w:val="24"/>
         </w:rPr>
+        <w:lastRenderedPageBreak/>
         <w:drawing>
           <wp:inline distT="0" distB="0" distL="0" distR="0">
             <wp:extent cx="1838325" cy="2152650"/>
@@ -13312,7 +14035,6 @@
           <w:sz w:val="24"/>
           <w:szCs w:val="24"/>
         </w:rPr>
-        <w:lastRenderedPageBreak/>
         <w:tab/>
         <w:t>(2015.7.16)</w:t>
       </w:r>
@@ -13689,6 +14411,7 @@
           <w:sz w:val="24"/>
           <w:szCs w:val="24"/>
         </w:rPr>
+        <w:lastRenderedPageBreak/>
         <w:tab/>
         <w:t>(2015.7.5)</w:t>
       </w:r>
@@ -14541,7 +15264,6 @@
           <w:sz w:val="28"/>
           <w:szCs w:val="28"/>
         </w:rPr>
-        <w:lastRenderedPageBreak/>
         <w:t>透视校正插值</w:t>
       </w:r>
     </w:p>

</xml_diff>

<commit_message>
High Speed Text Rendering(Static/Dynamic)
1.Dynamic Ascii Text
2.Static Unicode Text
(Char Alignment need to be improved....)
(And dynamic text perform 1 draw call for  1 char for the time
being,this can be optimized by generating a draw call list)
</commit_message>
<xml_diff>
--- a/Tech Doc/技术文档2.docx
+++ b/Tech Doc/技术文档2.docx
@@ -268,6 +268,23 @@
         </w:rPr>
         <w:tab/>
         <w:t>NoiseFileManager(2015.7.22)</w:t>
+      </w:r>
+    </w:p>
+    <w:p>
+      <w:pPr>
+        <w:rPr>
+          <w:sz w:val="24"/>
+          <w:szCs w:val="24"/>
+        </w:rPr>
+      </w:pPr>
+      <w:r>
+        <w:rPr>
+          <w:rFonts w:hint="eastAsia"/>
+          <w:sz w:val="24"/>
+          <w:szCs w:val="24"/>
+        </w:rPr>
+        <w:tab/>
+        <w:t>NoiseFontManager(2015.11.9)</w:t>
       </w:r>
     </w:p>
     <w:p>
@@ -1010,6 +1027,7 @@
           <w:sz w:val="24"/>
           <w:szCs w:val="24"/>
         </w:rPr>
+        <w:lastRenderedPageBreak/>
         <w:t>(2015.6.29)</w:t>
       </w:r>
       <w:r>
@@ -1050,7 +1068,6 @@
           <w:sz w:val="24"/>
           <w:szCs w:val="24"/>
         </w:rPr>
-        <w:lastRenderedPageBreak/>
         <w:t>Yaw-Pitch-Roll(Y-X-Z)</w:t>
       </w:r>
       <w:r>
@@ -2376,7 +2393,16 @@
           <w:sz w:val="24"/>
           <w:szCs w:val="24"/>
         </w:rPr>
-        <w:t>改改来创建</w:t>
+        <w:t>改改</w:t>
+      </w:r>
+      <w:r>
+        <w:rPr>
+          <w:rFonts w:hint="eastAsia"/>
+          <w:sz w:val="24"/>
+          <w:szCs w:val="24"/>
+        </w:rPr>
+        <w:lastRenderedPageBreak/>
+        <w:t>来创建</w:t>
       </w:r>
       <w:r>
         <w:rPr>
@@ -2414,7 +2440,6 @@
           <w:sz w:val="24"/>
           <w:szCs w:val="24"/>
         </w:rPr>
-        <w:lastRenderedPageBreak/>
         <w:t>(2015.9.24)</w:t>
       </w:r>
       <w:r>
@@ -4167,7 +4192,6 @@
           <w:sz w:val="28"/>
           <w:szCs w:val="28"/>
         </w:rPr>
-        <w:lastRenderedPageBreak/>
         <w:t>Noise</w:t>
       </w:r>
       <w:r>
@@ -5217,6 +5241,204 @@
     </w:p>
     <w:p>
       <w:pPr>
+        <w:pStyle w:val="a5"/>
+        <w:numPr>
+          <w:ilvl w:val="0"/>
+          <w:numId w:val="13"/>
+        </w:numPr>
+        <w:ind w:firstLineChars="0"/>
+        <w:rPr>
+          <w:color w:val="FBD4B4" w:themeColor="accent6" w:themeTint="66"/>
+          <w:sz w:val="24"/>
+          <w:szCs w:val="24"/>
+        </w:rPr>
+      </w:pPr>
+      <w:r>
+        <w:rPr>
+          <w:rFonts w:hint="eastAsia"/>
+          <w:sz w:val="24"/>
+          <w:szCs w:val="24"/>
+        </w:rPr>
+        <w:t>(2015.11.10)</w:t>
+      </w:r>
+      <w:r>
+        <w:rPr>
+          <w:rFonts w:hint="eastAsia"/>
+          <w:sz w:val="24"/>
+          <w:szCs w:val="24"/>
+        </w:rPr>
+        <w:t>由于</w:t>
+      </w:r>
+      <w:r>
+        <w:rPr>
+          <w:rFonts w:hint="eastAsia"/>
+          <w:sz w:val="24"/>
+          <w:szCs w:val="24"/>
+        </w:rPr>
+        <w:t>GraphicObject</w:t>
+      </w:r>
+      <w:r>
+        <w:rPr>
+          <w:rFonts w:hint="eastAsia"/>
+          <w:sz w:val="24"/>
+          <w:szCs w:val="24"/>
+        </w:rPr>
+        <w:t>里的长方形可以是文本</w:t>
+      </w:r>
+      <w:r>
+        <w:rPr>
+          <w:rFonts w:hint="eastAsia"/>
+          <w:sz w:val="24"/>
+          <w:szCs w:val="24"/>
+        </w:rPr>
+        <w:t>Texture</w:t>
+      </w:r>
+      <w:r>
+        <w:rPr>
+          <w:rFonts w:hint="eastAsia"/>
+          <w:sz w:val="24"/>
+          <w:szCs w:val="24"/>
+        </w:rPr>
+        <w:t>，所以渲染的时候要先判断一下</w:t>
+      </w:r>
+      <w:r>
+        <w:rPr>
+          <w:rFonts w:hint="eastAsia"/>
+          <w:sz w:val="24"/>
+          <w:szCs w:val="24"/>
+        </w:rPr>
+        <w:t>NOISE_TEXTURE_</w:t>
+      </w:r>
+      <w:r>
+        <w:rPr>
+          <w:rFonts w:hint="eastAsia"/>
+          <w:sz w:val="24"/>
+          <w:szCs w:val="24"/>
+        </w:rPr>
+        <w:t>TYPE</w:t>
+      </w:r>
+      <w:r>
+        <w:rPr>
+          <w:rFonts w:hint="eastAsia"/>
+          <w:sz w:val="24"/>
+          <w:szCs w:val="24"/>
+        </w:rPr>
+        <w:t>。</w:t>
+      </w:r>
+    </w:p>
+    <w:p>
+      <w:pPr>
+        <w:pStyle w:val="a5"/>
+        <w:numPr>
+          <w:ilvl w:val="0"/>
+          <w:numId w:val="13"/>
+        </w:numPr>
+        <w:ind w:firstLineChars="0"/>
+        <w:rPr>
+          <w:color w:val="FBD4B4" w:themeColor="accent6" w:themeTint="66"/>
+          <w:sz w:val="24"/>
+          <w:szCs w:val="24"/>
+        </w:rPr>
+      </w:pPr>
+      <w:r>
+        <w:rPr>
+          <w:rFonts w:hint="eastAsia"/>
+          <w:sz w:val="24"/>
+          <w:szCs w:val="24"/>
+        </w:rPr>
+        <w:t>(2015.11.12)</w:t>
+      </w:r>
+      <w:r>
+        <w:rPr>
+          <w:rFonts w:hint="eastAsia"/>
+          <w:sz w:val="24"/>
+          <w:szCs w:val="24"/>
+        </w:rPr>
+        <w:t>改为主动式的</w:t>
+      </w:r>
+      <w:r>
+        <w:rPr>
+          <w:rFonts w:hint="eastAsia"/>
+          <w:sz w:val="24"/>
+          <w:szCs w:val="24"/>
+        </w:rPr>
+        <w:t>AddToRenderList</w:t>
+      </w:r>
+      <w:r>
+        <w:rPr>
+          <w:rFonts w:hint="eastAsia"/>
+          <w:sz w:val="24"/>
+          <w:szCs w:val="24"/>
+        </w:rPr>
+        <w:t>，以前是对象主动</w:t>
+      </w:r>
+      <w:r>
+        <w:rPr>
+          <w:rFonts w:hint="eastAsia"/>
+          <w:sz w:val="24"/>
+          <w:szCs w:val="24"/>
+        </w:rPr>
+        <w:t>AddToRenderList</w:t>
+      </w:r>
+      <w:r>
+        <w:rPr>
+          <w:rFonts w:hint="eastAsia"/>
+          <w:sz w:val="24"/>
+          <w:szCs w:val="24"/>
+        </w:rPr>
+        <w:t>，这样还要</w:t>
+      </w:r>
+      <w:r>
+        <w:rPr>
+          <w:rFonts w:hint="eastAsia"/>
+          <w:sz w:val="24"/>
+          <w:szCs w:val="24"/>
+        </w:rPr>
+        <w:t>validate</w:t>
+      </w:r>
+      <w:r>
+        <w:rPr>
+          <w:rFonts w:hint="eastAsia"/>
+          <w:sz w:val="24"/>
+          <w:szCs w:val="24"/>
+        </w:rPr>
+        <w:t>指针好麻烦。</w:t>
+      </w:r>
+      <w:r>
+        <w:rPr>
+          <w:rFonts w:hint="eastAsia"/>
+          <w:sz w:val="24"/>
+          <w:szCs w:val="24"/>
+        </w:rPr>
+        <w:t>（其中</w:t>
+      </w:r>
+      <w:r>
+        <w:rPr>
+          <w:rFonts w:hint="eastAsia"/>
+          <w:sz w:val="24"/>
+          <w:szCs w:val="24"/>
+        </w:rPr>
+        <w:t>Static/Dynamic Text</w:t>
+      </w:r>
+      <w:r>
+        <w:rPr>
+          <w:rFonts w:hint="eastAsia"/>
+          <w:sz w:val="24"/>
+          <w:szCs w:val="24"/>
+        </w:rPr>
+        <w:t>对象是要抽取他们的内部的</w:t>
+      </w:r>
+      <w:r>
+        <w:rPr>
+          <w:rFonts w:hint="eastAsia"/>
+          <w:sz w:val="24"/>
+          <w:szCs w:val="24"/>
+        </w:rPr>
+        <w:t>Graphic Object)</w:t>
+      </w:r>
+    </w:p>
+    <w:p>
+      <w:pPr>
         <w:rPr>
           <w:sz w:val="24"/>
           <w:szCs w:val="24"/>
@@ -5353,7 +5575,16 @@
           <w:sz w:val="24"/>
           <w:szCs w:val="24"/>
         </w:rPr>
-        <w:t>只用各向异性的</w:t>
+        <w:t>只用</w:t>
+      </w:r>
+      <w:r>
+        <w:rPr>
+          <w:rFonts w:hint="eastAsia"/>
+          <w:sz w:val="24"/>
+          <w:szCs w:val="24"/>
+        </w:rPr>
+        <w:lastRenderedPageBreak/>
+        <w:t>各向异性的</w:t>
       </w:r>
       <w:r>
         <w:rPr>
@@ -7642,7 +7873,16 @@
           <w:sz w:val="24"/>
           <w:szCs w:val="24"/>
         </w:rPr>
-        <w:t>，并且都设置了最大数目。这样分开是做一定的优化，减少静态光源不必要的更新。然后增加了光源各种</w:t>
+        <w:t>，并且都设置了最大数目。这样分开是做一定的优化，减少静态光源不必要的更新。然后</w:t>
+      </w:r>
+      <w:r>
+        <w:rPr>
+          <w:rFonts w:hint="eastAsia"/>
+          <w:sz w:val="24"/>
+          <w:szCs w:val="24"/>
+        </w:rPr>
+        <w:lastRenderedPageBreak/>
+        <w:t>增加了光源各种</w:t>
       </w:r>
       <w:r>
         <w:rPr>
@@ -7778,7 +8018,6 @@
           <w:sz w:val="24"/>
           <w:szCs w:val="24"/>
         </w:rPr>
-        <w:lastRenderedPageBreak/>
         <w:t>(2015.7.22)</w:t>
       </w:r>
       <w:r>
@@ -7993,50 +8232,6 @@
           <w:szCs w:val="24"/>
         </w:rPr>
       </w:pPr>
-    </w:p>
-    <w:p>
-      <w:pPr>
-        <w:rPr>
-          <w:sz w:val="24"/>
-          <w:szCs w:val="24"/>
-        </w:rPr>
-      </w:pPr>
-    </w:p>
-    <w:p>
-      <w:pPr>
-        <w:pStyle w:val="a5"/>
-        <w:numPr>
-          <w:ilvl w:val="0"/>
-          <w:numId w:val="1"/>
-        </w:numPr>
-        <w:ind w:firstLineChars="0"/>
-        <w:rPr>
-          <w:b/>
-          <w:color w:val="FBD4B4" w:themeColor="accent6" w:themeTint="66"/>
-          <w:sz w:val="28"/>
-          <w:szCs w:val="28"/>
-        </w:rPr>
-      </w:pPr>
-      <w:r>
-        <w:rPr>
-          <w:rFonts w:hint="eastAsia"/>
-          <w:b/>
-          <w:color w:val="FBD4B4" w:themeColor="accent6" w:themeTint="66"/>
-          <w:sz w:val="28"/>
-          <w:szCs w:val="28"/>
-        </w:rPr>
-        <w:t>NoiseLineBuffer</w:t>
-      </w:r>
-      <w:r>
-        <w:rPr>
-          <w:rFonts w:hint="eastAsia"/>
-          <w:b/>
-          <w:color w:val="FBD4B4" w:themeColor="accent6" w:themeTint="66"/>
-          <w:sz w:val="28"/>
-          <w:szCs w:val="28"/>
-        </w:rPr>
-        <w:t>：</w:t>
-      </w:r>
     </w:p>
     <w:p>
       <w:pPr>
@@ -8912,6 +9107,52 @@
     <w:p>
       <w:pPr>
         <w:pStyle w:val="a5"/>
+        <w:numPr>
+          <w:ilvl w:val="0"/>
+          <w:numId w:val="22"/>
+        </w:numPr>
+        <w:ind w:firstLineChars="0"/>
+        <w:rPr>
+          <w:sz w:val="24"/>
+          <w:szCs w:val="24"/>
+        </w:rPr>
+      </w:pPr>
+      <w:r>
+        <w:rPr>
+          <w:rFonts w:hint="eastAsia"/>
+          <w:sz w:val="24"/>
+          <w:szCs w:val="24"/>
+        </w:rPr>
+        <w:t>(2015.11.10)</w:t>
+      </w:r>
+      <w:r>
+        <w:rPr>
+          <w:rFonts w:hint="eastAsia"/>
+          <w:sz w:val="24"/>
+          <w:szCs w:val="24"/>
+        </w:rPr>
+        <w:t>作为文本材质的载体，</w:t>
+      </w:r>
+      <w:r>
+        <w:rPr>
+          <w:rFonts w:hint="eastAsia"/>
+          <w:sz w:val="24"/>
+          <w:szCs w:val="24"/>
+        </w:rPr>
+        <w:t>Rectangle</w:t>
+      </w:r>
+      <w:r>
+        <w:rPr>
+          <w:rFonts w:hint="eastAsia"/>
+          <w:sz w:val="24"/>
+          <w:szCs w:val="24"/>
+        </w:rPr>
+        <w:t>可以设置纹理坐标（专门为动态文本的渲染而设置）</w:t>
+      </w:r>
+    </w:p>
+    <w:p>
+      <w:pPr>
+        <w:pStyle w:val="a5"/>
         <w:ind w:left="1260" w:firstLineChars="0" w:firstLine="0"/>
         <w:rPr>
           <w:sz w:val="24"/>
@@ -9661,6 +9902,14 @@
     </w:p>
     <w:p>
       <w:pPr>
+        <w:rPr>
+          <w:sz w:val="24"/>
+          <w:szCs w:val="24"/>
+        </w:rPr>
+      </w:pPr>
+    </w:p>
+    <w:p>
+      <w:pPr>
         <w:pStyle w:val="a5"/>
         <w:numPr>
           <w:ilvl w:val="0"/>
@@ -9720,6 +9969,7 @@
           <w:sz w:val="24"/>
           <w:szCs w:val="24"/>
         </w:rPr>
+        <w:lastRenderedPageBreak/>
         <w:t>(2015.8.2</w:t>
       </w:r>
       <w:r>
@@ -9846,7 +10096,6 @@
           <w:sz w:val="24"/>
           <w:szCs w:val="24"/>
         </w:rPr>
-        <w:lastRenderedPageBreak/>
         <w:t>Shader resource view</w:t>
       </w:r>
       <w:r>
@@ -9883,7 +10132,6 @@
         </w:numPr>
         <w:ind w:firstLineChars="0"/>
         <w:rPr>
-          <w:rFonts w:hint="eastAsia"/>
           <w:sz w:val="24"/>
           <w:szCs w:val="24"/>
         </w:rPr>
@@ -9946,7 +10194,6 @@
         </w:numPr>
         <w:ind w:firstLineChars="0"/>
         <w:rPr>
-          <w:rFonts w:hint="eastAsia"/>
           <w:sz w:val="24"/>
           <w:szCs w:val="24"/>
         </w:rPr>
@@ -10421,6 +10668,448 @@
     </w:p>
     <w:p>
       <w:pPr>
+        <w:pStyle w:val="a5"/>
+        <w:numPr>
+          <w:ilvl w:val="0"/>
+          <w:numId w:val="26"/>
+        </w:numPr>
+        <w:ind w:firstLineChars="0"/>
+        <w:rPr>
+          <w:sz w:val="24"/>
+          <w:szCs w:val="24"/>
+        </w:rPr>
+      </w:pPr>
+      <w:r>
+        <w:rPr>
+          <w:rFonts w:hint="eastAsia"/>
+          <w:sz w:val="24"/>
+          <w:szCs w:val="24"/>
+        </w:rPr>
+        <w:t>(2015.10.31)</w:t>
+      </w:r>
+      <w:r>
+        <w:rPr>
+          <w:rFonts w:hint="eastAsia"/>
+          <w:sz w:val="24"/>
+          <w:szCs w:val="24"/>
+        </w:rPr>
+        <w:t>可以修改纹理的内存副本并更新到</w:t>
+      </w:r>
+      <w:r>
+        <w:rPr>
+          <w:rFonts w:hint="eastAsia"/>
+          <w:sz w:val="24"/>
+          <w:szCs w:val="24"/>
+        </w:rPr>
+        <w:t>GPU</w:t>
+      </w:r>
+      <w:r>
+        <w:rPr>
+          <w:rFonts w:hint="eastAsia"/>
+          <w:sz w:val="24"/>
+          <w:szCs w:val="24"/>
+        </w:rPr>
+        <w:t>。出于性能考虑建议先用</w:t>
+      </w:r>
+      <w:r>
+        <w:rPr>
+          <w:rFonts w:hint="eastAsia"/>
+          <w:sz w:val="24"/>
+          <w:szCs w:val="24"/>
+        </w:rPr>
+        <w:t>UINT</w:t>
+      </w:r>
+      <w:r>
+        <w:rPr>
+          <w:rFonts w:hint="eastAsia"/>
+          <w:sz w:val="24"/>
+          <w:szCs w:val="24"/>
+        </w:rPr>
+        <w:t>储存材质</w:t>
+      </w:r>
+      <w:r>
+        <w:rPr>
+          <w:rFonts w:hint="eastAsia"/>
+          <w:sz w:val="24"/>
+          <w:szCs w:val="24"/>
+        </w:rPr>
+        <w:t>ID</w:t>
+      </w:r>
+      <w:r>
+        <w:rPr>
+          <w:rFonts w:hint="eastAsia"/>
+          <w:sz w:val="24"/>
+          <w:szCs w:val="24"/>
+        </w:rPr>
+        <w:t>，不要在循环里用</w:t>
+      </w:r>
+      <w:r>
+        <w:rPr>
+          <w:rFonts w:hint="eastAsia"/>
+          <w:sz w:val="24"/>
+          <w:szCs w:val="24"/>
+        </w:rPr>
+        <w:t xml:space="preserve">GetIndex </w:t>
+      </w:r>
+      <w:r>
+        <w:rPr>
+          <w:rFonts w:hint="eastAsia"/>
+          <w:color w:val="FF0000"/>
+          <w:sz w:val="24"/>
+          <w:szCs w:val="24"/>
+        </w:rPr>
+        <w:t>（还有</w:t>
+      </w:r>
+      <w:r>
+        <w:rPr>
+          <w:rFonts w:hint="eastAsia"/>
+          <w:color w:val="FF0000"/>
+          <w:sz w:val="24"/>
+          <w:szCs w:val="24"/>
+        </w:rPr>
+        <w:t>GetIndex</w:t>
+      </w:r>
+      <w:r>
+        <w:rPr>
+          <w:rFonts w:hint="eastAsia"/>
+          <w:color w:val="FF0000"/>
+          <w:sz w:val="24"/>
+          <w:szCs w:val="24"/>
+        </w:rPr>
+        <w:t>以后用</w:t>
+      </w:r>
+      <w:r>
+        <w:rPr>
+          <w:rFonts w:hint="eastAsia"/>
+          <w:color w:val="FF0000"/>
+          <w:sz w:val="24"/>
+          <w:szCs w:val="24"/>
+        </w:rPr>
+        <w:t>std::Map</w:t>
+      </w:r>
+      <w:r>
+        <w:rPr>
+          <w:rFonts w:hint="eastAsia"/>
+          <w:color w:val="FF0000"/>
+          <w:sz w:val="24"/>
+          <w:szCs w:val="24"/>
+        </w:rPr>
+        <w:t>来实现</w:t>
+      </w:r>
+      <w:r>
+        <w:rPr>
+          <w:rFonts w:hint="eastAsia"/>
+          <w:color w:val="FF0000"/>
+          <w:sz w:val="24"/>
+          <w:szCs w:val="24"/>
+        </w:rPr>
+        <w:t>Index-Name</w:t>
+      </w:r>
+      <w:r>
+        <w:rPr>
+          <w:rFonts w:hint="eastAsia"/>
+          <w:color w:val="FF0000"/>
+          <w:sz w:val="24"/>
+          <w:szCs w:val="24"/>
+        </w:rPr>
+        <w:t>的配对）</w:t>
+      </w:r>
+    </w:p>
+    <w:p>
+      <w:pPr>
+        <w:pStyle w:val="a5"/>
+        <w:numPr>
+          <w:ilvl w:val="0"/>
+          <w:numId w:val="26"/>
+        </w:numPr>
+        <w:ind w:firstLineChars="0"/>
+        <w:rPr>
+          <w:sz w:val="24"/>
+          <w:szCs w:val="24"/>
+        </w:rPr>
+      </w:pPr>
+      <w:r>
+        <w:rPr>
+          <w:rFonts w:hint="eastAsia"/>
+          <w:sz w:val="24"/>
+          <w:szCs w:val="24"/>
+        </w:rPr>
+        <w:t>(</w:t>
+      </w:r>
+      <w:r>
+        <w:rPr>
+          <w:rFonts w:hint="eastAsia"/>
+          <w:color w:val="FDE9D9" w:themeColor="accent6" w:themeTint="33"/>
+          <w:sz w:val="24"/>
+          <w:szCs w:val="24"/>
+        </w:rPr>
+        <w:t>2015.11.10)</w:t>
+      </w:r>
+      <w:r>
+        <w:rPr>
+          <w:rFonts w:hint="eastAsia"/>
+          <w:color w:val="FDE9D9" w:themeColor="accent6" w:themeTint="33"/>
+          <w:sz w:val="24"/>
+          <w:szCs w:val="24"/>
+        </w:rPr>
+        <w:t>由于字体纹理</w:t>
+      </w:r>
+      <w:r>
+        <w:rPr>
+          <w:rFonts w:hint="eastAsia"/>
+          <w:color w:val="FDE9D9" w:themeColor="accent6" w:themeTint="33"/>
+          <w:sz w:val="24"/>
+          <w:szCs w:val="24"/>
+        </w:rPr>
+        <w:t>/</w:t>
+      </w:r>
+      <w:r>
+        <w:rPr>
+          <w:rFonts w:hint="eastAsia"/>
+          <w:color w:val="FDE9D9" w:themeColor="accent6" w:themeTint="33"/>
+          <w:sz w:val="24"/>
+          <w:szCs w:val="24"/>
+        </w:rPr>
+        <w:t>纹理查询表被</w:t>
+      </w:r>
+      <w:r>
+        <w:rPr>
+          <w:rFonts w:hint="eastAsia"/>
+          <w:color w:val="FDE9D9" w:themeColor="accent6" w:themeTint="33"/>
+          <w:sz w:val="24"/>
+          <w:szCs w:val="24"/>
+        </w:rPr>
+        <w:t>fontMgr</w:t>
+      </w:r>
+      <w:r>
+        <w:rPr>
+          <w:rFonts w:hint="eastAsia"/>
+          <w:color w:val="FDE9D9" w:themeColor="accent6" w:themeTint="33"/>
+          <w:sz w:val="24"/>
+          <w:szCs w:val="24"/>
+        </w:rPr>
+        <w:t>委托由</w:t>
+      </w:r>
+      <w:r>
+        <w:rPr>
+          <w:rFonts w:hint="eastAsia"/>
+          <w:color w:val="FDE9D9" w:themeColor="accent6" w:themeTint="33"/>
+          <w:sz w:val="24"/>
+          <w:szCs w:val="24"/>
+        </w:rPr>
+        <w:t>TexMgr</w:t>
+      </w:r>
+      <w:r>
+        <w:rPr>
+          <w:rFonts w:hint="eastAsia"/>
+          <w:color w:val="FDE9D9" w:themeColor="accent6" w:themeTint="33"/>
+          <w:sz w:val="24"/>
+          <w:szCs w:val="24"/>
+        </w:rPr>
+        <w:t>管理</w:t>
+      </w:r>
+      <w:r>
+        <w:rPr>
+          <w:rFonts w:hint="eastAsia"/>
+          <w:color w:val="FDE9D9" w:themeColor="accent6" w:themeTint="33"/>
+          <w:sz w:val="24"/>
+          <w:szCs w:val="24"/>
+        </w:rPr>
+        <w:t>，这些纹理不能被随便修改和删除，所以纹理应该有访问权限</w:t>
+      </w:r>
+      <w:r>
+        <w:rPr>
+          <w:rFonts w:hint="eastAsia"/>
+          <w:color w:val="FDE9D9" w:themeColor="accent6" w:themeTint="33"/>
+          <w:sz w:val="24"/>
+          <w:szCs w:val="24"/>
+        </w:rPr>
+        <w:t>(ACCESS_PERMISSION)</w:t>
+      </w:r>
+      <w:r>
+        <w:rPr>
+          <w:rFonts w:hint="eastAsia"/>
+          <w:color w:val="FDE9D9" w:themeColor="accent6" w:themeTint="33"/>
+          <w:sz w:val="24"/>
+          <w:szCs w:val="24"/>
+        </w:rPr>
+        <w:t>，由</w:t>
+      </w:r>
+      <w:r>
+        <w:rPr>
+          <w:rFonts w:hint="eastAsia"/>
+          <w:color w:val="FDE9D9" w:themeColor="accent6" w:themeTint="33"/>
+          <w:sz w:val="24"/>
+          <w:szCs w:val="24"/>
+        </w:rPr>
+        <w:t>FontMgr</w:t>
+      </w:r>
+      <w:r>
+        <w:rPr>
+          <w:rFonts w:hint="eastAsia"/>
+          <w:color w:val="FDE9D9" w:themeColor="accent6" w:themeTint="33"/>
+          <w:sz w:val="24"/>
+          <w:szCs w:val="24"/>
+        </w:rPr>
+        <w:t>创建的纹理就应该由</w:t>
+      </w:r>
+      <w:r>
+        <w:rPr>
+          <w:rFonts w:hint="eastAsia"/>
+          <w:color w:val="FDE9D9" w:themeColor="accent6" w:themeTint="33"/>
+          <w:sz w:val="24"/>
+          <w:szCs w:val="24"/>
+        </w:rPr>
+        <w:t>FontMgr</w:t>
+      </w:r>
+      <w:r>
+        <w:rPr>
+          <w:rFonts w:hint="eastAsia"/>
+          <w:color w:val="FDE9D9" w:themeColor="accent6" w:themeTint="33"/>
+          <w:sz w:val="24"/>
+          <w:szCs w:val="24"/>
+        </w:rPr>
+        <w:t>来裁决而不能被用户操作影响，所以每个</w:t>
+      </w:r>
+      <w:r>
+        <w:rPr>
+          <w:rFonts w:hint="eastAsia"/>
+          <w:color w:val="FDE9D9" w:themeColor="accent6" w:themeTint="33"/>
+          <w:sz w:val="24"/>
+          <w:szCs w:val="24"/>
+        </w:rPr>
+        <w:t>TextureObject</w:t>
+      </w:r>
+      <w:r>
+        <w:rPr>
+          <w:rFonts w:hint="eastAsia"/>
+          <w:color w:val="FDE9D9" w:themeColor="accent6" w:themeTint="33"/>
+          <w:sz w:val="24"/>
+          <w:szCs w:val="24"/>
+        </w:rPr>
+        <w:t>都会有</w:t>
+      </w:r>
+      <w:r>
+        <w:rPr>
+          <w:rFonts w:hint="eastAsia"/>
+          <w:color w:val="FDE9D9" w:themeColor="accent6" w:themeTint="33"/>
+          <w:sz w:val="24"/>
+          <w:szCs w:val="24"/>
+        </w:rPr>
+        <w:t>ACCESS_PERMISSION</w:t>
+      </w:r>
+      <w:r>
+        <w:rPr>
+          <w:rFonts w:hint="eastAsia"/>
+          <w:color w:val="FDE9D9" w:themeColor="accent6" w:themeTint="33"/>
+          <w:sz w:val="24"/>
+          <w:szCs w:val="24"/>
+        </w:rPr>
+        <w:t>属性，每次</w:t>
+      </w:r>
+      <w:r>
+        <w:rPr>
+          <w:rFonts w:hint="eastAsia"/>
+          <w:color w:val="FDE9D9" w:themeColor="accent6" w:themeTint="33"/>
+          <w:sz w:val="24"/>
+          <w:szCs w:val="24"/>
+        </w:rPr>
+        <w:t>validateTextureID</w:t>
+      </w:r>
+      <w:r>
+        <w:rPr>
+          <w:rFonts w:hint="eastAsia"/>
+          <w:color w:val="FDE9D9" w:themeColor="accent6" w:themeTint="33"/>
+          <w:sz w:val="24"/>
+          <w:szCs w:val="24"/>
+        </w:rPr>
+        <w:t>时如果</w:t>
+      </w:r>
+      <w:r>
+        <w:rPr>
+          <w:rFonts w:hint="eastAsia"/>
+          <w:color w:val="FDE9D9" w:themeColor="accent6" w:themeTint="33"/>
+          <w:sz w:val="24"/>
+          <w:szCs w:val="24"/>
+        </w:rPr>
+        <w:t>PERMISSION</w:t>
+      </w:r>
+      <w:r>
+        <w:rPr>
+          <w:rFonts w:hint="eastAsia"/>
+          <w:color w:val="FDE9D9" w:themeColor="accent6" w:themeTint="33"/>
+          <w:sz w:val="24"/>
+          <w:szCs w:val="24"/>
+        </w:rPr>
+        <w:t>不吻合就会返回</w:t>
+      </w:r>
+      <w:r>
+        <w:rPr>
+          <w:rFonts w:hint="eastAsia"/>
+          <w:color w:val="FDE9D9" w:themeColor="accent6" w:themeTint="33"/>
+          <w:sz w:val="24"/>
+          <w:szCs w:val="24"/>
+        </w:rPr>
+        <w:t>INVALID_TEXTURE_ID</w:t>
+      </w:r>
+      <w:r>
+        <w:rPr>
+          <w:rFonts w:hint="eastAsia"/>
+          <w:color w:val="FDE9D9" w:themeColor="accent6" w:themeTint="33"/>
+          <w:sz w:val="24"/>
+          <w:szCs w:val="24"/>
+        </w:rPr>
+        <w:t>。</w:t>
+      </w:r>
+    </w:p>
+    <w:p>
+      <w:pPr>
+        <w:pStyle w:val="a5"/>
+        <w:numPr>
+          <w:ilvl w:val="0"/>
+          <w:numId w:val="26"/>
+        </w:numPr>
+        <w:ind w:firstLineChars="0"/>
+        <w:rPr>
+          <w:sz w:val="24"/>
+          <w:szCs w:val="24"/>
+        </w:rPr>
+      </w:pPr>
+      <w:r>
+        <w:rPr>
+          <w:rFonts w:hint="eastAsia"/>
+          <w:sz w:val="24"/>
+          <w:szCs w:val="24"/>
+        </w:rPr>
+        <w:t>(2015.11.18)GetTextureID</w:t>
+      </w:r>
+      <w:r>
+        <w:rPr>
+          <w:rFonts w:hint="eastAsia"/>
+          <w:sz w:val="24"/>
+          <w:szCs w:val="24"/>
+        </w:rPr>
+        <w:t>的线性查找真是慢的吃屎，没什么事不要在循环里用</w:t>
+      </w:r>
+      <w:r>
+        <w:rPr>
+          <w:rFonts w:hint="eastAsia"/>
+          <w:sz w:val="24"/>
+          <w:szCs w:val="24"/>
+        </w:rPr>
+        <w:t>GetTextureID</w:t>
+      </w:r>
+      <w:r>
+        <w:rPr>
+          <w:rFonts w:hint="eastAsia"/>
+          <w:sz w:val="24"/>
+          <w:szCs w:val="24"/>
+        </w:rPr>
+        <w:t>。</w:t>
+      </w:r>
+    </w:p>
+    <w:p>
+      <w:pPr>
         <w:rPr>
           <w:sz w:val="24"/>
           <w:szCs w:val="24"/>
@@ -10994,7 +11683,16 @@
           <w:sz w:val="24"/>
           <w:szCs w:val="24"/>
         </w:rPr>
-        <w:t>失败不当成失败。然后每次</w:t>
+        <w:t>失败不当成失败。</w:t>
+      </w:r>
+      <w:r>
+        <w:rPr>
+          <w:rFonts w:hint="eastAsia"/>
+          <w:sz w:val="24"/>
+          <w:szCs w:val="24"/>
+        </w:rPr>
+        <w:lastRenderedPageBreak/>
+        <w:t>然后每次</w:t>
       </w:r>
       <w:r>
         <w:rPr>
@@ -11044,6 +11742,33 @@
         </w:rPr>
         <w:t>失败就不更新设备信息。</w:t>
       </w:r>
+    </w:p>
+    <w:p>
+      <w:pPr>
+        <w:rPr>
+          <w:rFonts w:hint="eastAsia"/>
+          <w:sz w:val="24"/>
+          <w:szCs w:val="24"/>
+        </w:rPr>
+      </w:pPr>
+    </w:p>
+    <w:p>
+      <w:pPr>
+        <w:rPr>
+          <w:rFonts w:hint="eastAsia"/>
+          <w:sz w:val="24"/>
+          <w:szCs w:val="24"/>
+        </w:rPr>
+      </w:pPr>
+    </w:p>
+    <w:p>
+      <w:pPr>
+        <w:rPr>
+          <w:rFonts w:hint="eastAsia"/>
+          <w:sz w:val="24"/>
+          <w:szCs w:val="24"/>
+        </w:rPr>
+      </w:pPr>
     </w:p>
     <w:p>
       <w:pPr>
@@ -11146,7 +11871,15 @@
           <w:sz w:val="24"/>
           <w:szCs w:val="24"/>
         </w:rPr>
-        <w:t>NoiseGUIPicture</w:t>
+        <w:t>NoiseGUI</w:t>
+      </w:r>
+      <w:r>
+        <w:rPr>
+          <w:rFonts w:hint="eastAsia"/>
+          <w:sz w:val="24"/>
+          <w:szCs w:val="24"/>
+        </w:rPr>
+        <w:t>Text,NoiseGUIScrollBar</w:t>
       </w:r>
     </w:p>
     <w:p>
@@ -11394,16 +12127,7 @@
           <w:sz w:val="24"/>
           <w:szCs w:val="24"/>
         </w:rPr>
-        <w:t>对应的定</w:t>
-      </w:r>
-      <w:r>
-        <w:rPr>
-          <w:rFonts w:hint="eastAsia"/>
-          <w:sz w:val="24"/>
-          <w:szCs w:val="24"/>
-        </w:rPr>
-        <w:lastRenderedPageBreak/>
-        <w:t>义一个接口</w:t>
+        <w:t>对应的定义一个接口</w:t>
       </w:r>
       <w:r>
         <w:rPr>
@@ -11446,6 +12170,7 @@
       <w:r>
         <w:rPr>
           <w:rFonts w:hint="eastAsia"/>
+          <w:color w:val="FDE9D9" w:themeColor="accent6" w:themeTint="33"/>
           <w:sz w:val="24"/>
           <w:szCs w:val="24"/>
         </w:rPr>
@@ -11454,6 +12179,7 @@
       <w:r>
         <w:rPr>
           <w:rFonts w:hint="eastAsia"/>
+          <w:color w:val="FDE9D9" w:themeColor="accent6" w:themeTint="33"/>
           <w:sz w:val="24"/>
           <w:szCs w:val="24"/>
         </w:rPr>
@@ -11462,6 +12188,7 @@
       <w:r>
         <w:rPr>
           <w:rFonts w:hint="eastAsia"/>
+          <w:color w:val="FDE9D9" w:themeColor="accent6" w:themeTint="33"/>
           <w:sz w:val="24"/>
           <w:szCs w:val="24"/>
         </w:rPr>
@@ -11470,6 +12197,7 @@
       <w:r>
         <w:rPr>
           <w:rFonts w:hint="eastAsia"/>
+          <w:color w:val="FDE9D9" w:themeColor="accent6" w:themeTint="33"/>
           <w:sz w:val="24"/>
           <w:szCs w:val="24"/>
         </w:rPr>
@@ -11478,6 +12206,7 @@
       <w:r>
         <w:rPr>
           <w:rFonts w:hint="eastAsia"/>
+          <w:color w:val="FDE9D9" w:themeColor="accent6" w:themeTint="33"/>
           <w:sz w:val="24"/>
           <w:szCs w:val="24"/>
         </w:rPr>
@@ -11486,6 +12215,7 @@
       <w:r>
         <w:rPr>
           <w:rFonts w:hint="eastAsia"/>
+          <w:color w:val="FDE9D9" w:themeColor="accent6" w:themeTint="33"/>
           <w:sz w:val="24"/>
           <w:szCs w:val="24"/>
         </w:rPr>
@@ -11494,6 +12224,7 @@
       <w:r>
         <w:rPr>
           <w:rFonts w:hint="eastAsia"/>
+          <w:color w:val="FDE9D9" w:themeColor="accent6" w:themeTint="33"/>
           <w:sz w:val="24"/>
           <w:szCs w:val="24"/>
         </w:rPr>
@@ -11502,6 +12233,7 @@
       <w:r>
         <w:rPr>
           <w:rFonts w:hint="eastAsia"/>
+          <w:color w:val="FDE9D9" w:themeColor="accent6" w:themeTint="33"/>
           <w:sz w:val="24"/>
           <w:szCs w:val="24"/>
         </w:rPr>
@@ -11510,6 +12242,7 @@
       <w:r>
         <w:rPr>
           <w:rFonts w:hint="eastAsia"/>
+          <w:color w:val="FDE9D9" w:themeColor="accent6" w:themeTint="33"/>
           <w:sz w:val="24"/>
           <w:szCs w:val="24"/>
         </w:rPr>
@@ -11518,10 +12251,43 @@
       <w:r>
         <w:rPr>
           <w:rFonts w:hint="eastAsia"/>
+          <w:color w:val="FDE9D9" w:themeColor="accent6" w:themeTint="33"/>
           <w:sz w:val="24"/>
           <w:szCs w:val="24"/>
         </w:rPr>
         <w:t>。</w:t>
+      </w:r>
+      <w:r>
+        <w:rPr>
+          <w:rFonts w:hint="eastAsia"/>
+          <w:sz w:val="24"/>
+          <w:szCs w:val="24"/>
+        </w:rPr>
+        <w:t>(2015.11.12)</w:t>
+      </w:r>
+      <w:r>
+        <w:rPr>
+          <w:rFonts w:hint="eastAsia"/>
+          <w:sz w:val="24"/>
+          <w:szCs w:val="24"/>
+        </w:rPr>
+        <w:t>改成每个子对象都内置一个</w:t>
+      </w:r>
+      <w:r>
+        <w:rPr>
+          <w:rFonts w:hint="eastAsia"/>
+          <w:sz w:val="24"/>
+          <w:szCs w:val="24"/>
+        </w:rPr>
+        <w:t>GraphicObj</w:t>
+      </w:r>
+      <w:r>
+        <w:rPr>
+          <w:rFonts w:hint="eastAsia"/>
+          <w:sz w:val="24"/>
+          <w:szCs w:val="24"/>
+        </w:rPr>
+        <w:t>，从而让用户更好地选择设置的可见性等属性</w:t>
       </w:r>
     </w:p>
     <w:p>
@@ -11604,7 +12370,6 @@
         </w:numPr>
         <w:ind w:firstLineChars="0"/>
         <w:rPr>
-          <w:rFonts w:hint="eastAsia"/>
           <w:sz w:val="24"/>
           <w:szCs w:val="24"/>
         </w:rPr>
@@ -12034,30 +12799,1944 @@
         <w:pStyle w:val="a5"/>
         <w:ind w:left="1260" w:firstLineChars="0" w:firstLine="0"/>
         <w:rPr>
-          <w:sz w:val="24"/>
-          <w:szCs w:val="24"/>
-        </w:rPr>
-      </w:pPr>
-    </w:p>
-    <w:p>
-      <w:pPr>
-        <w:rPr>
-          <w:sz w:val="24"/>
-          <w:szCs w:val="24"/>
-        </w:rPr>
-      </w:pPr>
-    </w:p>
-    <w:p>
-      <w:pPr>
-        <w:rPr>
-          <w:sz w:val="24"/>
-          <w:szCs w:val="24"/>
-        </w:rPr>
-      </w:pPr>
-    </w:p>
-    <w:p>
-      <w:pPr>
-        <w:rPr>
+          <w:rFonts w:hint="eastAsia"/>
+          <w:sz w:val="24"/>
+          <w:szCs w:val="24"/>
+        </w:rPr>
+      </w:pPr>
+    </w:p>
+    <w:p>
+      <w:pPr>
+        <w:pStyle w:val="a5"/>
+        <w:ind w:left="1260" w:firstLineChars="0" w:firstLine="0"/>
+        <w:rPr>
+          <w:rFonts w:hint="eastAsia"/>
+          <w:sz w:val="24"/>
+          <w:szCs w:val="24"/>
+        </w:rPr>
+      </w:pPr>
+    </w:p>
+    <w:p>
+      <w:pPr>
+        <w:pStyle w:val="a5"/>
+        <w:ind w:left="1260" w:firstLineChars="0" w:firstLine="0"/>
+        <w:rPr>
+          <w:rFonts w:hint="eastAsia"/>
+          <w:sz w:val="24"/>
+          <w:szCs w:val="24"/>
+        </w:rPr>
+      </w:pPr>
+    </w:p>
+    <w:p>
+      <w:pPr>
+        <w:pStyle w:val="a5"/>
+        <w:ind w:left="1260" w:firstLineChars="0" w:firstLine="0"/>
+        <w:rPr>
+          <w:rFonts w:hint="eastAsia"/>
+          <w:sz w:val="24"/>
+          <w:szCs w:val="24"/>
+        </w:rPr>
+      </w:pPr>
+    </w:p>
+    <w:p>
+      <w:pPr>
+        <w:pStyle w:val="a5"/>
+        <w:ind w:left="1260" w:firstLineChars="0" w:firstLine="0"/>
+        <w:rPr>
+          <w:rFonts w:hint="eastAsia"/>
+          <w:sz w:val="24"/>
+          <w:szCs w:val="24"/>
+        </w:rPr>
+      </w:pPr>
+    </w:p>
+    <w:p>
+      <w:pPr>
+        <w:pStyle w:val="a5"/>
+        <w:ind w:left="1260" w:firstLineChars="0" w:firstLine="0"/>
+        <w:rPr>
+          <w:sz w:val="24"/>
+          <w:szCs w:val="24"/>
+        </w:rPr>
+      </w:pPr>
+    </w:p>
+    <w:p>
+      <w:pPr>
+        <w:rPr>
+          <w:sz w:val="24"/>
+          <w:szCs w:val="24"/>
+        </w:rPr>
+      </w:pPr>
+    </w:p>
+    <w:p>
+      <w:pPr>
+        <w:pStyle w:val="a5"/>
+        <w:numPr>
+          <w:ilvl w:val="0"/>
+          <w:numId w:val="1"/>
+        </w:numPr>
+        <w:ind w:firstLineChars="0"/>
+        <w:rPr>
+          <w:b/>
+          <w:sz w:val="28"/>
+          <w:szCs w:val="28"/>
+        </w:rPr>
+      </w:pPr>
+      <w:r>
+        <w:rPr>
+          <w:rFonts w:hint="eastAsia"/>
+          <w:b/>
+          <w:sz w:val="28"/>
+          <w:szCs w:val="28"/>
+        </w:rPr>
+        <w:t>Noise</w:t>
+      </w:r>
+      <w:r>
+        <w:rPr>
+          <w:rFonts w:hint="eastAsia"/>
+          <w:b/>
+          <w:sz w:val="28"/>
+          <w:szCs w:val="28"/>
+        </w:rPr>
+        <w:t>FontManager:</w:t>
+      </w:r>
+    </w:p>
+    <w:p>
+      <w:pPr>
+        <w:pStyle w:val="a5"/>
+        <w:numPr>
+          <w:ilvl w:val="0"/>
+          <w:numId w:val="31"/>
+        </w:numPr>
+        <w:ind w:firstLineChars="0"/>
+        <w:rPr>
+          <w:sz w:val="24"/>
+          <w:szCs w:val="24"/>
+        </w:rPr>
+      </w:pPr>
+      <w:r>
+        <w:rPr>
+          <w:rFonts w:hint="eastAsia"/>
+          <w:sz w:val="24"/>
+          <w:szCs w:val="24"/>
+        </w:rPr>
+        <w:t>(2015.11.10)</w:t>
+      </w:r>
+      <w:r>
+        <w:rPr>
+          <w:rFonts w:hint="eastAsia"/>
+          <w:sz w:val="24"/>
+          <w:szCs w:val="24"/>
+        </w:rPr>
+        <w:t>因为字体和文字是个很麻烦的东西，所以</w:t>
+      </w:r>
+      <w:r>
+        <w:rPr>
+          <w:rFonts w:hint="eastAsia"/>
+          <w:sz w:val="24"/>
+          <w:szCs w:val="24"/>
+        </w:rPr>
+        <w:t>引入一个</w:t>
+      </w:r>
+      <w:r>
+        <w:rPr>
+          <w:rFonts w:hint="eastAsia"/>
+          <w:sz w:val="24"/>
+          <w:szCs w:val="24"/>
+        </w:rPr>
+        <w:t>fontMgr</w:t>
+      </w:r>
+      <w:r>
+        <w:rPr>
+          <w:rFonts w:hint="eastAsia"/>
+          <w:sz w:val="24"/>
+          <w:szCs w:val="24"/>
+        </w:rPr>
+        <w:t>来专门管理字体的文字。首先核心是外部库</w:t>
+      </w:r>
+      <w:r>
+        <w:rPr>
+          <w:rFonts w:hint="eastAsia"/>
+          <w:sz w:val="24"/>
+          <w:szCs w:val="24"/>
+        </w:rPr>
+        <w:t>FreeType 2.6.1</w:t>
+      </w:r>
+      <w:r>
+        <w:rPr>
+          <w:rFonts w:hint="eastAsia"/>
+          <w:sz w:val="24"/>
+          <w:szCs w:val="24"/>
+        </w:rPr>
+        <w:t>，这个</w:t>
+      </w:r>
+      <w:r>
+        <w:rPr>
+          <w:rFonts w:hint="eastAsia"/>
+          <w:sz w:val="24"/>
+          <w:szCs w:val="24"/>
+        </w:rPr>
+        <w:t>ANSI C</w:t>
+      </w:r>
+      <w:r>
+        <w:rPr>
+          <w:rFonts w:hint="eastAsia"/>
+          <w:sz w:val="24"/>
+          <w:szCs w:val="24"/>
+        </w:rPr>
+        <w:t>写的外部库可以比较方便的获取字体的位图（灰度图）</w:t>
+      </w:r>
+      <w:r>
+        <w:rPr>
+          <w:rFonts w:hint="eastAsia"/>
+          <w:sz w:val="24"/>
+          <w:szCs w:val="24"/>
+        </w:rPr>
+        <w:t>，然后再由我来使用。</w:t>
+      </w:r>
+      <w:r>
+        <w:rPr>
+          <w:rFonts w:hint="eastAsia"/>
+          <w:sz w:val="24"/>
+          <w:szCs w:val="24"/>
+        </w:rPr>
+        <w:t>FT</w:t>
+      </w:r>
+      <w:r>
+        <w:rPr>
+          <w:rFonts w:hint="eastAsia"/>
+          <w:sz w:val="24"/>
+          <w:szCs w:val="24"/>
+        </w:rPr>
+        <w:t>在</w:t>
+      </w:r>
+      <w:r>
+        <w:rPr>
+          <w:rFonts w:hint="eastAsia"/>
+          <w:sz w:val="24"/>
+          <w:szCs w:val="24"/>
+        </w:rPr>
+        <w:t>Set_Pixel_Size</w:t>
+      </w:r>
+      <w:r>
+        <w:rPr>
+          <w:rFonts w:hint="eastAsia"/>
+          <w:sz w:val="24"/>
+          <w:szCs w:val="24"/>
+        </w:rPr>
+        <w:t>之后确定了字体最大边界大小，然后可以</w:t>
+      </w:r>
+      <w:r>
+        <w:rPr>
+          <w:rFonts w:hint="eastAsia"/>
+          <w:sz w:val="24"/>
+          <w:szCs w:val="24"/>
+        </w:rPr>
+        <w:t>RenderToGlyph</w:t>
+      </w:r>
+      <w:r>
+        <w:rPr>
+          <w:rFonts w:hint="eastAsia"/>
+          <w:sz w:val="24"/>
+          <w:szCs w:val="24"/>
+        </w:rPr>
+        <w:t>来把字体画到一个缓冲区中</w:t>
+      </w:r>
+      <w:r>
+        <w:rPr>
+          <w:rFonts w:hint="eastAsia"/>
+          <w:sz w:val="24"/>
+          <w:szCs w:val="24"/>
+        </w:rPr>
+        <w:t>（缓冲区大小可能会有变化，</w:t>
+      </w:r>
+      <w:r>
+        <w:rPr>
+          <w:rFonts w:hint="eastAsia"/>
+          <w:color w:val="FF0000"/>
+          <w:sz w:val="24"/>
+          <w:szCs w:val="24"/>
+        </w:rPr>
+        <w:t>不同的</w:t>
+      </w:r>
+      <w:r>
+        <w:rPr>
+          <w:rFonts w:hint="eastAsia"/>
+          <w:color w:val="FF0000"/>
+          <w:sz w:val="24"/>
+          <w:szCs w:val="24"/>
+        </w:rPr>
+        <w:t xml:space="preserve">char/Wchar </w:t>
+      </w:r>
+      <w:r>
+        <w:rPr>
+          <w:rFonts w:hint="eastAsia"/>
+          <w:color w:val="FF0000"/>
+          <w:sz w:val="24"/>
+          <w:szCs w:val="24"/>
+        </w:rPr>
+        <w:t>大小会不同</w:t>
+      </w:r>
+      <w:r>
+        <w:rPr>
+          <w:rFonts w:hint="eastAsia"/>
+          <w:sz w:val="24"/>
+          <w:szCs w:val="24"/>
+        </w:rPr>
+        <w:t>，中文比较大，</w:t>
+      </w:r>
+      <w:r>
+        <w:rPr>
+          <w:rFonts w:hint="eastAsia"/>
+          <w:sz w:val="24"/>
+          <w:szCs w:val="24"/>
+        </w:rPr>
+        <w:t>Ascii</w:t>
+      </w:r>
+      <w:r>
+        <w:rPr>
+          <w:rFonts w:hint="eastAsia"/>
+          <w:sz w:val="24"/>
+          <w:szCs w:val="24"/>
+        </w:rPr>
+        <w:t>比较小，而且他们之间的大小也有不同）</w:t>
+      </w:r>
+      <w:r>
+        <w:rPr>
+          <w:rFonts w:hint="eastAsia"/>
+          <w:sz w:val="24"/>
+          <w:szCs w:val="24"/>
+        </w:rPr>
+        <w:t>。</w:t>
+      </w:r>
+    </w:p>
+    <w:p>
+      <w:pPr>
+        <w:pStyle w:val="a5"/>
+        <w:numPr>
+          <w:ilvl w:val="0"/>
+          <w:numId w:val="31"/>
+        </w:numPr>
+        <w:ind w:firstLineChars="0"/>
+        <w:rPr>
+          <w:color w:val="000000" w:themeColor="text1"/>
+          <w:sz w:val="24"/>
+          <w:szCs w:val="24"/>
+        </w:rPr>
+      </w:pPr>
+      <w:r>
+        <w:rPr>
+          <w:rFonts w:hint="eastAsia"/>
+          <w:sz w:val="24"/>
+          <w:szCs w:val="24"/>
+        </w:rPr>
+        <w:t>(2015.11.10)</w:t>
+      </w:r>
+      <w:r>
+        <w:rPr>
+          <w:rFonts w:hint="eastAsia"/>
+          <w:sz w:val="24"/>
+          <w:szCs w:val="24"/>
+        </w:rPr>
+        <w:t>先实现</w:t>
+      </w:r>
+      <w:r>
+        <w:rPr>
+          <w:rFonts w:hint="eastAsia"/>
+          <w:sz w:val="24"/>
+          <w:szCs w:val="24"/>
+        </w:rPr>
+        <w:t>GetBitmapOfChar</w:t>
+      </w:r>
+      <w:r>
+        <w:rPr>
+          <w:rFonts w:hint="eastAsia"/>
+          <w:sz w:val="24"/>
+          <w:szCs w:val="24"/>
+        </w:rPr>
+        <w:t>（</w:t>
+      </w:r>
+      <w:r>
+        <w:rPr>
+          <w:rFonts w:hint="eastAsia"/>
+          <w:sz w:val="24"/>
+          <w:szCs w:val="24"/>
+        </w:rPr>
+        <w:t>bitmap</w:t>
+      </w:r>
+      <w:r>
+        <w:rPr>
+          <w:rFonts w:hint="eastAsia"/>
+          <w:sz w:val="24"/>
+          <w:szCs w:val="24"/>
+        </w:rPr>
+        <w:t>大小可能变化），然后</w:t>
+      </w:r>
+      <w:r>
+        <w:rPr>
+          <w:rFonts w:hint="eastAsia"/>
+          <w:color w:val="000000" w:themeColor="text1"/>
+          <w:sz w:val="24"/>
+          <w:szCs w:val="24"/>
+        </w:rPr>
+        <w:t>用一定的排版实现</w:t>
+      </w:r>
+      <w:r>
+        <w:rPr>
+          <w:rFonts w:hint="eastAsia"/>
+          <w:color w:val="000000" w:themeColor="text1"/>
+          <w:sz w:val="24"/>
+          <w:szCs w:val="24"/>
+        </w:rPr>
+        <w:t>GetBitmapOfString</w:t>
+      </w:r>
+      <w:r>
+        <w:rPr>
+          <w:rFonts w:hint="eastAsia"/>
+          <w:color w:val="000000" w:themeColor="text1"/>
+          <w:sz w:val="24"/>
+          <w:szCs w:val="24"/>
+        </w:rPr>
+        <w:t>（用户确定</w:t>
+      </w:r>
+      <w:r>
+        <w:rPr>
+          <w:rFonts w:hint="eastAsia"/>
+          <w:color w:val="000000" w:themeColor="text1"/>
+          <w:sz w:val="24"/>
+          <w:szCs w:val="24"/>
+        </w:rPr>
+        <w:t>Width</w:t>
+      </w:r>
+      <w:r>
+        <w:rPr>
+          <w:rFonts w:hint="eastAsia"/>
+          <w:color w:val="000000" w:themeColor="text1"/>
+          <w:sz w:val="24"/>
+          <w:szCs w:val="24"/>
+        </w:rPr>
+        <w:t>，函数来排版让每个</w:t>
+      </w:r>
+      <w:r>
+        <w:rPr>
+          <w:rFonts w:hint="eastAsia"/>
+          <w:color w:val="000000" w:themeColor="text1"/>
+          <w:sz w:val="24"/>
+          <w:szCs w:val="24"/>
+        </w:rPr>
+        <w:t>Char</w:t>
+      </w:r>
+      <w:r>
+        <w:rPr>
+          <w:rFonts w:hint="eastAsia"/>
+          <w:color w:val="000000" w:themeColor="text1"/>
+          <w:sz w:val="24"/>
+          <w:szCs w:val="24"/>
+        </w:rPr>
+        <w:t>完整显示，但是超过</w:t>
+      </w:r>
+      <w:r>
+        <w:rPr>
+          <w:rFonts w:hint="eastAsia"/>
+          <w:color w:val="000000" w:themeColor="text1"/>
+          <w:sz w:val="24"/>
+          <w:szCs w:val="24"/>
+        </w:rPr>
+        <w:t>Height</w:t>
+      </w:r>
+      <w:r>
+        <w:rPr>
+          <w:rFonts w:hint="eastAsia"/>
+          <w:color w:val="000000" w:themeColor="text1"/>
+          <w:sz w:val="24"/>
+          <w:szCs w:val="24"/>
+        </w:rPr>
+        <w:t>的部分会被截断）</w:t>
+      </w:r>
+      <w:r>
+        <w:rPr>
+          <w:rFonts w:hint="eastAsia"/>
+          <w:color w:val="000000" w:themeColor="text1"/>
+          <w:sz w:val="24"/>
+          <w:szCs w:val="24"/>
+        </w:rPr>
+        <w:t>。</w:t>
+      </w:r>
+    </w:p>
+    <w:p>
+      <w:pPr>
+        <w:pStyle w:val="a5"/>
+        <w:numPr>
+          <w:ilvl w:val="0"/>
+          <w:numId w:val="31"/>
+        </w:numPr>
+        <w:ind w:firstLineChars="0"/>
+        <w:rPr>
+          <w:rFonts w:hint="eastAsia"/>
+          <w:color w:val="FF0000"/>
+          <w:sz w:val="24"/>
+          <w:szCs w:val="24"/>
+        </w:rPr>
+      </w:pPr>
+      <w:r>
+        <w:rPr>
+          <w:rFonts w:hint="eastAsia"/>
+          <w:color w:val="000000" w:themeColor="text1"/>
+          <w:sz w:val="24"/>
+          <w:szCs w:val="24"/>
+        </w:rPr>
+        <w:t>(2015.11.10)</w:t>
+      </w:r>
+      <w:r>
+        <w:rPr>
+          <w:rFonts w:hint="eastAsia"/>
+          <w:color w:val="000000" w:themeColor="text1"/>
+          <w:sz w:val="24"/>
+          <w:szCs w:val="24"/>
+        </w:rPr>
+        <w:t>由于</w:t>
+      </w:r>
+      <w:r>
+        <w:rPr>
+          <w:rFonts w:hint="eastAsia"/>
+          <w:color w:val="000000" w:themeColor="text1"/>
+          <w:sz w:val="24"/>
+          <w:szCs w:val="24"/>
+        </w:rPr>
+        <w:t>GetBitmapOfString</w:t>
+      </w:r>
+      <w:r>
+        <w:rPr>
+          <w:rFonts w:hint="eastAsia"/>
+          <w:color w:val="000000" w:themeColor="text1"/>
+          <w:sz w:val="24"/>
+          <w:szCs w:val="24"/>
+        </w:rPr>
+        <w:t>真是慢出屎来，所以动态文本暂时只打算支持</w:t>
+      </w:r>
+      <w:r>
+        <w:rPr>
+          <w:rFonts w:hint="eastAsia"/>
+          <w:color w:val="000000" w:themeColor="text1"/>
+          <w:sz w:val="24"/>
+          <w:szCs w:val="24"/>
+        </w:rPr>
+        <w:t>Ascii</w:t>
+      </w:r>
+      <w:r>
+        <w:rPr>
+          <w:rFonts w:hint="eastAsia"/>
+          <w:color w:val="000000" w:themeColor="text1"/>
+          <w:sz w:val="24"/>
+          <w:szCs w:val="24"/>
+        </w:rPr>
+        <w:t>，</w:t>
+      </w:r>
+      <w:r>
+        <w:rPr>
+          <w:rFonts w:hint="eastAsia"/>
+          <w:sz w:val="24"/>
+          <w:szCs w:val="24"/>
+        </w:rPr>
+        <w:t>不然每次更新文本都要调用</w:t>
+      </w:r>
+      <w:r>
+        <w:rPr>
+          <w:rFonts w:hint="eastAsia"/>
+          <w:sz w:val="24"/>
+          <w:szCs w:val="24"/>
+        </w:rPr>
+        <w:t>GetBitmap</w:t>
+      </w:r>
+      <w:r>
+        <w:rPr>
+          <w:rFonts w:hint="eastAsia"/>
+          <w:sz w:val="24"/>
+          <w:szCs w:val="24"/>
+        </w:rPr>
+        <w:t>就真是卡死了。静态文本直接就是一个</w:t>
+      </w:r>
+      <w:r>
+        <w:rPr>
+          <w:rFonts w:hint="eastAsia"/>
+          <w:sz w:val="24"/>
+          <w:szCs w:val="24"/>
+        </w:rPr>
+        <w:t>Bitmap Texture</w:t>
+      </w:r>
+      <w:r>
+        <w:rPr>
+          <w:rFonts w:hint="eastAsia"/>
+          <w:sz w:val="24"/>
+          <w:szCs w:val="24"/>
+        </w:rPr>
+        <w:t>；动态文本可以随时修改。</w:t>
+      </w:r>
+      <w:r>
+        <w:rPr>
+          <w:rFonts w:hint="eastAsia"/>
+          <w:color w:val="FF0000"/>
+          <w:sz w:val="24"/>
+          <w:szCs w:val="24"/>
+        </w:rPr>
+        <w:t>在创建某一个字体时，</w:t>
+      </w:r>
+      <w:r>
+        <w:rPr>
+          <w:rFonts w:hint="eastAsia"/>
+          <w:color w:val="FF0000"/>
+          <w:sz w:val="24"/>
+          <w:szCs w:val="24"/>
+        </w:rPr>
+        <w:t>fontMgr</w:t>
+      </w:r>
+      <w:r>
+        <w:rPr>
+          <w:rFonts w:hint="eastAsia"/>
+          <w:color w:val="FF0000"/>
+          <w:sz w:val="24"/>
+          <w:szCs w:val="24"/>
+        </w:rPr>
+        <w:t>会在</w:t>
+      </w:r>
+      <w:r>
+        <w:rPr>
+          <w:rFonts w:hint="eastAsia"/>
+          <w:color w:val="FF0000"/>
+          <w:sz w:val="24"/>
+          <w:szCs w:val="24"/>
+        </w:rPr>
+        <w:t>TextureMgr</w:t>
+      </w:r>
+      <w:r>
+        <w:rPr>
+          <w:rFonts w:hint="eastAsia"/>
+          <w:color w:val="FF0000"/>
+          <w:sz w:val="24"/>
+          <w:szCs w:val="24"/>
+        </w:rPr>
+        <w:t>里面创建一个</w:t>
+      </w:r>
+      <w:r>
+        <w:rPr>
+          <w:rFonts w:hint="eastAsia"/>
+          <w:color w:val="FF0000"/>
+          <w:sz w:val="24"/>
+          <w:szCs w:val="24"/>
+        </w:rPr>
+        <w:t>Ascii Bitmap Table</w:t>
+      </w:r>
+      <w:r>
+        <w:rPr>
+          <w:rFonts w:hint="eastAsia"/>
+          <w:color w:val="000000" w:themeColor="text1"/>
+          <w:sz w:val="24"/>
+          <w:szCs w:val="24"/>
+        </w:rPr>
+        <w:t>，这个</w:t>
+      </w:r>
+      <w:r>
+        <w:rPr>
+          <w:rFonts w:hint="eastAsia"/>
+          <w:color w:val="000000" w:themeColor="text1"/>
+          <w:sz w:val="24"/>
+          <w:szCs w:val="24"/>
+        </w:rPr>
+        <w:t>Texture</w:t>
+      </w:r>
+      <w:r>
+        <w:rPr>
+          <w:rFonts w:hint="eastAsia"/>
+          <w:color w:val="000000" w:themeColor="text1"/>
+          <w:sz w:val="24"/>
+          <w:szCs w:val="24"/>
+        </w:rPr>
+        <w:t>装了</w:t>
+      </w:r>
+      <w:r>
+        <w:rPr>
+          <w:rFonts w:hint="eastAsia"/>
+          <w:color w:val="000000" w:themeColor="text1"/>
+          <w:sz w:val="24"/>
+          <w:szCs w:val="24"/>
+        </w:rPr>
+        <w:t>Ascii</w:t>
+      </w:r>
+      <w:r>
+        <w:rPr>
+          <w:rFonts w:hint="eastAsia"/>
+          <w:color w:val="000000" w:themeColor="text1"/>
+          <w:sz w:val="24"/>
+          <w:szCs w:val="24"/>
+        </w:rPr>
+        <w:t>码为</w:t>
+      </w:r>
+      <w:r>
+        <w:rPr>
+          <w:rFonts w:hint="eastAsia"/>
+          <w:color w:val="000000" w:themeColor="text1"/>
+          <w:sz w:val="24"/>
+          <w:szCs w:val="24"/>
+        </w:rPr>
+        <w:t>0~127</w:t>
+      </w:r>
+      <w:r>
+        <w:rPr>
+          <w:rFonts w:hint="eastAsia"/>
+          <w:color w:val="000000" w:themeColor="text1"/>
+          <w:sz w:val="24"/>
+          <w:szCs w:val="24"/>
+        </w:rPr>
+        <w:t>的</w:t>
+      </w:r>
+      <w:r>
+        <w:rPr>
+          <w:rFonts w:hint="eastAsia"/>
+          <w:color w:val="000000" w:themeColor="text1"/>
+          <w:sz w:val="24"/>
+          <w:szCs w:val="24"/>
+        </w:rPr>
+        <w:t>char</w:t>
+      </w:r>
+      <w:r>
+        <w:rPr>
+          <w:rFonts w:hint="eastAsia"/>
+          <w:color w:val="000000" w:themeColor="text1"/>
+          <w:sz w:val="24"/>
+          <w:szCs w:val="24"/>
+        </w:rPr>
+        <w:t>的</w:t>
+      </w:r>
+      <w:r>
+        <w:rPr>
+          <w:rFonts w:hint="eastAsia"/>
+          <w:color w:val="000000" w:themeColor="text1"/>
+          <w:sz w:val="24"/>
+          <w:szCs w:val="24"/>
+        </w:rPr>
+        <w:t>bitmap</w:t>
+      </w:r>
+      <w:r>
+        <w:rPr>
+          <w:rFonts w:hint="eastAsia"/>
+          <w:color w:val="000000" w:themeColor="text1"/>
+          <w:sz w:val="24"/>
+          <w:szCs w:val="24"/>
+        </w:rPr>
+        <w:t>，暂定是</w:t>
+      </w:r>
+      <w:r>
+        <w:rPr>
+          <w:rFonts w:hint="eastAsia"/>
+          <w:color w:val="000000" w:themeColor="text1"/>
+          <w:sz w:val="24"/>
+          <w:szCs w:val="24"/>
+        </w:rPr>
+        <w:t>8</w:t>
+      </w:r>
+      <w:r>
+        <w:rPr>
+          <w:rFonts w:hint="eastAsia"/>
+          <w:color w:val="000000" w:themeColor="text1"/>
+          <w:sz w:val="24"/>
+          <w:szCs w:val="24"/>
+        </w:rPr>
+        <w:t>行</w:t>
+      </w:r>
+      <w:r>
+        <w:rPr>
+          <w:rFonts w:hint="eastAsia"/>
+          <w:color w:val="000000" w:themeColor="text1"/>
+          <w:sz w:val="24"/>
+          <w:szCs w:val="24"/>
+        </w:rPr>
+        <w:t>16</w:t>
+      </w:r>
+      <w:r>
+        <w:rPr>
+          <w:rFonts w:hint="eastAsia"/>
+          <w:color w:val="000000" w:themeColor="text1"/>
+          <w:sz w:val="24"/>
+          <w:szCs w:val="24"/>
+        </w:rPr>
+        <w:t>列</w:t>
+      </w:r>
+      <w:r>
+        <w:rPr>
+          <w:rFonts w:hint="eastAsia"/>
+          <w:color w:val="000000" w:themeColor="text1"/>
+          <w:sz w:val="24"/>
+          <w:szCs w:val="24"/>
+        </w:rPr>
+        <w:t>(16x8)</w:t>
+      </w:r>
+      <w:r>
+        <w:rPr>
+          <w:rFonts w:hint="eastAsia"/>
+          <w:color w:val="000000" w:themeColor="text1"/>
+          <w:sz w:val="24"/>
+          <w:szCs w:val="24"/>
+        </w:rPr>
+        <w:t>，然后每个</w:t>
+      </w:r>
+      <w:r>
+        <w:rPr>
+          <w:rFonts w:hint="eastAsia"/>
+          <w:color w:val="000000" w:themeColor="text1"/>
+          <w:sz w:val="24"/>
+          <w:szCs w:val="24"/>
+        </w:rPr>
+        <w:t>char</w:t>
+      </w:r>
+      <w:r>
+        <w:rPr>
+          <w:rFonts w:hint="eastAsia"/>
+          <w:color w:val="000000" w:themeColor="text1"/>
+          <w:sz w:val="24"/>
+          <w:szCs w:val="24"/>
+        </w:rPr>
+        <w:t>用</w:t>
+      </w:r>
+      <w:r>
+        <w:rPr>
+          <w:rFonts w:hint="eastAsia"/>
+          <w:color w:val="000000" w:themeColor="text1"/>
+          <w:sz w:val="24"/>
+          <w:szCs w:val="24"/>
+        </w:rPr>
+        <w:t>GraphicObject</w:t>
+      </w:r>
+      <w:r>
+        <w:rPr>
+          <w:rFonts w:hint="eastAsia"/>
+          <w:color w:val="000000" w:themeColor="text1"/>
+          <w:sz w:val="24"/>
+          <w:szCs w:val="24"/>
+        </w:rPr>
+        <w:t>里面的</w:t>
+      </w:r>
+      <w:r>
+        <w:rPr>
+          <w:rFonts w:hint="eastAsia"/>
+          <w:color w:val="000000" w:themeColor="text1"/>
+          <w:sz w:val="24"/>
+          <w:szCs w:val="24"/>
+        </w:rPr>
+        <w:t>Rectangle</w:t>
+      </w:r>
+      <w:r>
+        <w:rPr>
+          <w:rFonts w:hint="eastAsia"/>
+          <w:color w:val="000000" w:themeColor="text1"/>
+          <w:sz w:val="24"/>
+          <w:szCs w:val="24"/>
+        </w:rPr>
+        <w:t>来渲染，</w:t>
+      </w:r>
+      <w:r>
+        <w:rPr>
+          <w:rFonts w:hint="eastAsia"/>
+          <w:color w:val="FF0000"/>
+          <w:sz w:val="24"/>
+          <w:szCs w:val="24"/>
+        </w:rPr>
+        <w:t>修改文字的时候只需要修改</w:t>
+      </w:r>
+      <w:r>
+        <w:rPr>
+          <w:rFonts w:hint="eastAsia"/>
+          <w:color w:val="FF0000"/>
+          <w:sz w:val="24"/>
+          <w:szCs w:val="24"/>
+        </w:rPr>
+        <w:t>Rectangle</w:t>
+      </w:r>
+      <w:r>
+        <w:rPr>
+          <w:rFonts w:hint="eastAsia"/>
+          <w:color w:val="FF0000"/>
+          <w:sz w:val="24"/>
+          <w:szCs w:val="24"/>
+        </w:rPr>
+        <w:t>的纹理坐标</w:t>
+      </w:r>
+      <w:r>
+        <w:rPr>
+          <w:rFonts w:hint="eastAsia"/>
+          <w:color w:val="000000" w:themeColor="text1"/>
+          <w:sz w:val="24"/>
+          <w:szCs w:val="24"/>
+        </w:rPr>
+        <w:t>，这样效率会高很多。在创建这个</w:t>
+      </w:r>
+      <w:r>
+        <w:rPr>
+          <w:rFonts w:hint="eastAsia"/>
+          <w:color w:val="000000" w:themeColor="text1"/>
+          <w:sz w:val="24"/>
+          <w:szCs w:val="24"/>
+        </w:rPr>
+        <w:t>AsciiBitmapTable</w:t>
+      </w:r>
+      <w:r>
+        <w:rPr>
+          <w:rFonts w:hint="eastAsia"/>
+          <w:color w:val="000000" w:themeColor="text1"/>
+          <w:sz w:val="24"/>
+          <w:szCs w:val="24"/>
+        </w:rPr>
+        <w:t>时，由于每个</w:t>
+      </w:r>
+      <w:r>
+        <w:rPr>
+          <w:rFonts w:hint="eastAsia"/>
+          <w:color w:val="000000" w:themeColor="text1"/>
+          <w:sz w:val="24"/>
+          <w:szCs w:val="24"/>
+        </w:rPr>
+        <w:t>char</w:t>
+      </w:r>
+      <w:r>
+        <w:rPr>
+          <w:rFonts w:hint="eastAsia"/>
+          <w:color w:val="000000" w:themeColor="text1"/>
+          <w:sz w:val="24"/>
+          <w:szCs w:val="24"/>
+        </w:rPr>
+        <w:t>有图像部分的实际</w:t>
+      </w:r>
+      <w:r>
+        <w:rPr>
+          <w:rFonts w:hint="eastAsia"/>
+          <w:color w:val="000000" w:themeColor="text1"/>
+          <w:sz w:val="24"/>
+          <w:szCs w:val="24"/>
+        </w:rPr>
+        <w:t>Bounding box</w:t>
+      </w:r>
+      <w:r>
+        <w:rPr>
+          <w:rFonts w:hint="eastAsia"/>
+          <w:color w:val="000000" w:themeColor="text1"/>
+          <w:sz w:val="24"/>
+          <w:szCs w:val="24"/>
+        </w:rPr>
+        <w:t>尺寸可能比字体尺寸要小</w:t>
+      </w:r>
+      <w:r>
+        <w:rPr>
+          <w:rFonts w:hint="eastAsia"/>
+          <w:color w:val="000000" w:themeColor="text1"/>
+          <w:sz w:val="24"/>
+          <w:szCs w:val="24"/>
+        </w:rPr>
+        <w:t>，所以这个</w:t>
+      </w:r>
+      <w:r>
+        <w:rPr>
+          <w:rFonts w:hint="eastAsia"/>
+          <w:color w:val="000000" w:themeColor="text1"/>
+          <w:sz w:val="24"/>
+          <w:szCs w:val="24"/>
+        </w:rPr>
+        <w:t>bitmap Table</w:t>
+      </w:r>
+      <w:r>
+        <w:rPr>
+          <w:rFonts w:hint="eastAsia"/>
+          <w:color w:val="000000" w:themeColor="text1"/>
+          <w:sz w:val="24"/>
+          <w:szCs w:val="24"/>
+        </w:rPr>
+        <w:t>储存了每个</w:t>
+      </w:r>
+      <w:r>
+        <w:rPr>
+          <w:rFonts w:hint="eastAsia"/>
+          <w:color w:val="000000" w:themeColor="text1"/>
+          <w:sz w:val="24"/>
+          <w:szCs w:val="24"/>
+        </w:rPr>
+        <w:t>Ascii Char</w:t>
+      </w:r>
+      <w:r>
+        <w:rPr>
+          <w:rFonts w:hint="eastAsia"/>
+          <w:color w:val="000000" w:themeColor="text1"/>
+          <w:sz w:val="24"/>
+          <w:szCs w:val="24"/>
+        </w:rPr>
+        <w:t>的实际图像大小（</w:t>
+      </w:r>
+      <w:r>
+        <w:rPr>
+          <w:rFonts w:hint="eastAsia"/>
+          <w:color w:val="000000" w:themeColor="text1"/>
+          <w:sz w:val="24"/>
+          <w:szCs w:val="24"/>
+        </w:rPr>
+        <w:t>fontObject&amp;</w:t>
+      </w:r>
+      <w:r>
+        <w:rPr>
+          <w:rFonts w:hint="eastAsia"/>
+          <w:color w:val="000000" w:themeColor="text1"/>
+          <w:sz w:val="24"/>
+          <w:szCs w:val="24"/>
+        </w:rPr>
+        <w:t>作为参数之一</w:t>
+      </w:r>
+      <w:r>
+        <w:rPr>
+          <w:rFonts w:hint="eastAsia"/>
+          <w:color w:val="000000" w:themeColor="text1"/>
+          <w:sz w:val="24"/>
+          <w:szCs w:val="24"/>
+        </w:rPr>
+        <w:t>传到</w:t>
+      </w:r>
+      <w:r>
+        <w:rPr>
+          <w:rFonts w:hint="eastAsia"/>
+          <w:color w:val="000000" w:themeColor="text1"/>
+          <w:sz w:val="24"/>
+          <w:szCs w:val="24"/>
+        </w:rPr>
+        <w:t>mFunction_GetBitmapOfChar</w:t>
+      </w:r>
+      <w:r>
+        <w:rPr>
+          <w:rFonts w:hint="eastAsia"/>
+          <w:color w:val="000000" w:themeColor="text1"/>
+          <w:sz w:val="24"/>
+          <w:szCs w:val="24"/>
+        </w:rPr>
+        <w:t>里，</w:t>
+      </w:r>
+      <w:r>
+        <w:rPr>
+          <w:rFonts w:hint="eastAsia"/>
+          <w:color w:val="000000" w:themeColor="text1"/>
+          <w:sz w:val="24"/>
+          <w:szCs w:val="24"/>
+        </w:rPr>
+        <w:t>charSizeList</w:t>
+      </w:r>
+      <w:r>
+        <w:rPr>
+          <w:rFonts w:hint="eastAsia"/>
+          <w:color w:val="000000" w:themeColor="text1"/>
+          <w:sz w:val="24"/>
+          <w:szCs w:val="24"/>
+        </w:rPr>
+        <w:t>会</w:t>
+      </w:r>
+      <w:r>
+        <w:rPr>
+          <w:rFonts w:hint="eastAsia"/>
+          <w:color w:val="000000" w:themeColor="text1"/>
+          <w:sz w:val="24"/>
+          <w:szCs w:val="24"/>
+        </w:rPr>
+        <w:t>被写入尺寸列表</w:t>
+      </w:r>
+      <w:r>
+        <w:rPr>
+          <w:rFonts w:hint="eastAsia"/>
+          <w:color w:val="000000" w:themeColor="text1"/>
+          <w:sz w:val="24"/>
+          <w:szCs w:val="24"/>
+        </w:rPr>
+        <w:t>）</w:t>
+      </w:r>
+      <w:r>
+        <w:rPr>
+          <w:rFonts w:hint="eastAsia"/>
+          <w:color w:val="000000" w:themeColor="text1"/>
+          <w:sz w:val="24"/>
+          <w:szCs w:val="24"/>
+        </w:rPr>
+        <w:t>。</w:t>
+      </w:r>
+      <w:r>
+        <w:rPr>
+          <w:rFonts w:hint="eastAsia"/>
+          <w:color w:val="000000" w:themeColor="text1"/>
+          <w:sz w:val="24"/>
+          <w:szCs w:val="24"/>
+        </w:rPr>
+        <w:t>如图，因为</w:t>
+      </w:r>
+      <w:r>
+        <w:rPr>
+          <w:rFonts w:hint="eastAsia"/>
+          <w:color w:val="000000" w:themeColor="text1"/>
+          <w:sz w:val="24"/>
+          <w:szCs w:val="24"/>
+        </w:rPr>
+        <w:t>FreeType</w:t>
+      </w:r>
+      <w:r>
+        <w:rPr>
+          <w:rFonts w:hint="eastAsia"/>
+          <w:color w:val="000000" w:themeColor="text1"/>
+          <w:sz w:val="24"/>
+          <w:szCs w:val="24"/>
+        </w:rPr>
+        <w:t>得到的像素矩阵都是字符最小尺寸</w:t>
+      </w:r>
+      <w:r>
+        <w:rPr>
+          <w:rFonts w:hint="eastAsia"/>
+          <w:color w:val="000000" w:themeColor="text1"/>
+          <w:sz w:val="24"/>
+          <w:szCs w:val="24"/>
+        </w:rPr>
+        <w:t>(</w:t>
+      </w:r>
+      <w:r>
+        <w:rPr>
+          <w:rFonts w:hint="eastAsia"/>
+          <w:color w:val="000000" w:themeColor="text1"/>
+          <w:sz w:val="24"/>
+          <w:szCs w:val="24"/>
+        </w:rPr>
+        <w:t>渲染出一个</w:t>
+      </w:r>
+      <w:r>
+        <w:rPr>
+          <w:rFonts w:hint="eastAsia"/>
+          <w:color w:val="000000" w:themeColor="text1"/>
+          <w:sz w:val="24"/>
+          <w:szCs w:val="24"/>
+        </w:rPr>
+        <w:t>bounding box)</w:t>
+      </w:r>
+      <w:r>
+        <w:rPr>
+          <w:rFonts w:hint="eastAsia"/>
+          <w:color w:val="000000" w:themeColor="text1"/>
+          <w:sz w:val="24"/>
+          <w:szCs w:val="24"/>
+        </w:rPr>
+        <w:t>，然后我又把这些小图片放到每个</w:t>
+      </w:r>
+      <w:r>
+        <w:rPr>
+          <w:rFonts w:hint="eastAsia"/>
+          <w:color w:val="000000" w:themeColor="text1"/>
+          <w:sz w:val="24"/>
+          <w:szCs w:val="24"/>
+        </w:rPr>
+        <w:t>char</w:t>
+      </w:r>
+      <w:r>
+        <w:rPr>
+          <w:rFonts w:hint="eastAsia"/>
+          <w:color w:val="000000" w:themeColor="text1"/>
+          <w:sz w:val="24"/>
+          <w:szCs w:val="24"/>
+        </w:rPr>
+        <w:t>对应格子的左上角，所以图片定位要小心一点</w:t>
+      </w:r>
+      <w:r>
+        <w:rPr>
+          <w:rFonts w:hint="eastAsia"/>
+          <w:color w:val="000000" w:themeColor="text1"/>
+          <w:sz w:val="24"/>
+          <w:szCs w:val="24"/>
+        </w:rPr>
+        <w:t>。（每个</w:t>
+      </w:r>
+      <w:r>
+        <w:rPr>
+          <w:rFonts w:hint="eastAsia"/>
+          <w:color w:val="000000" w:themeColor="text1"/>
+          <w:sz w:val="24"/>
+          <w:szCs w:val="24"/>
+        </w:rPr>
+        <w:t>Rectangle</w:t>
+      </w:r>
+      <w:r>
+        <w:rPr>
+          <w:rFonts w:hint="eastAsia"/>
+          <w:color w:val="000000" w:themeColor="text1"/>
+          <w:sz w:val="24"/>
+          <w:szCs w:val="24"/>
+        </w:rPr>
+        <w:t>都设为字体的大小，而不是</w:t>
+      </w:r>
+      <w:r>
+        <w:rPr>
+          <w:rFonts w:hint="eastAsia"/>
+          <w:color w:val="000000" w:themeColor="text1"/>
+          <w:sz w:val="24"/>
+          <w:szCs w:val="24"/>
+        </w:rPr>
+        <w:t>char</w:t>
+      </w:r>
+      <w:r>
+        <w:rPr>
+          <w:rFonts w:hint="eastAsia"/>
+          <w:color w:val="000000" w:themeColor="text1"/>
+          <w:sz w:val="24"/>
+          <w:szCs w:val="24"/>
+        </w:rPr>
+        <w:t>的实际大小）</w:t>
+      </w:r>
+      <w:r>
+        <w:rPr>
+          <w:rFonts w:hint="eastAsia"/>
+          <w:color w:val="000000" w:themeColor="text1"/>
+          <w:sz w:val="24"/>
+          <w:szCs w:val="24"/>
+        </w:rPr>
+        <w:t>。然后由于这种坑爹属性，还要在</w:t>
+      </w:r>
+      <w:r>
+        <w:rPr>
+          <w:rFonts w:hint="eastAsia"/>
+          <w:color w:val="000000" w:themeColor="text1"/>
+          <w:sz w:val="24"/>
+          <w:szCs w:val="24"/>
+        </w:rPr>
+        <w:t>Alignment</w:t>
+      </w:r>
+      <w:r>
+        <w:rPr>
+          <w:rFonts w:hint="eastAsia"/>
+          <w:color w:val="000000" w:themeColor="text1"/>
+          <w:sz w:val="24"/>
+          <w:szCs w:val="24"/>
+        </w:rPr>
+        <w:t>上花点功夫，太坑了</w:t>
+      </w:r>
+    </w:p>
+    <w:p>
+      <w:pPr>
+        <w:pStyle w:val="a5"/>
+        <w:ind w:left="1260" w:firstLineChars="0" w:firstLine="0"/>
+        <w:jc w:val="center"/>
+        <w:rPr>
+          <w:color w:val="FF0000"/>
+          <w:sz w:val="24"/>
+          <w:szCs w:val="24"/>
+        </w:rPr>
+      </w:pPr>
+      <w:r>
+        <w:rPr>
+          <w:noProof/>
+          <w:color w:val="FF0000"/>
+          <w:sz w:val="24"/>
+          <w:szCs w:val="24"/>
+        </w:rPr>
+        <w:drawing>
+          <wp:inline distT="0" distB="0" distL="0" distR="0">
+            <wp:extent cx="2901412" cy="2073077"/>
+            <wp:effectExtent l="19050" t="0" r="0" b="0"/>
+            <wp:docPr id="8" name="图片 1" descr="F:\1VS PROJECT\3D\Noise3D -(18)(4)(4)dynamic Text\技术文档\AsciiBitmapTable.png"/>
+            <wp:cNvGraphicFramePr>
+              <a:graphicFrameLocks xmlns:a="http://schemas.openxmlformats.org/drawingml/2006/main" noChangeAspect="1"/>
+            </wp:cNvGraphicFramePr>
+            <a:graphic xmlns:a="http://schemas.openxmlformats.org/drawingml/2006/main">
+              <a:graphicData uri="http://schemas.openxmlformats.org/drawingml/2006/picture">
+                <pic:pic xmlns:pic="http://schemas.openxmlformats.org/drawingml/2006/picture">
+                  <pic:nvPicPr>
+                    <pic:cNvPr id="0" name="Picture 1" descr="F:\1VS PROJECT\3D\Noise3D -(18)(4)(4)dynamic Text\技术文档\AsciiBitmapTable.png"/>
+                    <pic:cNvPicPr>
+                      <a:picLocks noChangeAspect="1" noChangeArrowheads="1"/>
+                    </pic:cNvPicPr>
+                  </pic:nvPicPr>
+                  <pic:blipFill>
+                    <a:blip r:embed="rId10"/>
+                    <a:srcRect/>
+                    <a:stretch>
+                      <a:fillRect/>
+                    </a:stretch>
+                  </pic:blipFill>
+                  <pic:spPr bwMode="auto">
+                    <a:xfrm>
+                      <a:off x="0" y="0"/>
+                      <a:ext cx="2901412" cy="2073077"/>
+                    </a:xfrm>
+                    <a:prstGeom prst="rect">
+                      <a:avLst/>
+                    </a:prstGeom>
+                    <a:noFill/>
+                    <a:ln w="9525">
+                      <a:noFill/>
+                      <a:miter lim="800000"/>
+                      <a:headEnd/>
+                      <a:tailEnd/>
+                    </a:ln>
+                  </pic:spPr>
+                </pic:pic>
+              </a:graphicData>
+            </a:graphic>
+          </wp:inline>
+        </w:drawing>
+      </w:r>
+    </w:p>
+    <w:p>
+      <w:pPr>
+        <w:pStyle w:val="a5"/>
+        <w:numPr>
+          <w:ilvl w:val="0"/>
+          <w:numId w:val="31"/>
+        </w:numPr>
+        <w:ind w:firstLineChars="0"/>
+        <w:rPr>
+          <w:rFonts w:hint="eastAsia"/>
+          <w:color w:val="FF0000"/>
+          <w:sz w:val="24"/>
+          <w:szCs w:val="24"/>
+        </w:rPr>
+      </w:pPr>
+      <w:r>
+        <w:rPr>
+          <w:rFonts w:hint="eastAsia"/>
+          <w:color w:val="000000" w:themeColor="text1"/>
+          <w:sz w:val="24"/>
+          <w:szCs w:val="24"/>
+        </w:rPr>
+        <w:t>(2015.11.10)</w:t>
+      </w:r>
+      <w:r>
+        <w:rPr>
+          <w:rFonts w:hint="eastAsia"/>
+          <w:color w:val="000000" w:themeColor="text1"/>
+          <w:sz w:val="24"/>
+          <w:szCs w:val="24"/>
+        </w:rPr>
+        <w:t>用</w:t>
+      </w:r>
+      <w:r>
+        <w:rPr>
+          <w:rFonts w:hint="eastAsia"/>
+          <w:color w:val="000000" w:themeColor="text1"/>
+          <w:sz w:val="24"/>
+          <w:szCs w:val="24"/>
+        </w:rPr>
+        <w:t>FontMgr</w:t>
+      </w:r>
+      <w:r>
+        <w:rPr>
+          <w:rFonts w:hint="eastAsia"/>
+          <w:color w:val="000000" w:themeColor="text1"/>
+          <w:sz w:val="24"/>
+          <w:szCs w:val="24"/>
+        </w:rPr>
+        <w:t>来创建</w:t>
+      </w:r>
+      <w:r>
+        <w:rPr>
+          <w:rFonts w:hint="eastAsia"/>
+          <w:color w:val="000000" w:themeColor="text1"/>
+          <w:sz w:val="24"/>
+          <w:szCs w:val="24"/>
+        </w:rPr>
+        <w:t>StaticText</w:t>
+      </w:r>
+      <w:r>
+        <w:rPr>
+          <w:rFonts w:hint="eastAsia"/>
+          <w:color w:val="000000" w:themeColor="text1"/>
+          <w:sz w:val="24"/>
+          <w:szCs w:val="24"/>
+        </w:rPr>
+        <w:t>或者</w:t>
+      </w:r>
+      <w:r>
+        <w:rPr>
+          <w:rFonts w:hint="eastAsia"/>
+          <w:color w:val="000000" w:themeColor="text1"/>
+          <w:sz w:val="24"/>
+          <w:szCs w:val="24"/>
+        </w:rPr>
+        <w:t>DynamicTextA</w:t>
+      </w:r>
+      <w:r>
+        <w:rPr>
+          <w:rFonts w:hint="eastAsia"/>
+          <w:color w:val="000000" w:themeColor="text1"/>
+          <w:sz w:val="24"/>
+          <w:szCs w:val="24"/>
+        </w:rPr>
+        <w:t>，这些装载着</w:t>
+      </w:r>
+      <w:r>
+        <w:rPr>
+          <w:rFonts w:hint="eastAsia"/>
+          <w:color w:val="000000" w:themeColor="text1"/>
+          <w:sz w:val="24"/>
+          <w:szCs w:val="24"/>
+        </w:rPr>
+        <w:t>Text</w:t>
+      </w:r>
+      <w:r>
+        <w:rPr>
+          <w:rFonts w:hint="eastAsia"/>
+          <w:color w:val="000000" w:themeColor="text1"/>
+          <w:sz w:val="24"/>
+          <w:szCs w:val="24"/>
+        </w:rPr>
+        <w:t>的子类内置</w:t>
+      </w:r>
+      <w:r>
+        <w:rPr>
+          <w:rFonts w:hint="eastAsia"/>
+          <w:color w:val="000000" w:themeColor="text1"/>
+          <w:sz w:val="24"/>
+          <w:szCs w:val="24"/>
+        </w:rPr>
+        <w:t>GraphicObj</w:t>
+      </w:r>
+      <w:r>
+        <w:rPr>
+          <w:rFonts w:hint="eastAsia"/>
+          <w:color w:val="000000" w:themeColor="text1"/>
+          <w:sz w:val="24"/>
+          <w:szCs w:val="24"/>
+        </w:rPr>
+        <w:t>。</w:t>
+      </w:r>
+      <w:r>
+        <w:rPr>
+          <w:rFonts w:hint="eastAsia"/>
+          <w:color w:val="000000" w:themeColor="text1"/>
+          <w:sz w:val="24"/>
+          <w:szCs w:val="24"/>
+        </w:rPr>
+        <w:t>而且这些</w:t>
+      </w:r>
+      <w:r>
+        <w:rPr>
+          <w:rFonts w:hint="eastAsia"/>
+          <w:color w:val="000000" w:themeColor="text1"/>
+          <w:sz w:val="24"/>
+          <w:szCs w:val="24"/>
+        </w:rPr>
+        <w:t>GraphicObj</w:t>
+      </w:r>
+    </w:p>
+    <w:p>
+      <w:pPr>
+        <w:pStyle w:val="a5"/>
+        <w:numPr>
+          <w:ilvl w:val="0"/>
+          <w:numId w:val="31"/>
+        </w:numPr>
+        <w:ind w:firstLineChars="0"/>
+        <w:rPr>
+          <w:rFonts w:hint="eastAsia"/>
+          <w:color w:val="FF0000"/>
+          <w:sz w:val="24"/>
+          <w:szCs w:val="24"/>
+        </w:rPr>
+      </w:pPr>
+      <w:r>
+        <w:rPr>
+          <w:rFonts w:hint="eastAsia"/>
+          <w:color w:val="000000" w:themeColor="text1"/>
+          <w:sz w:val="24"/>
+          <w:szCs w:val="24"/>
+        </w:rPr>
+        <w:t>(2015.11.19)</w:t>
+      </w:r>
+      <w:r>
+        <w:rPr>
+          <w:rFonts w:hint="eastAsia"/>
+          <w:color w:val="000000" w:themeColor="text1"/>
+          <w:sz w:val="24"/>
+          <w:szCs w:val="24"/>
+        </w:rPr>
+        <w:t>直接在</w:t>
+      </w:r>
+      <w:r>
+        <w:rPr>
+          <w:rFonts w:hint="eastAsia"/>
+          <w:color w:val="000000" w:themeColor="text1"/>
+          <w:sz w:val="24"/>
+          <w:szCs w:val="24"/>
+        </w:rPr>
+        <w:t>FontMgr</w:t>
+      </w:r>
+      <w:r>
+        <w:rPr>
+          <w:rFonts w:hint="eastAsia"/>
+          <w:color w:val="000000" w:themeColor="text1"/>
+          <w:sz w:val="24"/>
+          <w:szCs w:val="24"/>
+        </w:rPr>
+        <w:t>里面内置一个</w:t>
+      </w:r>
+      <w:r>
+        <w:rPr>
+          <w:rFonts w:hint="eastAsia"/>
+          <w:color w:val="000000" w:themeColor="text1"/>
+          <w:sz w:val="24"/>
+          <w:szCs w:val="24"/>
+        </w:rPr>
+        <w:t>TextureMananger</w:t>
+      </w:r>
+      <w:r>
+        <w:rPr>
+          <w:rFonts w:hint="eastAsia"/>
+          <w:color w:val="000000" w:themeColor="text1"/>
+          <w:sz w:val="24"/>
+          <w:szCs w:val="24"/>
+        </w:rPr>
+        <w:t>，不要跟用户创建的材质混淆</w:t>
+      </w:r>
+      <w:r>
+        <w:rPr>
+          <w:rFonts w:hint="eastAsia"/>
+          <w:color w:val="000000" w:themeColor="text1"/>
+          <w:sz w:val="24"/>
+          <w:szCs w:val="24"/>
+        </w:rPr>
+        <w:t>，所以</w:t>
+      </w:r>
+      <w:r>
+        <w:rPr>
+          <w:rFonts w:hint="eastAsia"/>
+          <w:color w:val="000000" w:themeColor="text1"/>
+          <w:sz w:val="24"/>
+          <w:szCs w:val="24"/>
+        </w:rPr>
+        <w:t>StaticText</w:t>
+      </w:r>
+      <w:r>
+        <w:rPr>
+          <w:rFonts w:hint="eastAsia"/>
+          <w:color w:val="000000" w:themeColor="text1"/>
+          <w:sz w:val="24"/>
+          <w:szCs w:val="24"/>
+        </w:rPr>
+        <w:t>的文本纹理和</w:t>
+      </w:r>
+      <w:r>
+        <w:rPr>
+          <w:rFonts w:hint="eastAsia"/>
+          <w:color w:val="000000" w:themeColor="text1"/>
+          <w:sz w:val="24"/>
+          <w:szCs w:val="24"/>
+        </w:rPr>
+        <w:t>DynamicText</w:t>
+      </w:r>
+      <w:r>
+        <w:rPr>
+          <w:rFonts w:hint="eastAsia"/>
+          <w:color w:val="000000" w:themeColor="text1"/>
+          <w:sz w:val="24"/>
+          <w:szCs w:val="24"/>
+        </w:rPr>
+        <w:t>的</w:t>
+      </w:r>
+      <w:r>
+        <w:rPr>
+          <w:rFonts w:hint="eastAsia"/>
+          <w:color w:val="000000" w:themeColor="text1"/>
+          <w:sz w:val="24"/>
+          <w:szCs w:val="24"/>
+        </w:rPr>
+        <w:lastRenderedPageBreak/>
+        <w:t>字符位图查找表都创建在</w:t>
+      </w:r>
+      <w:r>
+        <w:rPr>
+          <w:rFonts w:hint="eastAsia"/>
+          <w:color w:val="000000" w:themeColor="text1"/>
+          <w:sz w:val="24"/>
+          <w:szCs w:val="24"/>
+        </w:rPr>
+        <w:t>fontMgr</w:t>
+      </w:r>
+      <w:r>
+        <w:rPr>
+          <w:rFonts w:hint="eastAsia"/>
+          <w:color w:val="000000" w:themeColor="text1"/>
+          <w:sz w:val="24"/>
+          <w:szCs w:val="24"/>
+        </w:rPr>
+        <w:t>内部的</w:t>
+      </w:r>
+      <w:r>
+        <w:rPr>
+          <w:rFonts w:hint="eastAsia"/>
+          <w:color w:val="000000" w:themeColor="text1"/>
+          <w:sz w:val="24"/>
+          <w:szCs w:val="24"/>
+        </w:rPr>
+        <w:t>TexMgr</w:t>
+      </w:r>
+      <w:r>
+        <w:rPr>
+          <w:rFonts w:hint="eastAsia"/>
+          <w:color w:val="000000" w:themeColor="text1"/>
+          <w:sz w:val="24"/>
+          <w:szCs w:val="24"/>
+        </w:rPr>
+        <w:t>。</w:t>
+      </w:r>
+    </w:p>
+    <w:p>
+      <w:pPr>
+        <w:pStyle w:val="a5"/>
+        <w:numPr>
+          <w:ilvl w:val="0"/>
+          <w:numId w:val="31"/>
+        </w:numPr>
+        <w:ind w:firstLineChars="0"/>
+        <w:rPr>
+          <w:rFonts w:hint="eastAsia"/>
+          <w:color w:val="FF0000"/>
+          <w:sz w:val="24"/>
+          <w:szCs w:val="24"/>
+        </w:rPr>
+      </w:pPr>
+      <w:r>
+        <w:rPr>
+          <w:rFonts w:hint="eastAsia"/>
+          <w:color w:val="000000" w:themeColor="text1"/>
+          <w:sz w:val="24"/>
+          <w:szCs w:val="24"/>
+        </w:rPr>
+        <w:t>(2015.11.19)Dynamic Text</w:t>
+      </w:r>
+      <w:r>
+        <w:rPr>
+          <w:rFonts w:hint="eastAsia"/>
+          <w:color w:val="000000" w:themeColor="text1"/>
+          <w:sz w:val="24"/>
+          <w:szCs w:val="24"/>
+        </w:rPr>
+        <w:t>每次更新都要先看看文本</w:t>
+      </w:r>
+      <w:r>
+        <w:rPr>
+          <w:rFonts w:hint="eastAsia"/>
+          <w:color w:val="000000" w:themeColor="text1"/>
+          <w:sz w:val="24"/>
+          <w:szCs w:val="24"/>
+        </w:rPr>
+        <w:t>char</w:t>
+      </w:r>
+      <w:r>
+        <w:rPr>
+          <w:rFonts w:hint="eastAsia"/>
+          <w:color w:val="000000" w:themeColor="text1"/>
+          <w:sz w:val="24"/>
+          <w:szCs w:val="24"/>
+        </w:rPr>
+        <w:t>个数和</w:t>
+      </w:r>
+      <w:r>
+        <w:rPr>
+          <w:rFonts w:hint="eastAsia"/>
+          <w:color w:val="000000" w:themeColor="text1"/>
+          <w:sz w:val="24"/>
+          <w:szCs w:val="24"/>
+        </w:rPr>
+        <w:t>graphicObject</w:t>
+      </w:r>
+      <w:r>
+        <w:rPr>
+          <w:rFonts w:hint="eastAsia"/>
+          <w:color w:val="000000" w:themeColor="text1"/>
+          <w:sz w:val="24"/>
+          <w:szCs w:val="24"/>
+        </w:rPr>
+        <w:t>里</w:t>
+      </w:r>
+      <w:r>
+        <w:rPr>
+          <w:rFonts w:hint="eastAsia"/>
+          <w:color w:val="000000" w:themeColor="text1"/>
+          <w:sz w:val="24"/>
+          <w:szCs w:val="24"/>
+        </w:rPr>
+        <w:t>rect</w:t>
+      </w:r>
+      <w:r>
+        <w:rPr>
+          <w:rFonts w:hint="eastAsia"/>
+          <w:color w:val="000000" w:themeColor="text1"/>
+          <w:sz w:val="24"/>
+          <w:szCs w:val="24"/>
+        </w:rPr>
+        <w:t>的个数，然后调整</w:t>
+      </w:r>
+      <w:r>
+        <w:rPr>
+          <w:rFonts w:hint="eastAsia"/>
+          <w:color w:val="000000" w:themeColor="text1"/>
+          <w:sz w:val="24"/>
+          <w:szCs w:val="24"/>
+        </w:rPr>
+        <w:t>rect</w:t>
+      </w:r>
+      <w:r>
+        <w:rPr>
+          <w:rFonts w:hint="eastAsia"/>
+          <w:color w:val="000000" w:themeColor="text1"/>
+          <w:sz w:val="24"/>
+          <w:szCs w:val="24"/>
+        </w:rPr>
+        <w:t>的个数来适应</w:t>
+      </w:r>
+      <w:r>
+        <w:rPr>
+          <w:rFonts w:hint="eastAsia"/>
+          <w:color w:val="000000" w:themeColor="text1"/>
+          <w:sz w:val="24"/>
+          <w:szCs w:val="24"/>
+        </w:rPr>
+        <w:t>char</w:t>
+      </w:r>
+      <w:r>
+        <w:rPr>
+          <w:rFonts w:hint="eastAsia"/>
+          <w:color w:val="000000" w:themeColor="text1"/>
+          <w:sz w:val="24"/>
+          <w:szCs w:val="24"/>
+        </w:rPr>
+        <w:t>个数，</w:t>
+      </w:r>
+      <w:r>
+        <w:rPr>
+          <w:rFonts w:hint="eastAsia"/>
+          <w:color w:val="000000" w:themeColor="text1"/>
+          <w:sz w:val="24"/>
+          <w:szCs w:val="24"/>
+        </w:rPr>
+        <w:t>之后每次都更新纹理坐标（在字符位图查找表的哪一</w:t>
+      </w:r>
+      <w:r>
+        <w:rPr>
+          <w:rFonts w:hint="eastAsia"/>
+          <w:color w:val="000000" w:themeColor="text1"/>
+          <w:sz w:val="24"/>
+          <w:szCs w:val="24"/>
+        </w:rPr>
+        <w:t>小</w:t>
+      </w:r>
+      <w:r>
+        <w:rPr>
+          <w:rFonts w:hint="eastAsia"/>
+          <w:color w:val="000000" w:themeColor="text1"/>
+          <w:sz w:val="24"/>
+          <w:szCs w:val="24"/>
+        </w:rPr>
+        <w:t>块</w:t>
+      </w:r>
+      <w:r>
+        <w:rPr>
+          <w:rFonts w:hint="eastAsia"/>
+          <w:color w:val="000000" w:themeColor="text1"/>
+          <w:sz w:val="24"/>
+          <w:szCs w:val="24"/>
+        </w:rPr>
+        <w:t>位图，即一个</w:t>
+      </w:r>
+      <w:r>
+        <w:rPr>
+          <w:rFonts w:hint="eastAsia"/>
+          <w:color w:val="000000" w:themeColor="text1"/>
+          <w:sz w:val="24"/>
+          <w:szCs w:val="24"/>
+        </w:rPr>
+        <w:t>char</w:t>
+      </w:r>
+      <w:r>
+        <w:rPr>
+          <w:rFonts w:hint="eastAsia"/>
+          <w:color w:val="000000" w:themeColor="text1"/>
+          <w:sz w:val="24"/>
+          <w:szCs w:val="24"/>
+        </w:rPr>
+        <w:t>）。</w:t>
+      </w:r>
+      <w:r>
+        <w:rPr>
+          <w:rFonts w:hint="eastAsia"/>
+          <w:color w:val="000000" w:themeColor="text1"/>
+          <w:sz w:val="24"/>
+          <w:szCs w:val="24"/>
+        </w:rPr>
+        <w:t>还要更新</w:t>
+      </w:r>
+      <w:r>
+        <w:rPr>
+          <w:rFonts w:hint="eastAsia"/>
+          <w:color w:val="000000" w:themeColor="text1"/>
+          <w:sz w:val="24"/>
+          <w:szCs w:val="24"/>
+        </w:rPr>
+        <w:t>rect</w:t>
+      </w:r>
+      <w:r>
+        <w:rPr>
+          <w:rFonts w:hint="eastAsia"/>
+          <w:color w:val="000000" w:themeColor="text1"/>
+          <w:sz w:val="24"/>
+          <w:szCs w:val="24"/>
+        </w:rPr>
+        <w:t>的位置</w:t>
+      </w:r>
+      <w:r>
+        <w:rPr>
+          <w:rFonts w:hint="eastAsia"/>
+          <w:color w:val="000000" w:themeColor="text1"/>
+          <w:sz w:val="24"/>
+          <w:szCs w:val="24"/>
+        </w:rPr>
+        <w:t>，这个要根据具体的字符来调整上下对齐的</w:t>
+      </w:r>
+      <w:r>
+        <w:rPr>
+          <w:rFonts w:hint="eastAsia"/>
+          <w:color w:val="000000" w:themeColor="text1"/>
+          <w:sz w:val="24"/>
+          <w:szCs w:val="24"/>
+        </w:rPr>
+        <w:t>y</w:t>
+      </w:r>
+      <w:r>
+        <w:rPr>
+          <w:rFonts w:hint="eastAsia"/>
+          <w:color w:val="000000" w:themeColor="text1"/>
+          <w:sz w:val="24"/>
+          <w:szCs w:val="24"/>
+        </w:rPr>
+        <w:t>坐标偏移</w:t>
+      </w:r>
+      <w:r>
+        <w:rPr>
+          <w:rFonts w:hint="eastAsia"/>
+          <w:color w:val="000000" w:themeColor="text1"/>
+          <w:sz w:val="24"/>
+          <w:szCs w:val="24"/>
+        </w:rPr>
+        <w:t>。每个</w:t>
+      </w:r>
+      <w:r>
+        <w:rPr>
+          <w:rFonts w:hint="eastAsia"/>
+          <w:color w:val="000000" w:themeColor="text1"/>
+          <w:sz w:val="24"/>
+          <w:szCs w:val="24"/>
+        </w:rPr>
+        <w:t>rect</w:t>
+      </w:r>
+      <w:r>
+        <w:rPr>
+          <w:rFonts w:hint="eastAsia"/>
+          <w:color w:val="000000" w:themeColor="text1"/>
+          <w:sz w:val="24"/>
+          <w:szCs w:val="24"/>
+        </w:rPr>
+        <w:t>以左上角作为“光标”，每设置一个</w:t>
+      </w:r>
+      <w:r>
+        <w:rPr>
+          <w:rFonts w:hint="eastAsia"/>
+          <w:color w:val="000000" w:themeColor="text1"/>
+          <w:sz w:val="24"/>
+          <w:szCs w:val="24"/>
+        </w:rPr>
+        <w:t>rect</w:t>
+      </w:r>
+      <w:r>
+        <w:rPr>
+          <w:rFonts w:hint="eastAsia"/>
+          <w:color w:val="000000" w:themeColor="text1"/>
+          <w:sz w:val="24"/>
+          <w:szCs w:val="24"/>
+        </w:rPr>
+        <w:t>就移动光标，</w:t>
+      </w:r>
+      <w:r>
+        <w:rPr>
+          <w:rFonts w:hint="eastAsia"/>
+          <w:color w:val="000000" w:themeColor="text1"/>
+          <w:sz w:val="24"/>
+          <w:szCs w:val="24"/>
+        </w:rPr>
+        <w:t>同一行光标往右跳，到行尾时</w:t>
+      </w:r>
+      <w:r>
+        <w:rPr>
+          <w:rFonts w:hint="eastAsia"/>
+          <w:color w:val="000000" w:themeColor="text1"/>
+          <w:sz w:val="24"/>
+          <w:szCs w:val="24"/>
+        </w:rPr>
+        <w:t>光标适时跳到下一行</w:t>
+      </w:r>
+      <w:r>
+        <w:rPr>
+          <w:rFonts w:hint="eastAsia"/>
+          <w:color w:val="000000" w:themeColor="text1"/>
+          <w:sz w:val="24"/>
+          <w:szCs w:val="24"/>
+        </w:rPr>
+        <w:t>。</w:t>
+      </w:r>
+      <w:r>
+        <w:rPr>
+          <w:rFonts w:hint="eastAsia"/>
+          <w:b/>
+          <w:color w:val="000000" w:themeColor="text1"/>
+          <w:sz w:val="24"/>
+          <w:szCs w:val="24"/>
+        </w:rPr>
+        <w:t>超出</w:t>
+      </w:r>
+      <w:r>
+        <w:rPr>
+          <w:rFonts w:hint="eastAsia"/>
+          <w:b/>
+          <w:color w:val="000000" w:themeColor="text1"/>
+          <w:sz w:val="24"/>
+          <w:szCs w:val="24"/>
+        </w:rPr>
+        <w:t>y</w:t>
+      </w:r>
+      <w:r>
+        <w:rPr>
+          <w:rFonts w:hint="eastAsia"/>
+          <w:b/>
+          <w:color w:val="000000" w:themeColor="text1"/>
+          <w:sz w:val="24"/>
+          <w:szCs w:val="24"/>
+        </w:rPr>
+        <w:t>边界的字符暂时不去掉。</w:t>
+      </w:r>
+    </w:p>
+    <w:p>
+      <w:pPr>
+        <w:rPr>
+          <w:rFonts w:hint="eastAsia"/>
+          <w:color w:val="FF0000"/>
+          <w:sz w:val="24"/>
+          <w:szCs w:val="24"/>
+        </w:rPr>
+      </w:pPr>
+    </w:p>
+    <w:p>
+      <w:pPr>
+        <w:rPr>
+          <w:rFonts w:hint="eastAsia"/>
+          <w:color w:val="FF0000"/>
+          <w:sz w:val="24"/>
+          <w:szCs w:val="24"/>
+        </w:rPr>
+      </w:pPr>
+    </w:p>
+    <w:p>
+      <w:pPr>
+        <w:rPr>
+          <w:color w:val="FF0000"/>
           <w:sz w:val="24"/>
           <w:szCs w:val="24"/>
         </w:rPr>
@@ -12254,7 +14933,7 @@
                     </pic:cNvPicPr>
                   </pic:nvPicPr>
                   <pic:blipFill>
-                    <a:blip r:embed="rId10" cstate="print"/>
+                    <a:blip r:embed="rId11" cstate="print"/>
                     <a:srcRect/>
                     <a:stretch>
                       <a:fillRect/>
@@ -12521,6 +15200,7 @@
           <w:sz w:val="28"/>
           <w:szCs w:val="28"/>
         </w:rPr>
+        <w:lastRenderedPageBreak/>
         <w:drawing>
           <wp:inline distT="0" distB="0" distL="0" distR="0">
             <wp:extent cx="2647950" cy="1950218"/>
@@ -12539,7 +15219,7 @@
                     </pic:cNvPicPr>
                   </pic:nvPicPr>
                   <pic:blipFill>
-                    <a:blip r:embed="rId10" cstate="print"/>
+                    <a:blip r:embed="rId11" cstate="print"/>
                     <a:srcRect/>
                     <a:stretch>
                       <a:fillRect/>
@@ -13001,7 +15681,6 @@
           <w:sz w:val="24"/>
           <w:szCs w:val="24"/>
         </w:rPr>
-        <w:lastRenderedPageBreak/>
         <w:drawing>
           <wp:inline distT="0" distB="0" distL="0" distR="0">
             <wp:extent cx="1838325" cy="2152650"/>
@@ -13018,7 +15697,7 @@
                     </pic:cNvPicPr>
                   </pic:nvPicPr>
                   <pic:blipFill>
-                    <a:blip r:embed="rId11" cstate="print"/>
+                    <a:blip r:embed="rId12" cstate="print"/>
                     <a:srcRect/>
                     <a:stretch>
                       <a:fillRect/>
@@ -13085,7 +15764,7 @@
                     </pic:cNvPicPr>
                   </pic:nvPicPr>
                   <pic:blipFill>
-                    <a:blip r:embed="rId12" cstate="print"/>
+                    <a:blip r:embed="rId13" cstate="print"/>
                     <a:srcRect/>
                     <a:stretch>
                       <a:fillRect/>
@@ -14411,7 +17090,6 @@
           <w:sz w:val="24"/>
           <w:szCs w:val="24"/>
         </w:rPr>
-        <w:lastRenderedPageBreak/>
         <w:tab/>
         <w:t>(2015.7.5)</w:t>
       </w:r>
@@ -15478,7 +18156,7 @@
                     </pic:cNvPicPr>
                   </pic:nvPicPr>
                   <pic:blipFill>
-                    <a:blip r:embed="rId13" cstate="print"/>
+                    <a:blip r:embed="rId14" cstate="print"/>
                     <a:srcRect/>
                     <a:stretch>
                       <a:fillRect/>
@@ -17501,7 +20179,7 @@
                     </pic:cNvPicPr>
                   </pic:nvPicPr>
                   <pic:blipFill>
-                    <a:blip r:embed="rId14"/>
+                    <a:blip r:embed="rId15"/>
                     <a:srcRect/>
                     <a:stretch>
                       <a:fillRect/>
@@ -17553,7 +20231,7 @@
                     </pic:cNvPicPr>
                   </pic:nvPicPr>
                   <pic:blipFill>
-                    <a:blip r:embed="rId15"/>
+                    <a:blip r:embed="rId16"/>
                     <a:srcRect/>
                     <a:stretch>
                       <a:fillRect/>
@@ -18131,7 +20809,7 @@
                     </pic:cNvPicPr>
                   </pic:nvPicPr>
                   <pic:blipFill>
-                    <a:blip r:embed="rId16" cstate="print"/>
+                    <a:blip r:embed="rId17" cstate="print"/>
                     <a:srcRect/>
                     <a:stretch>
                       <a:fillRect/>
@@ -18225,7 +20903,7 @@
                     </pic:cNvPicPr>
                   </pic:nvPicPr>
                   <pic:blipFill>
-                    <a:blip r:embed="rId17"/>
+                    <a:blip r:embed="rId18"/>
                     <a:srcRect/>
                     <a:stretch>
                       <a:fillRect/>
@@ -18320,7 +20998,7 @@
                     </pic:cNvPicPr>
                   </pic:nvPicPr>
                   <pic:blipFill>
-                    <a:blip r:embed="rId18"/>
+                    <a:blip r:embed="rId19"/>
                     <a:srcRect/>
                     <a:stretch>
                       <a:fillRect/>
@@ -18568,7 +21246,7 @@
                     </pic:cNvPicPr>
                   </pic:nvPicPr>
                   <pic:blipFill>
-                    <a:blip r:embed="rId19" cstate="print"/>
+                    <a:blip r:embed="rId20" cstate="print"/>
                     <a:srcRect/>
                     <a:stretch>
                       <a:fillRect/>
@@ -18620,7 +21298,7 @@
                     </pic:cNvPicPr>
                   </pic:nvPicPr>
                   <pic:blipFill>
-                    <a:blip r:embed="rId20" cstate="print"/>
+                    <a:blip r:embed="rId21" cstate="print"/>
                     <a:srcRect/>
                     <a:stretch>
                       <a:fillRect/>
@@ -19655,7 +22333,7 @@
                     </pic:cNvPicPr>
                   </pic:nvPicPr>
                   <pic:blipFill>
-                    <a:blip r:embed="rId21"/>
+                    <a:blip r:embed="rId22"/>
                     <a:srcRect/>
                     <a:stretch>
                       <a:fillRect/>
@@ -19780,7 +22458,7 @@
                     </pic:cNvPicPr>
                   </pic:nvPicPr>
                   <pic:blipFill>
-                    <a:blip r:embed="rId22"/>
+                    <a:blip r:embed="rId23"/>
                     <a:srcRect/>
                     <a:stretch>
                       <a:fillRect/>
@@ -20891,7 +23569,7 @@
                     </pic:cNvPicPr>
                   </pic:nvPicPr>
                   <pic:blipFill>
-                    <a:blip r:embed="rId23"/>
+                    <a:blip r:embed="rId24"/>
                     <a:srcRect/>
                     <a:stretch>
                       <a:fillRect/>
@@ -21029,7 +23707,7 @@
                     </pic:cNvPicPr>
                   </pic:nvPicPr>
                   <pic:blipFill>
-                    <a:blip r:embed="rId24"/>
+                    <a:blip r:embed="rId25"/>
                     <a:srcRect/>
                     <a:stretch>
                       <a:fillRect/>
@@ -22227,6 +24905,92 @@
     </w:lvl>
   </w:abstractNum>
   <w:abstractNum w:abstractNumId="13">
+    <w:nsid w:val="415511DB"/>
+    <w:multiLevelType w:val="hybridMultilevel"/>
+    <w:tmpl w:val="7ADA9686"/>
+    <w:lvl w:ilvl="0" w:tplc="0409000F">
+      <w:start w:val="1"/>
+      <w:numFmt w:val="decimal"/>
+      <w:lvlText w:val="%1."/>
+      <w:lvlJc w:val="left"/>
+      <w:pPr>
+        <w:ind w:left="1260" w:hanging="420"/>
+      </w:pPr>
+    </w:lvl>
+    <w:lvl w:ilvl="1" w:tplc="04090019" w:tentative="1">
+      <w:start w:val="1"/>
+      <w:numFmt w:val="lowerLetter"/>
+      <w:lvlText w:val="%2)"/>
+      <w:lvlJc w:val="left"/>
+      <w:pPr>
+        <w:ind w:left="1680" w:hanging="420"/>
+      </w:pPr>
+    </w:lvl>
+    <w:lvl w:ilvl="2" w:tplc="0409001B" w:tentative="1">
+      <w:start w:val="1"/>
+      <w:numFmt w:val="lowerRoman"/>
+      <w:lvlText w:val="%3."/>
+      <w:lvlJc w:val="right"/>
+      <w:pPr>
+        <w:ind w:left="2100" w:hanging="420"/>
+      </w:pPr>
+    </w:lvl>
+    <w:lvl w:ilvl="3" w:tplc="0409000F" w:tentative="1">
+      <w:start w:val="1"/>
+      <w:numFmt w:val="decimal"/>
+      <w:lvlText w:val="%4."/>
+      <w:lvlJc w:val="left"/>
+      <w:pPr>
+        <w:ind w:left="2520" w:hanging="420"/>
+      </w:pPr>
+    </w:lvl>
+    <w:lvl w:ilvl="4" w:tplc="04090019" w:tentative="1">
+      <w:start w:val="1"/>
+      <w:numFmt w:val="lowerLetter"/>
+      <w:lvlText w:val="%5)"/>
+      <w:lvlJc w:val="left"/>
+      <w:pPr>
+        <w:ind w:left="2940" w:hanging="420"/>
+      </w:pPr>
+    </w:lvl>
+    <w:lvl w:ilvl="5" w:tplc="0409001B" w:tentative="1">
+      <w:start w:val="1"/>
+      <w:numFmt w:val="lowerRoman"/>
+      <w:lvlText w:val="%6."/>
+      <w:lvlJc w:val="right"/>
+      <w:pPr>
+        <w:ind w:left="3360" w:hanging="420"/>
+      </w:pPr>
+    </w:lvl>
+    <w:lvl w:ilvl="6" w:tplc="0409000F" w:tentative="1">
+      <w:start w:val="1"/>
+      <w:numFmt w:val="decimal"/>
+      <w:lvlText w:val="%7."/>
+      <w:lvlJc w:val="left"/>
+      <w:pPr>
+        <w:ind w:left="3780" w:hanging="420"/>
+      </w:pPr>
+    </w:lvl>
+    <w:lvl w:ilvl="7" w:tplc="04090019" w:tentative="1">
+      <w:start w:val="1"/>
+      <w:numFmt w:val="lowerLetter"/>
+      <w:lvlText w:val="%8)"/>
+      <w:lvlJc w:val="left"/>
+      <w:pPr>
+        <w:ind w:left="4200" w:hanging="420"/>
+      </w:pPr>
+    </w:lvl>
+    <w:lvl w:ilvl="8" w:tplc="0409001B" w:tentative="1">
+      <w:start w:val="1"/>
+      <w:numFmt w:val="lowerRoman"/>
+      <w:lvlText w:val="%9."/>
+      <w:lvlJc w:val="right"/>
+      <w:pPr>
+        <w:ind w:left="4620" w:hanging="420"/>
+      </w:pPr>
+    </w:lvl>
+  </w:abstractNum>
+  <w:abstractNum w:abstractNumId="14">
     <w:nsid w:val="44D97B7F"/>
     <w:multiLevelType w:val="hybridMultilevel"/>
     <w:tmpl w:val="000E60FA"/>
@@ -22312,7 +25076,7 @@
       </w:pPr>
     </w:lvl>
   </w:abstractNum>
-  <w:abstractNum w:abstractNumId="14">
+  <w:abstractNum w:abstractNumId="15">
     <w:nsid w:val="459E1112"/>
     <w:multiLevelType w:val="hybridMultilevel"/>
     <w:tmpl w:val="31C6C63A"/>
@@ -22398,7 +25162,7 @@
       </w:pPr>
     </w:lvl>
   </w:abstractNum>
-  <w:abstractNum w:abstractNumId="15">
+  <w:abstractNum w:abstractNumId="16">
     <w:nsid w:val="45D23BF6"/>
     <w:multiLevelType w:val="hybridMultilevel"/>
     <w:tmpl w:val="245A1AD4"/>
@@ -22484,7 +25248,7 @@
       </w:pPr>
     </w:lvl>
   </w:abstractNum>
-  <w:abstractNum w:abstractNumId="16">
+  <w:abstractNum w:abstractNumId="17">
     <w:nsid w:val="46CD70BE"/>
     <w:multiLevelType w:val="hybridMultilevel"/>
     <w:tmpl w:val="12F22EFA"/>
@@ -22597,7 +25361,7 @@
       </w:rPr>
     </w:lvl>
   </w:abstractNum>
-  <w:abstractNum w:abstractNumId="17">
+  <w:abstractNum w:abstractNumId="18">
     <w:nsid w:val="46FF72E3"/>
     <w:multiLevelType w:val="hybridMultilevel"/>
     <w:tmpl w:val="6B9815DA"/>
@@ -22683,7 +25447,7 @@
       </w:pPr>
     </w:lvl>
   </w:abstractNum>
-  <w:abstractNum w:abstractNumId="18">
+  <w:abstractNum w:abstractNumId="19">
     <w:nsid w:val="4883178F"/>
     <w:multiLevelType w:val="hybridMultilevel"/>
     <w:tmpl w:val="091A8AB0"/>
@@ -22769,7 +25533,7 @@
       </w:pPr>
     </w:lvl>
   </w:abstractNum>
-  <w:abstractNum w:abstractNumId="19">
+  <w:abstractNum w:abstractNumId="20">
     <w:nsid w:val="51212E72"/>
     <w:multiLevelType w:val="hybridMultilevel"/>
     <w:tmpl w:val="958496FE"/>
@@ -22855,7 +25619,7 @@
       </w:pPr>
     </w:lvl>
   </w:abstractNum>
-  <w:abstractNum w:abstractNumId="20">
+  <w:abstractNum w:abstractNumId="21">
     <w:nsid w:val="52844D96"/>
     <w:multiLevelType w:val="hybridMultilevel"/>
     <w:tmpl w:val="55564C78"/>
@@ -22941,7 +25705,7 @@
       </w:pPr>
     </w:lvl>
   </w:abstractNum>
-  <w:abstractNum w:abstractNumId="21">
+  <w:abstractNum w:abstractNumId="22">
     <w:nsid w:val="56F82768"/>
     <w:multiLevelType w:val="hybridMultilevel"/>
     <w:tmpl w:val="05FE309C"/>
@@ -23027,7 +25791,7 @@
       </w:pPr>
     </w:lvl>
   </w:abstractNum>
-  <w:abstractNum w:abstractNumId="22">
+  <w:abstractNum w:abstractNumId="23">
     <w:nsid w:val="5B905B59"/>
     <w:multiLevelType w:val="hybridMultilevel"/>
     <w:tmpl w:val="5686CF9E"/>
@@ -23113,7 +25877,7 @@
       </w:pPr>
     </w:lvl>
   </w:abstractNum>
-  <w:abstractNum w:abstractNumId="23">
+  <w:abstractNum w:abstractNumId="24">
     <w:nsid w:val="645315CD"/>
     <w:multiLevelType w:val="hybridMultilevel"/>
     <w:tmpl w:val="E52A087A"/>
@@ -23199,7 +25963,7 @@
       </w:pPr>
     </w:lvl>
   </w:abstractNum>
-  <w:abstractNum w:abstractNumId="24">
+  <w:abstractNum w:abstractNumId="25">
     <w:nsid w:val="67475557"/>
     <w:multiLevelType w:val="hybridMultilevel"/>
     <w:tmpl w:val="CCA20F4A"/>
@@ -23285,7 +26049,7 @@
       </w:pPr>
     </w:lvl>
   </w:abstractNum>
-  <w:abstractNum w:abstractNumId="25">
+  <w:abstractNum w:abstractNumId="26">
     <w:nsid w:val="691172D2"/>
     <w:multiLevelType w:val="hybridMultilevel"/>
     <w:tmpl w:val="75966C38"/>
@@ -23371,7 +26135,7 @@
       </w:pPr>
     </w:lvl>
   </w:abstractNum>
-  <w:abstractNum w:abstractNumId="26">
+  <w:abstractNum w:abstractNumId="27">
     <w:nsid w:val="6A481911"/>
     <w:multiLevelType w:val="hybridMultilevel"/>
     <w:tmpl w:val="E52A087A"/>
@@ -23457,7 +26221,7 @@
       </w:pPr>
     </w:lvl>
   </w:abstractNum>
-  <w:abstractNum w:abstractNumId="27">
+  <w:abstractNum w:abstractNumId="28">
     <w:nsid w:val="7AB24565"/>
     <w:multiLevelType w:val="hybridMultilevel"/>
     <w:tmpl w:val="8C3A1ACC"/>
@@ -23546,7 +26310,7 @@
       </w:pPr>
     </w:lvl>
   </w:abstractNum>
-  <w:abstractNum w:abstractNumId="28">
+  <w:abstractNum w:abstractNumId="29">
     <w:nsid w:val="7ADA5701"/>
     <w:multiLevelType w:val="hybridMultilevel"/>
     <w:tmpl w:val="1CD0BF68"/>
@@ -23632,7 +26396,7 @@
       </w:pPr>
     </w:lvl>
   </w:abstractNum>
-  <w:abstractNum w:abstractNumId="29">
+  <w:abstractNum w:abstractNumId="30">
     <w:nsid w:val="7F577829"/>
     <w:multiLevelType w:val="hybridMultilevel"/>
     <w:tmpl w:val="D76A861A"/>
@@ -23719,25 +26483,25 @@
     </w:lvl>
   </w:abstractNum>
   <w:num w:numId="1">
-    <w:abstractNumId w:val="16"/>
+    <w:abstractNumId w:val="17"/>
   </w:num>
   <w:num w:numId="2">
     <w:abstractNumId w:val="11"/>
   </w:num>
   <w:num w:numId="3">
-    <w:abstractNumId w:val="29"/>
+    <w:abstractNumId w:val="30"/>
   </w:num>
   <w:num w:numId="4">
     <w:abstractNumId w:val="3"/>
   </w:num>
   <w:num w:numId="5">
-    <w:abstractNumId w:val="13"/>
+    <w:abstractNumId w:val="14"/>
   </w:num>
   <w:num w:numId="6">
     <w:abstractNumId w:val="9"/>
   </w:num>
   <w:num w:numId="7">
-    <w:abstractNumId w:val="25"/>
+    <w:abstractNumId w:val="26"/>
   </w:num>
   <w:num w:numId="8">
     <w:abstractNumId w:val="4"/>
@@ -23749,52 +26513,52 @@
     <w:abstractNumId w:val="5"/>
   </w:num>
   <w:num w:numId="11">
-    <w:abstractNumId w:val="28"/>
+    <w:abstractNumId w:val="29"/>
   </w:num>
   <w:num w:numId="12">
     <w:abstractNumId w:val="2"/>
   </w:num>
   <w:num w:numId="13">
-    <w:abstractNumId w:val="27"/>
+    <w:abstractNumId w:val="28"/>
   </w:num>
   <w:num w:numId="14">
     <w:abstractNumId w:val="10"/>
   </w:num>
   <w:num w:numId="15">
-    <w:abstractNumId w:val="17"/>
+    <w:abstractNumId w:val="18"/>
   </w:num>
   <w:num w:numId="16">
-    <w:abstractNumId w:val="15"/>
+    <w:abstractNumId w:val="16"/>
   </w:num>
   <w:num w:numId="17">
     <w:abstractNumId w:val="8"/>
   </w:num>
   <w:num w:numId="18">
+    <w:abstractNumId w:val="21"/>
+  </w:num>
+  <w:num w:numId="19">
     <w:abstractNumId w:val="20"/>
   </w:num>
-  <w:num w:numId="19">
-    <w:abstractNumId w:val="19"/>
-  </w:num>
   <w:num w:numId="20">
-    <w:abstractNumId w:val="21"/>
+    <w:abstractNumId w:val="22"/>
   </w:num>
   <w:num w:numId="21">
     <w:abstractNumId w:val="7"/>
   </w:num>
   <w:num w:numId="22">
-    <w:abstractNumId w:val="26"/>
+    <w:abstractNumId w:val="27"/>
   </w:num>
   <w:num w:numId="23">
     <w:abstractNumId w:val="0"/>
   </w:num>
   <w:num w:numId="24">
-    <w:abstractNumId w:val="23"/>
+    <w:abstractNumId w:val="24"/>
   </w:num>
   <w:num w:numId="25">
-    <w:abstractNumId w:val="14"/>
+    <w:abstractNumId w:val="15"/>
   </w:num>
   <w:num w:numId="26">
-    <w:abstractNumId w:val="24"/>
+    <w:abstractNumId w:val="25"/>
   </w:num>
   <w:num w:numId="27">
     <w:abstractNumId w:val="6"/>
@@ -23803,10 +26567,13 @@
     <w:abstractNumId w:val="1"/>
   </w:num>
   <w:num w:numId="29">
-    <w:abstractNumId w:val="22"/>
+    <w:abstractNumId w:val="23"/>
   </w:num>
   <w:num w:numId="30">
-    <w:abstractNumId w:val="18"/>
+    <w:abstractNumId w:val="19"/>
+  </w:num>
+  <w:num w:numId="31">
+    <w:abstractNumId w:val="13"/>
   </w:num>
 </w:numbering>
 </file>

</xml_diff>